<commit_message>
updated proposal again and added maps from ch2 in folder
</commit_message>
<xml_diff>
--- a/graduate_research/proposal.docx
+++ b/graduate_research/proposal.docx
@@ -102,7 +102,7 @@
           <w:b/>
           <w:bCs/>
         </w:rPr>
-        <w:t>14</w:t>
+        <w:t>1</w:t>
       </w:r>
       <w:r>
         <w:rPr>
@@ -110,99 +110,107 @@
           <w:b/>
           <w:bCs/>
         </w:rPr>
-        <w:t>, 2019</w:t>
-      </w:r>
-    </w:p>
-    <w:p>
-      <w:pPr>
-        <w:pStyle w:val="Author"/>
-      </w:pPr>
-    </w:p>
-    <w:p>
-      <w:pPr>
-        <w:pStyle w:val="Author"/>
-      </w:pPr>
-    </w:p>
-    <w:p>
-      <w:pPr>
-        <w:pStyle w:val="Author"/>
-      </w:pPr>
-    </w:p>
-    <w:p>
-      <w:pPr>
-        <w:pStyle w:val="Author"/>
-      </w:pPr>
-    </w:p>
-    <w:p>
-      <w:pPr>
-        <w:pStyle w:val="Author"/>
-      </w:pPr>
-    </w:p>
-    <w:p>
-      <w:pPr>
-        <w:pStyle w:val="Author"/>
-      </w:pPr>
-    </w:p>
-    <w:p>
-      <w:pPr>
-        <w:pStyle w:val="Author"/>
-      </w:pPr>
-    </w:p>
-    <w:p>
-      <w:pPr>
-        <w:pStyle w:val="Author"/>
-      </w:pPr>
-    </w:p>
-    <w:p>
-      <w:pPr>
-        <w:pStyle w:val="BodyText"/>
-      </w:pPr>
-    </w:p>
-    <w:p>
-      <w:pPr>
-        <w:pStyle w:val="BodyText"/>
-      </w:pPr>
-    </w:p>
-    <w:p>
-      <w:pPr>
-        <w:pStyle w:val="BodyText"/>
-      </w:pPr>
-    </w:p>
-    <w:p>
-      <w:pPr>
-        <w:pStyle w:val="BodyText"/>
-      </w:pPr>
-    </w:p>
-    <w:p>
-      <w:pPr>
-        <w:pStyle w:val="BodyText"/>
-      </w:pPr>
-    </w:p>
-    <w:p>
-      <w:pPr>
-        <w:pStyle w:val="BodyText"/>
-      </w:pPr>
-    </w:p>
-    <w:p>
-      <w:pPr>
-        <w:pStyle w:val="Author"/>
-      </w:pPr>
-    </w:p>
-    <w:p>
-      <w:pPr>
-        <w:pStyle w:val="BodyText"/>
-        <w:rPr>
-          <w:del w:id="0" w:author="Moreno,Melissa M" w:date="2019-07-04T18:10:00Z"/>
-        </w:rPr>
-      </w:pPr>
-    </w:p>
-    <w:p>
-      <w:pPr>
-        <w:pStyle w:val="Author"/>
+        <w:t>8</w:t>
+      </w:r>
+      <w:r>
         <w:rPr>
           <w:rFonts w:ascii="Arial" w:hAnsi="Arial" w:cs="Arial"/>
           <w:b/>
           <w:bCs/>
+        </w:rPr>
+        <w:t>, 2019</w:t>
+      </w:r>
+    </w:p>
+    <w:p>
+      <w:pPr>
+        <w:pStyle w:val="Author"/>
+      </w:pPr>
+    </w:p>
+    <w:p>
+      <w:pPr>
+        <w:pStyle w:val="Author"/>
+      </w:pPr>
+    </w:p>
+    <w:p>
+      <w:pPr>
+        <w:pStyle w:val="Author"/>
+      </w:pPr>
+    </w:p>
+    <w:p>
+      <w:pPr>
+        <w:pStyle w:val="Author"/>
+      </w:pPr>
+    </w:p>
+    <w:p>
+      <w:pPr>
+        <w:pStyle w:val="Author"/>
+      </w:pPr>
+    </w:p>
+    <w:p>
+      <w:pPr>
+        <w:pStyle w:val="Author"/>
+      </w:pPr>
+    </w:p>
+    <w:p>
+      <w:pPr>
+        <w:pStyle w:val="Author"/>
+      </w:pPr>
+    </w:p>
+    <w:p>
+      <w:pPr>
+        <w:pStyle w:val="Author"/>
+      </w:pPr>
+    </w:p>
+    <w:p>
+      <w:pPr>
+        <w:pStyle w:val="BodyText"/>
+      </w:pPr>
+    </w:p>
+    <w:p>
+      <w:pPr>
+        <w:pStyle w:val="BodyText"/>
+      </w:pPr>
+    </w:p>
+    <w:p>
+      <w:pPr>
+        <w:pStyle w:val="BodyText"/>
+      </w:pPr>
+    </w:p>
+    <w:p>
+      <w:pPr>
+        <w:pStyle w:val="BodyText"/>
+      </w:pPr>
+    </w:p>
+    <w:p>
+      <w:pPr>
+        <w:pStyle w:val="BodyText"/>
+      </w:pPr>
+    </w:p>
+    <w:p>
+      <w:pPr>
+        <w:pStyle w:val="BodyText"/>
+      </w:pPr>
+    </w:p>
+    <w:p>
+      <w:pPr>
+        <w:pStyle w:val="Author"/>
+      </w:pPr>
+    </w:p>
+    <w:p>
+      <w:pPr>
+        <w:pStyle w:val="BodyText"/>
+        <w:rPr>
+          <w:del w:id="0" w:author="Moreno,Melissa M" w:date="2019-07-04T18:10:00Z"/>
+        </w:rPr>
+      </w:pPr>
+    </w:p>
+    <w:p>
+      <w:pPr>
+        <w:pStyle w:val="Author"/>
+        <w:rPr>
+          <w:rFonts w:ascii="Arial" w:hAnsi="Arial" w:cs="Arial"/>
+          <w:b/>
+          <w:bCs/>
           <w:color w:val="000000" w:themeColor="text1"/>
         </w:rPr>
       </w:pPr>
@@ -215,7 +223,6 @@
           <w:bCs/>
           <w:color w:val="000000" w:themeColor="text1"/>
         </w:rPr>
-        <w:lastRenderedPageBreak/>
         <w:t>Chapter 1</w:t>
       </w:r>
     </w:p>
@@ -338,30 +345,14 @@
           <w:rFonts w:ascii="Arial" w:hAnsi="Arial" w:cs="Arial"/>
           <w:color w:val="000000" w:themeColor="text1"/>
         </w:rPr>
-        <w:t xml:space="preserve">which </w:t>
-      </w:r>
-      <w:proofErr w:type="gramStart"/>
-      <w:r>
-        <w:rPr>
-          <w:rFonts w:ascii="Arial" w:hAnsi="Arial" w:cs="Arial"/>
-          <w:color w:val="000000" w:themeColor="text1"/>
-        </w:rPr>
-        <w:t xml:space="preserve">are </w:t>
-      </w:r>
-      <w:r>
-        <w:rPr>
-          <w:rFonts w:ascii="Arial" w:hAnsi="Arial" w:cs="Arial"/>
-          <w:color w:val="000000" w:themeColor="text1"/>
-        </w:rPr>
-        <w:t>designed</w:t>
-      </w:r>
-      <w:proofErr w:type="gramEnd"/>
-      <w:r>
-        <w:rPr>
-          <w:rFonts w:ascii="Arial" w:hAnsi="Arial" w:cs="Arial"/>
-          <w:color w:val="000000" w:themeColor="text1"/>
-        </w:rPr>
-        <w:t xml:space="preserve"> to assess </w:t>
+        <w:t xml:space="preserve">which are </w:t>
+      </w:r>
+      <w:r>
+        <w:rPr>
+          <w:rFonts w:ascii="Arial" w:hAnsi="Arial" w:cs="Arial"/>
+          <w:color w:val="000000" w:themeColor="text1"/>
+        </w:rPr>
+        <w:t xml:space="preserve">designed to assess </w:t>
       </w:r>
       <w:r>
         <w:rPr>
@@ -452,39 +443,21 @@
           <w:rFonts w:ascii="Arial" w:hAnsi="Arial" w:cs="Arial"/>
           <w:color w:val="000000" w:themeColor="text1"/>
         </w:rPr>
-        <w:t xml:space="preserve">transitioning from discrete </w:t>
-      </w:r>
-      <w:proofErr w:type="gramStart"/>
-      <w:r>
-        <w:rPr>
-          <w:rFonts w:ascii="Arial" w:hAnsi="Arial" w:cs="Arial"/>
-          <w:color w:val="000000" w:themeColor="text1"/>
-        </w:rPr>
-        <w:t>single location</w:t>
-      </w:r>
-      <w:proofErr w:type="gramEnd"/>
-      <w:r>
-        <w:rPr>
-          <w:rFonts w:ascii="Arial" w:hAnsi="Arial" w:cs="Arial"/>
-          <w:color w:val="000000" w:themeColor="text1"/>
-        </w:rPr>
-        <w:t xml:space="preserve"> sample collections to real-time continuous observations at multiple locations. These monitoring programs </w:t>
-      </w:r>
-      <w:proofErr w:type="gramStart"/>
-      <w:r>
-        <w:rPr>
-          <w:rFonts w:ascii="Arial" w:hAnsi="Arial" w:cs="Arial"/>
-          <w:color w:val="000000" w:themeColor="text1"/>
-        </w:rPr>
-        <w:t>are conceived</w:t>
-      </w:r>
-      <w:proofErr w:type="gramEnd"/>
-      <w:r>
-        <w:rPr>
-          <w:rFonts w:ascii="Arial" w:hAnsi="Arial" w:cs="Arial"/>
-          <w:color w:val="000000" w:themeColor="text1"/>
-        </w:rPr>
-        <w:t>, planned, and used by biologists</w:t>
+        <w:t xml:space="preserve">transitioning from discrete single location sample collections to real-time continuous observations at multiple locations. These monitoring programs are conceived, planned, and used by </w:t>
+      </w:r>
+      <w:r>
+        <w:rPr>
+          <w:rFonts w:ascii="Arial" w:hAnsi="Arial" w:cs="Arial"/>
+          <w:color w:val="000000" w:themeColor="text1"/>
+        </w:rPr>
+        <w:t xml:space="preserve">many </w:t>
+      </w:r>
+      <w:r>
+        <w:rPr>
+          <w:rFonts w:ascii="Arial" w:hAnsi="Arial" w:cs="Arial"/>
+          <w:color w:val="000000" w:themeColor="text1"/>
+        </w:rPr>
+        <w:t>biologists</w:t>
       </w:r>
       <w:r>
         <w:rPr>
@@ -547,23 +520,7 @@
           <w:rFonts w:ascii="Arial" w:hAnsi="Arial" w:cs="Arial"/>
           <w:color w:val="000000" w:themeColor="text1"/>
         </w:rPr>
-        <w:t xml:space="preserve"> in biological sciences </w:t>
-      </w:r>
-      <w:proofErr w:type="gramStart"/>
-      <w:r>
-        <w:rPr>
-          <w:rFonts w:ascii="Arial" w:hAnsi="Arial" w:cs="Arial"/>
-          <w:color w:val="000000" w:themeColor="text1"/>
-        </w:rPr>
-        <w:t>are highlighted</w:t>
-      </w:r>
-      <w:proofErr w:type="gramEnd"/>
-      <w:r>
-        <w:rPr>
-          <w:rFonts w:ascii="Arial" w:hAnsi="Arial" w:cs="Arial"/>
-          <w:color w:val="000000" w:themeColor="text1"/>
-        </w:rPr>
-        <w:t xml:space="preserve"> in </w:t>
+        <w:t xml:space="preserve"> in biological sciences are highlighted in </w:t>
       </w:r>
       <w:r>
         <w:rPr>
@@ -598,23 +555,21 @@
           <w:rFonts w:ascii="Arial" w:hAnsi="Arial" w:cs="Arial"/>
           <w:color w:val="000000" w:themeColor="text1"/>
         </w:rPr>
-        <w:t xml:space="preserve">. Of the 704 scientists who participated in the survey, these respondents identified data skills as the largest unmet need (Barone, Williams, and </w:t>
-      </w:r>
-      <w:proofErr w:type="spellStart"/>
-      <w:r>
-        <w:rPr>
-          <w:rFonts w:ascii="Arial" w:hAnsi="Arial" w:cs="Arial"/>
-          <w:color w:val="000000" w:themeColor="text1"/>
-        </w:rPr>
-        <w:t>Micklos</w:t>
-      </w:r>
-      <w:proofErr w:type="spellEnd"/>
-      <w:r>
-        <w:rPr>
-          <w:rFonts w:ascii="Arial" w:hAnsi="Arial" w:cs="Arial"/>
-          <w:color w:val="000000" w:themeColor="text1"/>
-        </w:rPr>
-        <w:t xml:space="preserve"> 2017; Lowndes et al.</w:t>
+        <w:t xml:space="preserve">. Of the 704 scientists who participated in the survey, these respondents identified data skills as the largest unmet need (Barone, </w:t>
+      </w:r>
+      <w:r>
+        <w:rPr>
+          <w:rFonts w:ascii="Arial" w:hAnsi="Arial" w:cs="Arial"/>
+          <w:color w:val="000000" w:themeColor="text1"/>
+        </w:rPr>
+        <w:t xml:space="preserve">et al., </w:t>
+      </w:r>
+      <w:r>
+        <w:rPr>
+          <w:rFonts w:ascii="Arial" w:hAnsi="Arial" w:cs="Arial"/>
+          <w:color w:val="000000" w:themeColor="text1"/>
+        </w:rPr>
+        <w:t>2017; Lowndes et al.</w:t>
       </w:r>
       <w:r>
         <w:rPr>
@@ -790,39 +745,35 @@
           <w:rFonts w:ascii="Arial" w:hAnsi="Arial" w:cs="Arial"/>
           <w:color w:val="000000" w:themeColor="text1"/>
         </w:rPr>
-        <w:t xml:space="preserve">In some cases, data collected from these programs adaptively inform ongoing restoration actions to help improve their outcome. For these cases, data collection systems and related workflow must be flexible over time as data collection efforts vary, projects evolve, management actions </w:t>
-      </w:r>
-      <w:proofErr w:type="gramStart"/>
-      <w:r>
-        <w:rPr>
-          <w:rFonts w:ascii="Arial" w:hAnsi="Arial" w:cs="Arial"/>
-          <w:color w:val="000000" w:themeColor="text1"/>
-        </w:rPr>
-        <w:t>are implemented</w:t>
-      </w:r>
-      <w:proofErr w:type="gramEnd"/>
-      <w:r>
-        <w:rPr>
-          <w:rFonts w:ascii="Arial" w:hAnsi="Arial" w:cs="Arial"/>
-          <w:color w:val="000000" w:themeColor="text1"/>
-        </w:rPr>
-        <w:t xml:space="preserve">, and/ or ecosystems change. At the same time, while ecosystems are changing, usually the people conducting the monitoring and technology used in the field may also change, potentially introducing unanticipated variability in data. These changes must also </w:t>
-      </w:r>
-      <w:proofErr w:type="gramStart"/>
-      <w:r>
-        <w:rPr>
-          <w:rFonts w:ascii="Arial" w:hAnsi="Arial" w:cs="Arial"/>
-          <w:color w:val="000000" w:themeColor="text1"/>
-        </w:rPr>
-        <w:t>be considered</w:t>
-      </w:r>
-      <w:proofErr w:type="gramEnd"/>
-      <w:r>
-        <w:rPr>
-          <w:rFonts w:ascii="Arial" w:hAnsi="Arial" w:cs="Arial"/>
-          <w:color w:val="000000" w:themeColor="text1"/>
-        </w:rPr>
-        <w:t xml:space="preserve"> along with ecosystem response to restoration and other management actions.</w:t>
+        <w:t xml:space="preserve">In some cases, data collected from these programs adaptively inform ongoing restoration actions to help improve their outcome. For these cases, data collection systems and related workflow must be flexible over time as data collection efforts vary, projects evolve, management actions are implemented, and/ or ecosystems change. At the same time, while ecosystems are changing, usually the people conducting the monitoring </w:t>
+      </w:r>
+      <w:r>
+        <w:rPr>
+          <w:rFonts w:ascii="Arial" w:hAnsi="Arial" w:cs="Arial"/>
+          <w:color w:val="000000" w:themeColor="text1"/>
+        </w:rPr>
+        <w:t>as well as</w:t>
+      </w:r>
+      <w:r>
+        <w:rPr>
+          <w:rFonts w:ascii="Arial" w:hAnsi="Arial" w:cs="Arial"/>
+          <w:color w:val="000000" w:themeColor="text1"/>
+        </w:rPr>
+        <w:t xml:space="preserve"> technology used in the field may also change, potentially introducing unanticipated variability in </w:t>
+      </w:r>
+      <w:r>
+        <w:rPr>
+          <w:rFonts w:ascii="Arial" w:hAnsi="Arial" w:cs="Arial"/>
+          <w:color w:val="000000" w:themeColor="text1"/>
+        </w:rPr>
+        <w:t xml:space="preserve">the </w:t>
+      </w:r>
+      <w:r>
+        <w:rPr>
+          <w:rFonts w:ascii="Arial" w:hAnsi="Arial" w:cs="Arial"/>
+          <w:color w:val="000000" w:themeColor="text1"/>
+        </w:rPr>
+        <w:t>data. These changes must also be considered along with ecosystem response to restoration and other management actions.</w:t>
       </w:r>
     </w:p>
     <w:p>
@@ -838,23 +789,7 @@
           <w:rFonts w:ascii="Arial" w:hAnsi="Arial" w:cs="Arial"/>
           <w:color w:val="000000" w:themeColor="text1"/>
         </w:rPr>
-        <w:t xml:space="preserve">“Living data” </w:t>
-      </w:r>
-      <w:proofErr w:type="gramStart"/>
-      <w:r>
-        <w:rPr>
-          <w:rFonts w:ascii="Arial" w:hAnsi="Arial" w:cs="Arial"/>
-          <w:color w:val="000000" w:themeColor="text1"/>
-        </w:rPr>
-        <w:t>are defined</w:t>
-      </w:r>
-      <w:proofErr w:type="gramEnd"/>
-      <w:r>
-        <w:rPr>
-          <w:rFonts w:ascii="Arial" w:hAnsi="Arial" w:cs="Arial"/>
-          <w:color w:val="000000" w:themeColor="text1"/>
-        </w:rPr>
-        <w:t xml:space="preserve"> as data which are continuously collected </w:t>
+        <w:t xml:space="preserve">“Living data” are defined as data which are continuously collected </w:t>
       </w:r>
       <w:r>
         <w:rPr>
@@ -868,7 +803,15 @@
           <w:rFonts w:ascii="Arial" w:hAnsi="Arial" w:cs="Arial"/>
           <w:color w:val="000000" w:themeColor="text1"/>
         </w:rPr>
-        <w:t>and are critical to this type of adaptive learning to inform restoration and management actions (</w:t>
+        <w:t xml:space="preserve">and are critical to this type of adaptive learning to inform restoration and management actions </w:t>
+      </w:r>
+      <w:r>
+        <w:rPr>
+          <w:rFonts w:ascii="Arial" w:hAnsi="Arial" w:cs="Arial"/>
+          <w:color w:val="000000" w:themeColor="text1"/>
+        </w:rPr>
+        <w:lastRenderedPageBreak/>
+        <w:t>(</w:t>
       </w:r>
       <w:proofErr w:type="spellStart"/>
       <w:r>
@@ -898,15 +841,7 @@
           <w:rFonts w:ascii="Arial" w:hAnsi="Arial" w:cs="Arial"/>
           <w:color w:val="000000" w:themeColor="text1"/>
         </w:rPr>
-        <w:t xml:space="preserve"> 2018). These informed adaptations can be small such as shifting the location of an autonomous sensor, to larger changes including restoration practices or </w:t>
-      </w:r>
-      <w:r>
-        <w:rPr>
-          <w:rFonts w:ascii="Arial" w:hAnsi="Arial" w:cs="Arial"/>
-          <w:color w:val="000000" w:themeColor="text1"/>
-        </w:rPr>
-        <w:lastRenderedPageBreak/>
-        <w:t xml:space="preserve">revamping of sampling programs because of low statistical power. </w:t>
+        <w:t xml:space="preserve"> 2018). These informed adaptations can be small such as shifting the location of an autonomous sensor, to larger changes including restoration practices or revamping of sampling programs because of low statistical power. </w:t>
       </w:r>
       <w:r>
         <w:rPr>
@@ -920,25 +855,8 @@
           <w:rFonts w:ascii="Arial" w:hAnsi="Arial" w:cs="Arial"/>
           <w:color w:val="000000" w:themeColor="text1"/>
         </w:rPr>
-        <w:t xml:space="preserve"> data are challenging to work with from a data management perspective because the data (by design) change as new data </w:t>
-      </w:r>
-      <w:proofErr w:type="gramStart"/>
-      <w:r>
-        <w:rPr>
-          <w:rFonts w:ascii="Arial" w:hAnsi="Arial" w:cs="Arial"/>
-          <w:color w:val="000000" w:themeColor="text1"/>
-        </w:rPr>
-        <w:t>are collected</w:t>
-      </w:r>
-      <w:proofErr w:type="gramEnd"/>
-      <w:r>
-        <w:rPr>
-          <w:rFonts w:ascii="Arial" w:hAnsi="Arial" w:cs="Arial"/>
-          <w:color w:val="000000" w:themeColor="text1"/>
-        </w:rPr>
-        <w:t xml:space="preserve">. In a restoration or management context as these data are </w:t>
-      </w:r>
-      <w:proofErr w:type="gramStart"/>
+        <w:t xml:space="preserve"> data are challenging to work with from a data management perspective because the data (by design) change as new data are collected. In a restoration or management context as these data are </w:t>
+      </w:r>
       <w:r>
         <w:rPr>
           <w:rFonts w:ascii="Arial" w:hAnsi="Arial" w:cs="Arial"/>
@@ -951,15 +869,7 @@
           <w:rFonts w:ascii="Arial" w:hAnsi="Arial" w:cs="Arial"/>
           <w:color w:val="000000" w:themeColor="text1"/>
         </w:rPr>
-        <w:t>collected</w:t>
-      </w:r>
-      <w:proofErr w:type="gramEnd"/>
-      <w:r>
-        <w:rPr>
-          <w:rFonts w:ascii="Arial" w:hAnsi="Arial" w:cs="Arial"/>
-          <w:color w:val="000000" w:themeColor="text1"/>
-        </w:rPr>
-        <w:t>,</w:t>
+        <w:t>collected,</w:t>
       </w:r>
       <w:r>
         <w:rPr>
@@ -1071,17 +981,50 @@
           <w:rFonts w:ascii="Arial" w:hAnsi="Arial" w:cs="Arial"/>
           <w:color w:val="000000" w:themeColor="text1"/>
         </w:rPr>
-        <w:t xml:space="preserve">.  This process </w:t>
-      </w:r>
-      <w:proofErr w:type="gramStart"/>
-      <w:r>
-        <w:rPr>
-          <w:rFonts w:ascii="Arial" w:hAnsi="Arial" w:cs="Arial"/>
-          <w:color w:val="000000" w:themeColor="text1"/>
-        </w:rPr>
-        <w:t>is repeated</w:t>
-      </w:r>
-      <w:proofErr w:type="gramEnd"/>
+        <w:t xml:space="preserve">.  This process is repeated </w:t>
+      </w:r>
+      <w:r>
+        <w:rPr>
+          <w:rFonts w:ascii="Arial" w:hAnsi="Arial" w:cs="Arial"/>
+          <w:color w:val="000000" w:themeColor="text1"/>
+        </w:rPr>
+        <w:t>to improve management actions</w:t>
+      </w:r>
+      <w:r>
+        <w:rPr>
+          <w:rFonts w:ascii="Arial" w:hAnsi="Arial" w:cs="Arial"/>
+          <w:color w:val="000000" w:themeColor="text1"/>
+        </w:rPr>
+        <w:t xml:space="preserve"> such as identifying the best harvest policy or restoration approach</w:t>
+      </w:r>
+      <w:r>
+        <w:rPr>
+          <w:rFonts w:ascii="Arial" w:hAnsi="Arial" w:cs="Arial"/>
+          <w:color w:val="000000" w:themeColor="text1"/>
+        </w:rPr>
+        <w:t>. These programs face the challenge of ensuring that the</w:t>
+      </w:r>
+      <w:r>
+        <w:rPr>
+          <w:rFonts w:ascii="Arial" w:hAnsi="Arial" w:cs="Arial"/>
+          <w:color w:val="000000" w:themeColor="text1"/>
+        </w:rPr>
+        <w:t xml:space="preserve"> data u</w:t>
+      </w:r>
+      <w:r>
+        <w:rPr>
+          <w:rFonts w:ascii="Arial" w:hAnsi="Arial" w:cs="Arial"/>
+          <w:color w:val="000000" w:themeColor="text1"/>
+        </w:rPr>
+        <w:t>se</w:t>
+      </w:r>
+      <w:r>
+        <w:rPr>
+          <w:rFonts w:ascii="Arial" w:hAnsi="Arial" w:cs="Arial"/>
+          <w:color w:val="000000" w:themeColor="text1"/>
+        </w:rPr>
+        <w:t>d</w:t>
+      </w:r>
       <w:r>
         <w:rPr>
           <w:rFonts w:ascii="Arial" w:hAnsi="Arial" w:cs="Arial"/>
@@ -1094,42 +1037,49 @@
           <w:rFonts w:ascii="Arial" w:hAnsi="Arial" w:cs="Arial"/>
           <w:color w:val="000000" w:themeColor="text1"/>
         </w:rPr>
-        <w:t>to improve management actions</w:t>
-      </w:r>
-      <w:r>
-        <w:rPr>
-          <w:rFonts w:ascii="Arial" w:hAnsi="Arial" w:cs="Arial"/>
-          <w:color w:val="000000" w:themeColor="text1"/>
-        </w:rPr>
-        <w:t xml:space="preserve"> such as identifying the best harvest policy or restoration approach</w:t>
-      </w:r>
-      <w:r>
-        <w:rPr>
-          <w:rFonts w:ascii="Arial" w:hAnsi="Arial" w:cs="Arial"/>
-          <w:color w:val="000000" w:themeColor="text1"/>
-        </w:rPr>
-        <w:t>. These programs face the challenge of ensuring that the</w:t>
-      </w:r>
-      <w:r>
-        <w:rPr>
-          <w:rFonts w:ascii="Arial" w:hAnsi="Arial" w:cs="Arial"/>
-          <w:color w:val="000000" w:themeColor="text1"/>
-        </w:rPr>
-        <w:t xml:space="preserve"> data u</w:t>
-      </w:r>
-      <w:r>
-        <w:rPr>
-          <w:rFonts w:ascii="Arial" w:hAnsi="Arial" w:cs="Arial"/>
-          <w:color w:val="000000" w:themeColor="text1"/>
-        </w:rPr>
-        <w:t>se</w:t>
-      </w:r>
-      <w:r>
-        <w:rPr>
-          <w:rFonts w:ascii="Arial" w:hAnsi="Arial" w:cs="Arial"/>
-          <w:color w:val="000000" w:themeColor="text1"/>
-        </w:rPr>
-        <w:t>d</w:t>
+        <w:t xml:space="preserve">in these </w:t>
+      </w:r>
+      <w:r>
+        <w:rPr>
+          <w:rFonts w:ascii="Arial" w:hAnsi="Arial" w:cs="Arial"/>
+          <w:color w:val="000000" w:themeColor="text1"/>
+        </w:rPr>
+        <w:t xml:space="preserve">continuous efforts meet quality assurance/quality control </w:t>
+      </w:r>
+      <w:r>
+        <w:rPr>
+          <w:rFonts w:ascii="Arial" w:hAnsi="Arial" w:cs="Arial"/>
+          <w:color w:val="000000" w:themeColor="text1"/>
+        </w:rPr>
+        <w:t xml:space="preserve">(QA/QC) </w:t>
+      </w:r>
+      <w:r>
+        <w:rPr>
+          <w:rFonts w:ascii="Arial" w:hAnsi="Arial" w:cs="Arial"/>
+          <w:color w:val="000000" w:themeColor="text1"/>
+        </w:rPr>
+        <w:t xml:space="preserve">protocols to identify and correct inconsistencies and errors in field or sensor observations </w:t>
+      </w:r>
+      <w:r>
+        <w:rPr>
+          <w:rFonts w:ascii="Arial" w:hAnsi="Arial" w:cs="Arial"/>
+          <w:color w:val="000000" w:themeColor="text1"/>
+        </w:rPr>
+        <w:t xml:space="preserve">before these data are used in an </w:t>
+      </w:r>
+      <w:r>
+        <w:rPr>
+          <w:rFonts w:ascii="Arial" w:hAnsi="Arial" w:cs="Arial"/>
+          <w:color w:val="000000" w:themeColor="text1"/>
+        </w:rPr>
+        <w:t>analysis</w:t>
+      </w:r>
+      <w:r>
+        <w:rPr>
+          <w:rFonts w:ascii="Arial" w:hAnsi="Arial" w:cs="Arial"/>
+          <w:color w:val="000000" w:themeColor="text1"/>
+        </w:rPr>
+        <w:t>. Errors in these data, or delays in producing the data in a usable framework, can quickly lead to a breakdown in the adaptive learning process either in terms of slowing the analyses limiting their utility for timely decision making, or worse, erroneously informing the decision-making process because of errors in data management or analyses.</w:t>
       </w:r>
       <w:r>
         <w:rPr>
@@ -1138,56 +1088,49 @@
         </w:rPr>
         <w:t xml:space="preserve"> </w:t>
       </w:r>
-      <w:r>
-        <w:rPr>
-          <w:rFonts w:ascii="Arial" w:hAnsi="Arial" w:cs="Arial"/>
-          <w:color w:val="000000" w:themeColor="text1"/>
-        </w:rPr>
-        <w:t xml:space="preserve">in these </w:t>
-      </w:r>
-      <w:r>
-        <w:rPr>
-          <w:rFonts w:ascii="Arial" w:hAnsi="Arial" w:cs="Arial"/>
-          <w:color w:val="000000" w:themeColor="text1"/>
-        </w:rPr>
-        <w:t xml:space="preserve">continuous efforts meet quality assurance/quality control </w:t>
-      </w:r>
-      <w:r>
-        <w:rPr>
-          <w:rFonts w:ascii="Arial" w:hAnsi="Arial" w:cs="Arial"/>
-          <w:color w:val="000000" w:themeColor="text1"/>
-        </w:rPr>
-        <w:t xml:space="preserve">(QA/QC) </w:t>
-      </w:r>
-      <w:r>
-        <w:rPr>
-          <w:rFonts w:ascii="Arial" w:hAnsi="Arial" w:cs="Arial"/>
-          <w:color w:val="000000" w:themeColor="text1"/>
-        </w:rPr>
-        <w:t xml:space="preserve">protocols to identify and correct inconsistencies and errors in field or sensor observations </w:t>
-      </w:r>
-      <w:r>
-        <w:rPr>
-          <w:rFonts w:ascii="Arial" w:hAnsi="Arial" w:cs="Arial"/>
-          <w:color w:val="000000" w:themeColor="text1"/>
-        </w:rPr>
-        <w:t xml:space="preserve">before these data are used in an </w:t>
-      </w:r>
-      <w:proofErr w:type="gramStart"/>
-      <w:r>
-        <w:rPr>
-          <w:rFonts w:ascii="Arial" w:hAnsi="Arial" w:cs="Arial"/>
-          <w:color w:val="000000" w:themeColor="text1"/>
-        </w:rPr>
-        <w:t>analyses</w:t>
-      </w:r>
-      <w:proofErr w:type="gramEnd"/>
-      <w:r>
-        <w:rPr>
-          <w:rFonts w:ascii="Arial" w:hAnsi="Arial" w:cs="Arial"/>
-          <w:color w:val="000000" w:themeColor="text1"/>
-        </w:rPr>
-        <w:t>. Errors in these data, or delays in producing the data in a usable framework, can quickly lead to a breakdown in the adaptive learning process either in terms of slowing the analyses limiting their utility for timely decision making, or worse, erroneously informing the decision-making process because of errors in data management or analyses.</w:t>
+    </w:p>
+    <w:p>
+      <w:pPr>
+        <w:pStyle w:val="BodyText"/>
+        <w:rPr>
+          <w:rFonts w:ascii="Arial" w:hAnsi="Arial" w:cs="Arial"/>
+          <w:color w:val="000000" w:themeColor="text1"/>
+        </w:rPr>
+      </w:pPr>
+      <w:r>
+        <w:rPr>
+          <w:rFonts w:ascii="Arial" w:hAnsi="Arial" w:cs="Arial"/>
+          <w:color w:val="000000" w:themeColor="text1"/>
+        </w:rPr>
+        <w:t xml:space="preserve">An example </w:t>
+      </w:r>
+      <w:r>
+        <w:rPr>
+          <w:rFonts w:ascii="Arial" w:hAnsi="Arial" w:cs="Arial"/>
+          <w:color w:val="000000" w:themeColor="text1"/>
+        </w:rPr>
+        <w:t xml:space="preserve">of </w:t>
+      </w:r>
+      <w:r>
+        <w:rPr>
+          <w:rFonts w:ascii="Arial" w:hAnsi="Arial" w:cs="Arial"/>
+          <w:color w:val="000000" w:themeColor="text1"/>
+        </w:rPr>
+        <w:t>program</w:t>
+      </w:r>
+      <w:r>
+        <w:rPr>
+          <w:rFonts w:ascii="Arial" w:hAnsi="Arial" w:cs="Arial"/>
+          <w:color w:val="000000" w:themeColor="text1"/>
+        </w:rPr>
+        <w:t>s</w:t>
+      </w:r>
+      <w:r>
+        <w:rPr>
+          <w:rFonts w:ascii="Arial" w:hAnsi="Arial" w:cs="Arial"/>
+          <w:color w:val="000000" w:themeColor="text1"/>
+        </w:rPr>
+        <w:t xml:space="preserve"> that require an adaptive management approach to restoration are projects funded by the National Fish and Wildlife Federation as part of the Gulf Environmental Benefit Fund (NFWF-GEBF). These projects explicitly require an adaptive management plan to guide the restoration process. Extensive data management plans are mandatory to capture data collected and analyzed as part of these programs with the overall purpose of creating opportunities to improve future restoration actions by maximizing learning from previous and ongoing restoration efforts.</w:t>
       </w:r>
       <w:r>
         <w:rPr>
@@ -1196,65 +1139,12 @@
         </w:rPr>
         <w:t xml:space="preserve"> </w:t>
       </w:r>
-    </w:p>
-    <w:p>
-      <w:pPr>
-        <w:pStyle w:val="BodyText"/>
-        <w:rPr>
-          <w:rFonts w:ascii="Arial" w:hAnsi="Arial" w:cs="Arial"/>
-          <w:color w:val="000000" w:themeColor="text1"/>
-        </w:rPr>
-      </w:pPr>
-      <w:r>
-        <w:rPr>
-          <w:rFonts w:ascii="Arial" w:hAnsi="Arial" w:cs="Arial"/>
-          <w:color w:val="000000" w:themeColor="text1"/>
-        </w:rPr>
-        <w:t xml:space="preserve">An example </w:t>
-      </w:r>
-      <w:r>
-        <w:rPr>
-          <w:rFonts w:ascii="Arial" w:hAnsi="Arial" w:cs="Arial"/>
-          <w:color w:val="000000" w:themeColor="text1"/>
-        </w:rPr>
-        <w:t xml:space="preserve">of </w:t>
-      </w:r>
-      <w:r>
-        <w:rPr>
-          <w:rFonts w:ascii="Arial" w:hAnsi="Arial" w:cs="Arial"/>
-          <w:color w:val="000000" w:themeColor="text1"/>
-        </w:rPr>
-        <w:t>program</w:t>
-      </w:r>
-      <w:r>
-        <w:rPr>
-          <w:rFonts w:ascii="Arial" w:hAnsi="Arial" w:cs="Arial"/>
-          <w:color w:val="000000" w:themeColor="text1"/>
-        </w:rPr>
-        <w:t>s</w:t>
-      </w:r>
-      <w:r>
-        <w:rPr>
-          <w:rFonts w:ascii="Arial" w:hAnsi="Arial" w:cs="Arial"/>
-          <w:color w:val="000000" w:themeColor="text1"/>
-        </w:rPr>
-        <w:t xml:space="preserve"> that requires an adaptive management approach to restoration are projects funded by the National Fish and Wildlife Federation as part of the Gulf Environmental Benefit Fund (NFWF-GEBF). These projects explicitly require an adaptive management plan to guide the restoration process. Extensive data management plans are mandatory to capture data collected and analyzed as part of these programs with the overall purpose of creating opportunities to improve future restoration actions by maximizing learning from previous and ongoing restoration </w:t>
-      </w:r>
-      <w:proofErr w:type="spellStart"/>
-      <w:r>
-        <w:rPr>
-          <w:rFonts w:ascii="Arial" w:hAnsi="Arial" w:cs="Arial"/>
-          <w:color w:val="000000" w:themeColor="text1"/>
-        </w:rPr>
-        <w:t>efforts.The</w:t>
-      </w:r>
-      <w:proofErr w:type="spellEnd"/>
-      <w:r>
-        <w:rPr>
-          <w:rFonts w:ascii="Arial" w:hAnsi="Arial" w:cs="Arial"/>
-          <w:color w:val="000000" w:themeColor="text1"/>
-        </w:rPr>
-        <w:t xml:space="preserve"> Lone Cabbage Reef (LCR) restoration project is a large restoration effort in the eastern Gulf of Mexico funded by NFWF-GEBF. The project’s primary goal is to restore </w:t>
+      <w:r>
+        <w:rPr>
+          <w:rFonts w:ascii="Arial" w:hAnsi="Arial" w:cs="Arial"/>
+          <w:color w:val="000000" w:themeColor="text1"/>
+        </w:rPr>
+        <w:t xml:space="preserve">The Lone Cabbage Reef (LCR) restoration project is a large restoration effort in the eastern Gulf of Mexico funded by NFWF-GEBF. The project’s primary goal is to restore </w:t>
       </w:r>
       <w:r>
         <w:rPr>
@@ -1268,23 +1158,7 @@
           <w:rFonts w:ascii="Arial" w:hAnsi="Arial" w:cs="Arial"/>
           <w:color w:val="000000" w:themeColor="text1"/>
         </w:rPr>
-        <w:t xml:space="preserve">historical oyster reefs so that they may be plastic to sea level rise, and fluctuations in river discharge. This project generates data from multiple sources including continuous autonomous water quality data from sensors and observations of oyster populations from field biologists. These data </w:t>
-      </w:r>
-      <w:proofErr w:type="gramStart"/>
-      <w:r>
-        <w:rPr>
-          <w:rFonts w:ascii="Arial" w:hAnsi="Arial" w:cs="Arial"/>
-          <w:color w:val="000000" w:themeColor="text1"/>
-        </w:rPr>
-        <w:t>are generated</w:t>
-      </w:r>
-      <w:proofErr w:type="gramEnd"/>
-      <w:r>
-        <w:rPr>
-          <w:rFonts w:ascii="Arial" w:hAnsi="Arial" w:cs="Arial"/>
-          <w:color w:val="000000" w:themeColor="text1"/>
-        </w:rPr>
-        <w:t xml:space="preserve"> at different time frequencies with sensor data obtained at hourly time intervals from multiple spatial locations and biological data collected at discrete time intervals from multiple spatial locations. For both cases, there is a need to prepare data, meet data quality standards, and complete routine analyses of data to ensure data collected are useful for project objectives. Because this is a long-term restoration project with numerous uncertainties in how the ecosystem will respond to restoration actions, developing a data management and workflow system that automates as many aspects of the workflow including QA/QC, measurement errors, and inconsistency in naming conventions is </w:t>
+        <w:t xml:space="preserve">historical oyster reefs so that they may be plastic to sea level rise, and fluctuations in river discharge. This project generates data from multiple sources including continuous autonomous water quality data from sensors and observations of oyster populations from field biologists. These data are generated at different time frequencies with sensor data obtained at hourly time intervals from multiple spatial locations and biological data collected at discrete time intervals from multiple spatial locations. For both cases, there is a need to prepare data, meet data quality standards, and complete routine analyses of data to ensure data collected are useful for project objectives. Because this is a long-term restoration project with numerous uncertainties in how the ecosystem will respond to restoration actions, developing a data </w:t>
       </w:r>
       <w:r>
         <w:rPr>
@@ -1292,7 +1166,7 @@
           <w:color w:val="000000" w:themeColor="text1"/>
         </w:rPr>
         <w:lastRenderedPageBreak/>
-        <w:t>essential</w:t>
+        <w:t>management and workflow system that automates as many aspects of the workflow including QA/QC, measurement errors, and inconsistency in naming conventions is essential</w:t>
       </w:r>
       <w:r>
         <w:rPr>
@@ -1343,13 +1217,13 @@
           <w:color w:val="000000" w:themeColor="text1"/>
         </w:rPr>
         <w:drawing>
-          <wp:anchor distT="0" distB="0" distL="114300" distR="114300" simplePos="0" relativeHeight="251654656" behindDoc="0" locked="0" layoutInCell="1" allowOverlap="1" wp14:anchorId="6A1A9F7A" wp14:editId="5076E413">
+          <wp:anchor distT="0" distB="0" distL="114300" distR="114300" simplePos="0" relativeHeight="251654656" behindDoc="0" locked="0" layoutInCell="1" allowOverlap="1" wp14:anchorId="6A1A9F7A" wp14:editId="1EFA9CD6">
             <wp:simplePos x="0" y="0"/>
             <wp:positionH relativeFrom="column">
-              <wp:posOffset>320097</wp:posOffset>
+              <wp:posOffset>499213</wp:posOffset>
             </wp:positionH>
             <wp:positionV relativeFrom="paragraph">
-              <wp:posOffset>1139095</wp:posOffset>
+              <wp:posOffset>1280658</wp:posOffset>
             </wp:positionV>
             <wp:extent cx="4701540" cy="3288665"/>
             <wp:effectExtent l="0" t="0" r="3810" b="6985"/>
@@ -1564,77 +1438,17 @@
         </w:rPr>
         <w:t xml:space="preserve"> 2002).</w:t>
       </w:r>
-    </w:p>
-    <w:p>
-      <w:pPr>
-        <w:pStyle w:val="BodyText"/>
-        <w:rPr>
-          <w:rFonts w:ascii="Arial" w:hAnsi="Arial" w:cs="Arial"/>
-          <w:color w:val="000000" w:themeColor="text1"/>
-        </w:rPr>
-        <w:pPrChange w:id="7" w:author="Pine, Bill" w:date="2019-02-25T09:27:00Z">
-          <w:pPr>
-            <w:pStyle w:val="Heading3"/>
-          </w:pPr>
-        </w:pPrChange>
-      </w:pPr>
-      <w:r>
-        <w:rPr>
-          <w:rFonts w:ascii="Arial" w:hAnsi="Arial" w:cs="Arial"/>
-          <w:color w:val="000000" w:themeColor="text1"/>
-        </w:rPr>
-        <w:t>S</w:t>
-      </w:r>
-      <w:r>
-        <w:rPr>
-          <w:rFonts w:ascii="Arial" w:hAnsi="Arial" w:cs="Arial"/>
-          <w:color w:val="000000" w:themeColor="text1"/>
-        </w:rPr>
-        <w:t>teps 1, 3, 4, and 7</w:t>
-      </w:r>
-      <w:r>
-        <w:rPr>
-          <w:rFonts w:ascii="Arial" w:hAnsi="Arial" w:cs="Arial"/>
-          <w:color w:val="000000" w:themeColor="text1"/>
-        </w:rPr>
-        <w:t>, in Figure 1,</w:t>
-      </w:r>
-      <w:r>
-        <w:rPr>
-          <w:rFonts w:ascii="Arial" w:hAnsi="Arial" w:cs="Arial"/>
-          <w:color w:val="000000" w:themeColor="text1"/>
-        </w:rPr>
-        <w:t xml:space="preserve"> </w:t>
-      </w:r>
-      <w:proofErr w:type="gramStart"/>
-      <w:r>
-        <w:rPr>
-          <w:rFonts w:ascii="Arial" w:hAnsi="Arial" w:cs="Arial"/>
-          <w:color w:val="000000" w:themeColor="text1"/>
-        </w:rPr>
-        <w:t>are directly used</w:t>
-      </w:r>
-      <w:proofErr w:type="gramEnd"/>
-      <w:r>
-        <w:rPr>
-          <w:rFonts w:ascii="Arial" w:hAnsi="Arial" w:cs="Arial"/>
-          <w:color w:val="000000" w:themeColor="text1"/>
-        </w:rPr>
-        <w:t xml:space="preserve"> in the proposed workflow.</w:t>
-      </w:r>
-      <w:bookmarkStart w:id="8" w:name="_GoBack"/>
-    </w:p>
-    <w:bookmarkEnd w:id="8"/>
-    <w:p>
-      <w:pPr>
-        <w:pStyle w:val="Heading3"/>
-        <w:rPr>
-          <w:rFonts w:ascii="Arial" w:hAnsi="Arial" w:cs="Arial"/>
+      <w:r>
+        <w:rPr>
+          <w:rFonts w:ascii="Arial" w:eastAsiaTheme="minorHAnsi" w:hAnsi="Arial" w:cs="Arial"/>
+          <w:b w:val="0"/>
+          <w:bCs w:val="0"/>
           <w:color w:val="000000" w:themeColor="text1"/>
           <w:sz w:val="24"/>
           <w:szCs w:val="24"/>
         </w:rPr>
-      </w:pPr>
+        <w:t xml:space="preserve"> </w:t>
+      </w:r>
     </w:p>
     <w:p>
       <w:pPr>
@@ -1646,112 +1460,117 @@
           <w:szCs w:val="24"/>
         </w:rPr>
       </w:pPr>
-      <w:r>
+    </w:p>
+    <w:p>
+      <w:pPr>
+        <w:pStyle w:val="Heading3"/>
         <w:rPr>
           <w:rFonts w:ascii="Arial" w:hAnsi="Arial" w:cs="Arial"/>
           <w:color w:val="000000" w:themeColor="text1"/>
           <w:sz w:val="24"/>
           <w:szCs w:val="24"/>
         </w:rPr>
-        <w:t>Objective</w:t>
-      </w:r>
-    </w:p>
-    <w:p>
-      <w:pPr>
-        <w:pStyle w:val="FirstParagraph"/>
-        <w:rPr>
-          <w:rFonts w:ascii="Arial" w:hAnsi="Arial" w:cs="Arial"/>
-          <w:color w:val="000000" w:themeColor="text1"/>
-        </w:rPr>
-      </w:pPr>
-      <w:r>
-        <w:rPr>
-          <w:rFonts w:ascii="Arial" w:hAnsi="Arial" w:cs="Arial"/>
-          <w:color w:val="000000" w:themeColor="text1"/>
-        </w:rPr>
-        <w:t>In this chapter, I will document how the basic elements of the LCR restoration project water quality and biological data associated with oyster populations are managed. The objective is to develop and implement a data management workflow, which starts at the data collection point (</w:t>
-      </w:r>
-      <w:proofErr w:type="spellStart"/>
-      <w:r>
-        <w:rPr>
-          <w:rFonts w:ascii="Arial" w:hAnsi="Arial" w:cs="Arial"/>
-          <w:color w:val="000000" w:themeColor="text1"/>
-        </w:rPr>
-        <w:t>i.e</w:t>
-      </w:r>
-      <w:proofErr w:type="spellEnd"/>
-      <w:r>
-        <w:rPr>
-          <w:rFonts w:ascii="Arial" w:hAnsi="Arial" w:cs="Arial"/>
-          <w:color w:val="000000" w:themeColor="text1"/>
-        </w:rPr>
-        <w:t xml:space="preserve"> physical data sheet if required) and ends at the visualization/ interpretation of collected data from different data streams. I will document how these data </w:t>
-      </w:r>
-      <w:proofErr w:type="gramStart"/>
-      <w:r>
-        <w:rPr>
-          <w:rFonts w:ascii="Arial" w:hAnsi="Arial" w:cs="Arial"/>
-          <w:color w:val="000000" w:themeColor="text1"/>
-        </w:rPr>
-        <w:t>are recorded</w:t>
-      </w:r>
-      <w:proofErr w:type="gramEnd"/>
-      <w:r>
-        <w:rPr>
-          <w:rFonts w:ascii="Arial" w:hAnsi="Arial" w:cs="Arial"/>
-          <w:color w:val="000000" w:themeColor="text1"/>
-        </w:rPr>
-        <w:t xml:space="preserve">, data </w:t>
-      </w:r>
-      <w:r>
-        <w:rPr>
-          <w:rFonts w:ascii="Arial" w:hAnsi="Arial" w:cs="Arial"/>
-          <w:color w:val="000000" w:themeColor="text1"/>
-        </w:rPr>
-        <w:t>QA/QC</w:t>
-      </w:r>
-      <w:r>
-        <w:rPr>
-          <w:rFonts w:ascii="Arial" w:hAnsi="Arial" w:cs="Arial"/>
-          <w:color w:val="000000" w:themeColor="text1"/>
-        </w:rPr>
-        <w:t xml:space="preserve"> procedures, data checking (anomalous values), data visualization, and data releases for analyses using multiple software tools. This chapter provides an example of </w:t>
-      </w:r>
-      <w:r>
-        <w:rPr>
-          <w:rFonts w:ascii="Arial" w:hAnsi="Arial" w:cs="Arial"/>
-          <w:color w:val="000000" w:themeColor="text1"/>
-        </w:rPr>
-        <w:t xml:space="preserve">how </w:t>
-      </w:r>
-      <w:r>
-        <w:rPr>
-          <w:rFonts w:ascii="Arial" w:hAnsi="Arial" w:cs="Arial"/>
-          <w:color w:val="000000" w:themeColor="text1"/>
-        </w:rPr>
-        <w:t>a living data project can function to inform an ongoing, long-term restoration project and serve as an example for other projects with data collection efforts.</w:t>
-      </w:r>
-    </w:p>
-    <w:p>
-      <w:pPr>
-        <w:pStyle w:val="Heading3"/>
+      </w:pPr>
+      <w:r>
         <w:rPr>
           <w:rFonts w:ascii="Arial" w:hAnsi="Arial" w:cs="Arial"/>
           <w:color w:val="000000" w:themeColor="text1"/>
           <w:sz w:val="24"/>
           <w:szCs w:val="24"/>
         </w:rPr>
-      </w:pPr>
-      <w:bookmarkStart w:id="9" w:name="implementing-a-modern-data-workflow"/>
-      <w:bookmarkEnd w:id="9"/>
-      <w:r>
+        <w:t>Objective</w:t>
+      </w:r>
+    </w:p>
+    <w:p>
+      <w:pPr>
+        <w:pStyle w:val="FirstParagraph"/>
+        <w:rPr>
+          <w:rFonts w:ascii="Arial" w:hAnsi="Arial" w:cs="Arial"/>
+          <w:color w:val="000000" w:themeColor="text1"/>
+        </w:rPr>
+      </w:pPr>
+      <w:r>
+        <w:rPr>
+          <w:rFonts w:ascii="Arial" w:hAnsi="Arial" w:cs="Arial"/>
+          <w:color w:val="000000" w:themeColor="text1"/>
+        </w:rPr>
+        <w:t>In this chapter, I will document how the basic elements of the LCR restoration project water quality and biological data associated with oyster populations are managed. The objective is to develop and implement a data management workflow, which starts at the data collection point (</w:t>
+      </w:r>
+      <w:proofErr w:type="spellStart"/>
+      <w:r>
+        <w:rPr>
+          <w:rFonts w:ascii="Arial" w:hAnsi="Arial" w:cs="Arial"/>
+          <w:color w:val="000000" w:themeColor="text1"/>
+        </w:rPr>
+        <w:t>i.e</w:t>
+      </w:r>
+      <w:proofErr w:type="spellEnd"/>
+      <w:r>
+        <w:rPr>
+          <w:rFonts w:ascii="Arial" w:hAnsi="Arial" w:cs="Arial"/>
+          <w:color w:val="000000" w:themeColor="text1"/>
+        </w:rPr>
+        <w:t xml:space="preserve"> physical data sheet if required) and ends at the visualization/ interpretation of collected data from different data streams. I will document how these data are recorded, data </w:t>
+      </w:r>
+      <w:r>
+        <w:rPr>
+          <w:rFonts w:ascii="Arial" w:hAnsi="Arial" w:cs="Arial"/>
+          <w:color w:val="000000" w:themeColor="text1"/>
+        </w:rPr>
+        <w:t>QA/QC</w:t>
+      </w:r>
+      <w:r>
+        <w:rPr>
+          <w:rFonts w:ascii="Arial" w:hAnsi="Arial" w:cs="Arial"/>
+          <w:color w:val="000000" w:themeColor="text1"/>
+        </w:rPr>
+        <w:t xml:space="preserve"> procedures, data checking (anomalous values), data visualization, and data releases for analyses using multiple software tools. This chapter provides an example of </w:t>
+      </w:r>
+      <w:r>
+        <w:rPr>
+          <w:rFonts w:ascii="Arial" w:hAnsi="Arial" w:cs="Arial"/>
+          <w:color w:val="000000" w:themeColor="text1"/>
+        </w:rPr>
+        <w:t xml:space="preserve">how </w:t>
+      </w:r>
+      <w:r>
+        <w:rPr>
+          <w:rFonts w:ascii="Arial" w:hAnsi="Arial" w:cs="Arial"/>
+          <w:color w:val="000000" w:themeColor="text1"/>
+        </w:rPr>
+        <w:t>a living data project can function to inform an ongoing, long-term restoration project and serve as an example for other projects with data collection efforts.</w:t>
+      </w:r>
+      <w:bookmarkStart w:id="7" w:name="implementing-a-modern-data-workflow"/>
+      <w:bookmarkEnd w:id="7"/>
+    </w:p>
+    <w:p>
+      <w:pPr>
+        <w:pStyle w:val="Heading3"/>
         <w:rPr>
           <w:rFonts w:ascii="Arial" w:hAnsi="Arial" w:cs="Arial"/>
           <w:color w:val="000000" w:themeColor="text1"/>
           <w:sz w:val="24"/>
           <w:szCs w:val="24"/>
         </w:rPr>
-        <w:lastRenderedPageBreak/>
+      </w:pPr>
+    </w:p>
+    <w:p>
+      <w:pPr>
+        <w:pStyle w:val="Heading3"/>
+        <w:rPr>
+          <w:rFonts w:ascii="Arial" w:hAnsi="Arial" w:cs="Arial"/>
+          <w:color w:val="000000" w:themeColor="text1"/>
+          <w:sz w:val="24"/>
+          <w:szCs w:val="24"/>
+        </w:rPr>
+      </w:pPr>
+      <w:r>
+        <w:rPr>
+          <w:rFonts w:ascii="Arial" w:hAnsi="Arial" w:cs="Arial"/>
+          <w:color w:val="000000" w:themeColor="text1"/>
+          <w:sz w:val="24"/>
+          <w:szCs w:val="24"/>
+        </w:rPr>
         <w:t>Implementing a modern data workflow</w:t>
       </w:r>
     </w:p>
@@ -1768,23 +1587,35 @@
           <w:rFonts w:ascii="Arial" w:hAnsi="Arial" w:cs="Arial"/>
           <w:color w:val="000000" w:themeColor="text1"/>
         </w:rPr>
-        <w:t xml:space="preserve">Creating and automating a data management workflow for living data is an emerging skill for natural resource professionals. More than ever, data management </w:t>
-      </w:r>
-      <w:proofErr w:type="gramStart"/>
-      <w:r>
-        <w:rPr>
-          <w:rFonts w:ascii="Arial" w:hAnsi="Arial" w:cs="Arial"/>
-          <w:color w:val="000000" w:themeColor="text1"/>
-        </w:rPr>
-        <w:t>is recognized</w:t>
-      </w:r>
-      <w:proofErr w:type="gramEnd"/>
-      <w:r>
-        <w:rPr>
-          <w:rFonts w:ascii="Arial" w:hAnsi="Arial" w:cs="Arial"/>
-          <w:color w:val="000000" w:themeColor="text1"/>
-        </w:rPr>
-        <w:t xml:space="preserve"> as a core skill for biologists and ecologists (Hampton et al. 2017). Even though the design of </w:t>
+        <w:t>Creating and automating a data management workflow for living data is an emerging skill for natural resource professionals.</w:t>
+      </w:r>
+      <w:r>
+        <w:rPr>
+          <w:rFonts w:ascii="Arial" w:hAnsi="Arial" w:cs="Arial"/>
+          <w:color w:val="000000" w:themeColor="text1"/>
+        </w:rPr>
+        <w:t xml:space="preserve"> </w:t>
+      </w:r>
+      <w:r>
+        <w:rPr>
+          <w:rFonts w:ascii="Arial" w:hAnsi="Arial" w:cs="Arial"/>
+          <w:color w:val="000000" w:themeColor="text1"/>
+        </w:rPr>
+        <w:t>More than ever, data management is recognized as a core skill for biologists and ecologists (Hampton et al.</w:t>
+      </w:r>
+      <w:r>
+        <w:rPr>
+          <w:rFonts w:ascii="Arial" w:hAnsi="Arial" w:cs="Arial"/>
+          <w:color w:val="000000" w:themeColor="text1"/>
+        </w:rPr>
+        <w:t>,</w:t>
+      </w:r>
+      <w:r>
+        <w:rPr>
+          <w:rFonts w:ascii="Arial" w:hAnsi="Arial" w:cs="Arial"/>
+          <w:color w:val="000000" w:themeColor="text1"/>
+        </w:rPr>
+        <w:t xml:space="preserve"> 2017). Even though the design of </w:t>
       </w:r>
       <w:r>
         <w:rPr>
@@ -1834,6 +1665,55 @@
         </w:rPr>
         <w:t>) for version control.</w:t>
       </w:r>
+      <w:r>
+        <w:rPr>
+          <w:rFonts w:ascii="Arial" w:hAnsi="Arial" w:cs="Arial"/>
+          <w:color w:val="000000" w:themeColor="text1"/>
+        </w:rPr>
+        <w:t xml:space="preserve"> </w:t>
+      </w:r>
+      <w:r>
+        <w:rPr>
+          <w:rFonts w:ascii="Arial" w:hAnsi="Arial" w:cs="Arial"/>
+          <w:color w:val="000000" w:themeColor="text1"/>
+        </w:rPr>
+        <w:t xml:space="preserve">Steps 1, 3, 4, and 7, in Figure 1, are directly used in </w:t>
+      </w:r>
+      <w:r>
+        <w:rPr>
+          <w:rFonts w:ascii="Arial" w:hAnsi="Arial" w:cs="Arial"/>
+          <w:color w:val="000000" w:themeColor="text1"/>
+        </w:rPr>
+        <w:t>my</w:t>
+      </w:r>
+      <w:r>
+        <w:rPr>
+          <w:rFonts w:ascii="Arial" w:hAnsi="Arial" w:cs="Arial"/>
+          <w:color w:val="000000" w:themeColor="text1"/>
+        </w:rPr>
+        <w:t xml:space="preserve"> proposed workflow</w:t>
+      </w:r>
+      <w:r>
+        <w:rPr>
+          <w:rFonts w:ascii="Arial" w:hAnsi="Arial" w:cs="Arial"/>
+          <w:color w:val="000000" w:themeColor="text1"/>
+        </w:rPr>
+        <w:t xml:space="preserve">, with applicable </w:t>
+      </w:r>
+      <w:r>
+        <w:rPr>
+          <w:rFonts w:ascii="Arial" w:hAnsi="Arial" w:cs="Arial"/>
+          <w:color w:val="000000" w:themeColor="text1"/>
+        </w:rPr>
+        <w:t>modifications</w:t>
+      </w:r>
+      <w:r>
+        <w:rPr>
+          <w:rFonts w:ascii="Arial" w:hAnsi="Arial" w:cs="Arial"/>
+          <w:color w:val="000000" w:themeColor="text1"/>
+        </w:rPr>
+        <w:t>.</w:t>
+      </w:r>
     </w:p>
     <w:p>
       <w:pPr>
@@ -1845,8 +1725,8 @@
           <w:szCs w:val="24"/>
         </w:rPr>
       </w:pPr>
-      <w:bookmarkStart w:id="10" w:name="methods"/>
-      <w:bookmarkEnd w:id="10"/>
+      <w:bookmarkStart w:id="8" w:name="methods"/>
+      <w:bookmarkEnd w:id="8"/>
     </w:p>
     <w:p>
       <w:pPr>
@@ -1965,8 +1845,8 @@
           <w:szCs w:val="24"/>
         </w:rPr>
       </w:pPr>
-      <w:bookmarkStart w:id="11" w:name="field-collections"/>
-      <w:bookmarkEnd w:id="11"/>
+      <w:bookmarkStart w:id="9" w:name="field-collections"/>
+      <w:bookmarkEnd w:id="9"/>
       <w:r>
         <w:rPr>
           <w:rFonts w:ascii="Arial" w:hAnsi="Arial" w:cs="Arial"/>
@@ -2004,7 +1884,7 @@
           <w:rFonts w:ascii="Arial" w:hAnsi="Arial" w:cs="Arial"/>
           <w:color w:val="000000" w:themeColor="text1"/>
         </w:rPr>
-        <w:t>. Often, the first step in the data collection process is transcribing an observation in the field to paper or electronic data</w:t>
+        <w:t>. Often, the first step in the data collection process is transcribing an observation in the field to paper data</w:t>
       </w:r>
       <w:r>
         <w:rPr>
@@ -2018,7 +1898,7 @@
           <w:rFonts w:ascii="Arial" w:hAnsi="Arial" w:cs="Arial"/>
           <w:color w:val="000000" w:themeColor="text1"/>
         </w:rPr>
-        <w:t xml:space="preserve">sheets for analyses back in the lab. This simple effort of recording the data in the field is the first opportunity to introduce errors in the data collection process. These errors can come from a variety of sources such as the wrong date or site name on a sheet or the person recording the data may be unfamiliar with terminology or protocols. To minimize these types of mistakes it is best to follow proven practices for data management such as those adopted by USGS </w:t>
+        <w:t xml:space="preserve">sheets for analyses back in the lab. This simple effort of recording the data in the field is the first opportunity to introduce errors in the data collection process. These errors can come from a variety of sources such as the wrong date or site name on a sheet or the person recording the data may be unfamiliar </w:t>
       </w:r>
       <w:r>
         <w:rPr>
@@ -2026,6 +1906,13 @@
           <w:color w:val="000000" w:themeColor="text1"/>
         </w:rPr>
         <w:lastRenderedPageBreak/>
+        <w:t xml:space="preserve">with terminology or protocols. To minimize these types of mistakes it is best to follow proven practices for data management such as those adopted by USGS </w:t>
+      </w:r>
+      <w:r>
+        <w:rPr>
+          <w:rFonts w:ascii="Arial" w:hAnsi="Arial" w:cs="Arial"/>
+          <w:color w:val="000000" w:themeColor="text1"/>
+        </w:rPr>
         <w:t>(</w:t>
       </w:r>
       <w:r>
@@ -2054,7 +1941,7 @@
           <w:rFonts w:ascii="Arial" w:hAnsi="Arial" w:cs="Arial"/>
           <w:color w:val="000000" w:themeColor="text1"/>
         </w:rPr>
-        <w:t xml:space="preserve">development of a standard set of data </w:t>
+        <w:t xml:space="preserve">development of a standard set of data guidelines </w:t>
       </w:r>
       <w:r>
         <w:rPr>
@@ -2063,13 +1950,13 @@
           <w:color w:val="000000" w:themeColor="text1"/>
         </w:rPr>
         <w:drawing>
-          <wp:anchor distT="0" distB="0" distL="114300" distR="114300" simplePos="0" relativeHeight="251661824" behindDoc="0" locked="0" layoutInCell="1" allowOverlap="1" wp14:anchorId="516E51BC" wp14:editId="27025769">
+          <wp:anchor distT="0" distB="0" distL="114300" distR="114300" simplePos="0" relativeHeight="251661824" behindDoc="0" locked="0" layoutInCell="1" allowOverlap="1" wp14:anchorId="516E51BC" wp14:editId="1372B632">
             <wp:simplePos x="0" y="0"/>
             <wp:positionH relativeFrom="margin">
-              <wp:posOffset>-635</wp:posOffset>
+              <wp:align>center</wp:align>
             </wp:positionH>
             <wp:positionV relativeFrom="paragraph">
-              <wp:posOffset>408684</wp:posOffset>
+              <wp:posOffset>846695</wp:posOffset>
             </wp:positionV>
             <wp:extent cx="6318885" cy="1991995"/>
             <wp:effectExtent l="0" t="0" r="5715" b="8255"/>
@@ -2129,7 +2016,7 @@
           <w:rFonts w:ascii="Arial" w:hAnsi="Arial" w:cs="Arial"/>
           <w:color w:val="000000" w:themeColor="text1"/>
         </w:rPr>
-        <w:t>guidelines before field collections begin (Figure 3).</w:t>
+        <w:t>before field collections begin (Figure 3).</w:t>
       </w:r>
     </w:p>
     <w:p>
@@ -2201,30 +2088,56 @@
           <w:rFonts w:ascii="Arial" w:hAnsi="Arial" w:cs="Arial"/>
           <w:color w:val="000000" w:themeColor="text1"/>
         </w:rPr>
-        <w:t xml:space="preserve"> guidelines define how basic data </w:t>
-      </w:r>
-      <w:proofErr w:type="gramStart"/>
-      <w:r>
-        <w:rPr>
-          <w:rFonts w:ascii="Arial" w:hAnsi="Arial" w:cs="Arial"/>
-          <w:color w:val="000000" w:themeColor="text1"/>
-        </w:rPr>
-        <w:t>are recorded</w:t>
-      </w:r>
-      <w:proofErr w:type="gramEnd"/>
-      <w:r>
-        <w:rPr>
-          <w:rFonts w:ascii="Arial" w:hAnsi="Arial" w:cs="Arial"/>
-          <w:color w:val="000000" w:themeColor="text1"/>
-        </w:rPr>
-        <w:t xml:space="preserve">, which include data such as </w:t>
-      </w:r>
-      <w:r>
-        <w:rPr>
-          <w:rFonts w:ascii="Arial" w:hAnsi="Arial" w:cs="Arial"/>
-          <w:color w:val="000000" w:themeColor="text1"/>
-        </w:rPr>
-        <w:t>date and time formats, site naming conventions, and units of measure</w:t>
+        <w:t xml:space="preserve"> guidelines define </w:t>
+      </w:r>
+      <w:r>
+        <w:rPr>
+          <w:rFonts w:ascii="Arial" w:hAnsi="Arial" w:cs="Arial"/>
+          <w:color w:val="000000" w:themeColor="text1"/>
+        </w:rPr>
+        <w:t>the basic types of</w:t>
+      </w:r>
+      <w:r>
+        <w:rPr>
+          <w:rFonts w:ascii="Arial" w:hAnsi="Arial" w:cs="Arial"/>
+          <w:color w:val="000000" w:themeColor="text1"/>
+        </w:rPr>
+        <w:t xml:space="preserve"> dat</w:t>
+      </w:r>
+      <w:r>
+        <w:rPr>
+          <w:rFonts w:ascii="Arial" w:hAnsi="Arial" w:cs="Arial"/>
+          <w:color w:val="000000" w:themeColor="text1"/>
+        </w:rPr>
+        <w:t>a</w:t>
+      </w:r>
+      <w:r>
+        <w:rPr>
+          <w:rFonts w:ascii="Arial" w:hAnsi="Arial" w:cs="Arial"/>
+          <w:color w:val="000000" w:themeColor="text1"/>
+        </w:rPr>
+        <w:t xml:space="preserve">, which </w:t>
+      </w:r>
+      <w:r>
+        <w:rPr>
+          <w:rFonts w:ascii="Arial" w:hAnsi="Arial" w:cs="Arial"/>
+          <w:color w:val="000000" w:themeColor="text1"/>
+        </w:rPr>
+        <w:t>are</w:t>
+      </w:r>
+      <w:r>
+        <w:rPr>
+          <w:rFonts w:ascii="Arial" w:hAnsi="Arial" w:cs="Arial"/>
+          <w:color w:val="000000" w:themeColor="text1"/>
+        </w:rPr>
+        <w:t xml:space="preserve"> </w:t>
+      </w:r>
+      <w:r>
+        <w:rPr>
+          <w:rFonts w:ascii="Arial" w:hAnsi="Arial" w:cs="Arial"/>
+          <w:color w:val="000000" w:themeColor="text1"/>
+        </w:rPr>
+        <w:t>date and time, site naming conventions, and units of measure</w:t>
       </w:r>
       <w:r>
         <w:rPr>
@@ -2238,23 +2151,7 @@
           <w:rFonts w:ascii="Arial" w:hAnsi="Arial" w:cs="Arial"/>
           <w:color w:val="000000" w:themeColor="text1"/>
         </w:rPr>
-        <w:t xml:space="preserve"> for specific observations. This type of predetermined information is a key first step in reducing the risk of this type of data error in the field. As an example, simple differences in how dates </w:t>
-      </w:r>
-      <w:proofErr w:type="gramStart"/>
-      <w:r>
-        <w:rPr>
-          <w:rFonts w:ascii="Arial" w:hAnsi="Arial" w:cs="Arial"/>
-          <w:color w:val="000000" w:themeColor="text1"/>
-        </w:rPr>
-        <w:t>are recorded</w:t>
-      </w:r>
-      <w:proofErr w:type="gramEnd"/>
-      <w:r>
-        <w:rPr>
-          <w:rFonts w:ascii="Arial" w:hAnsi="Arial" w:cs="Arial"/>
-          <w:color w:val="000000" w:themeColor="text1"/>
-        </w:rPr>
-        <w:t xml:space="preserve"> by different people such as YYMMDD or MMDDYY formats can create confusion as to when a sample was physically collected. Errors in site names can place the data observations in the wrong location spatially. To minimize this risk, when</w:t>
+        <w:t xml:space="preserve"> for specific observations. This type of predetermined information is a key first step in reducing the risk of this type of data error in the field. As an example, simple differences in how dates are recorded by different people such as YYMMDD or MMDDYY formats can create confusion as to when a sample was physically collected. Errors in site names can place the data observations in the wrong location spatially. To minimize this risk, when</w:t>
       </w:r>
       <w:r>
         <w:rPr>
@@ -2288,8 +2185,8 @@
           <w:color w:val="000000" w:themeColor="text1"/>
         </w:rPr>
       </w:pPr>
-      <w:bookmarkStart w:id="12" w:name="human-collected-data"/>
-      <w:bookmarkEnd w:id="12"/>
+      <w:bookmarkStart w:id="10" w:name="human-collected-data"/>
+      <w:bookmarkEnd w:id="10"/>
       <w:r>
         <w:rPr>
           <w:rFonts w:ascii="Arial" w:hAnsi="Arial" w:cs="Arial"/>
@@ -2367,21 +2264,7 @@
           <w:rFonts w:ascii="Arial" w:hAnsi="Arial" w:cs="Arial"/>
           <w:color w:val="000000" w:themeColor="text1"/>
         </w:rPr>
-        <w:t xml:space="preserve">project (Figure 2, </w:t>
-      </w:r>
-      <w:r>
-        <w:rPr>
-          <w:rFonts w:ascii="Arial" w:hAnsi="Arial" w:cs="Arial"/>
-          <w:color w:val="000000" w:themeColor="text1"/>
-        </w:rPr>
-        <w:t>B</w:t>
-      </w:r>
-      <w:r>
-        <w:rPr>
-          <w:rFonts w:ascii="Arial" w:hAnsi="Arial" w:cs="Arial"/>
-          <w:color w:val="000000" w:themeColor="text1"/>
-        </w:rPr>
-        <w:t xml:space="preserve">ox A1), observational data collected in the field primarily consists of </w:t>
+        <w:t xml:space="preserve">project, observational data collected in the field primarily consists of </w:t>
       </w:r>
       <w:r>
         <w:rPr>
@@ -2395,7 +2278,28 @@
           <w:rFonts w:ascii="Arial" w:hAnsi="Arial" w:cs="Arial"/>
           <w:color w:val="000000" w:themeColor="text1"/>
         </w:rPr>
-        <w:t>counts and size measurements from line transects among randomly selected oyster reefs delineated into strata based on specific research questions, which are then recorded on waterproof paper data sheets. To reduce chance of field errors and save time while in the field, I will work to develop and improve data workflow by providing guidance on pre-populating data</w:t>
+        <w:t>counts and size measurements from line transects among randomly selected oyster reefs delineated into strata based on specific research questions, which are then recorded on waterproof paper data sheets</w:t>
+      </w:r>
+      <w:r>
+        <w:rPr>
+          <w:rFonts w:ascii="Arial" w:hAnsi="Arial" w:cs="Arial"/>
+          <w:color w:val="000000" w:themeColor="text1"/>
+        </w:rPr>
+        <w:t xml:space="preserve"> </w:t>
+      </w:r>
+      <w:r>
+        <w:rPr>
+          <w:rFonts w:ascii="Arial" w:hAnsi="Arial" w:cs="Arial"/>
+          <w:color w:val="000000" w:themeColor="text1"/>
+        </w:rPr>
+        <w:t>(Figure 2, Box A1)</w:t>
+      </w:r>
+      <w:r>
+        <w:rPr>
+          <w:rFonts w:ascii="Arial" w:hAnsi="Arial" w:cs="Arial"/>
+          <w:color w:val="000000" w:themeColor="text1"/>
+        </w:rPr>
+        <w:t>. To reduce chance of field errors and save time while in the field, I will work to develop and improve data workflow by providing guidance on pre-populating data</w:t>
       </w:r>
       <w:r>
         <w:rPr>
@@ -2552,6 +2456,13 @@
           <w:rFonts w:ascii="Arial" w:hAnsi="Arial" w:cs="Arial"/>
           <w:color w:val="000000" w:themeColor="text1"/>
         </w:rPr>
+        <w:t xml:space="preserve"> with labels and units for each applicable field</w:t>
+      </w:r>
+      <w:r>
+        <w:rPr>
+          <w:rFonts w:ascii="Arial" w:hAnsi="Arial" w:cs="Arial"/>
+          <w:color w:val="000000" w:themeColor="text1"/>
+        </w:rPr>
         <w:t>.</w:t>
       </w:r>
     </w:p>
@@ -2563,8 +2474,8 @@
           <w:color w:val="000000" w:themeColor="text1"/>
         </w:rPr>
       </w:pPr>
-      <w:bookmarkStart w:id="13" w:name="sensor-collected-data"/>
-      <w:bookmarkEnd w:id="13"/>
+      <w:bookmarkStart w:id="11" w:name="sensor-collected-data"/>
+      <w:bookmarkEnd w:id="11"/>
     </w:p>
     <w:p>
       <w:pPr>
@@ -2637,7 +2548,63 @@
           <w:rFonts w:ascii="Arial" w:hAnsi="Arial" w:cs="Arial"/>
           <w:color w:val="000000" w:themeColor="text1"/>
         </w:rPr>
-        <w:t xml:space="preserve"> weather buoy, which online access or software such as R can obtain.</w:t>
+        <w:t xml:space="preserve"> weather buoy, which</w:t>
+      </w:r>
+      <w:r>
+        <w:rPr>
+          <w:rFonts w:ascii="Arial" w:hAnsi="Arial" w:cs="Arial"/>
+          <w:color w:val="000000" w:themeColor="text1"/>
+        </w:rPr>
+        <w:t xml:space="preserve"> </w:t>
+      </w:r>
+      <w:r>
+        <w:rPr>
+          <w:rFonts w:ascii="Arial" w:hAnsi="Arial" w:cs="Arial"/>
+          <w:color w:val="000000" w:themeColor="text1"/>
+        </w:rPr>
+        <w:t>can be</w:t>
+      </w:r>
+      <w:r>
+        <w:rPr>
+          <w:rFonts w:ascii="Arial" w:hAnsi="Arial" w:cs="Arial"/>
+          <w:color w:val="000000" w:themeColor="text1"/>
+        </w:rPr>
+        <w:t xml:space="preserve"> </w:t>
+      </w:r>
+      <w:r>
+        <w:rPr>
+          <w:rFonts w:ascii="Arial" w:hAnsi="Arial" w:cs="Arial"/>
+          <w:color w:val="000000" w:themeColor="text1"/>
+        </w:rPr>
+        <w:t>accessed online</w:t>
+      </w:r>
+      <w:r>
+        <w:rPr>
+          <w:rFonts w:ascii="Arial" w:hAnsi="Arial" w:cs="Arial"/>
+          <w:color w:val="000000" w:themeColor="text1"/>
+        </w:rPr>
+        <w:t xml:space="preserve"> </w:t>
+      </w:r>
+      <w:r>
+        <w:rPr>
+          <w:rFonts w:ascii="Arial" w:hAnsi="Arial" w:cs="Arial"/>
+          <w:color w:val="000000" w:themeColor="text1"/>
+        </w:rPr>
+        <w:t>by APIs</w:t>
+      </w:r>
+      <w:r>
+        <w:rPr>
+          <w:rFonts w:ascii="Arial" w:hAnsi="Arial" w:cs="Arial"/>
+          <w:color w:val="000000" w:themeColor="text1"/>
+        </w:rPr>
+        <w:t xml:space="preserve"> or</w:t>
+      </w:r>
+      <w:r>
+        <w:rPr>
+          <w:rFonts w:ascii="Arial" w:hAnsi="Arial" w:cs="Arial"/>
+          <w:color w:val="000000" w:themeColor="text1"/>
+        </w:rPr>
+        <w:t xml:space="preserve"> software such as R.</w:t>
       </w:r>
     </w:p>
     <w:p>
@@ -2748,23 +2715,7 @@
           <w:rFonts w:ascii="Arial" w:hAnsi="Arial" w:cs="Arial"/>
           <w:color w:val="000000" w:themeColor="text1"/>
         </w:rPr>
-        <w:t xml:space="preserve"> of water near the oyster reef restoration site. To retrieve the data from these sensors, the sensor must </w:t>
-      </w:r>
-      <w:proofErr w:type="gramStart"/>
-      <w:r>
-        <w:rPr>
-          <w:rFonts w:ascii="Arial" w:hAnsi="Arial" w:cs="Arial"/>
-          <w:color w:val="000000" w:themeColor="text1"/>
-        </w:rPr>
-        <w:t>be physically removed</w:t>
-      </w:r>
-      <w:proofErr w:type="gramEnd"/>
-      <w:r>
-        <w:rPr>
-          <w:rFonts w:ascii="Arial" w:hAnsi="Arial" w:cs="Arial"/>
-          <w:color w:val="000000" w:themeColor="text1"/>
-        </w:rPr>
-        <w:t xml:space="preserve"> from the water and the associated data files are downloaded from the receiver (Figure 2, </w:t>
+        <w:t xml:space="preserve"> of water near the oyster reef restoration site. To retrieve the data from these sensors, the sensor must be physically removed from the water and the associated data files are downloaded from the receiver (Figure 2, </w:t>
       </w:r>
       <w:r>
         <w:rPr>
@@ -2778,23 +2729,7 @@
           <w:rFonts w:ascii="Arial" w:hAnsi="Arial" w:cs="Arial"/>
           <w:color w:val="000000" w:themeColor="text1"/>
         </w:rPr>
-        <w:t xml:space="preserve">ox A2). Sensors </w:t>
-      </w:r>
-      <w:proofErr w:type="gramStart"/>
-      <w:r>
-        <w:rPr>
-          <w:rFonts w:ascii="Arial" w:hAnsi="Arial" w:cs="Arial"/>
-          <w:color w:val="000000" w:themeColor="text1"/>
-        </w:rPr>
-        <w:t>are serviced</w:t>
-      </w:r>
-      <w:proofErr w:type="gramEnd"/>
-      <w:r>
-        <w:rPr>
-          <w:rFonts w:ascii="Arial" w:hAnsi="Arial" w:cs="Arial"/>
-          <w:color w:val="000000" w:themeColor="text1"/>
-        </w:rPr>
-        <w:t xml:space="preserve"> bi-weekly to ensure functionality.</w:t>
+        <w:t>ox A2). Sensors are serviced bi-weekly to ensure functionality.</w:t>
       </w:r>
     </w:p>
     <w:p>
@@ -2810,6 +2745,7 @@
           <w:rFonts w:ascii="Arial" w:hAnsi="Arial" w:cs="Arial"/>
           <w:color w:val="000000" w:themeColor="text1"/>
         </w:rPr>
+        <w:lastRenderedPageBreak/>
         <w:t>An individual sensor data file with 14-</w:t>
       </w:r>
       <w:proofErr w:type="spellStart"/>
@@ -2826,31 +2762,7 @@
           <w:rFonts w:ascii="Arial" w:hAnsi="Arial" w:cs="Arial"/>
           <w:color w:val="000000" w:themeColor="text1"/>
         </w:rPr>
-        <w:t xml:space="preserve"> of observations contains about 900 lines of data and a total of about 450 observations. While the observations </w:t>
-      </w:r>
-      <w:proofErr w:type="gramStart"/>
-      <w:r>
-        <w:rPr>
-          <w:rFonts w:ascii="Arial" w:hAnsi="Arial" w:cs="Arial"/>
-          <w:color w:val="000000" w:themeColor="text1"/>
-        </w:rPr>
-        <w:t>are collected</w:t>
-      </w:r>
-      <w:proofErr w:type="gramEnd"/>
-      <w:r>
-        <w:rPr>
-          <w:rFonts w:ascii="Arial" w:hAnsi="Arial" w:cs="Arial"/>
-          <w:color w:val="000000" w:themeColor="text1"/>
-        </w:rPr>
-        <w:t xml:space="preserve"> </w:t>
-      </w:r>
-      <w:r>
-        <w:rPr>
-          <w:rFonts w:ascii="Arial" w:hAnsi="Arial" w:cs="Arial"/>
-          <w:color w:val="000000" w:themeColor="text1"/>
-        </w:rPr>
-        <w:lastRenderedPageBreak/>
-        <w:t xml:space="preserve">automatically, there are still opportunities to introduce errors when these data are collected. This can include incorrect naming of files once downloaded to a laptop in the field, copying over files on the laptop erroneously, or failing to “start” the sensor once redeployed. Reducing these error opportunities will ensure a continuous sensor stream of interrupted measurements. </w:t>
+        <w:t xml:space="preserve"> of observations contains about 900 lines of data and a total of about 450 observations. While the observations are collected automatically, there are still opportunities to introduce errors when these data are collected. This can include incorrect naming of files once downloaded to a laptop in the field, copying over files on the laptop erroneously, or failing to “start” the sensor once redeployed. Reducing these error opportunities will ensure a continuous sensor stream of interrupted measurements. </w:t>
       </w:r>
       <w:r>
         <w:rPr>
@@ -2877,8 +2789,8 @@
           <w:szCs w:val="24"/>
         </w:rPr>
       </w:pPr>
-      <w:bookmarkStart w:id="14" w:name="qaqc-during-data-entry"/>
-      <w:bookmarkEnd w:id="14"/>
+      <w:bookmarkStart w:id="12" w:name="qaqc-during-data-entry"/>
+      <w:bookmarkEnd w:id="12"/>
     </w:p>
     <w:p>
       <w:pPr>
@@ -2908,8 +2820,8 @@
           <w:color w:val="000000" w:themeColor="text1"/>
         </w:rPr>
       </w:pPr>
-      <w:bookmarkStart w:id="15" w:name="paper-data-sheets-to-electronic-records"/>
-      <w:bookmarkEnd w:id="15"/>
+      <w:bookmarkStart w:id="13" w:name="paper-data-sheets-to-electronic-records"/>
+      <w:bookmarkEnd w:id="13"/>
       <w:r>
         <w:rPr>
           <w:rFonts w:ascii="Arial" w:hAnsi="Arial" w:cs="Arial"/>
@@ -2945,7 +2857,21 @@
           <w:rFonts w:ascii="Arial" w:hAnsi="Arial" w:cs="Arial"/>
           <w:color w:val="000000" w:themeColor="text1"/>
         </w:rPr>
-        <w:t>sheets to electronic form that, which will make it compatible to a computer for data analyses, is a common source of potential errors. I will work to minimize this risk of errors as part of my workflow design. For data entered by hand, I will first use a</w:t>
+        <w:t xml:space="preserve">sheets to electronic form that will make it compatible to a computer for data analyses, is </w:t>
+      </w:r>
+      <w:r>
+        <w:rPr>
+          <w:rFonts w:ascii="Arial" w:hAnsi="Arial" w:cs="Arial"/>
+          <w:color w:val="000000" w:themeColor="text1"/>
+        </w:rPr>
+        <w:t xml:space="preserve">the most </w:t>
+      </w:r>
+      <w:r>
+        <w:rPr>
+          <w:rFonts w:ascii="Arial" w:hAnsi="Arial" w:cs="Arial"/>
+          <w:color w:val="000000" w:themeColor="text1"/>
+        </w:rPr>
+        <w:t>common source of potential errors. I will work to minimize this risk of errors as part of my workflow design. For data entered by hand, I will first use a</w:t>
       </w:r>
       <w:r>
         <w:rPr>
@@ -2980,23 +2906,7 @@
           <w:rFonts w:ascii="Arial" w:hAnsi="Arial" w:cs="Arial"/>
           <w:color w:val="000000" w:themeColor="text1"/>
         </w:rPr>
-        <w:t xml:space="preserve">This will be done using a standardized </w:t>
-      </w:r>
-      <w:proofErr w:type="gramStart"/>
-      <w:r>
-        <w:rPr>
-          <w:rFonts w:ascii="Arial" w:hAnsi="Arial" w:cs="Arial"/>
-          <w:color w:val="000000" w:themeColor="text1"/>
-        </w:rPr>
-        <w:t>template</w:t>
-      </w:r>
-      <w:proofErr w:type="gramEnd"/>
-      <w:r>
-        <w:rPr>
-          <w:rFonts w:ascii="Arial" w:hAnsi="Arial" w:cs="Arial"/>
-          <w:color w:val="000000" w:themeColor="text1"/>
-        </w:rPr>
-        <w:t xml:space="preserve"> so data sheets and digital spreadsheets are input similar ways</w:t>
+        <w:t>This will be done using a standardized template so data sheets and digital spreadsheets are input similar ways</w:t>
       </w:r>
       <w:r>
         <w:rPr>
@@ -3071,23 +2981,7 @@
           <w:rFonts w:ascii="Arial" w:hAnsi="Arial" w:cs="Arial"/>
           <w:color w:val="000000" w:themeColor="text1"/>
         </w:rPr>
-        <w:t xml:space="preserve"> as a Data Template for easy and efficient data entry (Figure 5). This workbook will </w:t>
-      </w:r>
-      <w:proofErr w:type="gramStart"/>
-      <w:r>
-        <w:rPr>
-          <w:rFonts w:ascii="Arial" w:hAnsi="Arial" w:cs="Arial"/>
-          <w:color w:val="000000" w:themeColor="text1"/>
-        </w:rPr>
-        <w:t>be modified</w:t>
-      </w:r>
-      <w:proofErr w:type="gramEnd"/>
-      <w:r>
-        <w:rPr>
-          <w:rFonts w:ascii="Arial" w:hAnsi="Arial" w:cs="Arial"/>
-          <w:color w:val="000000" w:themeColor="text1"/>
-        </w:rPr>
-        <w:t xml:space="preserve"> for data entry using “Data Validation” features in Excel that restrict the types of data that can be typed into each predefined column (Figure 2, </w:t>
+        <w:t xml:space="preserve"> as a Data Template for easy and efficient data entry (Figure 5). This workbook will be modified for data entry using “Data Validation” features in Excel that restrict the types of data that can be typed into each predefined column (Figure 2, </w:t>
       </w:r>
       <w:r>
         <w:rPr>
@@ -3129,7 +3023,35 @@
           <w:rFonts w:ascii="Arial" w:hAnsi="Arial" w:cs="Arial"/>
           <w:color w:val="000000" w:themeColor="text1"/>
         </w:rPr>
-        <w:t xml:space="preserve"> the choice of the user when selecting locations, dates, units, and measurement ranges this limits the potential for data entry errors such as capitalization or use of zeros instead of the letter O. To simplify entry, each data column matches an entry on the physical data sheet used in the field.</w:t>
+        <w:t xml:space="preserve"> the choice of the user when selecting locations, dates, units, and measurement ranges this limits the potential for data entry errors such as capitalization or use of zeros instead of the letter </w:t>
+      </w:r>
+      <w:r>
+        <w:rPr>
+          <w:rFonts w:ascii="Arial" w:hAnsi="Arial" w:cs="Arial"/>
+          <w:color w:val="000000" w:themeColor="text1"/>
+        </w:rPr>
+        <w:t>“</w:t>
+      </w:r>
+      <w:r>
+        <w:rPr>
+          <w:rFonts w:ascii="Arial" w:hAnsi="Arial" w:cs="Arial"/>
+          <w:color w:val="000000" w:themeColor="text1"/>
+        </w:rPr>
+        <w:t>O</w:t>
+      </w:r>
+      <w:r>
+        <w:rPr>
+          <w:rFonts w:ascii="Arial" w:hAnsi="Arial" w:cs="Arial"/>
+          <w:color w:val="000000" w:themeColor="text1"/>
+        </w:rPr>
+        <w:t>”</w:t>
+      </w:r>
+      <w:r>
+        <w:rPr>
+          <w:rFonts w:ascii="Arial" w:hAnsi="Arial" w:cs="Arial"/>
+          <w:color w:val="000000" w:themeColor="text1"/>
+        </w:rPr>
+        <w:t>. To simplify entry, each data column matches an entry on the physical data sheet used in the field.</w:t>
       </w:r>
     </w:p>
     <w:p>
@@ -3145,71 +3067,7 @@
           <w:rFonts w:ascii="Arial" w:hAnsi="Arial" w:cs="Arial"/>
           <w:color w:val="000000" w:themeColor="text1"/>
         </w:rPr>
-        <w:t xml:space="preserve">As an example of the capability of “Data Validation” features, oyster length measurements will </w:t>
-      </w:r>
-      <w:proofErr w:type="gramStart"/>
-      <w:r>
-        <w:rPr>
-          <w:rFonts w:ascii="Arial" w:hAnsi="Arial" w:cs="Arial"/>
-          <w:color w:val="000000" w:themeColor="text1"/>
-        </w:rPr>
-        <w:t>be restricted</w:t>
-      </w:r>
-      <w:proofErr w:type="gramEnd"/>
-      <w:r>
-        <w:rPr>
-          <w:rFonts w:ascii="Arial" w:hAnsi="Arial" w:cs="Arial"/>
-          <w:color w:val="000000" w:themeColor="text1"/>
-        </w:rPr>
-        <w:t xml:space="preserve"> from being entered at a size greater than 125-mm. While oysters greater than this size </w:t>
-      </w:r>
-      <w:proofErr w:type="gramStart"/>
-      <w:r>
-        <w:rPr>
-          <w:rFonts w:ascii="Arial" w:hAnsi="Arial" w:cs="Arial"/>
-          <w:color w:val="000000" w:themeColor="text1"/>
-        </w:rPr>
-        <w:t>are</w:t>
-      </w:r>
-      <w:proofErr w:type="gramEnd"/>
-      <w:r>
-        <w:rPr>
-          <w:rFonts w:ascii="Arial" w:hAnsi="Arial" w:cs="Arial"/>
-          <w:color w:val="000000" w:themeColor="text1"/>
-        </w:rPr>
-        <w:t xml:space="preserve"> observable, to enter a value above this level requires manual override from someone with supervisory control. This data entry system will also require a “double entry” system where each line of data will be </w:t>
-      </w:r>
-      <w:proofErr w:type="gramStart"/>
-      <w:r>
-        <w:rPr>
-          <w:rFonts w:ascii="Arial" w:hAnsi="Arial" w:cs="Arial"/>
-          <w:color w:val="000000" w:themeColor="text1"/>
-        </w:rPr>
-        <w:t>entered into</w:t>
-      </w:r>
-      <w:proofErr w:type="gramEnd"/>
-      <w:r>
-        <w:rPr>
-          <w:rFonts w:ascii="Arial" w:hAnsi="Arial" w:cs="Arial"/>
-          <w:color w:val="000000" w:themeColor="text1"/>
-        </w:rPr>
-        <w:t xml:space="preserve"> the workbook twice, typically by separate users, and then these data will be compared electronically. If the entered data do not match exactly, the original data sheets will </w:t>
-      </w:r>
-      <w:proofErr w:type="gramStart"/>
-      <w:r>
-        <w:rPr>
-          <w:rFonts w:ascii="Arial" w:hAnsi="Arial" w:cs="Arial"/>
-          <w:color w:val="000000" w:themeColor="text1"/>
-        </w:rPr>
-        <w:t>be examined</w:t>
-      </w:r>
-      <w:proofErr w:type="gramEnd"/>
-      <w:r>
-        <w:rPr>
-          <w:rFonts w:ascii="Arial" w:hAnsi="Arial" w:cs="Arial"/>
-          <w:color w:val="000000" w:themeColor="text1"/>
-        </w:rPr>
-        <w:t xml:space="preserve"> to determine why discrepancies exist. Using different people for </w:t>
+        <w:t xml:space="preserve">As an example of the capability of “Data Validation” features, oyster length measurements will be restricted from being entered at a size greater than 125-mm. While oysters greater than this size are observable, to enter a value above this level requires manual override from someone with supervisory control. This data entry system will also require a “double entry” system where each line of data will be entered into the workbook twice, typically by separate users, and then these data will be </w:t>
       </w:r>
       <w:r>
         <w:rPr>
@@ -3217,39 +3075,7 @@
           <w:color w:val="000000" w:themeColor="text1"/>
         </w:rPr>
         <w:lastRenderedPageBreak/>
-        <w:t xml:space="preserve">each round of data entry </w:t>
-      </w:r>
-      <w:proofErr w:type="gramStart"/>
-      <w:r>
-        <w:rPr>
-          <w:rFonts w:ascii="Arial" w:hAnsi="Arial" w:cs="Arial"/>
-          <w:color w:val="000000" w:themeColor="text1"/>
-        </w:rPr>
-        <w:t>is preferred</w:t>
-      </w:r>
-      <w:proofErr w:type="gramEnd"/>
-      <w:r>
-        <w:rPr>
-          <w:rFonts w:ascii="Arial" w:hAnsi="Arial" w:cs="Arial"/>
-          <w:color w:val="000000" w:themeColor="text1"/>
-        </w:rPr>
-        <w:t xml:space="preserve"> because different people may interpret the handwriting on the field data sheets differently. A third tab will then </w:t>
-      </w:r>
-      <w:proofErr w:type="gramStart"/>
-      <w:r>
-        <w:rPr>
-          <w:rFonts w:ascii="Arial" w:hAnsi="Arial" w:cs="Arial"/>
-          <w:color w:val="000000" w:themeColor="text1"/>
-        </w:rPr>
-        <w:t>be used</w:t>
-      </w:r>
-      <w:proofErr w:type="gramEnd"/>
-      <w:r>
-        <w:rPr>
-          <w:rFonts w:ascii="Arial" w:hAnsi="Arial" w:cs="Arial"/>
-          <w:color w:val="000000" w:themeColor="text1"/>
-        </w:rPr>
-        <w:t xml:space="preserve"> in Excel to compare the two user data entry tabs for discrepancies. Any identified errors are then </w:t>
+        <w:t xml:space="preserve">compared electronically. If the entered data do not match exactly, the original data sheets will be examined to determine why discrepancies exist. Using different people for each round of data entry is preferred because different people may interpret the handwriting on the field data sheets differently. A third tab will then be used in Excel to compare the two user data entry tabs for discrepancies. Any identified errors are then </w:t>
       </w:r>
       <w:r>
         <w:rPr>
@@ -3258,13 +3084,13 @@
           <w:color w:val="000000" w:themeColor="text1"/>
         </w:rPr>
         <w:drawing>
-          <wp:anchor distT="0" distB="0" distL="114300" distR="114300" simplePos="0" relativeHeight="251659264" behindDoc="0" locked="0" layoutInCell="1" allowOverlap="1" wp14:anchorId="1F5D940F" wp14:editId="361A4B4F">
+          <wp:anchor distT="0" distB="0" distL="114300" distR="114300" simplePos="0" relativeHeight="251659264" behindDoc="0" locked="0" layoutInCell="1" allowOverlap="1" wp14:anchorId="1F5D940F" wp14:editId="56D08EA8">
             <wp:simplePos x="0" y="0"/>
             <wp:positionH relativeFrom="margin">
               <wp:align>right</wp:align>
             </wp:positionH>
             <wp:positionV relativeFrom="paragraph">
-              <wp:posOffset>920750</wp:posOffset>
+              <wp:posOffset>1272815</wp:posOffset>
             </wp:positionV>
             <wp:extent cx="5942965" cy="1855470"/>
             <wp:effectExtent l="0" t="0" r="635" b="0"/>
@@ -3335,6 +3161,15 @@
           <w:color w:val="000000" w:themeColor="text1"/>
         </w:rPr>
       </w:pPr>
+    </w:p>
+    <w:p>
+      <w:pPr>
+        <w:pStyle w:val="BodyText"/>
+        <w:rPr>
+          <w:rFonts w:ascii="Arial" w:hAnsi="Arial" w:cs="Arial"/>
+          <w:color w:val="000000" w:themeColor="text1"/>
+        </w:rPr>
+      </w:pPr>
       <w:r>
         <w:rPr>
           <w:rFonts w:ascii="Arial" w:hAnsi="Arial" w:cs="Arial"/>
@@ -3354,23 +3189,7 @@
           <w:rFonts w:ascii="Arial" w:hAnsi="Arial" w:cs="Arial"/>
           <w:color w:val="000000" w:themeColor="text1"/>
         </w:rPr>
-        <w:t xml:space="preserve">on what information can be </w:t>
-      </w:r>
-      <w:proofErr w:type="gramStart"/>
-      <w:r>
-        <w:rPr>
-          <w:rFonts w:ascii="Arial" w:hAnsi="Arial" w:cs="Arial"/>
-          <w:color w:val="000000" w:themeColor="text1"/>
-        </w:rPr>
-        <w:t>entered into</w:t>
-      </w:r>
-      <w:proofErr w:type="gramEnd"/>
-      <w:r>
-        <w:rPr>
-          <w:rFonts w:ascii="Arial" w:hAnsi="Arial" w:cs="Arial"/>
-          <w:color w:val="000000" w:themeColor="text1"/>
-        </w:rPr>
-        <w:t xml:space="preserve"> it. </w:t>
+        <w:t xml:space="preserve">on what information can be entered into it. </w:t>
       </w:r>
     </w:p>
     <w:p>
@@ -3390,8 +3209,8 @@
           <w:color w:val="000000" w:themeColor="text1"/>
         </w:rPr>
       </w:pPr>
-      <w:bookmarkStart w:id="16" w:name="transfer-electronic-records-from-sensor-"/>
-      <w:bookmarkEnd w:id="16"/>
+      <w:bookmarkStart w:id="14" w:name="transfer-electronic-records-from-sensor-"/>
+      <w:bookmarkEnd w:id="14"/>
       <w:r>
         <w:rPr>
           <w:rFonts w:ascii="Arial" w:hAnsi="Arial" w:cs="Arial"/>
@@ -3413,25 +3232,23 @@
           <w:rFonts w:ascii="Arial" w:hAnsi="Arial" w:cs="Arial"/>
           <w:color w:val="000000" w:themeColor="text1"/>
         </w:rPr>
-        <w:t xml:space="preserve">When individually collected sensor data files </w:t>
-      </w:r>
-      <w:proofErr w:type="gramStart"/>
-      <w:r>
-        <w:rPr>
-          <w:rFonts w:ascii="Arial" w:hAnsi="Arial" w:cs="Arial"/>
-          <w:color w:val="000000" w:themeColor="text1"/>
-        </w:rPr>
-        <w:t>are transported</w:t>
-      </w:r>
-      <w:proofErr w:type="gramEnd"/>
-      <w:r>
-        <w:rPr>
-          <w:rFonts w:ascii="Arial" w:hAnsi="Arial" w:cs="Arial"/>
-          <w:color w:val="000000" w:themeColor="text1"/>
-        </w:rPr>
-        <w:t xml:space="preserve"> back to the lab these files must be checked for errors and the data amended to an existing database to provide a continuous record of the water quality observations of interest (Figure</w:t>
-      </w:r>
-      <w:ins w:id="17" w:author="Pine, Bill" w:date="2019-02-25T10:05:00Z">
+        <w:t>When individually collected sensor data files are transported back to the lab</w:t>
+      </w:r>
+      <w:r>
+        <w:rPr>
+          <w:rFonts w:ascii="Arial" w:hAnsi="Arial" w:cs="Arial"/>
+          <w:color w:val="000000" w:themeColor="text1"/>
+        </w:rPr>
+        <w:t>,</w:t>
+      </w:r>
+      <w:r>
+        <w:rPr>
+          <w:rFonts w:ascii="Arial" w:hAnsi="Arial" w:cs="Arial"/>
+          <w:color w:val="000000" w:themeColor="text1"/>
+        </w:rPr>
+        <w:t xml:space="preserve"> these files must be checked for errors and the data amended to an existing database to provide a continuous record of the water quality observations of interest (Figure</w:t>
+      </w:r>
+      <w:ins w:id="15" w:author="Pine, Bill" w:date="2019-02-25T10:05:00Z">
         <w:r>
           <w:rPr>
             <w:rFonts w:ascii="Arial" w:hAnsi="Arial" w:cs="Arial"/>
@@ -3519,62 +3336,14 @@
           <w:rFonts w:ascii="Arial" w:hAnsi="Arial" w:cs="Arial"/>
           <w:color w:val="000000" w:themeColor="text1"/>
         </w:rPr>
-        <w:t xml:space="preserve">to check the sensor </w:t>
-      </w:r>
-      <w:proofErr w:type="gramStart"/>
-      <w:r>
-        <w:rPr>
-          <w:rFonts w:ascii="Arial" w:hAnsi="Arial" w:cs="Arial"/>
-          <w:color w:val="000000" w:themeColor="text1"/>
-        </w:rPr>
-        <w:t>is identified</w:t>
-      </w:r>
-      <w:proofErr w:type="gramEnd"/>
-      <w:r>
-        <w:rPr>
-          <w:rFonts w:ascii="Arial" w:hAnsi="Arial" w:cs="Arial"/>
-          <w:color w:val="000000" w:themeColor="text1"/>
-        </w:rPr>
-        <w:t xml:space="preserve"> properly</w:t>
-      </w:r>
-      <w:r>
-        <w:rPr>
-          <w:rFonts w:ascii="Arial" w:hAnsi="Arial" w:cs="Arial"/>
-          <w:color w:val="000000" w:themeColor="text1"/>
-        </w:rPr>
-        <w:t xml:space="preserve"> in our database. As an example, all active and functioning sensors which </w:t>
-      </w:r>
-      <w:proofErr w:type="gramStart"/>
-      <w:r>
-        <w:rPr>
-          <w:rFonts w:ascii="Arial" w:hAnsi="Arial" w:cs="Arial"/>
-          <w:color w:val="000000" w:themeColor="text1"/>
-        </w:rPr>
-        <w:t>are deployed</w:t>
-      </w:r>
-      <w:proofErr w:type="gramEnd"/>
-      <w:r>
-        <w:rPr>
-          <w:rFonts w:ascii="Arial" w:hAnsi="Arial" w:cs="Arial"/>
-          <w:color w:val="000000" w:themeColor="text1"/>
-        </w:rPr>
-        <w:t xml:space="preserve"> in the field are stored in a data table in our MySQL database, where the start day, time, and location are recorded. If the data file list of sensors does not match the list of active sensors known in the database, then an error message will </w:t>
-      </w:r>
-      <w:proofErr w:type="gramStart"/>
-      <w:r>
-        <w:rPr>
-          <w:rFonts w:ascii="Arial" w:hAnsi="Arial" w:cs="Arial"/>
-          <w:color w:val="000000" w:themeColor="text1"/>
-        </w:rPr>
-        <w:t>be reported</w:t>
-      </w:r>
-      <w:proofErr w:type="gramEnd"/>
-      <w:r>
-        <w:rPr>
-          <w:rFonts w:ascii="Arial" w:hAnsi="Arial" w:cs="Arial"/>
-          <w:color w:val="000000" w:themeColor="text1"/>
-        </w:rPr>
-        <w:t>.</w:t>
+        <w:t>to check the sensor is identified properly</w:t>
+      </w:r>
+      <w:r>
+        <w:rPr>
+          <w:rFonts w:ascii="Arial" w:hAnsi="Arial" w:cs="Arial"/>
+          <w:color w:val="000000" w:themeColor="text1"/>
+        </w:rPr>
+        <w:t xml:space="preserve"> in our database. As an example, all active and functioning sensors which are deployed in the field are stored in a data table in our MySQL database, where the start day, time, and location are recorded. If the data file list of sensors does not match the list of active sensors known in the database, then an error message will be reported.</w:t>
       </w:r>
     </w:p>
     <w:p>
@@ -3606,23 +3375,7 @@
           <w:rFonts w:ascii="Arial" w:hAnsi="Arial" w:cs="Arial"/>
           <w:color w:val="000000" w:themeColor="text1"/>
         </w:rPr>
-        <w:t xml:space="preserve">Once imported, a second set of QA/QC protocols will </w:t>
-      </w:r>
-      <w:proofErr w:type="gramStart"/>
-      <w:r>
-        <w:rPr>
-          <w:rFonts w:ascii="Arial" w:hAnsi="Arial" w:cs="Arial"/>
-          <w:color w:val="000000" w:themeColor="text1"/>
-        </w:rPr>
-        <w:t>be performed</w:t>
-      </w:r>
-      <w:proofErr w:type="gramEnd"/>
-      <w:r>
-        <w:rPr>
-          <w:rFonts w:ascii="Arial" w:hAnsi="Arial" w:cs="Arial"/>
-          <w:color w:val="000000" w:themeColor="text1"/>
-        </w:rPr>
-        <w:t xml:space="preserve"> within the MySQL database, which will be examining observations for non-sense values based on expected temperature and conductivity values for the array location. While I will not develop the MySQL database as part of my thesis, I will work closely with UF Library staff to define database relationships, error checking routines, and workflow within the MySQL database. I will also develop basic Python skills to allow me to conduct routine </w:t>
+        <w:t xml:space="preserve">Once imported, a second set of QA/QC protocols will be performed within the MySQL database, which will be examining observations for non-sense values based on expected temperature and conductivity values for the array location. While I will not </w:t>
       </w:r>
       <w:r>
         <w:rPr>
@@ -3630,7 +3383,21 @@
           <w:color w:val="000000" w:themeColor="text1"/>
         </w:rPr>
         <w:lastRenderedPageBreak/>
-        <w:t>maintenance on the database such as error checking and adding additional water quality stations as needed.</w:t>
+        <w:t xml:space="preserve">develop the MySQL database as part of my thesis, I will work closely with </w:t>
+      </w:r>
+      <w:r>
+        <w:rPr>
+          <w:rFonts w:ascii="Arial" w:hAnsi="Arial" w:cs="Arial"/>
+          <w:color w:val="000000" w:themeColor="text1"/>
+        </w:rPr>
+        <w:t>University of Florida</w:t>
+      </w:r>
+      <w:r>
+        <w:rPr>
+          <w:rFonts w:ascii="Arial" w:hAnsi="Arial" w:cs="Arial"/>
+          <w:color w:val="000000" w:themeColor="text1"/>
+        </w:rPr>
+        <w:t xml:space="preserve"> Library staff to define database relationships, error checking routines, and workflow within the MySQL database. I will also develop basic Python skills to allow me to conduct routine maintenance on the database such as error checking and adding additional water quality stations as needed.</w:t>
       </w:r>
     </w:p>
     <w:p>
@@ -3643,8 +3410,8 @@
           <w:szCs w:val="24"/>
         </w:rPr>
       </w:pPr>
-      <w:bookmarkStart w:id="18" w:name="data-analysis-figures-and-tables"/>
-      <w:bookmarkEnd w:id="18"/>
+      <w:bookmarkStart w:id="16" w:name="data-analysis-figures-and-tables"/>
+      <w:bookmarkEnd w:id="16"/>
       <w:r>
         <w:rPr>
           <w:rFonts w:ascii="Arial" w:hAnsi="Arial" w:cs="Arial"/>
@@ -3722,23 +3489,7 @@
           <w:rFonts w:ascii="Arial" w:hAnsi="Arial" w:cs="Arial"/>
           <w:color w:val="000000" w:themeColor="text1"/>
         </w:rPr>
-        <w:t xml:space="preserve">Once data </w:t>
-      </w:r>
-      <w:proofErr w:type="gramStart"/>
-      <w:r>
-        <w:rPr>
-          <w:rFonts w:ascii="Arial" w:hAnsi="Arial" w:cs="Arial"/>
-          <w:color w:val="000000" w:themeColor="text1"/>
-        </w:rPr>
-        <w:t>are standardized</w:t>
-      </w:r>
-      <w:proofErr w:type="gramEnd"/>
-      <w:r>
-        <w:rPr>
-          <w:rFonts w:ascii="Arial" w:hAnsi="Arial" w:cs="Arial"/>
-          <w:color w:val="000000" w:themeColor="text1"/>
-        </w:rPr>
-        <w:t xml:space="preserve"> and available for use in the computer, basic visualization of the data via graphs and figures is a key next step for data checking and the beginning of the analyses</w:t>
+        <w:t>Once data are standardized and available for use in the computer, basic visualization of the data via graphs and figures is a key next step for data checking and the beginning of the analyses</w:t>
       </w:r>
       <w:r>
         <w:rPr>
@@ -3766,41 +3517,9 @@
           <w:rFonts w:ascii="Arial" w:hAnsi="Arial" w:cs="Arial"/>
           <w:color w:val="000000" w:themeColor="text1"/>
         </w:rPr>
-        <w:t xml:space="preserve">. I will develop a group of data visualization products to </w:t>
-      </w:r>
-      <w:proofErr w:type="gramStart"/>
-      <w:r>
-        <w:rPr>
-          <w:rFonts w:ascii="Arial" w:hAnsi="Arial" w:cs="Arial"/>
-          <w:color w:val="000000" w:themeColor="text1"/>
-        </w:rPr>
-        <w:t>be used</w:t>
-      </w:r>
-      <w:proofErr w:type="gramEnd"/>
-      <w:r>
-        <w:rPr>
-          <w:rFonts w:ascii="Arial" w:hAnsi="Arial" w:cs="Arial"/>
-          <w:color w:val="000000" w:themeColor="text1"/>
-        </w:rPr>
-        <w:t xml:space="preserve"> both to check data from field collections and water quality sensors. These figures will </w:t>
-      </w:r>
-      <w:proofErr w:type="gramStart"/>
-      <w:r>
-        <w:rPr>
-          <w:rFonts w:ascii="Arial" w:hAnsi="Arial" w:cs="Arial"/>
-          <w:color w:val="000000" w:themeColor="text1"/>
-        </w:rPr>
-        <w:t>be integrated</w:t>
-      </w:r>
-      <w:proofErr w:type="gramEnd"/>
-      <w:r>
-        <w:rPr>
-          <w:rFonts w:ascii="Arial" w:hAnsi="Arial" w:cs="Arial"/>
-          <w:color w:val="000000" w:themeColor="text1"/>
-        </w:rPr>
-        <w:t xml:space="preserve"> with the living data such that as data are entered into the database</w:t>
-      </w:r>
-      <w:ins w:id="19" w:author="Pine, Bill" w:date="2019-02-25T10:08:00Z">
+        <w:t>. I will develop a group of data visualization products to be used both to check data from field collections and water quality sensors. These figures will be integrated with the living data such that as data are entered into the database</w:t>
+      </w:r>
+      <w:ins w:id="17" w:author="Pine, Bill" w:date="2019-02-25T10:08:00Z">
         <w:r>
           <w:rPr>
             <w:rFonts w:ascii="Arial" w:hAnsi="Arial" w:cs="Arial"/>
@@ -3828,7 +3547,21 @@
           <w:rFonts w:ascii="Arial" w:hAnsi="Arial" w:cs="Arial"/>
           <w:color w:val="000000" w:themeColor="text1"/>
         </w:rPr>
-        <w:t xml:space="preserve"> the figures will be automatically updated to allow visual assessments of the recorded data. I will focus my efforts on creating these visualization products for the water quality data collected by the LCR project</w:t>
+        <w:t xml:space="preserve"> the figures will be automatically updated to allow visual assessments of the recorded data. I will focus my efforts on creating these visualization products for the water quality data collected by the LCR </w:t>
+      </w:r>
+      <w:r>
+        <w:rPr>
+          <w:rFonts w:ascii="Arial" w:hAnsi="Arial" w:cs="Arial"/>
+          <w:color w:val="000000" w:themeColor="text1"/>
+        </w:rPr>
+        <w:t xml:space="preserve">restoration </w:t>
+      </w:r>
+      <w:r>
+        <w:rPr>
+          <w:rFonts w:ascii="Arial" w:hAnsi="Arial" w:cs="Arial"/>
+          <w:color w:val="000000" w:themeColor="text1"/>
+        </w:rPr>
+        <w:t>project</w:t>
       </w:r>
       <w:r>
         <w:rPr>
@@ -3851,23 +3584,7 @@
           <w:rFonts w:ascii="Arial" w:hAnsi="Arial" w:cs="Arial"/>
           <w:color w:val="000000" w:themeColor="text1"/>
         </w:rPr>
-        <w:t xml:space="preserve">I will also develop a set of summary tables as part of the data workflow to provide basic information on water quality variables at different time intervals. These summary tables and figures will follow data reproducibility guidelines from USGS where the tables will </w:t>
-      </w:r>
-      <w:proofErr w:type="gramStart"/>
-      <w:r>
-        <w:rPr>
-          <w:rFonts w:ascii="Arial" w:hAnsi="Arial" w:cs="Arial"/>
-          <w:color w:val="000000" w:themeColor="text1"/>
-        </w:rPr>
-        <w:t>be created</w:t>
-      </w:r>
-      <w:proofErr w:type="gramEnd"/>
-      <w:r>
-        <w:rPr>
-          <w:rFonts w:ascii="Arial" w:hAnsi="Arial" w:cs="Arial"/>
-          <w:color w:val="000000" w:themeColor="text1"/>
-        </w:rPr>
-        <w:t xml:space="preserve"> from the living data using standard code that reproduces the same </w:t>
+        <w:t xml:space="preserve">I will also develop a set of summary tables as part of the data workflow to provide basic information on water quality variables at different time intervals. These summary tables and figures will follow data reproducibility guidelines from USGS where the tables will be created from the living data using standard code that reproduces the same </w:t>
       </w:r>
       <w:r>
         <w:rPr>
@@ -3923,23 +3640,7 @@
           <w:rFonts w:ascii="Arial" w:hAnsi="Arial" w:cs="Arial"/>
           <w:color w:val="000000" w:themeColor="text1"/>
         </w:rPr>
-        <w:t xml:space="preserve"> as the data </w:t>
-      </w:r>
-      <w:proofErr w:type="gramStart"/>
-      <w:r>
-        <w:rPr>
-          <w:rFonts w:ascii="Arial" w:hAnsi="Arial" w:cs="Arial"/>
-          <w:color w:val="000000" w:themeColor="text1"/>
-        </w:rPr>
-        <w:t>are updated</w:t>
-      </w:r>
-      <w:proofErr w:type="gramEnd"/>
-      <w:r>
-        <w:rPr>
-          <w:rFonts w:ascii="Arial" w:hAnsi="Arial" w:cs="Arial"/>
-          <w:color w:val="000000" w:themeColor="text1"/>
-        </w:rPr>
-        <w:t xml:space="preserve">, </w:t>
+        <w:t xml:space="preserve"> as the data are updated, </w:t>
       </w:r>
       <w:r>
         <w:rPr>
@@ -3983,23 +3684,7 @@
           <w:rFonts w:ascii="Arial" w:hAnsi="Arial" w:cs="Arial"/>
           <w:color w:val="000000" w:themeColor="text1"/>
         </w:rPr>
-        <w:t xml:space="preserve">It is essential to use analytical methods to determine patterns, conceive generalizations, notice biological trends, and estimate data uncertainty. For funding agencies, having a clear data analysis workflow, allows the stakeholders to know that the data </w:t>
-      </w:r>
-      <w:proofErr w:type="gramStart"/>
-      <w:r>
-        <w:rPr>
-          <w:rFonts w:ascii="Arial" w:hAnsi="Arial" w:cs="Arial"/>
-          <w:color w:val="000000" w:themeColor="text1"/>
-        </w:rPr>
-        <w:t>were structured</w:t>
-      </w:r>
-      <w:proofErr w:type="gramEnd"/>
-      <w:r>
-        <w:rPr>
-          <w:rFonts w:ascii="Arial" w:hAnsi="Arial" w:cs="Arial"/>
-          <w:color w:val="000000" w:themeColor="text1"/>
-        </w:rPr>
-        <w:t xml:space="preserve"> and analyzed the same way, every time. Consistent data analysis workflow also enforces a standard of reliability for agencies conducting research.</w:t>
+        <w:t>It is essential to use analytical methods to determine patterns, conceive generalizations, notice biological trends, and estimate data uncertainty. For funding agencies, having a clear data analysis workflow, allows the stakeholders to know that the data were structured and analyzed the same way, every time. Consistent data analysis workflow also enforces a standard of reliability for agencies conducting research.</w:t>
       </w:r>
     </w:p>
     <w:p>
@@ -4012,8 +3697,8 @@
           <w:szCs w:val="24"/>
         </w:rPr>
       </w:pPr>
-      <w:bookmarkStart w:id="20" w:name="version-control"/>
-      <w:bookmarkEnd w:id="20"/>
+      <w:bookmarkStart w:id="18" w:name="version-control"/>
+      <w:bookmarkEnd w:id="18"/>
       <w:r>
         <w:rPr>
           <w:rFonts w:ascii="Arial" w:hAnsi="Arial" w:cs="Arial"/>
@@ -4044,15 +3729,7 @@
           <w:rFonts w:ascii="Arial" w:hAnsi="Arial" w:cs="Arial"/>
           <w:color w:val="000000" w:themeColor="text1"/>
         </w:rPr>
-        <w:t xml:space="preserve">, where it’s </w:t>
-      </w:r>
-      <w:proofErr w:type="gramStart"/>
-      <w:r>
-        <w:rPr>
-          <w:rFonts w:ascii="Arial" w:hAnsi="Arial" w:cs="Arial"/>
-          <w:color w:val="000000" w:themeColor="text1"/>
-        </w:rPr>
-        <w:t xml:space="preserve">focus </w:t>
+        <w:t xml:space="preserve">, where it’s focus </w:t>
       </w:r>
       <w:r>
         <w:rPr>
@@ -4066,9 +3743,15 @@
           <w:rFonts w:ascii="Arial" w:hAnsi="Arial" w:cs="Arial"/>
           <w:color w:val="000000" w:themeColor="text1"/>
         </w:rPr>
-        <w:t>is</w:t>
-      </w:r>
-      <w:proofErr w:type="gramEnd"/>
+        <w:t xml:space="preserve">is </w:t>
+      </w:r>
+      <w:r>
+        <w:rPr>
+          <w:rFonts w:ascii="Arial" w:hAnsi="Arial" w:cs="Arial"/>
+          <w:color w:val="000000" w:themeColor="text1"/>
+        </w:rPr>
+        <w:t>to confirm that changes in content are intended and planned</w:t>
+      </w:r>
       <w:r>
         <w:rPr>
           <w:rFonts w:ascii="Arial" w:hAnsi="Arial" w:cs="Arial"/>
@@ -4081,37 +3764,7 @@
           <w:rFonts w:ascii="Arial" w:hAnsi="Arial" w:cs="Arial"/>
           <w:color w:val="000000" w:themeColor="text1"/>
         </w:rPr>
-        <w:t>to confirm that changes in content are intended and planned</w:t>
-      </w:r>
-      <w:r>
-        <w:rPr>
-          <w:rFonts w:ascii="Arial" w:hAnsi="Arial" w:cs="Arial"/>
-          <w:color w:val="000000" w:themeColor="text1"/>
-        </w:rPr>
-        <w:t xml:space="preserve"> </w:t>
-      </w:r>
-      <w:r>
-        <w:rPr>
-          <w:rFonts w:ascii="Arial" w:hAnsi="Arial" w:cs="Arial"/>
-          <w:color w:val="000000" w:themeColor="text1"/>
-        </w:rPr>
-        <w:t xml:space="preserve">. Version control can </w:t>
-      </w:r>
-      <w:proofErr w:type="gramStart"/>
-      <w:r>
-        <w:rPr>
-          <w:rFonts w:ascii="Arial" w:hAnsi="Arial" w:cs="Arial"/>
-          <w:color w:val="000000" w:themeColor="text1"/>
-        </w:rPr>
-        <w:t>be incorporated</w:t>
-      </w:r>
-      <w:proofErr w:type="gramEnd"/>
-      <w:r>
-        <w:rPr>
-          <w:rFonts w:ascii="Arial" w:hAnsi="Arial" w:cs="Arial"/>
-          <w:color w:val="000000" w:themeColor="text1"/>
-        </w:rPr>
-        <w:t xml:space="preserve"> into a data workflow using software such as Github, (Figure 2, </w:t>
+        <w:t xml:space="preserve">. Version control can be incorporated into a data workflow using software such as Github, (Figure 2, </w:t>
       </w:r>
       <w:r>
         <w:rPr>
@@ -4125,7 +3778,21 @@
           <w:rFonts w:ascii="Arial" w:hAnsi="Arial" w:cs="Arial"/>
           <w:color w:val="000000" w:themeColor="text1"/>
         </w:rPr>
-        <w:t>oxes D1 and D2). The USGS Data Management Guidelines encourage the use of version control software and repositories for data and code used for projects, which will allow the project data to be accessible and reproducible (</w:t>
+        <w:t xml:space="preserve">oxes D1 and D2). The USGS Data Management Guidelines encourage the use of version control software and repositories for data and code used for projects, which will allow the project data </w:t>
+      </w:r>
+      <w:r>
+        <w:rPr>
+          <w:rFonts w:ascii="Arial" w:hAnsi="Arial" w:cs="Arial"/>
+          <w:color w:val="000000" w:themeColor="text1"/>
+        </w:rPr>
+        <w:t xml:space="preserve">analysis </w:t>
+      </w:r>
+      <w:r>
+        <w:rPr>
+          <w:rFonts w:ascii="Arial" w:hAnsi="Arial" w:cs="Arial"/>
+          <w:color w:val="000000" w:themeColor="text1"/>
+        </w:rPr>
+        <w:t>to be accessible and reproducible (</w:t>
       </w:r>
       <w:hyperlink r:id="rId17">
         <w:r>
@@ -4158,23 +3825,7 @@
           <w:rFonts w:ascii="Arial" w:hAnsi="Arial" w:cs="Arial"/>
           <w:color w:val="000000" w:themeColor="text1"/>
         </w:rPr>
-        <w:t xml:space="preserve">Version control can be critical to ensuring that data </w:t>
-      </w:r>
-      <w:proofErr w:type="gramStart"/>
-      <w:r>
-        <w:rPr>
-          <w:rFonts w:ascii="Arial" w:hAnsi="Arial" w:cs="Arial"/>
-          <w:color w:val="000000" w:themeColor="text1"/>
-        </w:rPr>
-        <w:t>are not duplicated</w:t>
-      </w:r>
-      <w:proofErr w:type="gramEnd"/>
-      <w:r>
-        <w:rPr>
-          <w:rFonts w:ascii="Arial" w:hAnsi="Arial" w:cs="Arial"/>
-          <w:color w:val="000000" w:themeColor="text1"/>
-        </w:rPr>
-        <w:t>, lost, or time</w:t>
+        <w:t>Version control can be critical to ensuring that data are not duplicated, lost, or time</w:t>
       </w:r>
       <w:r>
         <w:rPr>
@@ -4212,7 +3863,15 @@
           <w:rFonts w:ascii="Arial" w:hAnsi="Arial" w:cs="Arial"/>
           <w:color w:val="000000" w:themeColor="text1"/>
         </w:rPr>
-        <w:t xml:space="preserve"> that can be generalized as (1) a version control system saves all versions of a file, (2) version control records who made what changes to specific files and (3) allows these changes to be undone if needed, (4) version control software notifies each user when there is a conflict between different people’s work such as code</w:t>
+        <w:t xml:space="preserve"> that can be generalized as (1) a version control system saves all versions of a file, (2) version control records who made what changes to specific files and (3) allows these changes </w:t>
+      </w:r>
+      <w:r>
+        <w:rPr>
+          <w:rFonts w:ascii="Arial" w:hAnsi="Arial" w:cs="Arial"/>
+          <w:color w:val="000000" w:themeColor="text1"/>
+        </w:rPr>
+        <w:lastRenderedPageBreak/>
+        <w:t>to be undone if needed, (4) version control software notifies each user when there is a conflict between different people’s work such as code</w:t>
       </w:r>
       <w:r>
         <w:rPr>
@@ -4235,7 +3894,6 @@
           <w:rFonts w:ascii="Arial" w:hAnsi="Arial" w:cs="Arial"/>
           <w:color w:val="000000" w:themeColor="text1"/>
         </w:rPr>
-        <w:lastRenderedPageBreak/>
         <w:t xml:space="preserve">The LCR </w:t>
       </w:r>
       <w:r>
@@ -4250,23 +3908,7 @@
           <w:rFonts w:ascii="Arial" w:hAnsi="Arial" w:cs="Arial"/>
           <w:color w:val="000000" w:themeColor="text1"/>
         </w:rPr>
-        <w:t xml:space="preserve">project will use a GitHub structure for version control. I will manage the Excel workbooks used for data entry and initial QA/QC in Git to allow each user to see when new data are available. I will also use GitHub to track changes in routine R files used for data summaries that </w:t>
-      </w:r>
-      <w:proofErr w:type="gramStart"/>
-      <w:r>
-        <w:rPr>
-          <w:rFonts w:ascii="Arial" w:hAnsi="Arial" w:cs="Arial"/>
-          <w:color w:val="000000" w:themeColor="text1"/>
-        </w:rPr>
-        <w:t>are pushed</w:t>
-      </w:r>
-      <w:proofErr w:type="gramEnd"/>
-      <w:r>
-        <w:rPr>
-          <w:rFonts w:ascii="Arial" w:hAnsi="Arial" w:cs="Arial"/>
-          <w:color w:val="000000" w:themeColor="text1"/>
-        </w:rPr>
-        <w:t xml:space="preserve"> to the web and included in standard reports to funding agencies.</w:t>
+        <w:t>project will use a GitHub structure for version control. I will manage the Excel workbooks used for data entry and initial QA/QC in Git to allow each user to see when new data are available. I will also use GitHub to track changes in routine R files used for data summaries that are pushed to the web and included in standard reports to funding agencies.</w:t>
       </w:r>
     </w:p>
     <w:p>
@@ -4277,8 +3919,8 @@
           <w:color w:val="000000" w:themeColor="text1"/>
         </w:rPr>
       </w:pPr>
-      <w:bookmarkStart w:id="21" w:name="proper-storage"/>
-      <w:bookmarkEnd w:id="21"/>
+      <w:bookmarkStart w:id="19" w:name="proper-storage"/>
+      <w:bookmarkEnd w:id="19"/>
     </w:p>
     <w:p>
       <w:pPr>
@@ -4309,23 +3951,7 @@
           <w:rFonts w:ascii="Arial" w:hAnsi="Arial" w:cs="Arial"/>
           <w:color w:val="000000" w:themeColor="text1"/>
         </w:rPr>
-        <w:t xml:space="preserve">I propose that the data workflow for both data and code scripts </w:t>
-      </w:r>
-      <w:proofErr w:type="gramStart"/>
-      <w:r>
-        <w:rPr>
-          <w:rFonts w:ascii="Arial" w:hAnsi="Arial" w:cs="Arial"/>
-          <w:color w:val="000000" w:themeColor="text1"/>
-        </w:rPr>
-        <w:t>be separated</w:t>
-      </w:r>
-      <w:proofErr w:type="gramEnd"/>
-      <w:r>
-        <w:rPr>
-          <w:rFonts w:ascii="Arial" w:hAnsi="Arial" w:cs="Arial"/>
-          <w:color w:val="000000" w:themeColor="text1"/>
-        </w:rPr>
-        <w:t xml:space="preserve"> into two modes. The first mode is “development” mode, meaning that data </w:t>
+        <w:t xml:space="preserve">I propose that the data workflow for both data and code scripts be separated into two modes. The first mode is “development” mode, meaning that data </w:t>
       </w:r>
       <w:r>
         <w:rPr>
@@ -4339,23 +3965,7 @@
           <w:rFonts w:ascii="Arial" w:hAnsi="Arial" w:cs="Arial"/>
           <w:color w:val="000000" w:themeColor="text1"/>
         </w:rPr>
-        <w:t xml:space="preserve">are currently undergoing a QA/QC process. The second mode is “production” mode, where the processed data are ready to </w:t>
-      </w:r>
-      <w:proofErr w:type="gramStart"/>
-      <w:r>
-        <w:rPr>
-          <w:rFonts w:ascii="Arial" w:hAnsi="Arial" w:cs="Arial"/>
-          <w:color w:val="000000" w:themeColor="text1"/>
-        </w:rPr>
-        <w:t>be analyzed</w:t>
-      </w:r>
-      <w:proofErr w:type="gramEnd"/>
-      <w:r>
-        <w:rPr>
-          <w:rFonts w:ascii="Arial" w:hAnsi="Arial" w:cs="Arial"/>
-          <w:color w:val="000000" w:themeColor="text1"/>
-        </w:rPr>
-        <w:t xml:space="preserve">. Github repositories will only have publicly available production data and scripts (Figure 2, </w:t>
+        <w:t xml:space="preserve">are currently undergoing a QA/QC process. The second mode is “production” mode, where the processed data are ready to be analyzed. Github repositories will only have publicly available production data and scripts (Figure 2, </w:t>
       </w:r>
       <w:r>
         <w:rPr>
@@ -4369,23 +3979,7 @@
           <w:rFonts w:ascii="Arial" w:hAnsi="Arial" w:cs="Arial"/>
           <w:color w:val="000000" w:themeColor="text1"/>
         </w:rPr>
-        <w:t xml:space="preserve">D1 and D2). Raw sensor data files will not </w:t>
-      </w:r>
-      <w:proofErr w:type="gramStart"/>
-      <w:r>
-        <w:rPr>
-          <w:rFonts w:ascii="Arial" w:hAnsi="Arial" w:cs="Arial"/>
-          <w:color w:val="000000" w:themeColor="text1"/>
-        </w:rPr>
-        <w:t>be found</w:t>
-      </w:r>
-      <w:proofErr w:type="gramEnd"/>
-      <w:r>
-        <w:rPr>
-          <w:rFonts w:ascii="Arial" w:hAnsi="Arial" w:cs="Arial"/>
-          <w:color w:val="000000" w:themeColor="text1"/>
-        </w:rPr>
-        <w:t xml:space="preserve"> in these repositories.</w:t>
+        <w:t>D1 and D2). Raw sensor data files will not be found in these repositories.</w:t>
       </w:r>
     </w:p>
     <w:p>
@@ -4401,17 +3995,8 @@
           <w:rFonts w:ascii="Arial" w:hAnsi="Arial" w:cs="Arial"/>
           <w:color w:val="000000" w:themeColor="text1"/>
         </w:rPr>
-        <w:t xml:space="preserve">For the data and scripts that are in development mode, the proper storage for these documents will be in our projects internal server, commonly referred to as the </w:t>
-      </w:r>
-      <w:proofErr w:type="gramStart"/>
-      <w:r>
-        <w:rPr>
-          <w:rFonts w:ascii="Arial" w:hAnsi="Arial" w:cs="Arial"/>
-          <w:color w:val="000000" w:themeColor="text1"/>
-        </w:rPr>
-        <w:t>T:Drive</w:t>
-      </w:r>
-      <w:proofErr w:type="gramEnd"/>
+        <w:t>For the data and scripts that are in development mode, the proper storage for these documents will be in our projects internal server, commonly referred to as the T:Drive</w:t>
+      </w:r>
       <w:r>
         <w:rPr>
           <w:rFonts w:ascii="Arial" w:hAnsi="Arial" w:cs="Arial"/>
@@ -4466,30 +4051,14 @@
           <w:rFonts w:ascii="Arial" w:hAnsi="Arial" w:cs="Arial"/>
           <w:color w:val="000000" w:themeColor="text1"/>
         </w:rPr>
-        <w:t xml:space="preserve">project is not publicly available. Raw sensor data files would </w:t>
-      </w:r>
-      <w:proofErr w:type="gramStart"/>
-      <w:r>
-        <w:rPr>
-          <w:rFonts w:ascii="Arial" w:hAnsi="Arial" w:cs="Arial"/>
-          <w:color w:val="000000" w:themeColor="text1"/>
-        </w:rPr>
-        <w:t>be</w:t>
-      </w:r>
-      <w:r>
-        <w:rPr>
-          <w:rFonts w:ascii="Arial" w:hAnsi="Arial" w:cs="Arial"/>
-          <w:color w:val="000000" w:themeColor="text1"/>
-        </w:rPr>
-        <w:t xml:space="preserve"> stored</w:t>
-      </w:r>
-      <w:proofErr w:type="gramEnd"/>
-      <w:r>
-        <w:rPr>
-          <w:rFonts w:ascii="Arial" w:hAnsi="Arial" w:cs="Arial"/>
-          <w:color w:val="000000" w:themeColor="text1"/>
-        </w:rPr>
-        <w:t xml:space="preserve"> and archived</w:t>
+        <w:t>project is not publicly available. Raw sensor data files would be</w:t>
+      </w:r>
+      <w:r>
+        <w:rPr>
+          <w:rFonts w:ascii="Arial" w:hAnsi="Arial" w:cs="Arial"/>
+          <w:color w:val="000000" w:themeColor="text1"/>
+        </w:rPr>
+        <w:t xml:space="preserve"> stored and archived</w:t>
       </w:r>
       <w:r>
         <w:rPr>
@@ -4503,23 +4072,7 @@
           <w:rFonts w:ascii="Arial" w:hAnsi="Arial" w:cs="Arial"/>
           <w:color w:val="000000" w:themeColor="text1"/>
         </w:rPr>
-        <w:t xml:space="preserve"> However, for other projects it would be advised to </w:t>
-      </w:r>
-      <w:proofErr w:type="gramStart"/>
-      <w:r>
-        <w:rPr>
-          <w:rFonts w:ascii="Arial" w:hAnsi="Arial" w:cs="Arial"/>
-          <w:color w:val="000000" w:themeColor="text1"/>
-        </w:rPr>
-        <w:t>look into</w:t>
-      </w:r>
-      <w:proofErr w:type="gramEnd"/>
-      <w:r>
-        <w:rPr>
-          <w:rFonts w:ascii="Arial" w:hAnsi="Arial" w:cs="Arial"/>
-          <w:color w:val="000000" w:themeColor="text1"/>
-        </w:rPr>
-        <w:t xml:space="preserve"> a protected and secure server to store raw data files. </w:t>
+        <w:t xml:space="preserve"> However, for other projects it would be advised to look into a protected and secure server to store raw data files. </w:t>
       </w:r>
     </w:p>
     <w:p>
@@ -4530,8 +4083,8 @@
           <w:color w:val="000000" w:themeColor="text1"/>
         </w:rPr>
       </w:pPr>
-      <w:bookmarkStart w:id="22" w:name="naming-conventions-for-files"/>
-      <w:bookmarkEnd w:id="22"/>
+      <w:bookmarkStart w:id="20" w:name="naming-conventions-for-files"/>
+      <w:bookmarkEnd w:id="20"/>
     </w:p>
     <w:p>
       <w:pPr>
@@ -4583,17 +4136,8 @@
           <w:rFonts w:ascii="Arial" w:hAnsi="Arial" w:cs="Arial"/>
           <w:color w:val="000000" w:themeColor="text1"/>
         </w:rPr>
-        <w:t xml:space="preserve"> will </w:t>
-      </w:r>
-      <w:proofErr w:type="gramStart"/>
-      <w:r>
-        <w:rPr>
-          <w:rFonts w:ascii="Arial" w:hAnsi="Arial" w:cs="Arial"/>
-          <w:color w:val="000000" w:themeColor="text1"/>
-        </w:rPr>
-        <w:t>be ordered</w:t>
-      </w:r>
-      <w:proofErr w:type="gramEnd"/>
+        <w:t xml:space="preserve"> will be ordered</w:t>
+      </w:r>
       <w:r>
         <w:rPr>
           <w:rFonts w:ascii="Arial" w:hAnsi="Arial" w:cs="Arial"/>
@@ -4662,55 +4206,7 @@
           <w:rFonts w:ascii="Arial" w:hAnsi="Arial" w:cs="Arial"/>
           <w:color w:val="000000" w:themeColor="text1"/>
         </w:rPr>
-        <w:t xml:space="preserve"> uppercase or all lowercase letters, instead of a combination of both. For the LCR project, I will propose as part of the naming convention standards that all files are lowercase, and the context of the file names </w:t>
-      </w:r>
-      <w:proofErr w:type="gramStart"/>
-      <w:r>
-        <w:rPr>
-          <w:rFonts w:ascii="Arial" w:hAnsi="Arial" w:cs="Arial"/>
-          <w:color w:val="000000" w:themeColor="text1"/>
-        </w:rPr>
-        <w:t>are separated</w:t>
-      </w:r>
-      <w:proofErr w:type="gramEnd"/>
-      <w:r>
-        <w:rPr>
-          <w:rFonts w:ascii="Arial" w:hAnsi="Arial" w:cs="Arial"/>
-          <w:color w:val="000000" w:themeColor="text1"/>
-        </w:rPr>
-        <w:t xml:space="preserve"> with an underscore. If files </w:t>
-      </w:r>
-      <w:proofErr w:type="gramStart"/>
-      <w:r>
-        <w:rPr>
-          <w:rFonts w:ascii="Arial" w:hAnsi="Arial" w:cs="Arial"/>
-          <w:color w:val="000000" w:themeColor="text1"/>
-        </w:rPr>
-        <w:t>are not named</w:t>
-      </w:r>
-      <w:proofErr w:type="gramEnd"/>
-      <w:r>
-        <w:rPr>
-          <w:rFonts w:ascii="Arial" w:hAnsi="Arial" w:cs="Arial"/>
-          <w:color w:val="000000" w:themeColor="text1"/>
-        </w:rPr>
-        <w:t xml:space="preserve"> correctly, they will be renamed to follow our guidelines. Files that </w:t>
-      </w:r>
-      <w:proofErr w:type="gramStart"/>
-      <w:r>
-        <w:rPr>
-          <w:rFonts w:ascii="Arial" w:hAnsi="Arial" w:cs="Arial"/>
-          <w:color w:val="000000" w:themeColor="text1"/>
-        </w:rPr>
-        <w:t>are not named</w:t>
-      </w:r>
-      <w:proofErr w:type="gramEnd"/>
-      <w:r>
-        <w:rPr>
-          <w:rFonts w:ascii="Arial" w:hAnsi="Arial" w:cs="Arial"/>
-          <w:color w:val="000000" w:themeColor="text1"/>
-        </w:rPr>
-        <w:t xml:space="preserve"> correctly, also have the risk of being overlooked, or re-organized in an incorrect folder. Correct naming conventions are critical to create the correct interface between the field collected water quality sensor data and the Python code that reads and stores these data.</w:t>
+        <w:t xml:space="preserve"> uppercase or all lowercase letters, instead of a combination of both. For the LCR project, I will propose as part of the naming convention standards that all files are lowercase, and the context of the file names are separated with an underscore. If files are not named correctly, they will be renamed to follow our guidelines. Files that are not named correctly, also have the risk of being overlooked, or re-organized in an incorrect folder. Correct naming conventions are critical to create the correct interface between the field collected water quality sensor data and the Python code that reads and stores these data.</w:t>
       </w:r>
     </w:p>
     <w:p>
@@ -4836,23 +4332,7 @@
           <w:rFonts w:ascii="Arial" w:hAnsi="Arial" w:cs="Arial"/>
           <w:color w:val="000000" w:themeColor="text1"/>
         </w:rPr>
-        <w:t xml:space="preserve">). Creating a table beforehand, on how each data type will </w:t>
-      </w:r>
-      <w:proofErr w:type="gramStart"/>
-      <w:r>
-        <w:rPr>
-          <w:rFonts w:ascii="Arial" w:hAnsi="Arial" w:cs="Arial"/>
-          <w:color w:val="000000" w:themeColor="text1"/>
-        </w:rPr>
-        <w:t>be named</w:t>
-      </w:r>
-      <w:proofErr w:type="gramEnd"/>
-      <w:r>
-        <w:rPr>
-          <w:rFonts w:ascii="Arial" w:hAnsi="Arial" w:cs="Arial"/>
-          <w:color w:val="000000" w:themeColor="text1"/>
-        </w:rPr>
-        <w:t>, formatted, and defined will provide data integrity and accuracy (Table 2).</w:t>
+        <w:t>). Creating a table beforehand, on how each data type will be named, formatted, and defined will provide data integrity and accuracy (Table 2).</w:t>
       </w:r>
     </w:p>
     <w:p>
@@ -4961,8 +4441,8 @@
           <w:szCs w:val="24"/>
         </w:rPr>
       </w:pPr>
-      <w:bookmarkStart w:id="23" w:name="discusssion"/>
-      <w:bookmarkEnd w:id="23"/>
+      <w:bookmarkStart w:id="21" w:name="discusssion"/>
+      <w:bookmarkEnd w:id="21"/>
     </w:p>
     <w:p>
       <w:pPr>
@@ -5393,9 +4873,9 @@
                 <w:ilvl w:val="0"/>
                 <w:numId w:val="3"/>
               </w:numPr>
-              <w:spacing w:after="0" w:line="240" w:lineRule="auto"/>
+              <w:spacing w:after="0"/>
               <w:rPr>
-                <w:ins w:id="24" w:author="Moreno,Melissa M" w:date="2019-03-18T10:13:00Z"/>
+                <w:ins w:id="22" w:author="Moreno,Melissa M" w:date="2019-03-18T10:13:00Z"/>
                 <w:rFonts w:ascii="Arial" w:hAnsi="Arial" w:cs="Arial"/>
                 <w:color w:val="000000" w:themeColor="text1"/>
                 <w:sz w:val="24"/>
@@ -5406,8 +4886,6 @@
               <w:rPr>
                 <w:rFonts w:ascii="Arial" w:hAnsi="Arial" w:cs="Arial"/>
                 <w:color w:val="000000" w:themeColor="text1"/>
-                <w:sz w:val="24"/>
-                <w:szCs w:val="24"/>
               </w:rPr>
               <w:t xml:space="preserve">Creating plans that </w:t>
             </w:r>
@@ -5415,8 +4893,6 @@
               <w:rPr>
                 <w:rFonts w:ascii="Arial" w:hAnsi="Arial" w:cs="Arial"/>
                 <w:color w:val="000000" w:themeColor="text1"/>
-                <w:sz w:val="24"/>
-                <w:szCs w:val="24"/>
               </w:rPr>
               <w:t>follow</w:t>
             </w:r>
@@ -5424,8 +4900,6 @@
               <w:rPr>
                 <w:rFonts w:ascii="Arial" w:hAnsi="Arial" w:cs="Arial"/>
                 <w:color w:val="000000" w:themeColor="text1"/>
-                <w:sz w:val="24"/>
-                <w:szCs w:val="24"/>
               </w:rPr>
               <w:t xml:space="preserve"> funding agencies</w:t>
             </w:r>
@@ -5433,8 +4907,6 @@
               <w:rPr>
                 <w:rFonts w:ascii="Arial" w:hAnsi="Arial" w:cs="Arial"/>
                 <w:color w:val="000000" w:themeColor="text1"/>
-                <w:sz w:val="24"/>
-                <w:szCs w:val="24"/>
               </w:rPr>
               <w:t xml:space="preserve"> compliance</w:t>
             </w:r>
@@ -5870,39 +5342,35 @@
           <w:rFonts w:ascii="Arial" w:hAnsi="Arial" w:cs="Arial"/>
           <w:color w:val="000000" w:themeColor="text1"/>
         </w:rPr>
-        <w:t xml:space="preserve">ox E). To do this, these data must </w:t>
-      </w:r>
-      <w:proofErr w:type="gramStart"/>
-      <w:r>
-        <w:rPr>
-          <w:rFonts w:ascii="Arial" w:hAnsi="Arial" w:cs="Arial"/>
-          <w:color w:val="000000" w:themeColor="text1"/>
-        </w:rPr>
-        <w:t>be properly processed</w:t>
-      </w:r>
-      <w:proofErr w:type="gramEnd"/>
-      <w:r>
-        <w:rPr>
-          <w:rFonts w:ascii="Arial" w:hAnsi="Arial" w:cs="Arial"/>
-          <w:color w:val="000000" w:themeColor="text1"/>
-        </w:rPr>
-        <w:t xml:space="preserve"> and managed to support reproducible analyses. My project will ensure that best practices </w:t>
-      </w:r>
-      <w:proofErr w:type="gramStart"/>
-      <w:r>
-        <w:rPr>
-          <w:rFonts w:ascii="Arial" w:hAnsi="Arial" w:cs="Arial"/>
-          <w:color w:val="000000" w:themeColor="text1"/>
-        </w:rPr>
-        <w:t>are established</w:t>
-      </w:r>
-      <w:proofErr w:type="gramEnd"/>
-      <w:r>
-        <w:rPr>
-          <w:rFonts w:ascii="Arial" w:hAnsi="Arial" w:cs="Arial"/>
-          <w:color w:val="000000" w:themeColor="text1"/>
-        </w:rPr>
-        <w:t xml:space="preserve"> and followed for data input, management, and basic summaries and visualization. This information will be useful for (1) increasing efficiency in the LCR project. The LCR project involves a </w:t>
+        <w:t xml:space="preserve">ox E). To do this, these data must be properly processed and managed to support reproducible analyses. My project will ensure that best practices are established and followed for data input, management, and basic summaries and visualization. This information will be useful for (1) increasing efficiency in the LCR </w:t>
+      </w:r>
+      <w:r>
+        <w:rPr>
+          <w:rFonts w:ascii="Arial" w:hAnsi="Arial" w:cs="Arial"/>
+          <w:color w:val="000000" w:themeColor="text1"/>
+        </w:rPr>
+        <w:t xml:space="preserve">restoration </w:t>
+      </w:r>
+      <w:r>
+        <w:rPr>
+          <w:rFonts w:ascii="Arial" w:hAnsi="Arial" w:cs="Arial"/>
+          <w:color w:val="000000" w:themeColor="text1"/>
+        </w:rPr>
+        <w:t xml:space="preserve">project. The LCR </w:t>
+      </w:r>
+      <w:r>
+        <w:rPr>
+          <w:rFonts w:ascii="Arial" w:hAnsi="Arial" w:cs="Arial"/>
+          <w:color w:val="000000" w:themeColor="text1"/>
+        </w:rPr>
+        <w:t xml:space="preserve">restoration </w:t>
+      </w:r>
+      <w:r>
+        <w:rPr>
+          <w:rFonts w:ascii="Arial" w:hAnsi="Arial" w:cs="Arial"/>
+          <w:color w:val="000000" w:themeColor="text1"/>
+        </w:rPr>
+        <w:t xml:space="preserve">project involves a large restoration project as well as integration of historical </w:t>
       </w:r>
       <w:r>
         <w:rPr>
@@ -5910,9 +5378,8 @@
           <w:color w:val="000000" w:themeColor="text1"/>
         </w:rPr>
         <w:lastRenderedPageBreak/>
-        <w:t xml:space="preserve">large restoration project as well as integration of historical data from two other sampling epochs. Because a single data management workflow </w:t>
-      </w:r>
-      <w:proofErr w:type="gramStart"/>
+        <w:t xml:space="preserve">data from two other sampling epochs. Because a single data management workflow </w:t>
+      </w:r>
       <w:r>
         <w:rPr>
           <w:rFonts w:ascii="Arial" w:hAnsi="Arial" w:cs="Arial"/>
@@ -5925,31 +5392,7 @@
           <w:rFonts w:ascii="Arial" w:hAnsi="Arial" w:cs="Arial"/>
           <w:color w:val="000000" w:themeColor="text1"/>
         </w:rPr>
-        <w:t xml:space="preserve"> not used</w:t>
-      </w:r>
-      <w:proofErr w:type="gramEnd"/>
-      <w:r>
-        <w:rPr>
-          <w:rFonts w:ascii="Arial" w:hAnsi="Arial" w:cs="Arial"/>
-          <w:color w:val="000000" w:themeColor="text1"/>
-        </w:rPr>
-        <w:t xml:space="preserve"> across these epochs, significant effort has been required to standardize existing data. By establishing a data workflow at the beginning of the LCR restoration epoch, the data will </w:t>
-      </w:r>
-      <w:proofErr w:type="gramStart"/>
-      <w:r>
-        <w:rPr>
-          <w:rFonts w:ascii="Arial" w:hAnsi="Arial" w:cs="Arial"/>
-          <w:color w:val="000000" w:themeColor="text1"/>
-        </w:rPr>
-        <w:t>be managed</w:t>
-      </w:r>
-      <w:proofErr w:type="gramEnd"/>
-      <w:r>
-        <w:rPr>
-          <w:rFonts w:ascii="Arial" w:hAnsi="Arial" w:cs="Arial"/>
-          <w:color w:val="000000" w:themeColor="text1"/>
-        </w:rPr>
-        <w:t xml:space="preserve"> in a common structure over the life of the project. These data </w:t>
+        <w:t xml:space="preserve"> not used across these epochs, significant effort has been required to standardize existing data. By establishing a data workflow at the beginning of the LCR restoration epoch, the data will be managed in a common structure over the life of the project. These data </w:t>
       </w:r>
       <w:r>
         <w:rPr>
@@ -6000,76 +5443,40 @@
         </w:rPr>
         <w:t xml:space="preserve"> </w:t>
       </w:r>
-      <w:proofErr w:type="gramStart"/>
-      <w:r>
-        <w:rPr>
-          <w:rFonts w:ascii="Arial" w:hAnsi="Arial" w:cs="Arial"/>
-          <w:color w:val="000000" w:themeColor="text1"/>
-        </w:rPr>
-        <w:t>similar to</w:t>
-      </w:r>
-      <w:proofErr w:type="gramEnd"/>
-      <w:r>
-        <w:rPr>
-          <w:rFonts w:ascii="Arial" w:hAnsi="Arial" w:cs="Arial"/>
-          <w:color w:val="000000" w:themeColor="text1"/>
-        </w:rPr>
-        <w:t xml:space="preserve"> the LCR project</w:t>
-      </w:r>
-      <w:r>
-        <w:rPr>
-          <w:rFonts w:ascii="Arial" w:hAnsi="Arial" w:cs="Arial"/>
-          <w:color w:val="000000" w:themeColor="text1"/>
-        </w:rPr>
-        <w:t xml:space="preserve">. Having precise knowledge of biological data interpretations, will ensure both time and money are </w:t>
-      </w:r>
-      <w:proofErr w:type="gramStart"/>
-      <w:r>
-        <w:rPr>
-          <w:rFonts w:ascii="Arial" w:hAnsi="Arial" w:cs="Arial"/>
-          <w:color w:val="000000" w:themeColor="text1"/>
-        </w:rPr>
-        <w:t>being used</w:t>
-      </w:r>
-      <w:proofErr w:type="gramEnd"/>
-      <w:r>
-        <w:rPr>
-          <w:rFonts w:ascii="Arial" w:hAnsi="Arial" w:cs="Arial"/>
-          <w:color w:val="000000" w:themeColor="text1"/>
-        </w:rPr>
-        <w:t xml:space="preserve"> efficiently. (2) This data workflow will inform a variety of short-term decisions that must </w:t>
-      </w:r>
-      <w:proofErr w:type="gramStart"/>
-      <w:r>
-        <w:rPr>
-          <w:rFonts w:ascii="Arial" w:hAnsi="Arial" w:cs="Arial"/>
-          <w:color w:val="000000" w:themeColor="text1"/>
-        </w:rPr>
-        <w:t>be made</w:t>
-      </w:r>
-      <w:proofErr w:type="gramEnd"/>
-      <w:r>
-        <w:rPr>
-          <w:rFonts w:ascii="Arial" w:hAnsi="Arial" w:cs="Arial"/>
-          <w:color w:val="000000" w:themeColor="text1"/>
-        </w:rPr>
-        <w:t xml:space="preserve"> to adaptively improve the ongoing LCR monitoring efforts. As an example, sampling frequency, sampling locations, and sampling times of both the oyster populations and water quality can </w:t>
-      </w:r>
-      <w:proofErr w:type="gramStart"/>
-      <w:r>
-        <w:rPr>
-          <w:rFonts w:ascii="Arial" w:hAnsi="Arial" w:cs="Arial"/>
-          <w:color w:val="000000" w:themeColor="text1"/>
-        </w:rPr>
-        <w:t>be informed</w:t>
-      </w:r>
-      <w:proofErr w:type="gramEnd"/>
-      <w:r>
-        <w:rPr>
-          <w:rFonts w:ascii="Arial" w:hAnsi="Arial" w:cs="Arial"/>
-          <w:color w:val="000000" w:themeColor="text1"/>
-        </w:rPr>
-        <w:t xml:space="preserve"> by rapidly processing existing data. This can prevent data gaps from occurring from events such as </w:t>
+      <w:r>
+        <w:rPr>
+          <w:rFonts w:ascii="Arial" w:hAnsi="Arial" w:cs="Arial"/>
+          <w:color w:val="000000" w:themeColor="text1"/>
+        </w:rPr>
+        <w:t>like</w:t>
+      </w:r>
+      <w:r>
+        <w:rPr>
+          <w:rFonts w:ascii="Arial" w:hAnsi="Arial" w:cs="Arial"/>
+          <w:color w:val="000000" w:themeColor="text1"/>
+        </w:rPr>
+        <w:t xml:space="preserve"> the LCR </w:t>
+      </w:r>
+      <w:r>
+        <w:rPr>
+          <w:rFonts w:ascii="Arial" w:hAnsi="Arial" w:cs="Arial"/>
+          <w:color w:val="000000" w:themeColor="text1"/>
+        </w:rPr>
+        <w:t xml:space="preserve">restoration </w:t>
+      </w:r>
+      <w:r>
+        <w:rPr>
+          <w:rFonts w:ascii="Arial" w:hAnsi="Arial" w:cs="Arial"/>
+          <w:color w:val="000000" w:themeColor="text1"/>
+        </w:rPr>
+        <w:t>project</w:t>
+      </w:r>
+      <w:r>
+        <w:rPr>
+          <w:rFonts w:ascii="Arial" w:hAnsi="Arial" w:cs="Arial"/>
+          <w:color w:val="000000" w:themeColor="text1"/>
+        </w:rPr>
+        <w:t xml:space="preserve">. Having precise knowledge of biological data interpretations, will ensure both time and money are used efficiently. (2) This data workflow will inform a variety of short-term decisions that must be made to adaptively improve the ongoing LCR monitoring efforts. As an example, sampling frequency, sampling locations, and sampling times of both the oyster populations and water quality can be informed by rapidly processing existing data. This can prevent data gaps from occurring from events such as </w:t>
       </w:r>
       <w:r>
         <w:rPr>
@@ -6083,26 +5490,10 @@
           <w:rFonts w:ascii="Arial" w:hAnsi="Arial" w:cs="Arial"/>
           <w:color w:val="000000" w:themeColor="text1"/>
         </w:rPr>
-        <w:t xml:space="preserve">fouling of water quality sensors. (3) Long-term decisions as part of the adaptive management process of this project can also </w:t>
-      </w:r>
-      <w:proofErr w:type="gramStart"/>
-      <w:r>
-        <w:rPr>
-          <w:rFonts w:ascii="Arial" w:hAnsi="Arial" w:cs="Arial"/>
-          <w:color w:val="000000" w:themeColor="text1"/>
-        </w:rPr>
-        <w:t>be informed</w:t>
-      </w:r>
-      <w:proofErr w:type="gramEnd"/>
-      <w:r>
-        <w:rPr>
-          <w:rFonts w:ascii="Arial" w:hAnsi="Arial" w:cs="Arial"/>
-          <w:color w:val="000000" w:themeColor="text1"/>
-        </w:rPr>
-        <w:t xml:space="preserve"> by this data workflow. For example, this project is one of the first large oyster restoration projects funded in Florida by GEBF. Oyster reef restoration is a common topic for other possible projects and the LCR project can provide information on how funds could be allocated for sampling trips, surveys and equipment. Overall well-designed data workflow programs are critical to meeting basic requirements of an adaptive management plan. When combined this approach can be highly effective in maximizing the effectiveness of conservation actions such as the LCR restoration in a cost-effective manner.</w:t>
-      </w:r>
-      <w:bookmarkStart w:id="25" w:name="references"/>
-      <w:bookmarkEnd w:id="25"/>
+        <w:t>fouling of water quality sensors. (3) Long-term decisions as part of the adaptive management process of this project can also be informed by this data workflow. Overall well-designed data workflow programs are critical to meeting basic requirements of an adaptive management plan. When combined this approach can be highly effective in maximizing the effectiveness of conservation actions such as the LCR restoration in a cost-effective manner.</w:t>
+      </w:r>
+      <w:bookmarkStart w:id="23" w:name="references"/>
+      <w:bookmarkEnd w:id="23"/>
     </w:p>
     <w:p>
       <w:pPr>
@@ -6275,15 +5666,17 @@
           <w:color w:val="000000" w:themeColor="text1"/>
         </w:rPr>
       </w:pPr>
-      <w:r>
+    </w:p>
+    <w:p>
+      <w:pPr>
+        <w:jc w:val="center"/>
         <w:rPr>
           <w:rFonts w:ascii="Arial" w:hAnsi="Arial" w:cs="Arial"/>
           <w:b/>
           <w:bCs/>
           <w:color w:val="000000" w:themeColor="text1"/>
         </w:rPr>
-        <w:t>Chapter 2</w:t>
-      </w:r>
+      </w:pPr>
     </w:p>
     <w:p>
       <w:pPr>
@@ -6295,6 +5688,28 @@
           <w:color w:val="000000" w:themeColor="text1"/>
         </w:rPr>
       </w:pPr>
+      <w:r>
+        <w:rPr>
+          <w:rFonts w:ascii="Arial" w:hAnsi="Arial" w:cs="Arial"/>
+          <w:b/>
+          <w:bCs/>
+          <w:color w:val="000000" w:themeColor="text1"/>
+        </w:rPr>
+        <w:lastRenderedPageBreak/>
+        <w:t>Chapter 2</w:t>
+      </w:r>
+    </w:p>
+    <w:p>
+      <w:pPr>
+        <w:jc w:val="center"/>
+        <w:rPr>
+          <w:rFonts w:ascii="Arial" w:hAnsi="Arial" w:cs="Arial"/>
+          <w:b/>
+          <w:bCs/>
+          <w:color w:val="000000" w:themeColor="text1"/>
+        </w:rPr>
+      </w:pPr>
+      <w:bookmarkStart w:id="24" w:name="_Hlk14281397"/>
       <w:r>
         <w:rPr>
           <w:rFonts w:ascii="Arial" w:hAnsi="Arial" w:cs="Arial"/>
@@ -6351,26 +5766,63 @@
           <w:color w:val="000000" w:themeColor="text1"/>
           <w:spacing w:val="2"/>
         </w:rPr>
-        <w:t xml:space="preserve">Restoration efforts in coastal zones may </w:t>
-      </w:r>
-      <w:proofErr w:type="gramStart"/>
-      <w:r>
-        <w:rPr>
-          <w:rFonts w:ascii="Arial" w:hAnsi="Arial" w:cs="Arial"/>
+        <w:t xml:space="preserve">Restoration efforts in coastal zones may be strongly influenced by landscape level processes. The Gulf of Mexico coastline, with its low relief geomorphology, especially in Florida, is also vulnerable to coastal erosion </w:t>
+      </w:r>
+      <w:r>
+        <w:rPr>
+          <w:rFonts w:ascii="Arial" w:hAnsi="Arial" w:cs="Arial"/>
+          <w:noProof/>
           <w:color w:val="000000" w:themeColor="text1"/>
           <w:spacing w:val="2"/>
         </w:rPr>
-        <w:t>be strongly influenced</w:t>
-      </w:r>
-      <w:proofErr w:type="gramEnd"/>
+        <w:t>(Geselbracht et al., 2011)</w:t>
+      </w:r>
       <w:r>
         <w:rPr>
           <w:rFonts w:ascii="Arial" w:hAnsi="Arial" w:cs="Arial"/>
           <w:color w:val="000000" w:themeColor="text1"/>
           <w:spacing w:val="2"/>
         </w:rPr>
-        <w:t xml:space="preserve"> by landscape level processes. The Gulf of Mexico coastline, with its low relief geomorphology, especially in Florida, is also vulnerable to coastal erosion </w:t>
-      </w:r>
+        <w:t xml:space="preserve">. Much of the Florida coastline consists of a 1-meter elevation contour that extends inward anywhere from 3 to 10 kilometers. This low elevation leaves the Florida coastline </w:t>
+      </w:r>
+      <w:r>
+        <w:rPr>
+          <w:rFonts w:ascii="Arial" w:hAnsi="Arial" w:cs="Arial"/>
+          <w:color w:val="000000" w:themeColor="text1"/>
+          <w:spacing w:val="2"/>
+        </w:rPr>
+        <w:t>susceptible to frequent coastal changes. Other types of landscape changes occur at different time scales and may have different (and unknown) effects including conversion from wetlands to shallow shores.</w:t>
+      </w:r>
+    </w:p>
+    <w:p>
+      <w:pPr>
+        <w:rPr>
+          <w:rFonts w:ascii="Arial" w:hAnsi="Arial" w:cs="Arial"/>
+          <w:color w:val="000000" w:themeColor="text1"/>
+        </w:rPr>
+      </w:pPr>
+      <w:r>
+        <w:rPr>
+          <w:rFonts w:ascii="Arial" w:hAnsi="Arial" w:cs="Arial"/>
+          <w:color w:val="000000" w:themeColor="text1"/>
+        </w:rPr>
+        <w:t xml:space="preserve">The Big Bend coastline is 60 miles west of Gainesville Florida and is located in the Gulf of Mexico. The Big Bend is largely undeveloped, which is usual considering that most of the Gulf of Mexico coastline is </w:t>
+      </w:r>
+      <w:r>
+        <w:rPr>
+          <w:rFonts w:ascii="Arial" w:hAnsi="Arial" w:cs="Arial"/>
+          <w:color w:val="000000" w:themeColor="text1"/>
+        </w:rPr>
+        <w:t>fully</w:t>
+      </w:r>
+      <w:r>
+        <w:rPr>
+          <w:rFonts w:ascii="Arial" w:hAnsi="Arial" w:cs="Arial"/>
+          <w:color w:val="000000" w:themeColor="text1"/>
+        </w:rPr>
+        <w:t xml:space="preserve"> developed. Around 30% of the Big Bend land area and over 60 miles of coastline are under conservation protection (Main &amp; Allen 2007). Human population density around the Big Bend is the lowest of any other coastal Florida city and the percentage of intact natural habitat is considerably high (</w:t>
+      </w:r>
+      <w:proofErr w:type="spellStart"/>
       <w:r>
         <w:rPr>
           <w:rFonts w:ascii="Arial" w:hAnsi="Arial" w:cs="Arial"/>
@@ -6378,112 +5830,25 @@
           <w:color w:val="000000" w:themeColor="text1"/>
           <w:spacing w:val="2"/>
         </w:rPr>
-        <w:t>(Geselbracht et al., 2011)</w:t>
-      </w:r>
-      <w:r>
-        <w:rPr>
-          <w:rFonts w:ascii="Arial" w:hAnsi="Arial" w:cs="Arial"/>
+        <w:t>Geselbracht</w:t>
+      </w:r>
+      <w:proofErr w:type="spellEnd"/>
+      <w:r>
+        <w:rPr>
+          <w:rFonts w:ascii="Arial" w:hAnsi="Arial" w:cs="Arial"/>
+          <w:noProof/>
           <w:color w:val="000000" w:themeColor="text1"/>
           <w:spacing w:val="2"/>
         </w:rPr>
-        <w:t xml:space="preserve">. Much of the Florida coastline consists of a 1-meter elevation contour that extends inward anywhere from 3 to 10 kilometers. This low elevation leaves the Florida coastline </w:t>
-      </w:r>
-      <w:r>
-        <w:rPr>
-          <w:rFonts w:ascii="Arial" w:hAnsi="Arial" w:cs="Arial"/>
+        <w:t xml:space="preserve"> </w:t>
+      </w:r>
+      <w:r>
+        <w:rPr>
+          <w:rFonts w:ascii="Arial" w:hAnsi="Arial" w:cs="Arial"/>
+          <w:noProof/>
           <w:color w:val="000000" w:themeColor="text1"/>
           <w:spacing w:val="2"/>
         </w:rPr>
-        <w:t>susceptible to frequent coastal changes. Other types of landscape changes occur at different time scales and may have different (and unknown) effects including conversion from wetlands to shallow shores.</w:t>
-      </w:r>
-    </w:p>
-    <w:p>
-      <w:pPr>
-        <w:rPr>
-          <w:rFonts w:ascii="Arial" w:hAnsi="Arial" w:cs="Arial"/>
-          <w:color w:val="000000" w:themeColor="text1"/>
-        </w:rPr>
-      </w:pPr>
-      <w:r>
-        <w:rPr>
-          <w:rFonts w:ascii="Arial" w:hAnsi="Arial" w:cs="Arial"/>
-          <w:color w:val="000000" w:themeColor="text1"/>
-        </w:rPr>
-        <w:t xml:space="preserve">The Big Bend coastline is 60 miles west of Gainesville Florida and </w:t>
-      </w:r>
-      <w:proofErr w:type="gramStart"/>
-      <w:r>
-        <w:rPr>
-          <w:rFonts w:ascii="Arial" w:hAnsi="Arial" w:cs="Arial"/>
-          <w:color w:val="000000" w:themeColor="text1"/>
-        </w:rPr>
-        <w:t>is located in</w:t>
-      </w:r>
-      <w:proofErr w:type="gramEnd"/>
-      <w:r>
-        <w:rPr>
-          <w:rFonts w:ascii="Arial" w:hAnsi="Arial" w:cs="Arial"/>
-          <w:color w:val="000000" w:themeColor="text1"/>
-        </w:rPr>
-        <w:t xml:space="preserve"> the Gulf of Mexico. The Big Bend is largely undeveloped, which is usual considering that most of the Gulf of Mexico coastline </w:t>
-      </w:r>
-      <w:proofErr w:type="gramStart"/>
-      <w:r>
-        <w:rPr>
-          <w:rFonts w:ascii="Arial" w:hAnsi="Arial" w:cs="Arial"/>
-          <w:color w:val="000000" w:themeColor="text1"/>
-        </w:rPr>
-        <w:t xml:space="preserve">is </w:t>
-      </w:r>
-      <w:r>
-        <w:rPr>
-          <w:rFonts w:ascii="Arial" w:hAnsi="Arial" w:cs="Arial"/>
-          <w:color w:val="000000" w:themeColor="text1"/>
-        </w:rPr>
-        <w:t>fully</w:t>
-      </w:r>
-      <w:r>
-        <w:rPr>
-          <w:rFonts w:ascii="Arial" w:hAnsi="Arial" w:cs="Arial"/>
-          <w:color w:val="000000" w:themeColor="text1"/>
-        </w:rPr>
-        <w:t xml:space="preserve"> developed</w:t>
-      </w:r>
-      <w:proofErr w:type="gramEnd"/>
-      <w:r>
-        <w:rPr>
-          <w:rFonts w:ascii="Arial" w:hAnsi="Arial" w:cs="Arial"/>
-          <w:color w:val="000000" w:themeColor="text1"/>
-        </w:rPr>
-        <w:t>. Around 30% of the Big Bend land area and over 60 miles of coastline are under conservation protection (Main &amp; Allen 2007). Human population density around the Big Bend is the lowest of any other coastal Florida city and the percentage of intact natural habitat is considerably high (</w:t>
-      </w:r>
-      <w:proofErr w:type="spellStart"/>
-      <w:r>
-        <w:rPr>
-          <w:rFonts w:ascii="Arial" w:hAnsi="Arial" w:cs="Arial"/>
-          <w:noProof/>
-          <w:color w:val="000000" w:themeColor="text1"/>
-          <w:spacing w:val="2"/>
-        </w:rPr>
-        <w:t>Geselbracht</w:t>
-      </w:r>
-      <w:proofErr w:type="spellEnd"/>
-      <w:r>
-        <w:rPr>
-          <w:rFonts w:ascii="Arial" w:hAnsi="Arial" w:cs="Arial"/>
-          <w:noProof/>
-          <w:color w:val="000000" w:themeColor="text1"/>
-          <w:spacing w:val="2"/>
-        </w:rPr>
-        <w:t xml:space="preserve"> </w:t>
-      </w:r>
-      <w:r>
-        <w:rPr>
-          <w:rFonts w:ascii="Arial" w:hAnsi="Arial" w:cs="Arial"/>
-          <w:noProof/>
-          <w:color w:val="000000" w:themeColor="text1"/>
-          <w:spacing w:val="2"/>
-        </w:rPr>
         <w:t>2007</w:t>
       </w:r>
       <w:r>
@@ -6491,40 +5856,44 @@
           <w:rFonts w:ascii="Arial" w:hAnsi="Arial" w:cs="Arial"/>
           <w:color w:val="000000" w:themeColor="text1"/>
         </w:rPr>
-        <w:t xml:space="preserve">). Due to, in part, low human densities, coastal areas have not </w:t>
-      </w:r>
-      <w:proofErr w:type="gramStart"/>
-      <w:r>
-        <w:rPr>
-          <w:rFonts w:ascii="Arial" w:hAnsi="Arial" w:cs="Arial"/>
-          <w:color w:val="000000" w:themeColor="text1"/>
-        </w:rPr>
-        <w:t>been heavily impacted</w:t>
-      </w:r>
-      <w:proofErr w:type="gramEnd"/>
-      <w:r>
-        <w:rPr>
-          <w:rFonts w:ascii="Arial" w:hAnsi="Arial" w:cs="Arial"/>
-          <w:color w:val="000000" w:themeColor="text1"/>
-        </w:rPr>
-        <w:t xml:space="preserve"> by boat traffic, dredging, heavy industrial pollution, eutrophication, or other anthropogenic impacts (Seavey et al. 2011). Despite the lack of human influence, many observable declines in ecosystem and habitats have </w:t>
-      </w:r>
-      <w:proofErr w:type="gramStart"/>
-      <w:r>
-        <w:rPr>
-          <w:rFonts w:ascii="Arial" w:hAnsi="Arial" w:cs="Arial"/>
-          <w:color w:val="000000" w:themeColor="text1"/>
-        </w:rPr>
-        <w:t>been documented</w:t>
-      </w:r>
-      <w:proofErr w:type="gramEnd"/>
-      <w:r>
-        <w:rPr>
-          <w:rFonts w:ascii="Arial" w:hAnsi="Arial" w:cs="Arial"/>
-          <w:color w:val="000000" w:themeColor="text1"/>
-        </w:rPr>
-        <w:t xml:space="preserve"> (Seavey et al. 2011). </w:t>
-      </w:r>
+        <w:t>). Due to, in part, low human densities, coastal areas have not been heavily impacted by boat traffic, dredging, heavy industrial pollution, eutrophication, or other anthropogenic impacts (Seavey et al.</w:t>
+      </w:r>
+      <w:r>
+        <w:rPr>
+          <w:rFonts w:ascii="Arial" w:hAnsi="Arial" w:cs="Arial"/>
+          <w:color w:val="000000" w:themeColor="text1"/>
+        </w:rPr>
+        <w:t>,</w:t>
+      </w:r>
+      <w:r>
+        <w:rPr>
+          <w:rFonts w:ascii="Arial" w:hAnsi="Arial" w:cs="Arial"/>
+          <w:color w:val="000000" w:themeColor="text1"/>
+        </w:rPr>
+        <w:t xml:space="preserve"> 2011). Despite the lack of human influence, many observable declines in ecosystem and habitats have been documented (Seavey et al.</w:t>
+      </w:r>
+      <w:r>
+        <w:rPr>
+          <w:rFonts w:ascii="Arial" w:hAnsi="Arial" w:cs="Arial"/>
+          <w:color w:val="000000" w:themeColor="text1"/>
+        </w:rPr>
+        <w:t>,</w:t>
+      </w:r>
+      <w:r>
+        <w:rPr>
+          <w:rFonts w:ascii="Arial" w:hAnsi="Arial" w:cs="Arial"/>
+          <w:color w:val="000000" w:themeColor="text1"/>
+        </w:rPr>
+        <w:t xml:space="preserve"> 2011). </w:t>
+      </w:r>
+    </w:p>
+    <w:p>
+      <w:pPr>
+        <w:rPr>
+          <w:rFonts w:ascii="Arial" w:hAnsi="Arial" w:cs="Arial"/>
+          <w:color w:val="000000" w:themeColor="text1"/>
+        </w:rPr>
+      </w:pPr>
     </w:p>
     <w:p>
       <w:pPr>
@@ -6557,71 +5926,49 @@
           <w:rFonts w:ascii="Arial" w:hAnsi="Arial" w:cs="Arial"/>
           <w:color w:val="000000" w:themeColor="text1"/>
         </w:rPr>
-        <w:t xml:space="preserve">Because of how little </w:t>
-      </w:r>
-      <w:proofErr w:type="gramStart"/>
-      <w:r>
-        <w:rPr>
-          <w:rFonts w:ascii="Arial" w:hAnsi="Arial" w:cs="Arial"/>
-          <w:color w:val="000000" w:themeColor="text1"/>
-        </w:rPr>
-        <w:t>the Big Bend coastline has been influenced by outside forces</w:t>
-      </w:r>
-      <w:proofErr w:type="gramEnd"/>
-      <w:r>
-        <w:rPr>
-          <w:rFonts w:ascii="Arial" w:hAnsi="Arial" w:cs="Arial"/>
-          <w:color w:val="000000" w:themeColor="text1"/>
-        </w:rPr>
-        <w:t xml:space="preserve">, there is a high interest to protect the coastal areas that have not been colonized. There are several restorative and conservation projects in the Big Bend, which are funded through National Fish and Wildlife Foundation (NFWF), who have been </w:t>
-      </w:r>
-      <w:proofErr w:type="gramStart"/>
-      <w:r>
-        <w:rPr>
-          <w:rFonts w:ascii="Arial" w:hAnsi="Arial" w:cs="Arial"/>
-          <w:color w:val="000000" w:themeColor="text1"/>
-        </w:rPr>
-        <w:t>allocating  money</w:t>
-      </w:r>
-      <w:proofErr w:type="gramEnd"/>
-      <w:r>
-        <w:rPr>
-          <w:rFonts w:ascii="Arial" w:hAnsi="Arial" w:cs="Arial"/>
-          <w:color w:val="000000" w:themeColor="text1"/>
-        </w:rPr>
-        <w:t xml:space="preserve"> from the 2010 Deepwater Horizon oil spill as of 2013 (https://www.nfwf.org/gulf). The agreement of the settlement </w:t>
-      </w:r>
-      <w:proofErr w:type="gramStart"/>
-      <w:r>
-        <w:rPr>
-          <w:rFonts w:ascii="Arial" w:hAnsi="Arial" w:cs="Arial"/>
-          <w:color w:val="000000" w:themeColor="text1"/>
-        </w:rPr>
-        <w:t>is directed</w:t>
-      </w:r>
-      <w:proofErr w:type="gramEnd"/>
-      <w:r>
-        <w:rPr>
-          <w:rFonts w:ascii="Arial" w:hAnsi="Arial" w:cs="Arial"/>
-          <w:color w:val="000000" w:themeColor="text1"/>
-        </w:rPr>
-        <w:t xml:space="preserve"> to fund projects benefitting the natural resources of the Gulf Coast that may have been impacted by the spill. The awards </w:t>
-      </w:r>
-      <w:proofErr w:type="gramStart"/>
-      <w:r>
-        <w:rPr>
-          <w:rFonts w:ascii="Arial" w:hAnsi="Arial" w:cs="Arial"/>
-          <w:color w:val="000000" w:themeColor="text1"/>
-        </w:rPr>
-        <w:t>are invested</w:t>
-      </w:r>
-      <w:proofErr w:type="gramEnd"/>
-      <w:r>
-        <w:rPr>
-          <w:rFonts w:ascii="Arial" w:hAnsi="Arial" w:cs="Arial"/>
-          <w:color w:val="000000" w:themeColor="text1"/>
-        </w:rPr>
-        <w:t xml:space="preserve"> into projects to conserve and enhance coastal habitats. The </w:t>
+        <w:t>Because of how little the Big Bend coastline has been influenced by outside forces, there is a high interest to protect the coastal areas that have not been colonized. There are several restorative and conservation projects in the Big Bend, which are funded through National Fish and Wildlife Foundation (NFWF), who have been allocating  money from the 2010 Deepwater Horizon oil spill</w:t>
+      </w:r>
+      <w:r>
+        <w:rPr>
+          <w:rFonts w:ascii="Arial" w:hAnsi="Arial" w:cs="Arial"/>
+          <w:color w:val="000000" w:themeColor="text1"/>
+        </w:rPr>
+        <w:t xml:space="preserve">, since </w:t>
+      </w:r>
+      <w:r>
+        <w:rPr>
+          <w:rFonts w:ascii="Arial" w:hAnsi="Arial" w:cs="Arial"/>
+          <w:color w:val="000000" w:themeColor="text1"/>
+        </w:rPr>
+        <w:t xml:space="preserve">2013 (https://www.nfwf.org/gulf). The agreement of the settlement is directed to fund projects </w:t>
+      </w:r>
+      <w:r>
+        <w:rPr>
+          <w:rFonts w:ascii="Arial" w:hAnsi="Arial" w:cs="Arial"/>
+          <w:color w:val="000000" w:themeColor="text1"/>
+        </w:rPr>
+        <w:t>that will benefit areas of</w:t>
+      </w:r>
+      <w:r>
+        <w:rPr>
+          <w:rFonts w:ascii="Arial" w:hAnsi="Arial" w:cs="Arial"/>
+          <w:color w:val="000000" w:themeColor="text1"/>
+        </w:rPr>
+        <w:t xml:space="preserve"> natural resources </w:t>
+      </w:r>
+      <w:r>
+        <w:rPr>
+          <w:rFonts w:ascii="Arial" w:hAnsi="Arial" w:cs="Arial"/>
+          <w:color w:val="000000" w:themeColor="text1"/>
+        </w:rPr>
+        <w:t>in</w:t>
+      </w:r>
+      <w:r>
+        <w:rPr>
+          <w:rFonts w:ascii="Arial" w:hAnsi="Arial" w:cs="Arial"/>
+          <w:color w:val="000000" w:themeColor="text1"/>
+        </w:rPr>
+        <w:t xml:space="preserve"> the Gulf Coast that may have been impacted by the spill. The awards are invested into projects to conserve and enhance coastal habitats. The </w:t>
       </w:r>
       <w:r>
         <w:rPr>
@@ -6672,23 +6019,21 @@
           <w:color w:val="000000" w:themeColor="text1"/>
         </w:rPr>
         <w:lastRenderedPageBreak/>
-        <w:t xml:space="preserve">Spatial analysis in the Big Bend is a monitoring evaluation that has not </w:t>
-      </w:r>
-      <w:proofErr w:type="gramStart"/>
-      <w:r>
-        <w:rPr>
-          <w:rFonts w:ascii="Arial" w:hAnsi="Arial" w:cs="Arial"/>
-          <w:color w:val="000000" w:themeColor="text1"/>
-        </w:rPr>
-        <w:t>been fully explored</w:t>
-      </w:r>
-      <w:proofErr w:type="gramEnd"/>
-      <w:r>
-        <w:rPr>
-          <w:rFonts w:ascii="Arial" w:hAnsi="Arial" w:cs="Arial"/>
-          <w:color w:val="000000" w:themeColor="text1"/>
-        </w:rPr>
-        <w:t xml:space="preserve">, despite large conservation interest in the area. An example of spatial analysis efforts can been seen in Raabe (2004), who digitized information from surveys of the coastline, from approximately the Suwannee River mouth to Tampa Bay, and collected topographic sheets from the 1800’s and compared these surveys to  available satellite imagery from 1995 to characterize changes in coastal habitats between these two time periods.  Research such as Raabe (2004) are useful because they provide resource managers with long-term perspective on how resources are or are not changing. Examining these trends will provide necessary information to the efforts in the area to </w:t>
+        <w:t xml:space="preserve">Spatial analysis in the Big Bend is a monitoring evaluation that has not been fully explored, despite large conservation interest in the area. An example of spatial analysis efforts can been seen in Raabe (2004), who digitized </w:t>
+      </w:r>
+      <w:r>
+        <w:rPr>
+          <w:rFonts w:ascii="Arial" w:hAnsi="Arial" w:cs="Arial"/>
+          <w:color w:val="000000" w:themeColor="text1"/>
+        </w:rPr>
+        <w:t>mapping imagery</w:t>
+      </w:r>
+      <w:r>
+        <w:rPr>
+          <w:rFonts w:ascii="Arial" w:hAnsi="Arial" w:cs="Arial"/>
+          <w:color w:val="000000" w:themeColor="text1"/>
+        </w:rPr>
+        <w:t xml:space="preserve"> from surveys of the coastline, from approximately the Suwannee River mouth to Tampa Bay, and collected topographic sheets from the 1800’s and compared these surveys to  available satellite imagery from 1995 to characterize changes in coastal habitats between these two time periods.  Research such as Raabe (2004) are useful because they provide resource managers with long-term perspective on how resources are or are not changing. Examining these trends will provide necessary information to the efforts in the area to </w:t>
       </w:r>
       <w:r>
         <w:rPr>
@@ -6801,7 +6146,21 @@
           <w:rFonts w:ascii="Arial" w:hAnsi="Arial" w:cs="Arial"/>
           <w:color w:val="000000" w:themeColor="text1"/>
         </w:rPr>
-        <w:t xml:space="preserve">eview all available mapping imagery and materials of the Big Bend coast and Suwannee Sound to A) organize and store the materials for future conservation projects as per USGS data management standards, B) conduct a geospatial analysis on coastal changes, gained and/or lost, from the earliest appropriate mapping data of Deer Island C) outline methods of geospatial analysis for future use and analyses of the LCR </w:t>
+        <w:t xml:space="preserve">eview all available mapping imagery and materials of the Big Bend coast and Suwannee Sound to A) organize and store </w:t>
+      </w:r>
+      <w:r>
+        <w:rPr>
+          <w:rFonts w:ascii="Arial" w:hAnsi="Arial" w:cs="Arial"/>
+          <w:color w:val="000000" w:themeColor="text1"/>
+        </w:rPr>
+        <w:t>mapping</w:t>
+      </w:r>
+      <w:r>
+        <w:rPr>
+          <w:rFonts w:ascii="Arial" w:hAnsi="Arial" w:cs="Arial"/>
+          <w:color w:val="000000" w:themeColor="text1"/>
+        </w:rPr>
+        <w:t xml:space="preserve"> materials for future conservation projects as per USGS data management standards, B) conduct a geospatial analysis on coastal changes, gained and/or lost, from the earliest appropriate mapping data of Deer Island C) outline methods of geospatial analysis for future use and analyses of the LCR </w:t>
       </w:r>
       <w:r>
         <w:rPr>
@@ -6859,23 +6218,7 @@
           <w:rFonts w:ascii="Arial" w:hAnsi="Arial" w:cs="Arial"/>
           <w:color w:val="000000" w:themeColor="text1"/>
         </w:rPr>
-        <w:t xml:space="preserve">The area of study that will </w:t>
-      </w:r>
-      <w:proofErr w:type="gramStart"/>
-      <w:r>
-        <w:rPr>
-          <w:rFonts w:ascii="Arial" w:hAnsi="Arial" w:cs="Arial"/>
-          <w:color w:val="000000" w:themeColor="text1"/>
-        </w:rPr>
-        <w:t>be analyzed</w:t>
-      </w:r>
-      <w:proofErr w:type="gramEnd"/>
-      <w:r>
-        <w:rPr>
-          <w:rFonts w:ascii="Arial" w:hAnsi="Arial" w:cs="Arial"/>
-          <w:color w:val="000000" w:themeColor="text1"/>
-        </w:rPr>
-        <w:t xml:space="preserve"> is the coastline of Deer Island</w:t>
+        <w:t>The area of study that will be analyzed is the coastline of Deer Island</w:t>
       </w:r>
       <w:r>
         <w:rPr>
@@ -6924,17 +6267,8 @@
           <w:rFonts w:ascii="Arial" w:hAnsi="Arial" w:cs="Arial"/>
           <w:color w:val="000000" w:themeColor="text1"/>
         </w:rPr>
-        <w:t xml:space="preserve"> </w:t>
-      </w:r>
-      <w:proofErr w:type="gramStart"/>
-      <w:r>
-        <w:rPr>
-          <w:rFonts w:ascii="Arial" w:hAnsi="Arial" w:cs="Arial"/>
-          <w:color w:val="000000" w:themeColor="text1"/>
-        </w:rPr>
-        <w:t>still remaining</w:t>
-      </w:r>
-      <w:proofErr w:type="gramEnd"/>
+        <w:t xml:space="preserve"> still remaining</w:t>
+      </w:r>
       <w:r>
         <w:rPr>
           <w:rFonts w:ascii="Arial" w:hAnsi="Arial" w:cs="Arial"/>
@@ -6947,17 +6281,8 @@
           <w:rFonts w:ascii="Arial" w:hAnsi="Arial" w:cs="Arial"/>
           <w:color w:val="000000" w:themeColor="text1"/>
         </w:rPr>
-        <w:t xml:space="preserve">coastline </w:t>
-      </w:r>
-      <w:proofErr w:type="gramStart"/>
-      <w:r>
-        <w:rPr>
-          <w:rFonts w:ascii="Arial" w:hAnsi="Arial" w:cs="Arial"/>
-          <w:color w:val="000000" w:themeColor="text1"/>
-        </w:rPr>
-        <w:t>trends</w:t>
-      </w:r>
-      <w:proofErr w:type="gramEnd"/>
+        <w:t>coastline trends</w:t>
+      </w:r>
       <w:r>
         <w:rPr>
           <w:rFonts w:ascii="Arial" w:hAnsi="Arial" w:cs="Arial"/>
@@ -7169,23 +6494,7 @@
           <w:rFonts w:ascii="Arial" w:hAnsi="Arial" w:cs="Arial"/>
           <w:color w:val="000000" w:themeColor="text1"/>
         </w:rPr>
-        <w:t xml:space="preserve">Figure 1- Zoomed out view of study area, Deer Island, for spatial context in relation to Lone Cabbage Reef. Land mass </w:t>
-      </w:r>
-      <w:proofErr w:type="gramStart"/>
-      <w:r>
-        <w:rPr>
-          <w:rFonts w:ascii="Arial" w:hAnsi="Arial" w:cs="Arial"/>
-          <w:color w:val="000000" w:themeColor="text1"/>
-        </w:rPr>
-        <w:t>is colored</w:t>
-      </w:r>
-      <w:proofErr w:type="gramEnd"/>
-      <w:r>
-        <w:rPr>
-          <w:rFonts w:ascii="Arial" w:hAnsi="Arial" w:cs="Arial"/>
-          <w:color w:val="000000" w:themeColor="text1"/>
-        </w:rPr>
-        <w:t xml:space="preserve"> in green, and oyster clusters are colored in orange</w:t>
+        <w:t>Figure 1- Zoomed out view of study area, Deer Island, for spatial context in relation to Lone Cabbage Reef. Land mass is colored in green, and oyster clusters are colored in orange</w:t>
       </w:r>
       <w:r>
         <w:rPr>
@@ -7226,23 +6535,7 @@
           <w:rFonts w:ascii="Arial" w:hAnsi="Arial" w:cs="Arial"/>
           <w:color w:val="000000" w:themeColor="text1"/>
         </w:rPr>
-        <w:t xml:space="preserve">Figure 2- Zoomed in view of study area, Deer Island. Land mass </w:t>
-      </w:r>
-      <w:proofErr w:type="gramStart"/>
-      <w:r>
-        <w:rPr>
-          <w:rFonts w:ascii="Arial" w:hAnsi="Arial" w:cs="Arial"/>
-          <w:color w:val="000000" w:themeColor="text1"/>
-        </w:rPr>
-        <w:t>is colored</w:t>
-      </w:r>
-      <w:proofErr w:type="gramEnd"/>
-      <w:r>
-        <w:rPr>
-          <w:rFonts w:ascii="Arial" w:hAnsi="Arial" w:cs="Arial"/>
-          <w:color w:val="000000" w:themeColor="text1"/>
-        </w:rPr>
-        <w:t xml:space="preserve"> in green, and oyster clusters are colored in orange</w:t>
+        <w:t>Figure 2- Zoomed in view of study area, Deer Island. Land mass is colored in green, and oyster clusters are colored in orange</w:t>
       </w:r>
       <w:r>
         <w:rPr>
@@ -7310,23 +6603,7 @@
           <w:rFonts w:ascii="Arial" w:hAnsi="Arial" w:cs="Arial"/>
           <w:color w:val="000000" w:themeColor="text1"/>
         </w:rPr>
-        <w:t xml:space="preserve">. Many software programs and packages are available through the University of Florida and open source resources. There are general methods and techniques that will </w:t>
-      </w:r>
-      <w:proofErr w:type="gramStart"/>
-      <w:r>
-        <w:rPr>
-          <w:rFonts w:ascii="Arial" w:hAnsi="Arial" w:cs="Arial"/>
-          <w:color w:val="000000" w:themeColor="text1"/>
-        </w:rPr>
-        <w:t>be mentioned</w:t>
-      </w:r>
-      <w:proofErr w:type="gramEnd"/>
-      <w:r>
-        <w:rPr>
-          <w:rFonts w:ascii="Arial" w:hAnsi="Arial" w:cs="Arial"/>
-          <w:color w:val="000000" w:themeColor="text1"/>
-        </w:rPr>
-        <w:t xml:space="preserve"> in this section.</w:t>
+        <w:t>. Many software programs and packages are available through the University of Florida and open source resources. There are general methods and techniques that will be mentioned in this section.</w:t>
       </w:r>
     </w:p>
     <w:p>
@@ -7378,23 +6655,7 @@
           <w:rFonts w:ascii="Arial" w:hAnsi="Arial" w:cs="Arial"/>
           <w:color w:val="000000" w:themeColor="text1"/>
         </w:rPr>
-        <w:t xml:space="preserve"> and use open-source solutions whenever possible. The manual also describes that adding metadata to datasets to define the who, what, where, when, why, and how is important so that data can </w:t>
-      </w:r>
-      <w:proofErr w:type="gramStart"/>
-      <w:r>
-        <w:rPr>
-          <w:rFonts w:ascii="Arial" w:hAnsi="Arial" w:cs="Arial"/>
-          <w:color w:val="000000" w:themeColor="text1"/>
-        </w:rPr>
-        <w:t>be understood</w:t>
-      </w:r>
-      <w:proofErr w:type="gramEnd"/>
-      <w:r>
-        <w:rPr>
-          <w:rFonts w:ascii="Arial" w:hAnsi="Arial" w:cs="Arial"/>
-          <w:color w:val="000000" w:themeColor="text1"/>
-        </w:rPr>
-        <w:t>, re-used, and integrated with other datasets. In the Geological Survey Manual section SM 502.7 states:</w:t>
+        <w:t xml:space="preserve"> and use open-source solutions whenever possible. The manual also describes that adding metadata to datasets to define the who, what, where, when, why, and how is important so that data can be understood, re-used, and integrated with other datasets. In the Geological Survey Manual section SM 502.7 states:</w:t>
       </w:r>
     </w:p>
     <w:p>
@@ -7423,23 +6684,7 @@
           <w:rFonts w:ascii="Arial" w:hAnsi="Arial" w:cs="Arial"/>
           <w:color w:val="000000" w:themeColor="text1"/>
         </w:rPr>
-        <w:t xml:space="preserve">etadata must accompany all USGS scientific data and other information products. Metadata records are to </w:t>
-      </w:r>
-      <w:proofErr w:type="gramStart"/>
-      <w:r>
-        <w:rPr>
-          <w:rFonts w:ascii="Arial" w:hAnsi="Arial" w:cs="Arial"/>
-          <w:color w:val="000000" w:themeColor="text1"/>
-        </w:rPr>
-        <w:t>be developed</w:t>
-      </w:r>
-      <w:proofErr w:type="gramEnd"/>
-      <w:r>
-        <w:rPr>
-          <w:rFonts w:ascii="Arial" w:hAnsi="Arial" w:cs="Arial"/>
-          <w:color w:val="000000" w:themeColor="text1"/>
-        </w:rPr>
-        <w:t xml:space="preserve"> in a standardized way that enables users to understand the context and to evaluate the usefulness of the data or information product. Metadata records for scientific data must comply with standards such as the FGDC Content Standard for Digital Geospatial Metadata, the International Organization for Standardization suite of standards, or other USGS endorsed FCDC standards. A minimum of one metadata review by a qualified reviewer is required for all USGS scientific data and other information products approved for release.”</w:t>
+        <w:t>etadata must accompany all USGS scientific data and other information products. Metadata records are to be developed in a standardized way that enables users to understand the context and to evaluate the usefulness of the data or information product. Metadata records for scientific data must comply with standards such as the FGDC Content Standard for Digital Geospatial Metadata, the International Organization for Standardization suite of standards, or other USGS endorsed FCDC standards. A minimum of one metadata review by a qualified reviewer is required for all USGS scientific data and other information products approved for release.”</w:t>
       </w:r>
     </w:p>
     <w:p>
@@ -7503,23 +6748,7 @@
           <w:rFonts w:ascii="Arial" w:hAnsi="Arial" w:cs="Arial"/>
           <w:color w:val="000000" w:themeColor="text1"/>
         </w:rPr>
-        <w:t xml:space="preserve">). </w:t>
-      </w:r>
-      <w:proofErr w:type="gramStart"/>
-      <w:r>
-        <w:rPr>
-          <w:rFonts w:ascii="Arial" w:hAnsi="Arial" w:cs="Arial"/>
-          <w:color w:val="000000" w:themeColor="text1"/>
-        </w:rPr>
-        <w:t>These software</w:t>
-      </w:r>
-      <w:proofErr w:type="gramEnd"/>
-      <w:r>
-        <w:rPr>
-          <w:rFonts w:ascii="Arial" w:hAnsi="Arial" w:cs="Arial"/>
-          <w:color w:val="000000" w:themeColor="text1"/>
-        </w:rPr>
-        <w:t xml:space="preserve"> allow </w:t>
+        <w:t xml:space="preserve">). These software allow </w:t>
       </w:r>
       <w:r>
         <w:rPr>
@@ -7533,54 +6762,22 @@
           <w:rFonts w:ascii="Arial" w:hAnsi="Arial" w:cs="Arial"/>
           <w:color w:val="000000" w:themeColor="text1"/>
         </w:rPr>
-        <w:t xml:space="preserve"> the user to create FDGC (Federal Geographic Data Committee) Metadata for geospatial datasets. USGS is pushing to have these metadata to </w:t>
-      </w:r>
-      <w:proofErr w:type="gramStart"/>
-      <w:r>
-        <w:rPr>
-          <w:rFonts w:ascii="Arial" w:hAnsi="Arial" w:cs="Arial"/>
-          <w:color w:val="000000" w:themeColor="text1"/>
-        </w:rPr>
-        <w:t>be incorporated</w:t>
-      </w:r>
-      <w:proofErr w:type="gramEnd"/>
-      <w:r>
-        <w:rPr>
-          <w:rFonts w:ascii="Arial" w:hAnsi="Arial" w:cs="Arial"/>
-          <w:color w:val="000000" w:themeColor="text1"/>
-        </w:rPr>
-        <w:t xml:space="preserve"> in published geospatial datasets to standardize ways groups are storing and recording their geospatial data sets.</w:t>
-      </w:r>
-    </w:p>
-    <w:p>
-      <w:pPr>
-        <w:rPr>
-          <w:rFonts w:ascii="Arial" w:hAnsi="Arial" w:cs="Arial"/>
-          <w:color w:val="000000" w:themeColor="text1"/>
-        </w:rPr>
-      </w:pPr>
-      <w:r>
-        <w:rPr>
-          <w:rFonts w:ascii="Arial" w:hAnsi="Arial" w:cs="Arial"/>
-          <w:color w:val="000000" w:themeColor="text1"/>
-        </w:rPr>
-        <w:t xml:space="preserve">As far as my graduate research analysis, I will be using the </w:t>
-      </w:r>
-      <w:proofErr w:type="gramStart"/>
-      <w:r>
-        <w:rPr>
-          <w:rFonts w:ascii="Arial" w:hAnsi="Arial" w:cs="Arial"/>
-          <w:color w:val="000000" w:themeColor="text1"/>
-        </w:rPr>
-        <w:t>T:Drive</w:t>
-      </w:r>
-      <w:proofErr w:type="gramEnd"/>
-      <w:r>
-        <w:rPr>
-          <w:rFonts w:ascii="Arial" w:hAnsi="Arial" w:cs="Arial"/>
-          <w:color w:val="000000" w:themeColor="text1"/>
-        </w:rPr>
-        <w:t xml:space="preserve"> storage of the LCR </w:t>
+        <w:t xml:space="preserve"> the user to create FDGC (Federal Geographic Data Committee) Metadata for geospatial datasets. USGS is pushing to have these metadata to be incorporated in published geospatial datasets to standardize ways groups are storing and recording their geospatial data sets.</w:t>
+      </w:r>
+    </w:p>
+    <w:p>
+      <w:pPr>
+        <w:rPr>
+          <w:rFonts w:ascii="Arial" w:hAnsi="Arial" w:cs="Arial"/>
+          <w:color w:val="000000" w:themeColor="text1"/>
+        </w:rPr>
+      </w:pPr>
+      <w:r>
+        <w:rPr>
+          <w:rFonts w:ascii="Arial" w:hAnsi="Arial" w:cs="Arial"/>
+          <w:color w:val="000000" w:themeColor="text1"/>
+        </w:rPr>
+        <w:t xml:space="preserve">As far as my graduate research analysis, I will be using the T:Drive storage of the LCR </w:t>
       </w:r>
       <w:r>
         <w:rPr>
@@ -7594,39 +6791,7 @@
           <w:rFonts w:ascii="Arial" w:hAnsi="Arial" w:cs="Arial"/>
           <w:color w:val="000000" w:themeColor="text1"/>
         </w:rPr>
-        <w:t xml:space="preserve">project to store my datasets. I will use practices to store and backup my geospatial datasets as per USGS Data Management standards. These details will </w:t>
-      </w:r>
-      <w:proofErr w:type="gramStart"/>
-      <w:r>
-        <w:rPr>
-          <w:rFonts w:ascii="Arial" w:hAnsi="Arial" w:cs="Arial"/>
-          <w:color w:val="000000" w:themeColor="text1"/>
-        </w:rPr>
-        <w:t>be finalized</w:t>
-      </w:r>
-      <w:proofErr w:type="gramEnd"/>
-      <w:r>
-        <w:rPr>
-          <w:rFonts w:ascii="Arial" w:hAnsi="Arial" w:cs="Arial"/>
-          <w:color w:val="000000" w:themeColor="text1"/>
-        </w:rPr>
-        <w:t xml:space="preserve"> during imagery processing and analysis. Completed analysis and geospatial datasets will </w:t>
-      </w:r>
-      <w:proofErr w:type="gramStart"/>
-      <w:r>
-        <w:rPr>
-          <w:rFonts w:ascii="Arial" w:hAnsi="Arial" w:cs="Arial"/>
-          <w:color w:val="000000" w:themeColor="text1"/>
-        </w:rPr>
-        <w:t>be located in</w:t>
-      </w:r>
-      <w:proofErr w:type="gramEnd"/>
-      <w:r>
-        <w:rPr>
-          <w:rFonts w:ascii="Arial" w:hAnsi="Arial" w:cs="Arial"/>
-          <w:color w:val="000000" w:themeColor="text1"/>
-        </w:rPr>
-        <w:t xml:space="preserve"> GitHub, a version control online software, for </w:t>
+        <w:t xml:space="preserve">project to store my datasets. I will use practices to store and backup my geospatial datasets as per USGS Data Management standards. These details will be finalized during imagery processing and analysis. Completed analysis and geospatial datasets will be located in GitHub, a version control online software, for </w:t>
       </w:r>
       <w:proofErr w:type="spellStart"/>
       <w:r>
@@ -7758,23 +6923,21 @@
           <w:rFonts w:ascii="Arial" w:hAnsi="Arial" w:cs="Arial"/>
           <w:color w:val="000000" w:themeColor="text1"/>
         </w:rPr>
-        <w:t xml:space="preserve"> that will </w:t>
-      </w:r>
-      <w:proofErr w:type="gramStart"/>
-      <w:r>
-        <w:rPr>
-          <w:rFonts w:ascii="Arial" w:hAnsi="Arial" w:cs="Arial"/>
-          <w:color w:val="000000" w:themeColor="text1"/>
-        </w:rPr>
-        <w:t>be scoured</w:t>
-      </w:r>
-      <w:proofErr w:type="gramEnd"/>
-      <w:r>
-        <w:rPr>
-          <w:rFonts w:ascii="Arial" w:hAnsi="Arial" w:cs="Arial"/>
-          <w:color w:val="000000" w:themeColor="text1"/>
-        </w:rPr>
-        <w:t xml:space="preserve"> for relevant data are:</w:t>
+        <w:t xml:space="preserve"> that will be scoured for relevant </w:t>
+      </w:r>
+      <w:r>
+        <w:rPr>
+          <w:rFonts w:ascii="Arial" w:hAnsi="Arial" w:cs="Arial"/>
+          <w:color w:val="000000" w:themeColor="text1"/>
+        </w:rPr>
+        <w:t>imagery</w:t>
+      </w:r>
+      <w:r>
+        <w:rPr>
+          <w:rFonts w:ascii="Arial" w:hAnsi="Arial" w:cs="Arial"/>
+          <w:color w:val="000000" w:themeColor="text1"/>
+        </w:rPr>
+        <w:t xml:space="preserve"> are:</w:t>
       </w:r>
     </w:p>
     <w:p>
@@ -8072,23 +7235,7 @@
           <w:rFonts w:ascii="Arial" w:hAnsi="Arial" w:cs="Arial"/>
           <w:color w:val="000000" w:themeColor="text1"/>
         </w:rPr>
-        <w:t xml:space="preserve">These maps will </w:t>
-      </w:r>
-      <w:proofErr w:type="gramStart"/>
-      <w:r>
-        <w:rPr>
-          <w:rFonts w:ascii="Arial" w:hAnsi="Arial" w:cs="Arial"/>
-          <w:color w:val="000000" w:themeColor="text1"/>
-        </w:rPr>
-        <w:t>be reviewed</w:t>
-      </w:r>
-      <w:proofErr w:type="gramEnd"/>
-      <w:r>
-        <w:rPr>
-          <w:rFonts w:ascii="Arial" w:hAnsi="Arial" w:cs="Arial"/>
-          <w:color w:val="000000" w:themeColor="text1"/>
-        </w:rPr>
-        <w:t xml:space="preserve"> documented in a tabl</w:t>
+        <w:t>These maps will be reviewed documented in a tabl</w:t>
       </w:r>
       <w:r>
         <w:rPr>
@@ -8145,23 +7292,7 @@
           <w:rFonts w:ascii="Arial" w:hAnsi="Arial" w:cs="Arial"/>
           <w:color w:val="000000" w:themeColor="text1"/>
         </w:rPr>
-        <w:t xml:space="preserve">After gathering, storing and documenting all available mapping imagery of the case study area, a few images will </w:t>
-      </w:r>
-      <w:proofErr w:type="gramStart"/>
-      <w:r>
-        <w:rPr>
-          <w:rFonts w:ascii="Arial" w:hAnsi="Arial" w:cs="Arial"/>
-          <w:color w:val="000000" w:themeColor="text1"/>
-        </w:rPr>
-        <w:t>be selected</w:t>
-      </w:r>
-      <w:proofErr w:type="gramEnd"/>
-      <w:r>
-        <w:rPr>
-          <w:rFonts w:ascii="Arial" w:hAnsi="Arial" w:cs="Arial"/>
-          <w:color w:val="000000" w:themeColor="text1"/>
-        </w:rPr>
-        <w:t xml:space="preserve"> for analysis. These mapping images will have associated metadata to ensure that the map analysis will be compatible between all maps. It is unsure how many maps at this time will be used to produce the final analysis, but I propose that each decade, ranging from two to four decades, will have at least one selected map, to show the greatest date range of coastline change </w:t>
+        <w:t xml:space="preserve">After gathering, storing and documenting all available mapping imagery of the case study area, a few images will be selected for analysis. These mapping images will have associated metadata to ensure that the map analysis will be compatible between all maps. It is unsure how many maps at this time will be used to produce the final analysis, but I propose that each decade, ranging from two to four decades, will have at least one selected map, to show the greatest date range of coastline change </w:t>
       </w:r>
       <w:r>
         <w:rPr>
@@ -8189,23 +7320,7 @@
           <w:rFonts w:ascii="Arial" w:hAnsi="Arial" w:cs="Arial"/>
           <w:color w:val="000000" w:themeColor="text1"/>
         </w:rPr>
-        <w:t xml:space="preserve">Skills and techniques are still </w:t>
-      </w:r>
-      <w:proofErr w:type="gramStart"/>
-      <w:r>
-        <w:rPr>
-          <w:rFonts w:ascii="Arial" w:hAnsi="Arial" w:cs="Arial"/>
-          <w:color w:val="000000" w:themeColor="text1"/>
-        </w:rPr>
-        <w:t>being learned</w:t>
-      </w:r>
-      <w:proofErr w:type="gramEnd"/>
-      <w:r>
-        <w:rPr>
-          <w:rFonts w:ascii="Arial" w:hAnsi="Arial" w:cs="Arial"/>
-          <w:color w:val="000000" w:themeColor="text1"/>
-        </w:rPr>
-        <w:t xml:space="preserve"> and solidified through recommended GIS </w:t>
+        <w:t xml:space="preserve">Skills and techniques are still being learned and solidified through recommended GIS </w:t>
       </w:r>
       <w:r>
         <w:rPr>
@@ -8233,23 +7348,7 @@
           <w:rFonts w:ascii="Arial" w:hAnsi="Arial" w:cs="Arial"/>
           <w:color w:val="000000" w:themeColor="text1"/>
         </w:rPr>
-        <w:t xml:space="preserve">Geospatial analysis will </w:t>
-      </w:r>
-      <w:proofErr w:type="gramStart"/>
-      <w:r>
-        <w:rPr>
-          <w:rFonts w:ascii="Arial" w:hAnsi="Arial" w:cs="Arial"/>
-          <w:color w:val="000000" w:themeColor="text1"/>
-        </w:rPr>
-        <w:t>be accomplished</w:t>
-      </w:r>
-      <w:proofErr w:type="gramEnd"/>
-      <w:r>
-        <w:rPr>
-          <w:rFonts w:ascii="Arial" w:hAnsi="Arial" w:cs="Arial"/>
-          <w:color w:val="000000" w:themeColor="text1"/>
-        </w:rPr>
-        <w:t xml:space="preserve"> by using </w:t>
+        <w:t xml:space="preserve">Geospatial analysis will be accomplished by using </w:t>
       </w:r>
       <w:r>
         <w:rPr>
@@ -8341,21 +7440,7 @@
         <w:rPr>
           <w:rFonts w:ascii="Arial" w:hAnsi="Arial" w:cs="Arial"/>
         </w:rPr>
-        <w:t xml:space="preserve"> can then </w:t>
-      </w:r>
-      <w:proofErr w:type="gramStart"/>
-      <w:r>
-        <w:rPr>
-          <w:rFonts w:ascii="Arial" w:hAnsi="Arial" w:cs="Arial"/>
-        </w:rPr>
-        <w:t>be compared</w:t>
-      </w:r>
-      <w:proofErr w:type="gramEnd"/>
-      <w:r>
-        <w:rPr>
-          <w:rFonts w:ascii="Arial" w:hAnsi="Arial" w:cs="Arial"/>
-        </w:rPr>
-        <w:t xml:space="preserve"> and analyzed to observe short-term or long-term trends</w:t>
+        <w:t xml:space="preserve"> can then be compared and analyzed to observe short-term or long-term trends</w:t>
       </w:r>
       <w:r>
         <w:rPr>
@@ -8369,7 +7454,6 @@
         </w:rPr>
         <w:t xml:space="preserve">. I propose to evaluate if this method can </w:t>
       </w:r>
-      <w:proofErr w:type="gramStart"/>
       <w:r>
         <w:rPr>
           <w:rFonts w:ascii="Arial" w:hAnsi="Arial" w:cs="Arial"/>
@@ -8388,7 +7472,6 @@
         </w:rPr>
         <w:t>ed</w:t>
       </w:r>
-      <w:proofErr w:type="gramEnd"/>
       <w:r>
         <w:rPr>
           <w:rFonts w:ascii="Arial" w:hAnsi="Arial" w:cs="Arial"/>
@@ -8489,11 +7572,28 @@
           <w:color w:val="000000" w:themeColor="text1"/>
         </w:rPr>
       </w:pPr>
-      <w:r>
-        <w:rPr>
-          <w:rFonts w:ascii="Arial" w:hAnsi="Arial" w:cs="Arial"/>
-          <w:color w:val="000000" w:themeColor="text1"/>
-        </w:rPr>
+    </w:p>
+    <w:p>
+      <w:pPr>
+        <w:rPr>
+          <w:rFonts w:ascii="Arial" w:hAnsi="Arial" w:cs="Arial"/>
+          <w:color w:val="000000" w:themeColor="text1"/>
+        </w:rPr>
+      </w:pPr>
+    </w:p>
+    <w:p>
+      <w:pPr>
+        <w:rPr>
+          <w:rFonts w:ascii="Arial" w:hAnsi="Arial" w:cs="Arial"/>
+          <w:color w:val="000000" w:themeColor="text1"/>
+        </w:rPr>
+      </w:pPr>
+      <w:r>
+        <w:rPr>
+          <w:rFonts w:ascii="Arial" w:hAnsi="Arial" w:cs="Arial"/>
+          <w:color w:val="000000" w:themeColor="text1"/>
+        </w:rPr>
+        <w:lastRenderedPageBreak/>
         <w:t>The USGS Data Management best practices for sharing data are to</w:t>
       </w:r>
       <w:r>
@@ -8531,7 +7631,6 @@
           <w:rFonts w:ascii="Arial" w:hAnsi="Arial" w:cs="Arial"/>
           <w:color w:val="000000" w:themeColor="text1"/>
         </w:rPr>
-        <w:lastRenderedPageBreak/>
         <w:t xml:space="preserve">2) create an easy to find data storage </w:t>
       </w:r>
     </w:p>
@@ -8562,23 +7661,7 @@
           <w:rFonts w:ascii="Arial" w:hAnsi="Arial" w:cs="Arial"/>
           <w:color w:val="000000" w:themeColor="text1"/>
         </w:rPr>
-        <w:t xml:space="preserve">Objective A, of my proposed graduate research, covers practices 2 and 3 of the USGS Data Management best practices, and Objective C covers practice 1. The recommendations for sharing datasets are to clearly define the purpose of the research, describe attributes and geography, include associated links, specify a required data citation and acknowledgements, and create a second public version containing all appropriate metadata. Workflow documentation will contain step by step guide, screen shots, and descriptive text. Final documentation will </w:t>
-      </w:r>
-      <w:proofErr w:type="gramStart"/>
-      <w:r>
-        <w:rPr>
-          <w:rFonts w:ascii="Arial" w:hAnsi="Arial" w:cs="Arial"/>
-          <w:color w:val="000000" w:themeColor="text1"/>
-        </w:rPr>
-        <w:t>be pushed</w:t>
-      </w:r>
-      <w:proofErr w:type="gramEnd"/>
-      <w:r>
-        <w:rPr>
-          <w:rFonts w:ascii="Arial" w:hAnsi="Arial" w:cs="Arial"/>
-          <w:color w:val="000000" w:themeColor="text1"/>
-        </w:rPr>
-        <w:t xml:space="preserve"> to Github in a .doc or .pdf format.</w:t>
+        <w:t>Objective A, of my proposed graduate research, covers practices 2 and 3 of the USGS Data Management best practices, and Objective C covers practice 1. The recommendations for sharing datasets are to clearly define the purpose of the research, describe attributes and geography, include associated links, specify a required data citation and acknowledgements, and create a second public version containing all appropriate metadata. Workflow documentation will contain step by step guide, screen shots, and descriptive text. Final documentation will be pushed to Github in a .doc or .pdf format.</w:t>
       </w:r>
     </w:p>
     <w:p>
@@ -8639,21 +7722,7 @@
         <w:rPr>
           <w:rFonts w:ascii="Arial" w:hAnsi="Arial" w:cs="Arial"/>
         </w:rPr>
-        <w:t xml:space="preserve">, from </w:t>
-      </w:r>
-      <w:proofErr w:type="gramStart"/>
-      <w:r>
-        <w:rPr>
-          <w:rFonts w:ascii="Arial" w:hAnsi="Arial" w:cs="Arial"/>
-        </w:rPr>
-        <w:t>local residents</w:t>
-      </w:r>
-      <w:proofErr w:type="gramEnd"/>
-      <w:r>
-        <w:rPr>
-          <w:rFonts w:ascii="Arial" w:hAnsi="Arial" w:cs="Arial"/>
-        </w:rPr>
-        <w:t>,</w:t>
+        <w:t>, from local residents,</w:t>
       </w:r>
       <w:r>
         <w:rPr>
@@ -8671,21 +7740,31 @@
         <w:rPr>
           <w:rFonts w:ascii="Arial" w:hAnsi="Arial" w:cs="Arial"/>
         </w:rPr>
-        <w:t xml:space="preserve">. There is no in-depth analysis of any </w:t>
-      </w:r>
-      <w:proofErr w:type="gramStart"/>
-      <w:r>
-        <w:rPr>
-          <w:rFonts w:ascii="Arial" w:hAnsi="Arial" w:cs="Arial"/>
-        </w:rPr>
-        <w:t>particular coastal</w:t>
-      </w:r>
-      <w:proofErr w:type="gramEnd"/>
-      <w:r>
-        <w:rPr>
-          <w:rFonts w:ascii="Arial" w:hAnsi="Arial" w:cs="Arial"/>
-        </w:rPr>
-        <w:t xml:space="preserve"> area of the Big Bend, so this case study will provide a good starting ground for future spatial analysis in the region. </w:t>
+        <w:t xml:space="preserve">. </w:t>
+      </w:r>
+      <w:r>
+        <w:rPr>
+          <w:rFonts w:ascii="Arial" w:hAnsi="Arial" w:cs="Arial"/>
+        </w:rPr>
+        <w:t>This</w:t>
+      </w:r>
+      <w:r>
+        <w:rPr>
+          <w:rFonts w:ascii="Arial" w:hAnsi="Arial" w:cs="Arial"/>
+        </w:rPr>
+        <w:t xml:space="preserve"> case study will provide a good starting </w:t>
+      </w:r>
+      <w:r>
+        <w:rPr>
+          <w:rFonts w:ascii="Arial" w:hAnsi="Arial" w:cs="Arial"/>
+        </w:rPr>
+        <w:t>point</w:t>
+      </w:r>
+      <w:r>
+        <w:rPr>
+          <w:rFonts w:ascii="Arial" w:hAnsi="Arial" w:cs="Arial"/>
+        </w:rPr>
+        <w:t xml:space="preserve"> for future spatial analysis in the region. </w:t>
       </w:r>
     </w:p>
     <w:p>
@@ -8761,11 +7840,8 @@
       <w:pPr>
         <w:pStyle w:val="BodyText"/>
       </w:pPr>
-    </w:p>
-    <w:p>
-      <w:pPr>
-        <w:pStyle w:val="BodyText"/>
-      </w:pPr>
+      <w:bookmarkStart w:id="25" w:name="_GoBack"/>
+      <w:bookmarkEnd w:id="25"/>
     </w:p>
     <w:p>
       <w:pPr>
@@ -9150,21 +8226,13 @@
           <w:color w:val="000000" w:themeColor="text1"/>
         </w:rPr>
       </w:pPr>
-      <w:proofErr w:type="gramStart"/>
-      <w:r>
-        <w:rPr>
-          <w:rFonts w:ascii="Arial" w:hAnsi="Arial" w:cs="Arial"/>
-          <w:color w:val="000000" w:themeColor="text1"/>
-        </w:rPr>
-        <w:t>Main,M</w:t>
-      </w:r>
-      <w:proofErr w:type="gramEnd"/>
-      <w:r>
-        <w:rPr>
-          <w:rFonts w:ascii="Arial" w:hAnsi="Arial" w:cs="Arial"/>
-          <w:color w:val="000000" w:themeColor="text1"/>
-        </w:rPr>
-        <w:t xml:space="preserve">.B.andG.M.Allen.2007.Florida’ s environment: North central region. Wildlife </w:t>
+      <w:bookmarkStart w:id="26" w:name="_Hlk14281556"/>
+      <w:r>
+        <w:rPr>
+          <w:rFonts w:ascii="Arial" w:hAnsi="Arial" w:cs="Arial"/>
+          <w:color w:val="000000" w:themeColor="text1"/>
+        </w:rPr>
+        <w:t xml:space="preserve">Main,M.B.andG.M.Allen.2007.Florida’ s environment: North central region. Wildlife </w:t>
       </w:r>
       <w:proofErr w:type="spellStart"/>
       <w:r>
@@ -9215,6 +8283,7 @@
         <w:t xml:space="preserve">, Florida, USA. </w:t>
       </w:r>
     </w:p>
+    <w:bookmarkEnd w:id="26"/>
     <w:p>
       <w:pPr>
         <w:pStyle w:val="Bibliography"/>
@@ -9244,23 +8313,7 @@
           <w:rFonts w:ascii="Arial" w:hAnsi="Arial" w:cs="Arial"/>
           <w:color w:val="000000" w:themeColor="text1"/>
         </w:rPr>
-        <w:t xml:space="preserve">, A. E., &amp; Stumpf, R. P. (2004). Historic topographic sheets to satellite imagery—A methodology for evaluating coastal change in Florida's Big Bend tidal </w:t>
-      </w:r>
-      <w:proofErr w:type="gramStart"/>
-      <w:r>
-        <w:rPr>
-          <w:rFonts w:ascii="Arial" w:hAnsi="Arial" w:cs="Arial"/>
-          <w:color w:val="000000" w:themeColor="text1"/>
-        </w:rPr>
-        <w:t>marsh(</w:t>
-      </w:r>
-      <w:proofErr w:type="gramEnd"/>
-      <w:r>
-        <w:rPr>
-          <w:rFonts w:ascii="Arial" w:hAnsi="Arial" w:cs="Arial"/>
-          <w:color w:val="000000" w:themeColor="text1"/>
-        </w:rPr>
-        <w:t xml:space="preserve">No. 2002-211). US Geological Survey. </w:t>
+        <w:t xml:space="preserve">, A. E., &amp; Stumpf, R. P. (2004). Historic topographic sheets to satellite imagery—A methodology for evaluating coastal change in Florida's Big Bend tidal marsh(No. 2002-211). US Geological Survey. </w:t>
       </w:r>
       <w:hyperlink r:id="rId32" w:history="1">
         <w:r>
@@ -9412,23 +8465,7 @@
           <w:rFonts w:ascii="Arial" w:hAnsi="Arial" w:cs="Arial"/>
           <w:color w:val="000000" w:themeColor="text1"/>
         </w:rPr>
-        <w:t xml:space="preserve">Walters, C. J. (2007). Is adaptive management helping to solve fisheries </w:t>
-      </w:r>
-      <w:proofErr w:type="gramStart"/>
-      <w:r>
-        <w:rPr>
-          <w:rFonts w:ascii="Arial" w:hAnsi="Arial" w:cs="Arial"/>
-          <w:color w:val="000000" w:themeColor="text1"/>
-        </w:rPr>
-        <w:t>problems?.</w:t>
-      </w:r>
-      <w:proofErr w:type="gramEnd"/>
-      <w:r>
-        <w:rPr>
-          <w:rFonts w:ascii="Arial" w:hAnsi="Arial" w:cs="Arial"/>
-          <w:color w:val="000000" w:themeColor="text1"/>
-        </w:rPr>
-        <w:t xml:space="preserve"> AMBIO: A Journal of the Human Environment, 36(4), 304-308. </w:t>
+        <w:t xml:space="preserve">Walters, C. J. (2007). Is adaptive management helping to solve fisheries problems?. AMBIO: A Journal of the Human Environment, 36(4), 304-308. </w:t>
       </w:r>
       <w:hyperlink r:id="rId35" w:history="1">
         <w:r>
@@ -9496,6 +8533,7 @@
         </w:rPr>
         <w:t xml:space="preserve"> </w:t>
       </w:r>
+      <w:bookmarkEnd w:id="24"/>
     </w:p>
     <w:sectPr>
       <w:pgSz w:w="12240" w:h="15840"/>

</xml_diff>

<commit_message>
finished engine on proposal, but need to write the r reproducibility
</commit_message>
<xml_diff>
--- a/graduate_research/proposal.docx
+++ b/graduate_research/proposal.docx
@@ -7229,7 +7229,31 @@
           <w:i/>
           <w:iCs/>
         </w:rPr>
-        <w:t>Preliminary research methods</w:t>
+        <w:t xml:space="preserve">Preliminary </w:t>
+      </w:r>
+      <w:r>
+        <w:rPr>
+          <w:rFonts w:ascii="Arial" w:hAnsi="Arial" w:cs="Arial"/>
+          <w:i/>
+          <w:iCs/>
+        </w:rPr>
+        <w:t xml:space="preserve">ArcMap </w:t>
+      </w:r>
+      <w:r>
+        <w:rPr>
+          <w:rFonts w:ascii="Arial" w:hAnsi="Arial" w:cs="Arial"/>
+          <w:i/>
+          <w:iCs/>
+        </w:rPr>
+        <w:t>research methods</w:t>
+      </w:r>
+      <w:r>
+        <w:rPr>
+          <w:rFonts w:ascii="Arial" w:hAnsi="Arial" w:cs="Arial"/>
+          <w:i/>
+          <w:iCs/>
+        </w:rPr>
+        <w:t>, errors and reproducibility</w:t>
       </w:r>
     </w:p>
     <w:p>
@@ -7654,6 +7678,101 @@
         <w:t xml:space="preserve"> to determine other changes, such as vegetation change and HWL change. </w:t>
       </w:r>
     </w:p>
+    <w:bookmarkEnd w:id="26"/>
+    <w:p>
+      <w:pPr>
+        <w:spacing w:line="360" w:lineRule="auto"/>
+        <w:ind w:firstLine="720"/>
+        <w:rPr>
+          <w:rFonts w:ascii="Arial" w:hAnsi="Arial" w:cs="Arial"/>
+        </w:rPr>
+      </w:pPr>
+      <w:r>
+        <w:rPr>
+          <w:rFonts w:ascii="Arial" w:hAnsi="Arial" w:cs="Arial"/>
+        </w:rPr>
+        <w:t xml:space="preserve">There are potential errors when considering calculating NDVI or digitizing satellite imagery to calculate changes in area or shape. Potential sources of error include quality and resolution of the imagery, year </w:t>
+      </w:r>
+      <w:r>
+        <w:rPr>
+          <w:rFonts w:ascii="Arial" w:hAnsi="Arial" w:cs="Arial"/>
+        </w:rPr>
+        <w:t>or</w:t>
+      </w:r>
+      <w:r>
+        <w:rPr>
+          <w:rFonts w:ascii="Arial" w:hAnsi="Arial" w:cs="Arial"/>
+        </w:rPr>
+        <w:t xml:space="preserve"> </w:t>
+      </w:r>
+      <w:r>
+        <w:rPr>
+          <w:rFonts w:ascii="Arial" w:hAnsi="Arial" w:cs="Arial"/>
+        </w:rPr>
+        <w:t>data available of the imagery</w:t>
+      </w:r>
+      <w:r>
+        <w:rPr>
+          <w:rFonts w:ascii="Arial" w:hAnsi="Arial" w:cs="Arial"/>
+        </w:rPr>
+        <w:t xml:space="preserve">, tidal height of when the imagery was taken (if time is available), and human error in </w:t>
+      </w:r>
+      <w:r>
+        <w:rPr>
+          <w:rFonts w:ascii="Arial" w:hAnsi="Arial" w:cs="Arial"/>
+        </w:rPr>
+        <w:lastRenderedPageBreak/>
+        <w:t>digitizing. To minimize the risk of errors, it is recommended to use multiple images that cover several decades for the analysis (Fisher and Overton, 1994).</w:t>
+      </w:r>
+    </w:p>
+    <w:p>
+      <w:pPr>
+        <w:spacing w:line="360" w:lineRule="auto"/>
+        <w:ind w:firstLine="720"/>
+        <w:rPr>
+          <w:rFonts w:ascii="Arial" w:hAnsi="Arial" w:cs="Arial"/>
+        </w:rPr>
+      </w:pPr>
+      <w:r>
+        <w:rPr>
+          <w:rFonts w:ascii="Arial" w:hAnsi="Arial" w:cs="Arial"/>
+        </w:rPr>
+        <w:t xml:space="preserve">It is possible to </w:t>
+      </w:r>
+      <w:r>
+        <w:rPr>
+          <w:rFonts w:ascii="Arial" w:hAnsi="Arial" w:cs="Arial"/>
+        </w:rPr>
+        <w:t>write</w:t>
+      </w:r>
+      <w:r>
+        <w:rPr>
+          <w:rFonts w:ascii="Arial" w:hAnsi="Arial" w:cs="Arial"/>
+        </w:rPr>
+        <w:t xml:space="preserve"> code within ArcMap that will reproduce the results of the analysis. The script can be written in the coding language Python, and can easily edited and ran on a serious of saved satellite imagery. However, this code is not necessarily applicable to manually digitizing imagery, but it can be applied</w:t>
+      </w:r>
+      <w:r>
+        <w:rPr>
+          <w:rFonts w:ascii="Arial" w:hAnsi="Arial" w:cs="Arial"/>
+        </w:rPr>
+        <w:t xml:space="preserve"> and reproduce</w:t>
+      </w:r>
+      <w:r>
+        <w:rPr>
+          <w:rFonts w:ascii="Arial" w:hAnsi="Arial" w:cs="Arial"/>
+        </w:rPr>
+        <w:t xml:space="preserve"> to analyze the NDVI of the study site. </w:t>
+      </w:r>
+    </w:p>
+    <w:p>
+      <w:pPr>
+        <w:spacing w:line="360" w:lineRule="auto"/>
+        <w:ind w:firstLine="720"/>
+        <w:rPr>
+          <w:rFonts w:ascii="Arial" w:hAnsi="Arial" w:cs="Arial"/>
+        </w:rPr>
+      </w:pPr>
+    </w:p>
     <w:p>
       <w:pPr>
         <w:spacing w:line="360" w:lineRule="auto"/>
@@ -7669,72 +7788,23 @@
           <w:i/>
           <w:iCs/>
         </w:rPr>
-        <w:t>Potential errors with digitizing</w:t>
-      </w:r>
-    </w:p>
-    <w:bookmarkEnd w:id="26"/>
-    <w:p>
-      <w:pPr>
-        <w:spacing w:line="360" w:lineRule="auto"/>
-        <w:ind w:firstLine="720"/>
-        <w:rPr>
-          <w:rFonts w:ascii="Arial" w:hAnsi="Arial" w:cs="Arial"/>
-        </w:rPr>
-      </w:pPr>
-      <w:r>
-        <w:rPr>
-          <w:rFonts w:ascii="Arial" w:hAnsi="Arial" w:cs="Arial"/>
-        </w:rPr>
-        <w:t xml:space="preserve">There are potential errors when considering calculating NDVI or digitizing satellite imagery to calculate changes in area or shape. Potential sources of error </w:t>
-      </w:r>
-      <w:r>
-        <w:rPr>
-          <w:rFonts w:ascii="Arial" w:hAnsi="Arial" w:cs="Arial"/>
-        </w:rPr>
-        <w:lastRenderedPageBreak/>
-        <w:t xml:space="preserve">include quality and resolution of the imagery, year </w:t>
-      </w:r>
-      <w:r>
-        <w:rPr>
-          <w:rFonts w:ascii="Arial" w:hAnsi="Arial" w:cs="Arial"/>
-        </w:rPr>
-        <w:t>or</w:t>
-      </w:r>
-      <w:r>
-        <w:rPr>
-          <w:rFonts w:ascii="Arial" w:hAnsi="Arial" w:cs="Arial"/>
-        </w:rPr>
-        <w:t xml:space="preserve"> </w:t>
-      </w:r>
-      <w:r>
-        <w:rPr>
-          <w:rFonts w:ascii="Arial" w:hAnsi="Arial" w:cs="Arial"/>
-        </w:rPr>
-        <w:t>data available of the imagery</w:t>
-      </w:r>
-      <w:r>
-        <w:rPr>
-          <w:rFonts w:ascii="Arial" w:hAnsi="Arial" w:cs="Arial"/>
-        </w:rPr>
-        <w:t>, tidal height of when the imagery was taken (if time is available), and human error in digitizing. To minimize the risk of errors, it is recommended to use multiple images that cover several decades for the analysis (Fisher and Overton, 1994).</w:t>
-      </w:r>
-    </w:p>
-    <w:p>
-      <w:pPr>
-        <w:spacing w:line="360" w:lineRule="auto"/>
+        <w:t>Google Earth E</w:t>
+      </w:r>
+      <w:r>
         <w:rPr>
           <w:rFonts w:ascii="Arial" w:hAnsi="Arial" w:cs="Arial"/>
           <w:i/>
           <w:iCs/>
         </w:rPr>
-      </w:pPr>
+        <w:t xml:space="preserve">ngine, </w:t>
+      </w:r>
       <w:r>
         <w:rPr>
           <w:rFonts w:ascii="Arial" w:hAnsi="Arial" w:cs="Arial"/>
           <w:i/>
           <w:iCs/>
         </w:rPr>
-        <w:t>Google Earth E</w:t>
+        <w:t>code for analysis</w:t>
       </w:r>
       <w:r>
         <w:rPr>
@@ -7742,23 +7812,96 @@
           <w:i/>
           <w:iCs/>
         </w:rPr>
-        <w:t xml:space="preserve">ngine, </w:t>
-      </w:r>
-      <w:r>
-        <w:rPr>
-          <w:rFonts w:ascii="Arial" w:hAnsi="Arial" w:cs="Arial"/>
-          <w:i/>
+        <w:t xml:space="preserve">, and reproducibility </w:t>
+      </w:r>
+    </w:p>
+    <w:p>
+      <w:pPr>
+        <w:spacing w:line="360" w:lineRule="auto"/>
+        <w:ind w:firstLine="720"/>
+        <w:rPr>
+          <w:rFonts w:ascii="Arial" w:hAnsi="Arial" w:cs="Arial"/>
           <w:iCs/>
         </w:rPr>
-        <w:t>code for analysis</w:t>
-      </w:r>
-      <w:r>
-        <w:rPr>
-          <w:rFonts w:ascii="Arial" w:hAnsi="Arial" w:cs="Arial"/>
-          <w:i/>
+      </w:pPr>
+      <w:r>
+        <w:rPr>
+          <w:rFonts w:ascii="Arial" w:hAnsi="Arial" w:cs="Arial"/>
           <w:iCs/>
         </w:rPr>
-        <w:t xml:space="preserve">, and reproducibility </w:t>
+        <w:t xml:space="preserve"> </w:t>
+      </w:r>
+      <w:r>
+        <w:rPr>
+          <w:rFonts w:ascii="Arial" w:hAnsi="Arial" w:cs="Arial"/>
+          <w:iCs/>
+        </w:rPr>
+        <w:t>Google Earth E</w:t>
+      </w:r>
+      <w:r>
+        <w:rPr>
+          <w:rFonts w:ascii="Arial" w:hAnsi="Arial" w:cs="Arial"/>
+          <w:iCs/>
+        </w:rPr>
+        <w:t xml:space="preserve">ngine is a new and innovative way to analyze topographic features using functions and code to buffer and filter imagery from multiple sources. </w:t>
+      </w:r>
+      <w:r>
+        <w:rPr>
+          <w:rFonts w:ascii="Arial" w:hAnsi="Arial" w:cs="Arial"/>
+          <w:iCs/>
+        </w:rPr>
+        <w:t xml:space="preserve">Google Earth Engine contains a large repository of publicly available geospatial datasets including satellite imagery, aerial imagery with optical and non-optical wavelengths, weather, climate forecasts, land cover, topographic datasets, and environmental variables (Gorelick et al., 2017). The design of Google Earth Engine is to support fast analysis of spatial data. </w:t>
+      </w:r>
+      <w:r>
+        <w:rPr>
+          <w:rFonts w:ascii="Arial" w:hAnsi="Arial" w:cs="Arial"/>
+          <w:iCs/>
+        </w:rPr>
+        <w:t>Specific functions and commands can be used to analyze the NDVI changes of the study site throughout multiple source of imagery.</w:t>
+      </w:r>
+      <w:r>
+        <w:rPr>
+          <w:rFonts w:ascii="Arial" w:hAnsi="Arial" w:cs="Arial"/>
+          <w:iCs/>
+        </w:rPr>
+        <w:t xml:space="preserve"> </w:t>
+      </w:r>
+      <w:r>
+        <w:rPr>
+          <w:rFonts w:ascii="Arial" w:hAnsi="Arial" w:cs="Arial"/>
+          <w:iCs/>
+        </w:rPr>
+        <w:t xml:space="preserve">Using a freely available software such as Google Earth Engine and creating code that can analyze specific datasets, </w:t>
+      </w:r>
+      <w:r>
+        <w:rPr>
+          <w:rFonts w:ascii="Arial" w:hAnsi="Arial" w:cs="Arial"/>
+          <w:iCs/>
+        </w:rPr>
+        <w:t>and</w:t>
+      </w:r>
+      <w:r>
+        <w:rPr>
+          <w:rFonts w:ascii="Arial" w:hAnsi="Arial" w:cs="Arial"/>
+          <w:iCs/>
+        </w:rPr>
+        <w:t xml:space="preserve"> allow for simple reproducibility of geospatial analysis</w:t>
+      </w:r>
+      <w:r>
+        <w:rPr>
+          <w:rFonts w:ascii="Arial" w:hAnsi="Arial" w:cs="Arial"/>
+          <w:iCs/>
+        </w:rPr>
+        <w:t xml:space="preserve"> by saving sharing a unique link of the results and code</w:t>
+      </w:r>
+      <w:bookmarkStart w:id="27" w:name="_GoBack"/>
+      <w:bookmarkEnd w:id="27"/>
+      <w:r>
+        <w:rPr>
+          <w:rFonts w:ascii="Arial" w:hAnsi="Arial" w:cs="Arial"/>
+          <w:iCs/>
+        </w:rPr>
+        <w:t xml:space="preserve">. </w:t>
       </w:r>
     </w:p>
     <w:p>
@@ -7772,21 +7915,178 @@
       </w:pPr>
       <w:r>
         <w:rPr>
+          <w:rFonts w:ascii="Arial" w:hAnsi="Arial" w:cs="Arial"/>
+          <w:iCs/>
+        </w:rPr>
+        <w:t>Google Earth Engine has also been widely used in processing large dataset</w:t>
+      </w:r>
+      <w:r>
+        <w:rPr>
+          <w:rFonts w:ascii="Arial" w:hAnsi="Arial" w:cs="Arial"/>
+          <w:iCs/>
+        </w:rPr>
+        <w:t>s especially</w:t>
+      </w:r>
+      <w:r>
+        <w:rPr>
+          <w:rFonts w:ascii="Arial" w:hAnsi="Arial" w:cs="Arial"/>
+          <w:iCs/>
+        </w:rPr>
+        <w:t xml:space="preserve"> for time-series analysis. </w:t>
+      </w:r>
+      <w:r>
+        <w:rPr>
+          <w:rFonts w:ascii="Arial" w:hAnsi="Arial" w:cs="Arial"/>
+          <w:iCs/>
+        </w:rPr>
+        <w:t xml:space="preserve">The same set of statistical formulas or computations can be applied spatially and temporally over imagery in a collection to calculate per-pixel statistics of the collection through time. </w:t>
+      </w:r>
+      <w:r>
+        <w:rPr>
+          <w:rFonts w:ascii="Arial" w:hAnsi="Arial" w:cs="Arial"/>
+          <w:iCs/>
+        </w:rPr>
+        <w:t>Pekel et al.,</w:t>
+      </w:r>
+      <w:r>
+        <w:rPr>
+          <w:rFonts w:ascii="Arial" w:hAnsi="Arial" w:cs="Arial"/>
+          <w:iCs/>
+        </w:rPr>
+        <w:t xml:space="preserve"> (2016) used Googled Earth Engine to map global surface water in a time-series analysis. </w:t>
+      </w:r>
+      <w:r>
+        <w:rPr>
+          <w:rFonts w:ascii="Arial" w:hAnsi="Arial" w:cs="Arial"/>
+          <w:iCs/>
+        </w:rPr>
+        <w:t>The results and metrics were then added into Google Earth’s Engine catalog to be shared with the</w:t>
+      </w:r>
+      <w:r>
+        <w:rPr>
+          <w:rFonts w:ascii="Arial" w:hAnsi="Arial" w:cs="Arial"/>
+          <w:iCs/>
+        </w:rPr>
+        <w:t xml:space="preserve"> scientific community. Similarly,</w:t>
+      </w:r>
+      <w:r>
+        <w:rPr>
+          <w:rFonts w:ascii="Arial" w:hAnsi="Arial" w:cs="Arial"/>
+          <w:iCs/>
+        </w:rPr>
+        <w:t xml:space="preserve"> </w:t>
+      </w:r>
+      <w:r>
+        <w:rPr>
+          <w:rFonts w:ascii="Arial" w:hAnsi="Arial" w:cs="Arial"/>
+          <w:iCs/>
+        </w:rPr>
+        <w:t xml:space="preserve">Patel et al., </w:t>
+      </w:r>
+      <w:r>
+        <w:rPr>
+          <w:rFonts w:ascii="Arial" w:hAnsi="Arial" w:cs="Arial"/>
+          <w:iCs/>
+        </w:rPr>
+        <w:t>(</w:t>
+      </w:r>
+      <w:r>
+        <w:rPr>
+          <w:rFonts w:ascii="Arial" w:hAnsi="Arial" w:cs="Arial"/>
+          <w:iCs/>
+        </w:rPr>
+        <w:t>2015</w:t>
+      </w:r>
+      <w:r>
+        <w:rPr>
+          <w:rFonts w:ascii="Arial" w:hAnsi="Arial" w:cs="Arial"/>
+          <w:iCs/>
+        </w:rPr>
+        <w:t>)</w:t>
+      </w:r>
+      <w:r>
+        <w:rPr>
+          <w:rFonts w:ascii="Arial" w:hAnsi="Arial" w:cs="Arial"/>
+          <w:iCs/>
+        </w:rPr>
+        <w:t xml:space="preserve"> used Landsat imagery from Google Earth Engine to categorize</w:t>
+      </w:r>
+      <w:r>
+        <w:rPr>
+          <w:rFonts w:ascii="Arial" w:hAnsi="Arial" w:cs="Arial"/>
+          <w:iCs/>
+        </w:rPr>
+        <w:t xml:space="preserve"> and analyze</w:t>
+      </w:r>
+      <w:r>
+        <w:rPr>
+          <w:rFonts w:ascii="Arial" w:hAnsi="Arial" w:cs="Arial"/>
+          <w:iCs/>
+        </w:rPr>
+        <w:t xml:space="preserve"> urban areas </w:t>
+      </w:r>
+      <w:r>
+        <w:rPr>
+          <w:rFonts w:ascii="Arial" w:hAnsi="Arial" w:cs="Arial"/>
+          <w:iCs/>
+        </w:rPr>
+        <w:t xml:space="preserve">for past 40 years. </w:t>
+      </w:r>
+      <w:r>
+        <w:rPr>
+          <w:rFonts w:ascii="Arial" w:hAnsi="Arial" w:cs="Arial"/>
+          <w:iCs/>
+        </w:rPr>
+        <w:t xml:space="preserve">By selecting a specific </w:t>
+      </w:r>
+      <w:r>
+        <w:rPr>
+          <w:rFonts w:ascii="Arial" w:hAnsi="Arial" w:cs="Arial"/>
+          <w:iCs/>
+        </w:rPr>
+        <w:lastRenderedPageBreak/>
+        <w:t xml:space="preserve">satellite and location, and </w:t>
+      </w:r>
+      <w:r>
+        <w:rPr>
+          <w:rFonts w:ascii="Arial" w:hAnsi="Arial" w:cs="Arial"/>
+          <w:iCs/>
+        </w:rPr>
+        <w:t>running</w:t>
+      </w:r>
+      <w:r>
+        <w:rPr>
+          <w:rFonts w:ascii="Arial" w:hAnsi="Arial" w:cs="Arial"/>
+          <w:iCs/>
+        </w:rPr>
+        <w:t xml:space="preserve"> code to the Engine it is possible to analyze and reproduce geospatial changes over time.    </w:t>
+      </w:r>
+    </w:p>
+    <w:p>
+      <w:pPr>
+        <w:spacing w:line="360" w:lineRule="auto"/>
+        <w:rPr>
+          <w:rFonts w:ascii="Arial" w:hAnsi="Arial" w:cs="Arial"/>
+          <w:iCs/>
+        </w:rPr>
+      </w:pPr>
+      <w:r>
+        <w:rPr>
           <w:noProof/>
         </w:rPr>
         <w:drawing>
-          <wp:anchor distT="0" distB="0" distL="114300" distR="114300" simplePos="0" relativeHeight="251676160" behindDoc="0" locked="0" layoutInCell="1" allowOverlap="1" wp14:anchorId="725F0174" wp14:editId="3B548A71">
+          <wp:anchor distT="0" distB="0" distL="114300" distR="114300" simplePos="0" relativeHeight="251676160" behindDoc="0" locked="0" layoutInCell="1" allowOverlap="1" wp14:anchorId="3773757D" wp14:editId="2490559E">
             <wp:simplePos x="0" y="0"/>
             <wp:positionH relativeFrom="column">
-              <wp:posOffset>-635</wp:posOffset>
+              <wp:posOffset>0</wp:posOffset>
             </wp:positionH>
             <wp:positionV relativeFrom="paragraph">
-              <wp:posOffset>2774950</wp:posOffset>
+              <wp:posOffset>0</wp:posOffset>
             </wp:positionV>
-            <wp:extent cx="5859780" cy="3200400"/>
-            <wp:effectExtent l="0" t="0" r="7620" b="0"/>
+            <wp:extent cx="5943600" cy="3286125"/>
+            <wp:effectExtent l="0" t="0" r="0" b="9525"/>
             <wp:wrapTopAndBottom/>
-            <wp:docPr id="3" name="Picture 3"/>
+            <wp:docPr id="2" name="Picture 2"/>
             <wp:cNvGraphicFramePr>
               <a:graphicFrameLocks xmlns:a="http://schemas.openxmlformats.org/drawingml/2006/main" noChangeAspect="1"/>
             </wp:cNvGraphicFramePr>
@@ -7805,13 +8105,13 @@
                         </a:ext>
                       </a:extLst>
                     </a:blip>
-                    <a:srcRect t="7179" b="5385"/>
+                    <a:srcRect t="7179" b="4359"/>
                     <a:stretch/>
                   </pic:blipFill>
                   <pic:spPr bwMode="auto">
                     <a:xfrm>
                       <a:off x="0" y="0"/>
-                      <a:ext cx="5859780" cy="3200400"/>
+                      <a:ext cx="5943600" cy="3286125"/>
                     </a:xfrm>
                     <a:prstGeom prst="rect">
                       <a:avLst/>
@@ -7842,6 +8142,20 @@
           <w:rFonts w:ascii="Arial" w:hAnsi="Arial" w:cs="Arial"/>
           <w:iCs/>
         </w:rPr>
+        <w:t>Figure 10- Screenshot of Google Earth Engine user interface with a</w:t>
+      </w:r>
+      <w:r>
+        <w:rPr>
+          <w:rFonts w:ascii="Arial" w:hAnsi="Arial" w:cs="Arial"/>
+          <w:iCs/>
+        </w:rPr>
+        <w:t>n</w:t>
+      </w:r>
+      <w:r>
+        <w:rPr>
+          <w:rFonts w:ascii="Arial" w:hAnsi="Arial" w:cs="Arial"/>
+          <w:iCs/>
+        </w:rPr>
         <w:t xml:space="preserve"> </w:t>
       </w:r>
       <w:r>
@@ -7849,74 +8163,49 @@
           <w:rFonts w:ascii="Arial" w:hAnsi="Arial" w:cs="Arial"/>
           <w:iCs/>
         </w:rPr>
-        <w:t xml:space="preserve">Google earth engine is a new and innovative way to analyze topographic features using functions and code to buffer and filter imagery from multiple sources. </w:t>
+        <w:t>example</w:t>
       </w:r>
       <w:r>
         <w:rPr>
           <w:rFonts w:ascii="Arial" w:hAnsi="Arial" w:cs="Arial"/>
           <w:iCs/>
         </w:rPr>
-        <w:t xml:space="preserve">Google Earth Engine contains a large repository of publicly available geospatial datasets including satellite imagery, aerial imagery with optical and non-optical wavelengths, weather, climate forecasts, land cover, topographic datasets, and environmental variables (Gorelick et al., 2017). The design of Google Earth Engine is to support fast analysis of spatial data. </w:t>
+        <w:t xml:space="preserve"> of </w:t>
       </w:r>
       <w:r>
         <w:rPr>
           <w:rFonts w:ascii="Arial" w:hAnsi="Arial" w:cs="Arial"/>
           <w:iCs/>
         </w:rPr>
-        <w:t xml:space="preserve">Specific functions and </w:t>
+        <w:t xml:space="preserve">true color </w:t>
       </w:r>
       <w:r>
         <w:rPr>
           <w:rFonts w:ascii="Arial" w:hAnsi="Arial" w:cs="Arial"/>
           <w:iCs/>
         </w:rPr>
-        <w:t>commands can be used to analyze the NDVI changes of the study site throughout multiple source of imagery.</w:t>
+        <w:t>radiance analysis</w:t>
       </w:r>
       <w:r>
         <w:rPr>
           <w:rFonts w:ascii="Arial" w:hAnsi="Arial" w:cs="Arial"/>
           <w:iCs/>
         </w:rPr>
-        <w:t xml:space="preserve"> </w:t>
+        <w:t>, removing cloud cover,</w:t>
       </w:r>
       <w:r>
         <w:rPr>
           <w:rFonts w:ascii="Arial" w:hAnsi="Arial" w:cs="Arial"/>
           <w:iCs/>
         </w:rPr>
-        <w:t xml:space="preserve">Using a freely available software such as Google Earth Engine and creating code that can analyze specific datasets, can allow for simple reproducibility of geospatial analysis. </w:t>
-      </w:r>
-    </w:p>
-    <w:p>
-      <w:pPr>
-        <w:spacing w:line="360" w:lineRule="auto"/>
+        <w:t xml:space="preserve"> of </w:t>
+      </w:r>
+      <w:r>
         <w:rPr>
           <w:rFonts w:ascii="Arial" w:hAnsi="Arial" w:cs="Arial"/>
           <w:iCs/>
         </w:rPr>
-      </w:pPr>
-      <w:r>
-        <w:rPr>
-          <w:rFonts w:ascii="Arial" w:hAnsi="Arial" w:cs="Arial"/>
-          <w:iCs/>
-        </w:rPr>
-        <w:t xml:space="preserve">Figure 10- Screenshot of Google Earth Engine user interface with a </w:t>
-      </w:r>
-      <w:r>
-        <w:rPr>
-          <w:rFonts w:ascii="Arial" w:hAnsi="Arial" w:cs="Arial"/>
-          <w:iCs/>
-        </w:rPr>
-        <w:t>example</w:t>
-      </w:r>
-      <w:bookmarkStart w:id="27" w:name="_GoBack"/>
-      <w:bookmarkEnd w:id="27"/>
-      <w:r>
-        <w:rPr>
-          <w:rFonts w:ascii="Arial" w:hAnsi="Arial" w:cs="Arial"/>
-          <w:iCs/>
-        </w:rPr>
-        <w:t xml:space="preserve"> of radiance analysis of San Francisco, CA, USA</w:t>
+        <w:t>Deer Island, FL, USA</w:t>
       </w:r>
     </w:p>
     <w:p>
@@ -7928,23 +8217,61 @@
           <w:iCs/>
         </w:rPr>
       </w:pPr>
-      <w:r>
+    </w:p>
+    <w:p>
+      <w:pPr>
+        <w:spacing w:line="360" w:lineRule="auto"/>
         <w:rPr>
           <w:rFonts w:ascii="Arial" w:hAnsi="Arial" w:cs="Arial"/>
           <w:i/>
           <w:iCs/>
         </w:rPr>
-        <w:lastRenderedPageBreak/>
-        <w:t xml:space="preserve">R </w:t>
-      </w:r>
+      </w:pPr>
       <w:r>
         <w:rPr>
           <w:rFonts w:ascii="Arial" w:hAnsi="Arial" w:cs="Arial"/>
           <w:i/>
           <w:iCs/>
         </w:rPr>
+        <w:t xml:space="preserve">R </w:t>
+      </w:r>
+      <w:r>
+        <w:rPr>
+          <w:rFonts w:ascii="Arial" w:hAnsi="Arial" w:cs="Arial"/>
+          <w:i/>
+          <w:iCs/>
+        </w:rPr>
         <w:t xml:space="preserve">and reproducibility </w:t>
       </w:r>
+    </w:p>
+    <w:p>
+      <w:pPr>
+        <w:spacing w:line="360" w:lineRule="auto"/>
+        <w:rPr>
+          <w:rFonts w:ascii="Arial" w:hAnsi="Arial" w:cs="Arial"/>
+        </w:rPr>
+      </w:pPr>
+      <w:r>
+        <w:rPr>
+          <w:rFonts w:ascii="Arial" w:hAnsi="Arial" w:cs="Arial"/>
+        </w:rPr>
+        <w:tab/>
+        <w:t>The advantage of using a</w:t>
+      </w:r>
+      <w:r>
+        <w:rPr>
+          <w:rFonts w:ascii="Arial" w:hAnsi="Arial" w:cs="Arial"/>
+        </w:rPr>
+        <w:t xml:space="preserve"> free available and reproducible coding software is that multiple users can compute additional datasets with the existing code. Currently, R does have capabilities in using raster </w:t>
+      </w:r>
+    </w:p>
+    <w:p>
+      <w:pPr>
+        <w:spacing w:line="360" w:lineRule="auto"/>
+        <w:rPr>
+          <w:rFonts w:ascii="Arial" w:hAnsi="Arial" w:cs="Arial"/>
+        </w:rPr>
+      </w:pPr>
     </w:p>
     <w:p>
       <w:pPr>
@@ -7988,7 +8315,14 @@
         <w:rPr>
           <w:rFonts w:ascii="Arial" w:hAnsi="Arial" w:cs="Arial"/>
         </w:rPr>
-        <w:t>I will use the data workflow ideas from Chapter 1 and apply those to the the spatial analyses I will conduct in Chapter 2.  By following these guidelines my goal is to develop a product that can be repeated and extended by future researchers working in this region.  T</w:t>
+        <w:t xml:space="preserve">I will use the data workflow ideas from Chapter 1 and apply those to the the spatial analyses I will conduct in Chapter 2.  By following these guidelines my goal is to develop a product that can be repeated and extended by future researchers working in </w:t>
+      </w:r>
+      <w:r>
+        <w:rPr>
+          <w:rFonts w:ascii="Arial" w:hAnsi="Arial" w:cs="Arial"/>
+        </w:rPr>
+        <w:lastRenderedPageBreak/>
+        <w:t>this region.  T</w:t>
       </w:r>
       <w:r>
         <w:rPr>
@@ -8184,7 +8518,6 @@
                     <w:rPr>
                       <w:noProof/>
                     </w:rPr>
-                    <w:lastRenderedPageBreak/>
                     <w:t xml:space="preserve">Carlson, T., &amp; Riziley, D. (1997). </w:t>
                   </w:r>
                   <w:r>
@@ -8272,7 +8605,14 @@
                     <w:rPr>
                       <w:noProof/>
                     </w:rPr>
-                    <w:t xml:space="preserve">Finkl, C., &amp; Charlier, R. (2003). Sustainability of Subtropical Coastal Zones in Southeastern Florida: Challenges for Urbanized Coastal Environments Threatened by Development, Pollution, Water Supply, and Storm Hazards. </w:t>
+                    <w:t xml:space="preserve">Finkl, C., &amp; Charlier, R. (2003). Sustainability of Subtropical Coastal Zones in Southeastern Florida: Challenges for Urbanized Coastal Environments Threatened by </w:t>
+                  </w:r>
+                  <w:r>
+                    <w:rPr>
+                      <w:noProof/>
+                    </w:rPr>
+                    <w:lastRenderedPageBreak/>
+                    <w:t xml:space="preserve">Development, Pollution, Water Supply, and Storm Hazards. </w:t>
                   </w:r>
                   <w:r>
                     <w:rPr>
@@ -8478,7 +8818,6 @@
                     <w:rPr>
                       <w:noProof/>
                     </w:rPr>
-                    <w:lastRenderedPageBreak/>
                     <w:t>Johnson, J. M., Moore, L. J., Ells, K., Murray, A. B., Adams, P. N., MacKenzie III, R. A., &amp; Jaeger, J. M. (2015). Recent shifts in coastline change and shoreline stabilization linked to storm climate change. Earth Surface Processes and Landforms, 40(5), 569-585.</w:t>
                   </w:r>
                 </w:p>
@@ -8538,6 +8877,7 @@
                     <w:rPr>
                       <w:noProof/>
                     </w:rPr>
+                    <w:lastRenderedPageBreak/>
                     <w:t xml:space="preserve">Kautz, R., Gilbert, T., &amp; Stys, B. (1999). </w:t>
                   </w:r>
                   <w:r>
@@ -8829,7 +9169,6 @@
                     <w:rPr>
                       <w:noProof/>
                     </w:rPr>
-                    <w:lastRenderedPageBreak/>
                     <w:t xml:space="preserve">Passeri, D., Hagen, S., Plant, N., Bilskie, M., Medeiros, S., &amp; Alizad, K. (2016, 5 1). Tidal hydrodynamics under future sea level rise and coastal morphology in the Northern Gulf of Mexico. </w:t>
                   </w:r>
                   <w:r>
@@ -8859,6 +9198,37 @@
                     <w:rPr>
                       <w:noProof/>
                     </w:rPr>
+                    <w:t>Patel, N. N., Angiuli, E., Gamba, P., Gaughan, A., Lisini, G., Stevens, F. R., ... &amp; Trianni, G. (2015). Multitemporal settlement and population mapping from Landsat using Google Earth Engine. International Journal of Applied Earth Observation and Geoinformation, 35, 199-208.</w:t>
+                  </w:r>
+                </w:p>
+                <w:p>
+                  <w:pPr>
+                    <w:pStyle w:val="Bibliography"/>
+                    <w:ind w:left="720" w:hanging="720"/>
+                    <w:rPr>
+                      <w:noProof/>
+                    </w:rPr>
+                  </w:pPr>
+                  <w:r>
+                    <w:rPr>
+                      <w:noProof/>
+                    </w:rPr>
+                    <w:t>Pekel, J. F., Cottam, A., Gorelick, N., &amp; Belward, A. S. (2016). High-resolution mapping of global surface water and its long-term changes. Nature, 540(7633), 418.</w:t>
+                  </w:r>
+                </w:p>
+                <w:p>
+                  <w:pPr>
+                    <w:pStyle w:val="Bibliography"/>
+                    <w:ind w:left="720" w:hanging="720"/>
+                    <w:rPr>
+                      <w:noProof/>
+                    </w:rPr>
+                  </w:pPr>
+                  <w:r>
+                    <w:rPr>
+                      <w:noProof/>
+                    </w:rPr>
+                    <w:lastRenderedPageBreak/>
                     <w:t xml:space="preserve">Raabe, E., &amp; Stumpf, R. (1997). </w:t>
                   </w:r>
                   <w:r>
@@ -9169,7 +9539,6 @@
                 </w:p>
               </w:sdtContent>
             </w:sdt>
-            <w:p/>
           </w:sdtContent>
         </w:sdt>
         <w:bookmarkEnd w:id="28" w:displacedByCustomXml="next"/>
@@ -12985,7 +13354,7 @@
 </file>
 
 <file path=customXml/itemProps1.xml><?xml version="1.0" encoding="utf-8"?>
-<ds:datastoreItem xmlns:ds="http://schemas.openxmlformats.org/officeDocument/2006/customXml" ds:itemID="{FA170EE7-9C80-420D-B19B-BD43E3B3FB5A}">
+<ds:datastoreItem xmlns:ds="http://schemas.openxmlformats.org/officeDocument/2006/customXml" ds:itemID="{E56F0776-5C14-417A-88E4-9352E36F2664}">
   <ds:schemaRefs>
     <ds:schemaRef ds:uri="http://schemas.openxmlformats.org/officeDocument/2006/bibliography"/>
   </ds:schemaRefs>

</xml_diff>

<commit_message>
finished r section, need to work on DSAS section
</commit_message>
<xml_diff>
--- a/graduate_research/proposal.docx
+++ b/graduate_research/proposal.docx
@@ -7767,6 +7767,70 @@
     <w:p>
       <w:pPr>
         <w:spacing w:line="360" w:lineRule="auto"/>
+        <w:rPr>
+          <w:rFonts w:ascii="Arial" w:hAnsi="Arial" w:cs="Arial"/>
+          <w:i/>
+        </w:rPr>
+      </w:pPr>
+    </w:p>
+    <w:p>
+      <w:pPr>
+        <w:spacing w:line="360" w:lineRule="auto"/>
+        <w:rPr>
+          <w:rFonts w:ascii="Arial" w:hAnsi="Arial" w:cs="Arial"/>
+          <w:i/>
+        </w:rPr>
+      </w:pPr>
+      <w:r>
+        <w:rPr>
+          <w:rFonts w:ascii="Arial" w:hAnsi="Arial" w:cs="Arial"/>
+          <w:i/>
+        </w:rPr>
+        <w:t>ArcMap and Digital Shoreline Analysis System (DSAS)</w:t>
+      </w:r>
+      <w:r>
+        <w:rPr>
+          <w:rFonts w:ascii="Arial" w:hAnsi="Arial" w:cs="Arial"/>
+          <w:i/>
+        </w:rPr>
+        <w:t xml:space="preserve"> Add-In</w:t>
+      </w:r>
+      <w:bookmarkStart w:id="27" w:name="_GoBack"/>
+      <w:bookmarkEnd w:id="27"/>
+    </w:p>
+    <w:p>
+      <w:pPr>
+        <w:spacing w:line="360" w:lineRule="auto"/>
+      </w:pPr>
+      <w:hyperlink r:id="rId39" w:history="1">
+        <w:r>
+          <w:rPr>
+            <w:rStyle w:val="Hyperlink"/>
+          </w:rPr>
+          <w:t>https://link.springer.com/article/10.1007/s10661-019-7535-8</w:t>
+        </w:r>
+      </w:hyperlink>
+    </w:p>
+    <w:p>
+      <w:pPr>
+        <w:spacing w:line="360" w:lineRule="auto"/>
+        <w:rPr>
+          <w:rFonts w:ascii="Arial" w:hAnsi="Arial" w:cs="Arial"/>
+          <w:i/>
+        </w:rPr>
+      </w:pPr>
+      <w:hyperlink r:id="rId40" w:anchor="qt-science_center_objects" w:history="1">
+        <w:r>
+          <w:rPr>
+            <w:rStyle w:val="Hyperlink"/>
+          </w:rPr>
+          <w:t>https://www.usgs.gov/centers/whcmsc/science/digital-shoreline-analysis-system-dsas?qt-science_center_objects=0#qt-science_center_objects</w:t>
+        </w:r>
+      </w:hyperlink>
+    </w:p>
+    <w:p>
+      <w:pPr>
+        <w:spacing w:line="360" w:lineRule="auto"/>
         <w:ind w:firstLine="720"/>
         <w:rPr>
           <w:rFonts w:ascii="Arial" w:hAnsi="Arial" w:cs="Arial"/>
@@ -7894,8 +7958,6 @@
         </w:rPr>
         <w:t xml:space="preserve"> by saving sharing a unique link of the results and code</w:t>
       </w:r>
-      <w:bookmarkStart w:id="27" w:name="_GoBack"/>
-      <w:bookmarkEnd w:id="27"/>
       <w:r>
         <w:rPr>
           <w:rFonts w:ascii="Arial" w:hAnsi="Arial" w:cs="Arial"/>
@@ -7939,13 +8001,21 @@
           <w:rFonts w:ascii="Arial" w:hAnsi="Arial" w:cs="Arial"/>
           <w:iCs/>
         </w:rPr>
-        <w:t xml:space="preserve">The same set of statistical formulas or computations can be applied spatially and temporally over imagery in a collection to calculate per-pixel statistics of the collection through time. </w:t>
+        <w:t xml:space="preserve">The same set of statistical formulas or computations </w:t>
       </w:r>
       <w:r>
         <w:rPr>
           <w:rFonts w:ascii="Arial" w:hAnsi="Arial" w:cs="Arial"/>
           <w:iCs/>
         </w:rPr>
+        <w:lastRenderedPageBreak/>
+        <w:t xml:space="preserve">can be applied spatially and temporally over imagery in a collection to calculate per-pixel statistics of the collection through time. </w:t>
+      </w:r>
+      <w:r>
+        <w:rPr>
+          <w:rFonts w:ascii="Arial" w:hAnsi="Arial" w:cs="Arial"/>
+          <w:iCs/>
+        </w:rPr>
         <w:t>Pekel et al.,</w:t>
       </w:r>
       <w:r>
@@ -8037,15 +8107,7 @@
           <w:rFonts w:ascii="Arial" w:hAnsi="Arial" w:cs="Arial"/>
           <w:iCs/>
         </w:rPr>
-        <w:t xml:space="preserve">By selecting a specific </w:t>
-      </w:r>
-      <w:r>
-        <w:rPr>
-          <w:rFonts w:ascii="Arial" w:hAnsi="Arial" w:cs="Arial"/>
-          <w:iCs/>
-        </w:rPr>
-        <w:lastRenderedPageBreak/>
-        <w:t xml:space="preserve">satellite and location, and </w:t>
+        <w:t xml:space="preserve">By selecting a specific satellite and location, and </w:t>
       </w:r>
       <w:r>
         <w:rPr>
@@ -8098,7 +8160,7 @@
                     <pic:cNvPicPr/>
                   </pic:nvPicPr>
                   <pic:blipFill rotWithShape="1">
-                    <a:blip r:embed="rId39" cstate="print">
+                    <a:blip r:embed="rId41" cstate="print">
                       <a:extLst>
                         <a:ext uri="{28A0092B-C50C-407E-A947-70E740481C1C}">
                           <a14:useLocalDpi xmlns:a14="http://schemas.microsoft.com/office/drawing/2010/main" val="0"/>
@@ -8262,7 +8324,419 @@
         <w:rPr>
           <w:rFonts w:ascii="Arial" w:hAnsi="Arial" w:cs="Arial"/>
         </w:rPr>
-        <w:t xml:space="preserve"> free available and reproducible coding software is that multiple users can compute additional datasets with the existing code. Currently, R does have capabilities in using raster </w:t>
+        <w:t xml:space="preserve"> free available and reproducible coding software is that multiple users can compute additional datasets with the existing code. Currently, R does have capabilities in using raster</w:t>
+      </w:r>
+      <w:r>
+        <w:rPr>
+          <w:rFonts w:ascii="Arial" w:hAnsi="Arial" w:cs="Arial"/>
+        </w:rPr>
+        <w:t xml:space="preserve"> imagery ,which is a map file with</w:t>
+      </w:r>
+      <w:r>
+        <w:rPr>
+          <w:rFonts w:ascii="Arial" w:hAnsi="Arial" w:cs="Arial"/>
+        </w:rPr>
+        <w:t xml:space="preserve"> embedded geolocation </w:t>
+      </w:r>
+      <w:r>
+        <w:rPr>
+          <w:rFonts w:ascii="Arial" w:hAnsi="Arial" w:cs="Arial"/>
+        </w:rPr>
+        <w:t xml:space="preserve">and has a </w:t>
+      </w:r>
+      <w:r>
+        <w:rPr>
+          <w:rFonts w:ascii="Arial" w:hAnsi="Arial" w:cs="Arial"/>
+        </w:rPr>
+        <w:t>numeric</w:t>
+      </w:r>
+      <w:r>
+        <w:rPr>
+          <w:rFonts w:ascii="Arial" w:hAnsi="Arial" w:cs="Arial"/>
+        </w:rPr>
+        <w:t>al</w:t>
+      </w:r>
+      <w:r>
+        <w:rPr>
+          <w:rFonts w:ascii="Arial" w:hAnsi="Arial" w:cs="Arial"/>
+        </w:rPr>
+        <w:t xml:space="preserve"> data value in each grid cell</w:t>
+      </w:r>
+      <w:r>
+        <w:rPr>
+          <w:rFonts w:ascii="Arial" w:hAnsi="Arial" w:cs="Arial"/>
+        </w:rPr>
+        <w:t xml:space="preserve">, to analyze differences </w:t>
+      </w:r>
+      <w:r>
+        <w:rPr>
+          <w:rFonts w:ascii="Arial" w:hAnsi="Arial" w:cs="Arial"/>
+        </w:rPr>
+        <w:t>in shoreline changes</w:t>
+      </w:r>
+      <w:r>
+        <w:rPr>
+          <w:rFonts w:ascii="Arial" w:hAnsi="Arial" w:cs="Arial"/>
+        </w:rPr>
+        <w:t xml:space="preserve"> using </w:t>
+      </w:r>
+      <w:r>
+        <w:rPr>
+          <w:rFonts w:ascii="Arial" w:hAnsi="Arial" w:cs="Arial"/>
+        </w:rPr>
+        <w:t>the package</w:t>
+      </w:r>
+      <w:r>
+        <w:rPr>
+          <w:rFonts w:ascii="Arial" w:hAnsi="Arial" w:cs="Arial"/>
+        </w:rPr>
+        <w:t xml:space="preserve"> `</w:t>
+      </w:r>
+      <w:r>
+        <w:rPr>
+          <w:rFonts w:ascii="Arial" w:hAnsi="Arial" w:cs="Arial"/>
+        </w:rPr>
+        <w:t xml:space="preserve">AMBUR </w:t>
+      </w:r>
+      <w:r>
+        <w:rPr>
+          <w:rFonts w:ascii="Arial" w:hAnsi="Arial" w:cs="Arial"/>
+        </w:rPr>
+        <w:t>`</w:t>
+      </w:r>
+      <w:r>
+        <w:rPr>
+          <w:rFonts w:ascii="Arial" w:hAnsi="Arial" w:cs="Arial"/>
+        </w:rPr>
+        <w:t>,</w:t>
+      </w:r>
+      <w:r>
+        <w:t xml:space="preserve"> </w:t>
+      </w:r>
+      <w:r>
+        <w:rPr>
+          <w:rFonts w:ascii="Arial" w:hAnsi="Arial" w:cs="Arial"/>
+        </w:rPr>
+        <w:t xml:space="preserve">(Analyzing Moving Boundaries Using R) </w:t>
+      </w:r>
+      <w:r>
+        <w:rPr>
+          <w:rFonts w:ascii="Arial" w:hAnsi="Arial" w:cs="Arial"/>
+        </w:rPr>
+        <w:t>,</w:t>
+      </w:r>
+      <w:r>
+        <w:rPr>
+          <w:rFonts w:ascii="Arial" w:hAnsi="Arial" w:cs="Arial"/>
+        </w:rPr>
+        <w:t xml:space="preserve"> </w:t>
+      </w:r>
+      <w:r>
+        <w:rPr>
+          <w:rFonts w:ascii="Arial" w:hAnsi="Arial" w:cs="Arial"/>
+        </w:rPr>
+        <w:lastRenderedPageBreak/>
+        <w:t>(</w:t>
+      </w:r>
+      <w:r>
+        <w:rPr>
+          <w:rFonts w:ascii="Arial" w:hAnsi="Arial" w:cs="Arial"/>
+        </w:rPr>
+        <w:t>http://ambur.r-forge.r-</w:t>
+      </w:r>
+      <w:r>
+        <w:rPr>
+          <w:rFonts w:ascii="Arial" w:hAnsi="Arial" w:cs="Arial"/>
+        </w:rPr>
+        <w:t>project.org/user/ambur%20basic%20user%20guide%201_0a.pdf</w:t>
+      </w:r>
+      <w:r>
+        <w:rPr>
+          <w:rFonts w:ascii="Arial" w:hAnsi="Arial" w:cs="Arial"/>
+        </w:rPr>
+        <w:t>)</w:t>
+      </w:r>
+      <w:r>
+        <w:rPr>
+          <w:rFonts w:ascii="Arial" w:hAnsi="Arial" w:cs="Arial"/>
+        </w:rPr>
+        <w:t>. Th</w:t>
+      </w:r>
+      <w:r>
+        <w:rPr>
+          <w:rFonts w:ascii="Arial" w:hAnsi="Arial" w:cs="Arial"/>
+        </w:rPr>
+        <w:t>is</w:t>
+      </w:r>
+      <w:r>
+        <w:rPr>
+          <w:rFonts w:ascii="Arial" w:hAnsi="Arial" w:cs="Arial"/>
+        </w:rPr>
+        <w:t xml:space="preserve"> </w:t>
+      </w:r>
+      <w:r>
+        <w:rPr>
+          <w:rFonts w:ascii="Arial" w:hAnsi="Arial" w:cs="Arial"/>
+        </w:rPr>
+        <w:t xml:space="preserve">package is designed to produce </w:t>
+      </w:r>
+      <w:r>
+        <w:rPr>
+          <w:rFonts w:ascii="Arial" w:hAnsi="Arial" w:cs="Arial"/>
+        </w:rPr>
+        <w:t xml:space="preserve">a statistical analysis of strongly curved coastlines and provide a shoreline position forecasting. Jackson et al., (2011) used the package `AMBUR` to analyze differences in the shoreline for </w:t>
+      </w:r>
+      <w:r>
+        <w:rPr>
+          <w:rFonts w:ascii="Arial" w:hAnsi="Arial" w:cs="Arial"/>
+        </w:rPr>
+        <w:t>Jekyll Island, Georgia</w:t>
+      </w:r>
+      <w:r>
+        <w:rPr>
+          <w:rFonts w:ascii="Arial" w:hAnsi="Arial" w:cs="Arial"/>
+        </w:rPr>
+        <w:t>. The study used historical shoreline T-Sheets (topographic sheet) from 1855 to 2006</w:t>
+      </w:r>
+      <w:r>
+        <w:rPr>
+          <w:rFonts w:ascii="Arial" w:hAnsi="Arial" w:cs="Arial"/>
+        </w:rPr>
+        <w:t>, where the analysis</w:t>
+      </w:r>
+      <w:r>
+        <w:rPr>
+          <w:rFonts w:ascii="Arial" w:hAnsi="Arial" w:cs="Arial"/>
+        </w:rPr>
+        <w:t xml:space="preserve"> </w:t>
+      </w:r>
+      <w:r>
+        <w:rPr>
+          <w:rFonts w:ascii="Arial" w:hAnsi="Arial" w:cs="Arial"/>
+        </w:rPr>
+        <w:t>computed</w:t>
+      </w:r>
+      <w:r>
+        <w:rPr>
+          <w:rFonts w:ascii="Arial" w:hAnsi="Arial" w:cs="Arial"/>
+        </w:rPr>
+        <w:t xml:space="preserve"> a historical shoreline and a 50-year </w:t>
+      </w:r>
+      <w:r>
+        <w:rPr>
+          <w:rFonts w:ascii="Arial" w:hAnsi="Arial" w:cs="Arial"/>
+        </w:rPr>
+        <w:t xml:space="preserve">shoreline </w:t>
+      </w:r>
+      <w:r>
+        <w:rPr>
+          <w:rFonts w:ascii="Arial" w:hAnsi="Arial" w:cs="Arial"/>
+        </w:rPr>
+        <w:t xml:space="preserve">forecast. </w:t>
+      </w:r>
+      <w:r>
+        <w:rPr>
+          <w:rFonts w:ascii="Arial" w:hAnsi="Arial" w:cs="Arial"/>
+        </w:rPr>
+        <w:t>Studies like this are examples of how</w:t>
+      </w:r>
+      <w:r>
+        <w:rPr>
+          <w:rFonts w:ascii="Arial" w:hAnsi="Arial" w:cs="Arial"/>
+        </w:rPr>
+        <w:t xml:space="preserve"> reproducible methods can be applied to multiple </w:t>
+      </w:r>
+      <w:r>
+        <w:rPr>
+          <w:rFonts w:ascii="Arial" w:hAnsi="Arial" w:cs="Arial"/>
+        </w:rPr>
+        <w:t>time-series</w:t>
+      </w:r>
+      <w:r>
+        <w:rPr>
+          <w:rFonts w:ascii="Arial" w:hAnsi="Arial" w:cs="Arial"/>
+        </w:rPr>
+        <w:t xml:space="preserve"> of mapping data.</w:t>
+      </w:r>
+      <w:r>
+        <w:rPr>
+          <w:rFonts w:ascii="Arial" w:hAnsi="Arial" w:cs="Arial"/>
+        </w:rPr>
+        <w:t xml:space="preserve"> </w:t>
+      </w:r>
+      <w:r>
+        <w:rPr>
+          <w:rFonts w:ascii="Arial" w:hAnsi="Arial" w:cs="Arial"/>
+        </w:rPr>
+        <w:t>Also, the</w:t>
+      </w:r>
+      <w:r>
+        <w:rPr>
+          <w:rFonts w:ascii="Arial" w:hAnsi="Arial" w:cs="Arial"/>
+        </w:rPr>
+        <w:t xml:space="preserve"> reproducibility aspect of </w:t>
+      </w:r>
+      <w:r>
+        <w:rPr>
+          <w:rFonts w:ascii="Arial" w:hAnsi="Arial" w:cs="Arial"/>
+        </w:rPr>
+        <w:t xml:space="preserve">R code is that scripts can </w:t>
+      </w:r>
+      <w:r>
+        <w:rPr>
+          <w:rFonts w:ascii="Arial" w:hAnsi="Arial" w:cs="Arial"/>
+        </w:rPr>
+        <w:t xml:space="preserve">be stored, reran, </w:t>
+      </w:r>
+      <w:r>
+        <w:rPr>
+          <w:rFonts w:ascii="Arial" w:hAnsi="Arial" w:cs="Arial"/>
+        </w:rPr>
+        <w:t xml:space="preserve">and </w:t>
+      </w:r>
+      <w:r>
+        <w:rPr>
+          <w:rFonts w:ascii="Arial" w:hAnsi="Arial" w:cs="Arial"/>
+        </w:rPr>
+        <w:t>easily shared</w:t>
+      </w:r>
+      <w:r>
+        <w:rPr>
+          <w:rFonts w:ascii="Arial" w:hAnsi="Arial" w:cs="Arial"/>
+        </w:rPr>
+        <w:t xml:space="preserve"> among </w:t>
+      </w:r>
+      <w:r>
+        <w:rPr>
+          <w:rFonts w:ascii="Arial" w:hAnsi="Arial" w:cs="Arial"/>
+        </w:rPr>
+        <w:t xml:space="preserve">researchers via </w:t>
+      </w:r>
+      <w:r>
+        <w:rPr>
+          <w:rFonts w:ascii="Arial" w:hAnsi="Arial" w:cs="Arial"/>
+        </w:rPr>
+        <w:t xml:space="preserve">version control software such as </w:t>
+      </w:r>
+      <w:r>
+        <w:rPr>
+          <w:noProof/>
+        </w:rPr>
+        <w:drawing>
+          <wp:anchor distT="0" distB="0" distL="114300" distR="114300" simplePos="0" relativeHeight="251677184" behindDoc="0" locked="0" layoutInCell="1" allowOverlap="1" wp14:anchorId="29200092" wp14:editId="08A542C8">
+            <wp:simplePos x="0" y="0"/>
+            <wp:positionH relativeFrom="column">
+              <wp:posOffset>1371600</wp:posOffset>
+            </wp:positionH>
+            <wp:positionV relativeFrom="paragraph">
+              <wp:posOffset>2971800</wp:posOffset>
+            </wp:positionV>
+            <wp:extent cx="2743200" cy="4695190"/>
+            <wp:effectExtent l="0" t="0" r="0" b="0"/>
+            <wp:wrapTopAndBottom/>
+            <wp:docPr id="3" name="Picture 3" descr="https://ars.els-cdn.com/content/image/1-s2.0-S0098300411002676-gr5.jpg"/>
+            <wp:cNvGraphicFramePr>
+              <a:graphicFrameLocks xmlns:a="http://schemas.openxmlformats.org/drawingml/2006/main" noChangeAspect="1"/>
+            </wp:cNvGraphicFramePr>
+            <a:graphic xmlns:a="http://schemas.openxmlformats.org/drawingml/2006/main">
+              <a:graphicData uri="http://schemas.openxmlformats.org/drawingml/2006/picture">
+                <pic:pic xmlns:pic="http://schemas.openxmlformats.org/drawingml/2006/picture">
+                  <pic:nvPicPr>
+                    <pic:cNvPr id="0" name="Picture 1" descr="https://ars.els-cdn.com/content/image/1-s2.0-S0098300411002676-gr5.jpg"/>
+                    <pic:cNvPicPr>
+                      <a:picLocks noChangeAspect="1" noChangeArrowheads="1"/>
+                    </pic:cNvPicPr>
+                  </pic:nvPicPr>
+                  <pic:blipFill>
+                    <a:blip r:embed="rId42">
+                      <a:extLst>
+                        <a:ext uri="{28A0092B-C50C-407E-A947-70E740481C1C}">
+                          <a14:useLocalDpi xmlns:a14="http://schemas.microsoft.com/office/drawing/2010/main" val="0"/>
+                        </a:ext>
+                      </a:extLst>
+                    </a:blip>
+                    <a:srcRect/>
+                    <a:stretch>
+                      <a:fillRect/>
+                    </a:stretch>
+                  </pic:blipFill>
+                  <pic:spPr bwMode="auto">
+                    <a:xfrm>
+                      <a:off x="0" y="0"/>
+                      <a:ext cx="2743200" cy="4695190"/>
+                    </a:xfrm>
+                    <a:prstGeom prst="rect">
+                      <a:avLst/>
+                    </a:prstGeom>
+                    <a:noFill/>
+                    <a:ln>
+                      <a:noFill/>
+                    </a:ln>
+                  </pic:spPr>
+                </pic:pic>
+              </a:graphicData>
+            </a:graphic>
+            <wp14:sizeRelH relativeFrom="page">
+              <wp14:pctWidth>0</wp14:pctWidth>
+            </wp14:sizeRelH>
+            <wp14:sizeRelV relativeFrom="page">
+              <wp14:pctHeight>0</wp14:pctHeight>
+            </wp14:sizeRelV>
+          </wp:anchor>
+        </w:drawing>
+      </w:r>
+      <w:r>
+        <w:rPr>
+          <w:rFonts w:ascii="Arial" w:hAnsi="Arial" w:cs="Arial"/>
+        </w:rPr>
+        <w:t xml:space="preserve">Github. </w:t>
+      </w:r>
+    </w:p>
+    <w:p>
+      <w:pPr>
+        <w:spacing w:line="360" w:lineRule="auto"/>
+        <w:rPr>
+          <w:rFonts w:ascii="Arial" w:hAnsi="Arial" w:cs="Arial"/>
+        </w:rPr>
+      </w:pPr>
+    </w:p>
+    <w:p>
+      <w:pPr>
+        <w:spacing w:line="360" w:lineRule="auto"/>
+        <w:rPr>
+          <w:rFonts w:ascii="Arial" w:hAnsi="Arial" w:cs="Arial"/>
+        </w:rPr>
+      </w:pPr>
+      <w:r>
+        <w:rPr>
+          <w:rFonts w:ascii="Arial" w:hAnsi="Arial" w:cs="Arial"/>
+        </w:rPr>
+        <w:lastRenderedPageBreak/>
+        <w:t xml:space="preserve">Figure 11- </w:t>
+      </w:r>
+      <w:r>
+        <w:rPr>
+          <w:rFonts w:ascii="Arial" w:hAnsi="Arial" w:cs="Arial"/>
+        </w:rPr>
+        <w:t>Forecasted shoreline position for the year 2056 based on the linear regression rates (LRR) of shoreline chan</w:t>
+      </w:r>
+      <w:r>
+        <w:rPr>
+          <w:rFonts w:ascii="Arial" w:hAnsi="Arial" w:cs="Arial"/>
+        </w:rPr>
+        <w:t xml:space="preserve">ge calculated at each transect (Jackson et al., </w:t>
+      </w:r>
+      <w:r>
+        <w:rPr>
+          <w:rFonts w:ascii="Arial" w:hAnsi="Arial" w:cs="Arial"/>
+        </w:rPr>
+        <w:t>2011)</w:t>
+      </w:r>
+      <w:r>
+        <w:rPr>
+          <w:rFonts w:ascii="Arial" w:hAnsi="Arial" w:cs="Arial"/>
+        </w:rPr>
+        <w:t xml:space="preserve">. </w:t>
       </w:r>
     </w:p>
     <w:p>
@@ -8315,14 +8789,7 @@
         <w:rPr>
           <w:rFonts w:ascii="Arial" w:hAnsi="Arial" w:cs="Arial"/>
         </w:rPr>
-        <w:t xml:space="preserve">I will use the data workflow ideas from Chapter 1 and apply those to the the spatial analyses I will conduct in Chapter 2.  By following these guidelines my goal is to develop a product that can be repeated and extended by future researchers working in </w:t>
-      </w:r>
-      <w:r>
-        <w:rPr>
-          <w:rFonts w:ascii="Arial" w:hAnsi="Arial" w:cs="Arial"/>
-        </w:rPr>
-        <w:lastRenderedPageBreak/>
-        <w:t>this region.  T</w:t>
+        <w:t>I will use the data workflow ideas from Chapter 1 and apply those to the the spatial analyses I will conduct in Chapter 2.  By following these guidelines my goal is to develop a product that can be repeated and extended by future researchers working in this region.  T</w:t>
       </w:r>
       <w:r>
         <w:rPr>
@@ -8360,6 +8827,42 @@
         </w:rPr>
         <w:t xml:space="preserve">Workflow documentation will contain step by step guide, screen shots, and descriptive text. Final documentation will be pushed to Github in a .doc or .pdf format. </w:t>
       </w:r>
+    </w:p>
+    <w:p>
+      <w:pPr>
+        <w:spacing w:line="360" w:lineRule="auto"/>
+        <w:ind w:firstLine="720"/>
+        <w:rPr>
+          <w:rFonts w:ascii="Arial" w:hAnsi="Arial" w:cs="Arial"/>
+        </w:rPr>
+      </w:pPr>
+    </w:p>
+    <w:p>
+      <w:pPr>
+        <w:spacing w:line="360" w:lineRule="auto"/>
+        <w:ind w:firstLine="720"/>
+        <w:rPr>
+          <w:rFonts w:ascii="Arial" w:hAnsi="Arial" w:cs="Arial"/>
+        </w:rPr>
+      </w:pPr>
+    </w:p>
+    <w:p>
+      <w:pPr>
+        <w:spacing w:line="360" w:lineRule="auto"/>
+        <w:ind w:firstLine="720"/>
+        <w:rPr>
+          <w:rFonts w:ascii="Arial" w:hAnsi="Arial" w:cs="Arial"/>
+        </w:rPr>
+      </w:pPr>
+    </w:p>
+    <w:p>
+      <w:pPr>
+        <w:spacing w:line="360" w:lineRule="auto"/>
+        <w:ind w:firstLine="720"/>
+        <w:rPr>
+          <w:rFonts w:ascii="Arial" w:hAnsi="Arial" w:cs="Arial"/>
+        </w:rPr>
+      </w:pPr>
     </w:p>
     <w:p>
       <w:pPr>
@@ -8605,14 +9108,7 @@
                     <w:rPr>
                       <w:noProof/>
                     </w:rPr>
-                    <w:t xml:space="preserve">Finkl, C., &amp; Charlier, R. (2003). Sustainability of Subtropical Coastal Zones in Southeastern Florida: Challenges for Urbanized Coastal Environments Threatened by </w:t>
-                  </w:r>
-                  <w:r>
-                    <w:rPr>
-                      <w:noProof/>
-                    </w:rPr>
-                    <w:lastRenderedPageBreak/>
-                    <w:t xml:space="preserve">Development, Pollution, Water Supply, and Storm Hazards. </w:t>
+                    <w:t xml:space="preserve">Finkl, C., &amp; Charlier, R. (2003). Sustainability of Subtropical Coastal Zones in Southeastern Florida: Challenges for Urbanized Coastal Environments Threatened by Development, Pollution, Water Supply, and Storm Hazards. </w:t>
                   </w:r>
                   <w:r>
                     <w:rPr>
@@ -8758,6 +9254,7 @@
                     <w:rPr>
                       <w:noProof/>
                     </w:rPr>
+                    <w:lastRenderedPageBreak/>
                     <w:t>Goodbred Jr, S. L., &amp; Hine, A. C. (1995). Coastal storm deposition: salt-marsh response to a severe extratropical storm, March 1993, west-central Florida. Geology, 23(8), 679-682.</w:t>
                   </w:r>
                 </w:p>
@@ -8818,6 +9315,21 @@
                     <w:rPr>
                       <w:noProof/>
                     </w:rPr>
+                    <w:t>Jackson Jr, C. W., Alexander, C. R., &amp; Bush, D. M. (2012). Application of the AMBUR R package for spatio-temporal analysis of shoreline change: Jekyll Island, Georgia, USA. Computers &amp; Geosciences, 41, 199-207.</w:t>
+                  </w:r>
+                </w:p>
+                <w:p>
+                  <w:pPr>
+                    <w:pStyle w:val="Bibliography"/>
+                    <w:ind w:left="720" w:hanging="720"/>
+                    <w:rPr>
+                      <w:noProof/>
+                    </w:rPr>
+                  </w:pPr>
+                  <w:r>
+                    <w:rPr>
+                      <w:noProof/>
+                    </w:rPr>
                     <w:t>Johnson, J. M., Moore, L. J., Ells, K., Murray, A. B., Adams, P. N., MacKenzie III, R. A., &amp; Jaeger, J. M. (2015). Recent shifts in coastline change and shoreline stabilization linked to storm climate change. Earth Surface Processes and Landforms, 40(5), 569-585.</w:t>
                   </w:r>
                 </w:p>
@@ -8877,7 +9389,6 @@
                     <w:rPr>
                       <w:noProof/>
                     </w:rPr>
-                    <w:lastRenderedPageBreak/>
                     <w:t xml:space="preserve">Kautz, R., Gilbert, T., &amp; Stys, B. (1999). </w:t>
                   </w:r>
                   <w:r>
@@ -9009,6 +9520,7 @@
                     <w:rPr>
                       <w:noProof/>
                     </w:rPr>
+                    <w:lastRenderedPageBreak/>
                     <w:t xml:space="preserve">Lowndes, J., Best, B., Scarborough, C., Afflerbach, J., Frazier, M., O'Hara, C., . . . Halpern, B. (2017). Our path to better science in less time using open data science tools. </w:t>
                   </w:r>
                   <w:r>
@@ -9228,7 +9740,6 @@
                     <w:rPr>
                       <w:noProof/>
                     </w:rPr>
-                    <w:lastRenderedPageBreak/>
                     <w:t xml:space="preserve">Raabe, E., &amp; Stumpf, R. (1997). </w:t>
                   </w:r>
                   <w:r>
@@ -9331,7 +9842,14 @@
                     <w:rPr>
                       <w:noProof/>
                     </w:rPr>
-                    <w:t xml:space="preserve">Sassaman, K., Wallis, N., McFadden, P., Mahar, G., Jenkins, J., Donop, M., . . . Oliveira, C. (2017, 4 3). Keeping Pace With Rising Sea: The First 6 Years of the Lower Suwannee Archaeological Survey, Gulf Coastal Florida. </w:t>
+                    <w:t xml:space="preserve">Sassaman, K., Wallis, N., McFadden, P., Mahar, G., Jenkins, J., Donop, M., . . . Oliveira, C. (2017, 4 3). Keeping Pace With Rising Sea: The First 6 Years of the Lower Suwannee </w:t>
+                  </w:r>
+                  <w:r>
+                    <w:rPr>
+                      <w:noProof/>
+                    </w:rPr>
+                    <w:lastRenderedPageBreak/>
+                    <w:t xml:space="preserve">Archaeological Survey, Gulf Coastal Florida. </w:t>
                   </w:r>
                   <w:r>
                     <w:rPr>
@@ -11005,7 +11523,6 @@
   <w:style w:type="character" w:default="1" w:styleId="DefaultParagraphFont">
     <w:name w:val="Default Paragraph Font"/>
     <w:uiPriority w:val="1"/>
-    <w:semiHidden/>
     <w:unhideWhenUsed/>
   </w:style>
   <w:style w:type="table" w:default="1" w:styleId="TableNormal">
@@ -13354,7 +13871,7 @@
 </file>
 
 <file path=customXml/itemProps1.xml><?xml version="1.0" encoding="utf-8"?>
-<ds:datastoreItem xmlns:ds="http://schemas.openxmlformats.org/officeDocument/2006/customXml" ds:itemID="{E56F0776-5C14-417A-88E4-9352E36F2664}">
+<ds:datastoreItem xmlns:ds="http://schemas.openxmlformats.org/officeDocument/2006/customXml" ds:itemID="{7C8E1043-5E3F-4172-875E-B16A2C1EBDDB}">
   <ds:schemaRefs>
     <ds:schemaRef ds:uri="http://schemas.openxmlformats.org/officeDocument/2006/bibliography"/>
   </ds:schemaRefs>

</xml_diff>

<commit_message>
updated proposal for R section
</commit_message>
<xml_diff>
--- a/graduate_research/proposal.docx
+++ b/graduate_research/proposal.docx
@@ -7749,7 +7749,19 @@
         <w:rPr>
           <w:rFonts w:ascii="Arial" w:hAnsi="Arial" w:cs="Arial"/>
         </w:rPr>
-        <w:t xml:space="preserve"> code within ArcMap that will reproduce the results of the analysis. The script can be written in the coding language Python, and can easily edited and ran on a serious of saved satellite imagery. However, this code is not necessarily applicable to manually digitizing imagery, but it can be applied</w:t>
+        <w:t xml:space="preserve"> code within ArcMap that will reproduce the results of the analysis. The script can be written in the coding language Python, and can ea</w:t>
+      </w:r>
+      <w:r>
+        <w:rPr>
+          <w:rFonts w:ascii="Arial" w:hAnsi="Arial" w:cs="Arial"/>
+        </w:rPr>
+        <w:t>sily edited and ran on a series</w:t>
+      </w:r>
+      <w:r>
+        <w:rPr>
+          <w:rFonts w:ascii="Arial" w:hAnsi="Arial" w:cs="Arial"/>
+        </w:rPr>
+        <w:t xml:space="preserve"> of saved satellite imagery. However, this code is not necessarily applicable to manually digitizing imagery, but it can be applied</w:t>
       </w:r>
       <w:r>
         <w:rPr>
@@ -7761,7 +7773,19 @@
         <w:rPr>
           <w:rFonts w:ascii="Arial" w:hAnsi="Arial" w:cs="Arial"/>
         </w:rPr>
-        <w:t xml:space="preserve"> to analyze the NDVI of the study site. </w:t>
+        <w:t xml:space="preserve"> to analyze NDVI </w:t>
+      </w:r>
+      <w:r>
+        <w:rPr>
+          <w:rFonts w:ascii="Arial" w:hAnsi="Arial" w:cs="Arial"/>
+        </w:rPr>
+        <w:t xml:space="preserve">and other shoreline indicators </w:t>
+      </w:r>
+      <w:r>
+        <w:rPr>
+          <w:rFonts w:ascii="Arial" w:hAnsi="Arial" w:cs="Arial"/>
+        </w:rPr>
+        <w:t xml:space="preserve">of the study site. </w:t>
       </w:r>
     </w:p>
     <w:p>
@@ -7795,43 +7819,434 @@
         </w:rPr>
         <w:t xml:space="preserve"> Add-In</w:t>
       </w:r>
-      <w:bookmarkStart w:id="27" w:name="_GoBack"/>
-      <w:bookmarkEnd w:id="27"/>
-    </w:p>
-    <w:p>
-      <w:pPr>
-        <w:spacing w:line="360" w:lineRule="auto"/>
-      </w:pPr>
-      <w:hyperlink r:id="rId39" w:history="1">
-        <w:r>
-          <w:rPr>
-            <w:rStyle w:val="Hyperlink"/>
-          </w:rPr>
-          <w:t>https://link.springer.com/article/10.1007/s10661-019-7535-8</w:t>
-        </w:r>
-      </w:hyperlink>
-    </w:p>
-    <w:p>
-      <w:pPr>
-        <w:spacing w:line="360" w:lineRule="auto"/>
-        <w:rPr>
-          <w:rFonts w:ascii="Arial" w:hAnsi="Arial" w:cs="Arial"/>
-          <w:i/>
-        </w:rPr>
-      </w:pPr>
-      <w:hyperlink r:id="rId40" w:anchor="qt-science_center_objects" w:history="1">
-        <w:r>
-          <w:rPr>
-            <w:rStyle w:val="Hyperlink"/>
-          </w:rPr>
-          <w:t>https://www.usgs.gov/centers/whcmsc/science/digital-shoreline-analysis-system-dsas?qt-science_center_objects=0#qt-science_center_objects</w:t>
-        </w:r>
-      </w:hyperlink>
     </w:p>
     <w:p>
       <w:pPr>
         <w:spacing w:line="360" w:lineRule="auto"/>
         <w:ind w:firstLine="720"/>
+        <w:rPr>
+          <w:rFonts w:ascii="Arial" w:hAnsi="Arial" w:cs="Arial"/>
+        </w:rPr>
+      </w:pPr>
+      <w:r>
+        <w:rPr>
+          <w:rFonts w:ascii="Arial" w:hAnsi="Arial" w:cs="Arial"/>
+        </w:rPr>
+        <w:t xml:space="preserve">The Digital Shoreline Analysis System (DSAS) </w:t>
+      </w:r>
+      <w:r>
+        <w:rPr>
+          <w:rFonts w:ascii="Arial" w:hAnsi="Arial" w:cs="Arial"/>
+        </w:rPr>
+        <w:t>is a USGS developed</w:t>
+      </w:r>
+      <w:r>
+        <w:rPr>
+          <w:rFonts w:ascii="Arial" w:hAnsi="Arial" w:cs="Arial"/>
+        </w:rPr>
+        <w:t xml:space="preserve"> ArcMap add-in that is a </w:t>
+      </w:r>
+      <w:r>
+        <w:rPr>
+          <w:rFonts w:ascii="Arial" w:hAnsi="Arial" w:cs="Arial"/>
+        </w:rPr>
+        <w:t>freely available software application to compute rate-</w:t>
+      </w:r>
+      <w:r>
+        <w:rPr>
+          <w:rFonts w:ascii="Arial" w:hAnsi="Arial" w:cs="Arial"/>
+        </w:rPr>
+        <w:t>of-change statistics for a time-</w:t>
+      </w:r>
+      <w:r>
+        <w:rPr>
+          <w:rFonts w:ascii="Arial" w:hAnsi="Arial" w:cs="Arial"/>
+        </w:rPr>
+        <w:t xml:space="preserve">series of </w:t>
+      </w:r>
+      <w:r>
+        <w:rPr>
+          <w:rFonts w:ascii="Arial" w:hAnsi="Arial" w:cs="Arial"/>
+        </w:rPr>
+        <w:t>multiple historical shoreline positions</w:t>
+      </w:r>
+      <w:r>
+        <w:rPr>
+          <w:rFonts w:ascii="Arial" w:hAnsi="Arial" w:cs="Arial"/>
+        </w:rPr>
+        <w:t xml:space="preserve"> </w:t>
+      </w:r>
+      <w:r>
+        <w:rPr>
+          <w:rFonts w:ascii="Arial" w:hAnsi="Arial" w:cs="Arial"/>
+        </w:rPr>
+        <w:t xml:space="preserve">and predicted shoreline forecasting </w:t>
+      </w:r>
+      <w:r>
+        <w:rPr>
+          <w:rFonts w:ascii="Arial" w:hAnsi="Arial" w:cs="Arial"/>
+        </w:rPr>
+        <w:t>(</w:t>
+      </w:r>
+      <w:r>
+        <w:rPr>
+          <w:rFonts w:ascii="Arial" w:hAnsi="Arial" w:cs="Arial"/>
+        </w:rPr>
+        <w:t>https://www.usgs.gov/centers/whcmsc/science/digital-shoreline-analysis-system-dsas?qt-science_center_objects=0#qt-science_center_objects</w:t>
+      </w:r>
+      <w:r>
+        <w:rPr>
+          <w:rFonts w:ascii="Arial" w:hAnsi="Arial" w:cs="Arial"/>
+        </w:rPr>
+        <w:t xml:space="preserve">). </w:t>
+      </w:r>
+      <w:r>
+        <w:rPr>
+          <w:rFonts w:ascii="Arial" w:hAnsi="Arial" w:cs="Arial"/>
+        </w:rPr>
+        <w:t xml:space="preserve">The software add-in </w:t>
+      </w:r>
+      <w:r>
+        <w:rPr>
+          <w:rFonts w:ascii="Arial" w:hAnsi="Arial" w:cs="Arial"/>
+        </w:rPr>
+        <w:t xml:space="preserve">also </w:t>
+      </w:r>
+      <w:r>
+        <w:rPr>
+          <w:rFonts w:ascii="Arial" w:hAnsi="Arial" w:cs="Arial"/>
+        </w:rPr>
+        <w:t>generates</w:t>
+      </w:r>
+      <w:r>
+        <w:rPr>
+          <w:rFonts w:ascii="Arial" w:hAnsi="Arial" w:cs="Arial"/>
+        </w:rPr>
+        <w:t xml:space="preserve"> transects to measure distant between a baseline and historical shorelines</w:t>
+      </w:r>
+      <w:r>
+        <w:rPr>
+          <w:rFonts w:ascii="Arial" w:hAnsi="Arial" w:cs="Arial"/>
+        </w:rPr>
+        <w:t xml:space="preserve"> (Figure 10)</w:t>
+      </w:r>
+      <w:r>
+        <w:rPr>
+          <w:rFonts w:ascii="Arial" w:hAnsi="Arial" w:cs="Arial"/>
+        </w:rPr>
+        <w:t>.</w:t>
+      </w:r>
+      <w:r>
+        <w:rPr>
+          <w:rFonts w:ascii="Arial" w:hAnsi="Arial" w:cs="Arial"/>
+        </w:rPr>
+        <w:t xml:space="preserve"> </w:t>
+      </w:r>
+      <w:r>
+        <w:rPr>
+          <w:rFonts w:ascii="Arial" w:hAnsi="Arial" w:cs="Arial"/>
+        </w:rPr>
+        <w:t xml:space="preserve"> The add-in is consistently updated by USGS to </w:t>
+      </w:r>
+      <w:r>
+        <w:rPr>
+          <w:rFonts w:ascii="Arial" w:hAnsi="Arial" w:cs="Arial"/>
+        </w:rPr>
+        <w:t xml:space="preserve">provide more analysis functions and to </w:t>
+      </w:r>
+      <w:r>
+        <w:rPr>
+          <w:rFonts w:ascii="Arial" w:hAnsi="Arial" w:cs="Arial"/>
+        </w:rPr>
+        <w:t xml:space="preserve">ensure usability with newer ArcMap upgrades. </w:t>
+      </w:r>
+    </w:p>
+    <w:p>
+      <w:pPr>
+        <w:spacing w:line="360" w:lineRule="auto"/>
+        <w:ind w:firstLine="720"/>
+        <w:rPr>
+          <w:rFonts w:ascii="Arial" w:hAnsi="Arial" w:cs="Arial"/>
+        </w:rPr>
+      </w:pPr>
+      <w:r>
+        <w:rPr>
+          <w:rFonts w:ascii="Arial" w:hAnsi="Arial" w:cs="Arial"/>
+        </w:rPr>
+        <w:t>Baral et al., (2018)</w:t>
+      </w:r>
+      <w:r>
+        <w:rPr>
+          <w:rFonts w:ascii="Arial" w:hAnsi="Arial" w:cs="Arial"/>
+        </w:rPr>
+        <w:t xml:space="preserve"> used the DSAS add-in to determine long-term shoreline changes along the coast of Chilika Lagoon, in India, from 1975 to 2015. </w:t>
+      </w:r>
+      <w:r>
+        <w:rPr>
+          <w:rFonts w:ascii="Arial" w:hAnsi="Arial" w:cs="Arial"/>
+        </w:rPr>
+        <w:t xml:space="preserve">The results determined that Chilika Lagoon had high sediment accretion in the past 40 years and low erosion. The conclusions provided a </w:t>
+      </w:r>
+      <w:r>
+        <w:rPr>
+          <w:rFonts w:ascii="Arial" w:hAnsi="Arial" w:cs="Arial"/>
+        </w:rPr>
+        <w:t xml:space="preserve">prerequisite baseline </w:t>
+      </w:r>
+      <w:r>
+        <w:rPr>
+          <w:rFonts w:ascii="Arial" w:hAnsi="Arial" w:cs="Arial"/>
+        </w:rPr>
+        <w:t xml:space="preserve">of information for Chilika </w:t>
+      </w:r>
+      <w:r>
+        <w:rPr>
+          <w:rFonts w:ascii="Arial" w:hAnsi="Arial" w:cs="Arial"/>
+        </w:rPr>
+        <w:t>shoreline evolution</w:t>
+      </w:r>
+      <w:r>
+        <w:rPr>
+          <w:rFonts w:ascii="Arial" w:hAnsi="Arial" w:cs="Arial"/>
+        </w:rPr>
+        <w:t xml:space="preserve"> including its rate of change.</w:t>
+      </w:r>
+      <w:r>
+        <w:rPr>
+          <w:rFonts w:ascii="Arial" w:hAnsi="Arial" w:cs="Arial"/>
+        </w:rPr>
+        <w:t xml:space="preserve"> Likewise, Kale, Ataol and Tekkanat, (2019) calculated erosion rates and shoreline changes i</w:t>
+      </w:r>
+      <w:r>
+        <w:rPr>
+          <w:rFonts w:ascii="Arial" w:hAnsi="Arial" w:cs="Arial"/>
+        </w:rPr>
+        <w:t>n the Yeşilırmak Delta</w:t>
+      </w:r>
+      <w:r>
+        <w:rPr>
+          <w:rFonts w:ascii="Arial" w:hAnsi="Arial" w:cs="Arial"/>
+        </w:rPr>
+        <w:t>, Turkey</w:t>
+      </w:r>
+      <w:r>
+        <w:rPr>
+          <w:rFonts w:ascii="Arial" w:hAnsi="Arial" w:cs="Arial"/>
+        </w:rPr>
+        <w:t xml:space="preserve"> from 1953 to 2017 using </w:t>
+      </w:r>
+      <w:r>
+        <w:rPr>
+          <w:rFonts w:ascii="Arial" w:hAnsi="Arial" w:cs="Arial"/>
+        </w:rPr>
+        <w:t xml:space="preserve">the </w:t>
+      </w:r>
+      <w:r>
+        <w:rPr>
+          <w:rFonts w:ascii="Arial" w:hAnsi="Arial" w:cs="Arial"/>
+        </w:rPr>
+        <w:t>DSAS</w:t>
+      </w:r>
+      <w:r>
+        <w:rPr>
+          <w:rFonts w:ascii="Arial" w:hAnsi="Arial" w:cs="Arial"/>
+        </w:rPr>
+        <w:t xml:space="preserve"> add-in</w:t>
+      </w:r>
+      <w:r>
+        <w:rPr>
+          <w:rFonts w:ascii="Arial" w:hAnsi="Arial" w:cs="Arial"/>
+        </w:rPr>
+        <w:t xml:space="preserve">. Their results determined that the recent dams that were built in the Delta have affected shoreline development and movement, and have most likely caused shoreline retreat. Calculating shoreline changes in the </w:t>
+      </w:r>
+      <w:r>
+        <w:rPr>
+          <w:rFonts w:ascii="Arial" w:hAnsi="Arial" w:cs="Arial"/>
+        </w:rPr>
+        <w:t>Yeşilırmak Delta</w:t>
+      </w:r>
+      <w:r>
+        <w:rPr>
+          <w:rFonts w:ascii="Arial" w:hAnsi="Arial" w:cs="Arial"/>
+        </w:rPr>
+        <w:t xml:space="preserve"> has highlighted major</w:t>
+      </w:r>
+      <w:r>
+        <w:rPr>
+          <w:rFonts w:ascii="Arial" w:hAnsi="Arial" w:cs="Arial"/>
+        </w:rPr>
+        <w:t xml:space="preserve"> environmental problem</w:t>
+      </w:r>
+      <w:r>
+        <w:rPr>
+          <w:rFonts w:ascii="Arial" w:hAnsi="Arial" w:cs="Arial"/>
+        </w:rPr>
+        <w:t xml:space="preserve">s and these conclusions will need to be </w:t>
+      </w:r>
+      <w:r>
+        <w:rPr>
+          <w:rFonts w:ascii="Arial" w:hAnsi="Arial" w:cs="Arial"/>
+        </w:rPr>
+        <w:t>considered in any future coastal management plans.</w:t>
+      </w:r>
+      <w:r>
+        <w:rPr>
+          <w:rFonts w:ascii="Arial" w:hAnsi="Arial" w:cs="Arial"/>
+        </w:rPr>
+        <w:t xml:space="preserve"> </w:t>
+      </w:r>
+      <w:r>
+        <w:rPr>
+          <w:rFonts w:ascii="Arial" w:hAnsi="Arial" w:cs="Arial"/>
+        </w:rPr>
+        <w:t>Since the add-in</w:t>
+      </w:r>
+      <w:r>
+        <w:rPr>
+          <w:rFonts w:ascii="Arial" w:hAnsi="Arial" w:cs="Arial"/>
+        </w:rPr>
+        <w:t xml:space="preserve"> </w:t>
+      </w:r>
+      <w:r>
+        <w:rPr>
+          <w:rFonts w:ascii="Arial" w:hAnsi="Arial" w:cs="Arial"/>
+        </w:rPr>
+        <w:t xml:space="preserve">is </w:t>
+      </w:r>
+      <w:r>
+        <w:rPr>
+          <w:rFonts w:ascii="Arial" w:hAnsi="Arial" w:cs="Arial"/>
+        </w:rPr>
+        <w:lastRenderedPageBreak/>
+        <w:t xml:space="preserve">mostly </w:t>
+      </w:r>
+      <w:r>
+        <w:rPr>
+          <w:rFonts w:ascii="Arial" w:hAnsi="Arial" w:cs="Arial"/>
+        </w:rPr>
+        <w:t xml:space="preserve">a </w:t>
+      </w:r>
+      <w:r>
+        <w:rPr>
+          <w:rFonts w:ascii="Arial" w:hAnsi="Arial" w:cs="Arial"/>
+        </w:rPr>
+        <w:t>point and click</w:t>
+      </w:r>
+      <w:r>
+        <w:rPr>
+          <w:rFonts w:ascii="Arial" w:hAnsi="Arial" w:cs="Arial"/>
+        </w:rPr>
+        <w:t xml:space="preserve"> function</w:t>
+      </w:r>
+      <w:r>
+        <w:rPr>
+          <w:rFonts w:ascii="Arial" w:hAnsi="Arial" w:cs="Arial"/>
+        </w:rPr>
+        <w:t>,</w:t>
+      </w:r>
+      <w:r>
+        <w:rPr>
+          <w:rFonts w:ascii="Arial" w:hAnsi="Arial" w:cs="Arial"/>
+        </w:rPr>
+        <w:t xml:space="preserve"> and not written in script,</w:t>
+      </w:r>
+      <w:r>
+        <w:rPr>
+          <w:rFonts w:ascii="Arial" w:hAnsi="Arial" w:cs="Arial"/>
+        </w:rPr>
+        <w:t xml:space="preserve"> this method might not be as easily reproducible as other methods mentioned in this section. </w:t>
+      </w:r>
+    </w:p>
+    <w:p>
+      <w:pPr>
+        <w:spacing w:line="360" w:lineRule="auto"/>
+        <w:rPr>
+          <w:rFonts w:ascii="Arial" w:hAnsi="Arial" w:cs="Arial"/>
+        </w:rPr>
+      </w:pPr>
+      <w:r>
+        <w:rPr>
+          <w:noProof/>
+        </w:rPr>
+        <w:drawing>
+          <wp:anchor distT="0" distB="0" distL="114300" distR="114300" simplePos="0" relativeHeight="251678208" behindDoc="0" locked="0" layoutInCell="1" allowOverlap="1" wp14:anchorId="22E2F261" wp14:editId="6C32E501">
+            <wp:simplePos x="0" y="0"/>
+            <wp:positionH relativeFrom="column">
+              <wp:posOffset>228600</wp:posOffset>
+            </wp:positionH>
+            <wp:positionV relativeFrom="paragraph">
+              <wp:posOffset>37465</wp:posOffset>
+            </wp:positionV>
+            <wp:extent cx="5029200" cy="3281680"/>
+            <wp:effectExtent l="0" t="0" r="0" b="4445"/>
+            <wp:wrapTopAndBottom/>
+            <wp:docPr id="4" name="Picture 4" descr="DSAS generated transect"/>
+            <wp:cNvGraphicFramePr>
+              <a:graphicFrameLocks xmlns:a="http://schemas.openxmlformats.org/drawingml/2006/main" noChangeAspect="1"/>
+            </wp:cNvGraphicFramePr>
+            <a:graphic xmlns:a="http://schemas.openxmlformats.org/drawingml/2006/main">
+              <a:graphicData uri="http://schemas.openxmlformats.org/drawingml/2006/picture">
+                <pic:pic xmlns:pic="http://schemas.openxmlformats.org/drawingml/2006/picture">
+                  <pic:nvPicPr>
+                    <pic:cNvPr id="0" name="Picture 1" descr="DSAS generated transect"/>
+                    <pic:cNvPicPr>
+                      <a:picLocks noChangeAspect="1" noChangeArrowheads="1"/>
+                    </pic:cNvPicPr>
+                  </pic:nvPicPr>
+                  <pic:blipFill>
+                    <a:blip r:embed="rId39">
+                      <a:extLst>
+                        <a:ext uri="{28A0092B-C50C-407E-A947-70E740481C1C}">
+                          <a14:useLocalDpi xmlns:a14="http://schemas.microsoft.com/office/drawing/2010/main" val="0"/>
+                        </a:ext>
+                      </a:extLst>
+                    </a:blip>
+                    <a:srcRect/>
+                    <a:stretch>
+                      <a:fillRect/>
+                    </a:stretch>
+                  </pic:blipFill>
+                  <pic:spPr bwMode="auto">
+                    <a:xfrm>
+                      <a:off x="0" y="0"/>
+                      <a:ext cx="5029200" cy="3281680"/>
+                    </a:xfrm>
+                    <a:prstGeom prst="rect">
+                      <a:avLst/>
+                    </a:prstGeom>
+                    <a:noFill/>
+                    <a:ln>
+                      <a:noFill/>
+                    </a:ln>
+                  </pic:spPr>
+                </pic:pic>
+              </a:graphicData>
+            </a:graphic>
+            <wp14:sizeRelH relativeFrom="page">
+              <wp14:pctWidth>0</wp14:pctWidth>
+            </wp14:sizeRelH>
+            <wp14:sizeRelV relativeFrom="page">
+              <wp14:pctHeight>0</wp14:pctHeight>
+            </wp14:sizeRelV>
+          </wp:anchor>
+        </w:drawing>
+      </w:r>
+      <w:r>
+        <w:rPr>
+          <w:rFonts w:ascii="Arial" w:hAnsi="Arial" w:cs="Arial"/>
+        </w:rPr>
+        <w:t>Figure 10-</w:t>
+      </w:r>
+      <w:r>
+        <w:rPr>
+          <w:rFonts w:ascii="Arial" w:hAnsi="Arial" w:cs="Arial"/>
+        </w:rPr>
+        <w:t xml:space="preserve"> DSAS generated transect that are cast perpendicular to the reference baseline to intersect shorelines at a user- specified spacing alongshore. </w:t>
+      </w:r>
+    </w:p>
+    <w:p>
+      <w:pPr>
+        <w:spacing w:line="360" w:lineRule="auto"/>
         <w:rPr>
           <w:rFonts w:ascii="Arial" w:hAnsi="Arial" w:cs="Arial"/>
         </w:rPr>
@@ -7980,6 +8395,7 @@
           <w:rFonts w:ascii="Arial" w:hAnsi="Arial" w:cs="Arial"/>
           <w:iCs/>
         </w:rPr>
+        <w:lastRenderedPageBreak/>
         <w:t>Google Earth Engine has also been widely used in processing large dataset</w:t>
       </w:r>
       <w:r>
@@ -8001,35 +8417,41 @@
           <w:rFonts w:ascii="Arial" w:hAnsi="Arial" w:cs="Arial"/>
           <w:iCs/>
         </w:rPr>
-        <w:t xml:space="preserve">The same set of statistical formulas or computations </w:t>
+        <w:t xml:space="preserve">The same set of statistical formulas or computations can be applied spatially and temporally over imagery in a collection to calculate per-pixel statistics of the collection through time. </w:t>
       </w:r>
       <w:r>
         <w:rPr>
           <w:rFonts w:ascii="Arial" w:hAnsi="Arial" w:cs="Arial"/>
           <w:iCs/>
         </w:rPr>
-        <w:lastRenderedPageBreak/>
-        <w:t xml:space="preserve">can be applied spatially and temporally over imagery in a collection to calculate per-pixel statistics of the collection through time. </w:t>
+        <w:t>Pekel et al.,</w:t>
       </w:r>
       <w:r>
         <w:rPr>
           <w:rFonts w:ascii="Arial" w:hAnsi="Arial" w:cs="Arial"/>
           <w:iCs/>
         </w:rPr>
-        <w:t>Pekel et al.,</w:t>
+        <w:t xml:space="preserve"> (2016) used Googled Earth Engine to map global surface water in a time-series analysis</w:t>
       </w:r>
       <w:r>
         <w:rPr>
           <w:rFonts w:ascii="Arial" w:hAnsi="Arial" w:cs="Arial"/>
           <w:iCs/>
         </w:rPr>
-        <w:t xml:space="preserve"> (2016) used Googled Earth Engine to map global surface water in a time-series analysis. </w:t>
+        <w:t xml:space="preserve"> from a combination of available satellite observations to put real-time monitoring of change on Earth’ss inland and coastal waters</w:t>
       </w:r>
       <w:r>
         <w:rPr>
           <w:rFonts w:ascii="Arial" w:hAnsi="Arial" w:cs="Arial"/>
           <w:iCs/>
         </w:rPr>
+        <w:t xml:space="preserve">. </w:t>
+      </w:r>
+      <w:r>
+        <w:rPr>
+          <w:rFonts w:ascii="Arial" w:hAnsi="Arial" w:cs="Arial"/>
+          <w:iCs/>
+        </w:rPr>
         <w:t>The results and metrics were then added into Google Earth’s Engine catalog to be shared with the</w:t>
       </w:r>
       <w:r>
@@ -8100,13 +8522,27 @@
           <w:rFonts w:ascii="Arial" w:hAnsi="Arial" w:cs="Arial"/>
           <w:iCs/>
         </w:rPr>
-        <w:t xml:space="preserve">for past 40 years. </w:t>
+        <w:t>for past 40 years</w:t>
       </w:r>
       <w:r>
         <w:rPr>
           <w:rFonts w:ascii="Arial" w:hAnsi="Arial" w:cs="Arial"/>
           <w:iCs/>
         </w:rPr>
+        <w:t xml:space="preserve"> and was shown to be a reliable method to detect urban extents</w:t>
+      </w:r>
+      <w:r>
+        <w:rPr>
+          <w:rFonts w:ascii="Arial" w:hAnsi="Arial" w:cs="Arial"/>
+          <w:iCs/>
+        </w:rPr>
+        <w:t xml:space="preserve">. </w:t>
+      </w:r>
+      <w:r>
+        <w:rPr>
+          <w:rFonts w:ascii="Arial" w:hAnsi="Arial" w:cs="Arial"/>
+          <w:iCs/>
+        </w:rPr>
         <w:t xml:space="preserve">By selecting a specific satellite and location, and </w:t>
       </w:r>
       <w:r>
@@ -8137,16 +8573,16 @@
           <w:noProof/>
         </w:rPr>
         <w:drawing>
-          <wp:anchor distT="0" distB="0" distL="114300" distR="114300" simplePos="0" relativeHeight="251676160" behindDoc="0" locked="0" layoutInCell="1" allowOverlap="1" wp14:anchorId="3773757D" wp14:editId="2490559E">
+          <wp:anchor distT="0" distB="0" distL="114300" distR="114300" simplePos="0" relativeHeight="251676160" behindDoc="0" locked="0" layoutInCell="1" allowOverlap="1" wp14:anchorId="3773757D" wp14:editId="76CF0099">
             <wp:simplePos x="0" y="0"/>
             <wp:positionH relativeFrom="column">
               <wp:posOffset>0</wp:posOffset>
             </wp:positionH>
             <wp:positionV relativeFrom="paragraph">
-              <wp:posOffset>0</wp:posOffset>
+              <wp:posOffset>377825</wp:posOffset>
             </wp:positionV>
-            <wp:extent cx="5943600" cy="3286125"/>
-            <wp:effectExtent l="0" t="0" r="0" b="9525"/>
+            <wp:extent cx="5715000" cy="3159760"/>
+            <wp:effectExtent l="0" t="0" r="0" b="2540"/>
             <wp:wrapTopAndBottom/>
             <wp:docPr id="2" name="Picture 2"/>
             <wp:cNvGraphicFramePr>
@@ -8160,7 +8596,7 @@
                     <pic:cNvPicPr/>
                   </pic:nvPicPr>
                   <pic:blipFill rotWithShape="1">
-                    <a:blip r:embed="rId41" cstate="print">
+                    <a:blip r:embed="rId40" cstate="print">
                       <a:extLst>
                         <a:ext uri="{28A0092B-C50C-407E-A947-70E740481C1C}">
                           <a14:useLocalDpi xmlns:a14="http://schemas.microsoft.com/office/drawing/2010/main" val="0"/>
@@ -8173,7 +8609,7 @@
                   <pic:spPr bwMode="auto">
                     <a:xfrm>
                       <a:off x="0" y="0"/>
-                      <a:ext cx="5943600" cy="3286125"/>
+                      <a:ext cx="5715000" cy="3159760"/>
                     </a:xfrm>
                     <a:prstGeom prst="rect">
                       <a:avLst/>
@@ -8199,18 +8635,34 @@
           </wp:anchor>
         </w:drawing>
       </w:r>
-      <w:r>
+    </w:p>
+    <w:p>
+      <w:pPr>
+        <w:spacing w:line="360" w:lineRule="auto"/>
         <w:rPr>
           <w:rFonts w:ascii="Arial" w:hAnsi="Arial" w:cs="Arial"/>
           <w:iCs/>
         </w:rPr>
-        <w:t>Figure 10- Screenshot of Google Earth Engine user interface with a</w:t>
-      </w:r>
+      </w:pPr>
       <w:r>
         <w:rPr>
           <w:rFonts w:ascii="Arial" w:hAnsi="Arial" w:cs="Arial"/>
           <w:iCs/>
         </w:rPr>
+        <w:t>Figure 11</w:t>
+      </w:r>
+      <w:r>
+        <w:rPr>
+          <w:rFonts w:ascii="Arial" w:hAnsi="Arial" w:cs="Arial"/>
+          <w:iCs/>
+        </w:rPr>
+        <w:t>- Screenshot of Google Earth Engine user interface with a</w:t>
+      </w:r>
+      <w:r>
+        <w:rPr>
+          <w:rFonts w:ascii="Arial" w:hAnsi="Arial" w:cs="Arial"/>
+          <w:iCs/>
+        </w:rPr>
         <w:t>n</w:t>
       </w:r>
       <w:r>
@@ -8247,6 +8699,13 @@
           <w:iCs/>
         </w:rPr>
         <w:t>radiance analysis</w:t>
+      </w:r>
+      <w:r>
+        <w:rPr>
+          <w:rFonts w:ascii="Arial" w:hAnsi="Arial" w:cs="Arial"/>
+          <w:iCs/>
+        </w:rPr>
+        <w:t xml:space="preserve"> code</w:t>
       </w:r>
       <w:r>
         <w:rPr>
@@ -8289,20 +8748,31 @@
           <w:iCs/>
         </w:rPr>
       </w:pPr>
-      <w:r>
+    </w:p>
+    <w:p>
+      <w:pPr>
+        <w:spacing w:line="360" w:lineRule="auto"/>
         <w:rPr>
           <w:rFonts w:ascii="Arial" w:hAnsi="Arial" w:cs="Arial"/>
           <w:i/>
           <w:iCs/>
         </w:rPr>
-        <w:t xml:space="preserve">R </w:t>
-      </w:r>
+      </w:pPr>
       <w:r>
         <w:rPr>
           <w:rFonts w:ascii="Arial" w:hAnsi="Arial" w:cs="Arial"/>
           <w:i/>
           <w:iCs/>
         </w:rPr>
+        <w:lastRenderedPageBreak/>
+        <w:t xml:space="preserve">R </w:t>
+      </w:r>
+      <w:r>
+        <w:rPr>
+          <w:rFonts w:ascii="Arial" w:hAnsi="Arial" w:cs="Arial"/>
+          <w:i/>
+          <w:iCs/>
+        </w:rPr>
         <w:t xml:space="preserve">and reproducibility </w:t>
       </w:r>
     </w:p>
@@ -8318,13 +8788,133 @@
           <w:rFonts w:ascii="Arial" w:hAnsi="Arial" w:cs="Arial"/>
         </w:rPr>
         <w:tab/>
-        <w:t>The advantage of using a</w:t>
-      </w:r>
-      <w:r>
-        <w:rPr>
-          <w:rFonts w:ascii="Arial" w:hAnsi="Arial" w:cs="Arial"/>
-        </w:rPr>
-        <w:t xml:space="preserve"> free available and reproducible coding software is that multiple users can compute additional datasets with the existing code. Currently, R does have capabilities in using raster</w:t>
+        <w:t xml:space="preserve">The advantage of using </w:t>
+      </w:r>
+      <w:r>
+        <w:rPr>
+          <w:rFonts w:ascii="Arial" w:hAnsi="Arial" w:cs="Arial"/>
+        </w:rPr>
+        <w:t>R</w:t>
+      </w:r>
+      <w:r>
+        <w:rPr>
+          <w:rFonts w:ascii="Arial" w:hAnsi="Arial" w:cs="Arial"/>
+        </w:rPr>
+        <w:t xml:space="preserve"> in geospatial analysis</w:t>
+      </w:r>
+      <w:r>
+        <w:rPr>
+          <w:rFonts w:ascii="Arial" w:hAnsi="Arial" w:cs="Arial"/>
+        </w:rPr>
+        <w:t xml:space="preserve"> is </w:t>
+      </w:r>
+      <w:r>
+        <w:rPr>
+          <w:rFonts w:ascii="Arial" w:hAnsi="Arial" w:cs="Arial"/>
+        </w:rPr>
+        <w:t xml:space="preserve">that </w:t>
+      </w:r>
+      <w:r>
+        <w:rPr>
+          <w:rFonts w:ascii="Arial" w:hAnsi="Arial" w:cs="Arial"/>
+        </w:rPr>
+        <w:t xml:space="preserve">it is </w:t>
+      </w:r>
+      <w:r>
+        <w:rPr>
+          <w:rFonts w:ascii="Arial" w:hAnsi="Arial" w:cs="Arial"/>
+        </w:rPr>
+        <w:t>a</w:t>
+      </w:r>
+      <w:r>
+        <w:rPr>
+          <w:rFonts w:ascii="Arial" w:hAnsi="Arial" w:cs="Arial"/>
+        </w:rPr>
+        <w:t xml:space="preserve"> free</w:t>
+      </w:r>
+      <w:r>
+        <w:rPr>
+          <w:rFonts w:ascii="Arial" w:hAnsi="Arial" w:cs="Arial"/>
+        </w:rPr>
+        <w:t>ly</w:t>
+      </w:r>
+      <w:r>
+        <w:rPr>
+          <w:rFonts w:ascii="Arial" w:hAnsi="Arial" w:cs="Arial"/>
+        </w:rPr>
+        <w:t xml:space="preserve"> available and reproducible coding software</w:t>
+      </w:r>
+      <w:r>
+        <w:rPr>
+          <w:rFonts w:ascii="Arial" w:hAnsi="Arial" w:cs="Arial"/>
+        </w:rPr>
+        <w:t xml:space="preserve">. R can </w:t>
+      </w:r>
+      <w:r>
+        <w:rPr>
+          <w:rFonts w:ascii="Arial" w:hAnsi="Arial" w:cs="Arial"/>
+        </w:rPr>
+        <w:t>enable</w:t>
+      </w:r>
+      <w:r>
+        <w:rPr>
+          <w:rFonts w:ascii="Arial" w:hAnsi="Arial" w:cs="Arial"/>
+        </w:rPr>
+        <w:t xml:space="preserve"> users</w:t>
+      </w:r>
+      <w:r>
+        <w:rPr>
+          <w:rFonts w:ascii="Arial" w:hAnsi="Arial" w:cs="Arial"/>
+        </w:rPr>
+        <w:t xml:space="preserve"> </w:t>
+      </w:r>
+      <w:r>
+        <w:rPr>
+          <w:rFonts w:ascii="Arial" w:hAnsi="Arial" w:cs="Arial"/>
+        </w:rPr>
+        <w:t xml:space="preserve">to </w:t>
+      </w:r>
+      <w:r>
+        <w:rPr>
+          <w:rFonts w:ascii="Arial" w:hAnsi="Arial" w:cs="Arial"/>
+        </w:rPr>
+        <w:t xml:space="preserve">write </w:t>
+      </w:r>
+      <w:r>
+        <w:rPr>
+          <w:rFonts w:ascii="Arial" w:hAnsi="Arial" w:cs="Arial"/>
+        </w:rPr>
+        <w:t>scripts that can</w:t>
+      </w:r>
+      <w:r>
+        <w:rPr>
+          <w:rFonts w:ascii="Arial" w:hAnsi="Arial" w:cs="Arial"/>
+        </w:rPr>
+        <w:t xml:space="preserve"> compute </w:t>
+      </w:r>
+      <w:r>
+        <w:rPr>
+          <w:rFonts w:ascii="Arial" w:hAnsi="Arial" w:cs="Arial"/>
+        </w:rPr>
+        <w:t>many different calculations on</w:t>
+      </w:r>
+      <w:r>
+        <w:rPr>
+          <w:rFonts w:ascii="Arial" w:hAnsi="Arial" w:cs="Arial"/>
+        </w:rPr>
+        <w:t xml:space="preserve"> several</w:t>
+      </w:r>
+      <w:r>
+        <w:rPr>
+          <w:rFonts w:ascii="Arial" w:hAnsi="Arial" w:cs="Arial"/>
+        </w:rPr>
+        <w:t xml:space="preserve"> datasets</w:t>
+      </w:r>
+      <w:r>
+        <w:rPr>
+          <w:rFonts w:ascii="Arial" w:hAnsi="Arial" w:cs="Arial"/>
+        </w:rPr>
+        <w:t>. Currently, R does have capabilities in using raster</w:t>
       </w:r>
       <w:r>
         <w:rPr>
@@ -8342,7 +8932,13 @@
         <w:rPr>
           <w:rFonts w:ascii="Arial" w:hAnsi="Arial" w:cs="Arial"/>
         </w:rPr>
-        <w:t xml:space="preserve">and has a </w:t>
+        <w:t>with a</w:t>
+      </w:r>
+      <w:r>
+        <w:rPr>
+          <w:rFonts w:ascii="Arial" w:hAnsi="Arial" w:cs="Arial"/>
+        </w:rPr>
+        <w:t xml:space="preserve"> </w:t>
       </w:r>
       <w:r>
         <w:rPr>
@@ -8429,210 +9025,335 @@
         <w:rPr>
           <w:rFonts w:ascii="Arial" w:hAnsi="Arial" w:cs="Arial"/>
         </w:rPr>
+        <w:t xml:space="preserve"> (</w:t>
+      </w:r>
+      <w:r>
+        <w:rPr>
+          <w:rFonts w:ascii="Arial" w:hAnsi="Arial" w:cs="Arial"/>
+        </w:rPr>
+        <w:t>http://ambur.r-forge.r-</w:t>
+      </w:r>
+      <w:r>
+        <w:rPr>
+          <w:rFonts w:ascii="Arial" w:hAnsi="Arial" w:cs="Arial"/>
+        </w:rPr>
+        <w:t>project.org/user/ambur%20basic%20user%20guide%201_0a.pdf</w:t>
+      </w:r>
+      <w:r>
+        <w:rPr>
+          <w:rFonts w:ascii="Arial" w:hAnsi="Arial" w:cs="Arial"/>
+        </w:rPr>
+        <w:t>)</w:t>
+      </w:r>
+      <w:r>
+        <w:rPr>
+          <w:rFonts w:ascii="Arial" w:hAnsi="Arial" w:cs="Arial"/>
+        </w:rPr>
+        <w:t>. Th</w:t>
+      </w:r>
+      <w:r>
+        <w:rPr>
+          <w:rFonts w:ascii="Arial" w:hAnsi="Arial" w:cs="Arial"/>
+        </w:rPr>
+        <w:t>is</w:t>
+      </w:r>
+      <w:r>
+        <w:rPr>
+          <w:rFonts w:ascii="Arial" w:hAnsi="Arial" w:cs="Arial"/>
+        </w:rPr>
         <w:t xml:space="preserve"> </w:t>
       </w:r>
       <w:r>
         <w:rPr>
           <w:rFonts w:ascii="Arial" w:hAnsi="Arial" w:cs="Arial"/>
         </w:rPr>
+        <w:t xml:space="preserve">package is designed to produce </w:t>
+      </w:r>
+      <w:r>
+        <w:rPr>
+          <w:rFonts w:ascii="Arial" w:hAnsi="Arial" w:cs="Arial"/>
+        </w:rPr>
+        <w:t xml:space="preserve">a statistical analysis of strongly curved coastlines and provide a shoreline position forecasting. </w:t>
+      </w:r>
+    </w:p>
+    <w:p>
+      <w:pPr>
+        <w:spacing w:line="360" w:lineRule="auto"/>
+        <w:ind w:firstLine="720"/>
+        <w:rPr>
+          <w:rFonts w:ascii="Arial" w:hAnsi="Arial" w:cs="Arial"/>
+        </w:rPr>
+      </w:pPr>
+      <w:r>
+        <w:rPr>
+          <w:rFonts w:ascii="Arial" w:hAnsi="Arial" w:cs="Arial"/>
+        </w:rPr>
+        <w:t>Jackson et al., (2012</w:t>
+      </w:r>
+      <w:r>
+        <w:rPr>
+          <w:rFonts w:ascii="Arial" w:hAnsi="Arial" w:cs="Arial"/>
+        </w:rPr>
+        <w:t xml:space="preserve">) used the package `AMBUR` to analyze differences in the shoreline for </w:t>
+      </w:r>
+      <w:r>
+        <w:rPr>
+          <w:rFonts w:ascii="Arial" w:hAnsi="Arial" w:cs="Arial"/>
+        </w:rPr>
+        <w:t>Jekyll Island, Georgia</w:t>
+      </w:r>
+      <w:r>
+        <w:rPr>
+          <w:rFonts w:ascii="Arial" w:hAnsi="Arial" w:cs="Arial"/>
+        </w:rPr>
+        <w:t>. The study used historical shoreline T-Sheets (topographic sheet) from 1855 to 2006</w:t>
+      </w:r>
+      <w:r>
+        <w:rPr>
+          <w:rFonts w:ascii="Arial" w:hAnsi="Arial" w:cs="Arial"/>
+        </w:rPr>
+        <w:t>, where analysis</w:t>
+      </w:r>
+      <w:r>
+        <w:rPr>
+          <w:rFonts w:ascii="Arial" w:hAnsi="Arial" w:cs="Arial"/>
+        </w:rPr>
+        <w:t xml:space="preserve"> </w:t>
+      </w:r>
+      <w:r>
+        <w:rPr>
+          <w:rFonts w:ascii="Arial" w:hAnsi="Arial" w:cs="Arial"/>
+        </w:rPr>
+        <w:t>visualized</w:t>
+      </w:r>
+      <w:r>
+        <w:rPr>
+          <w:rFonts w:ascii="Arial" w:hAnsi="Arial" w:cs="Arial"/>
+        </w:rPr>
+        <w:t xml:space="preserve"> historical shoreline</w:t>
+      </w:r>
+      <w:r>
+        <w:rPr>
+          <w:rFonts w:ascii="Arial" w:hAnsi="Arial" w:cs="Arial"/>
+        </w:rPr>
+        <w:t>s</w:t>
+      </w:r>
+      <w:r>
+        <w:rPr>
+          <w:rFonts w:ascii="Arial" w:hAnsi="Arial" w:cs="Arial"/>
+        </w:rPr>
+        <w:t xml:space="preserve"> and</w:t>
+      </w:r>
+      <w:r>
+        <w:rPr>
+          <w:rFonts w:ascii="Arial" w:hAnsi="Arial" w:cs="Arial"/>
+        </w:rPr>
+        <w:t xml:space="preserve"> displayed a</w:t>
+      </w:r>
+      <w:r>
+        <w:rPr>
+          <w:rFonts w:ascii="Arial" w:hAnsi="Arial" w:cs="Arial"/>
+        </w:rPr>
+        <w:t xml:space="preserve"> </w:t>
+      </w:r>
+      <w:r>
+        <w:rPr>
+          <w:rFonts w:ascii="Arial" w:hAnsi="Arial" w:cs="Arial"/>
+        </w:rPr>
+        <w:t>predicted</w:t>
+      </w:r>
+      <w:r>
+        <w:rPr>
+          <w:rFonts w:ascii="Arial" w:hAnsi="Arial" w:cs="Arial"/>
+        </w:rPr>
+        <w:t xml:space="preserve"> 50-year </w:t>
+      </w:r>
+      <w:r>
+        <w:rPr>
+          <w:rFonts w:ascii="Arial" w:hAnsi="Arial" w:cs="Arial"/>
+        </w:rPr>
+        <w:t xml:space="preserve">shoreline </w:t>
+      </w:r>
+      <w:r>
+        <w:rPr>
+          <w:rFonts w:ascii="Arial" w:hAnsi="Arial" w:cs="Arial"/>
+        </w:rPr>
+        <w:t>forecast</w:t>
+      </w:r>
+      <w:r>
+        <w:rPr>
+          <w:rFonts w:ascii="Arial" w:hAnsi="Arial" w:cs="Arial"/>
+        </w:rPr>
+        <w:t xml:space="preserve"> (Figure 11)</w:t>
+      </w:r>
+      <w:r>
+        <w:rPr>
+          <w:rFonts w:ascii="Arial" w:hAnsi="Arial" w:cs="Arial"/>
+        </w:rPr>
+        <w:t xml:space="preserve">. </w:t>
+      </w:r>
+      <w:r>
+        <w:rPr>
+          <w:rFonts w:ascii="Arial" w:hAnsi="Arial" w:cs="Arial"/>
+        </w:rPr>
+        <w:t>Eulie</w:t>
+      </w:r>
+      <w:r>
+        <w:rPr>
+          <w:rFonts w:ascii="Arial" w:hAnsi="Arial" w:cs="Arial"/>
+        </w:rPr>
+        <w:t xml:space="preserve"> et al., (2016) used the end-point method to measure change in the shoreline position of five study sites in </w:t>
+      </w:r>
+      <w:r>
+        <w:rPr>
+          <w:rFonts w:ascii="Arial" w:hAnsi="Arial" w:cs="Arial"/>
+        </w:rPr>
+        <w:t>Goose Creek State Park</w:t>
+      </w:r>
+      <w:r>
+        <w:rPr>
+          <w:rFonts w:ascii="Arial" w:hAnsi="Arial" w:cs="Arial"/>
+        </w:rPr>
+        <w:t xml:space="preserve"> over 50 years. </w:t>
+      </w:r>
+      <w:r>
+        <w:rPr>
+          <w:rFonts w:ascii="Arial" w:hAnsi="Arial" w:cs="Arial"/>
+        </w:rPr>
+        <w:t>These results, compiled with other environmental data (i.e wind, storm events, and wave climate), were used to help inform short</w:t>
+      </w:r>
+      <w:r>
+        <w:rPr>
+          <w:rFonts w:ascii="Arial" w:hAnsi="Arial" w:cs="Arial"/>
+        </w:rPr>
+        <w:t xml:space="preserve">-term or long-term </w:t>
+      </w:r>
+      <w:r>
+        <w:rPr>
+          <w:rFonts w:ascii="Arial" w:hAnsi="Arial" w:cs="Arial"/>
+        </w:rPr>
+        <w:t xml:space="preserve">management decisions in North Carolina. </w:t>
+      </w:r>
+      <w:r>
+        <w:rPr>
+          <w:rFonts w:ascii="Arial" w:hAnsi="Arial" w:cs="Arial"/>
+        </w:rPr>
+        <w:t>Studies like these</w:t>
+      </w:r>
+      <w:r>
+        <w:rPr>
+          <w:rFonts w:ascii="Arial" w:hAnsi="Arial" w:cs="Arial"/>
+        </w:rPr>
+        <w:t xml:space="preserve"> are examples of how</w:t>
+      </w:r>
+      <w:r>
+        <w:rPr>
+          <w:rFonts w:ascii="Arial" w:hAnsi="Arial" w:cs="Arial"/>
+        </w:rPr>
+        <w:t xml:space="preserve"> reproducible methods can be applied to multiple </w:t>
+      </w:r>
+      <w:r>
+        <w:rPr>
+          <w:rFonts w:ascii="Arial" w:hAnsi="Arial" w:cs="Arial"/>
+        </w:rPr>
+        <w:t>time-series</w:t>
+      </w:r>
+      <w:r>
+        <w:rPr>
+          <w:rFonts w:ascii="Arial" w:hAnsi="Arial" w:cs="Arial"/>
+        </w:rPr>
+        <w:t xml:space="preserve"> of mapping data.</w:t>
+      </w:r>
+      <w:r>
+        <w:rPr>
+          <w:rFonts w:ascii="Arial" w:hAnsi="Arial" w:cs="Arial"/>
+        </w:rPr>
+        <w:t xml:space="preserve"> </w:t>
+      </w:r>
+      <w:r>
+        <w:rPr>
+          <w:rFonts w:ascii="Arial" w:hAnsi="Arial" w:cs="Arial"/>
+        </w:rPr>
+        <w:t>Also, the</w:t>
+      </w:r>
+      <w:r>
+        <w:rPr>
+          <w:rFonts w:ascii="Arial" w:hAnsi="Arial" w:cs="Arial"/>
+        </w:rPr>
+        <w:t xml:space="preserve"> reproducibility aspect of </w:t>
+      </w:r>
+      <w:r>
+        <w:rPr>
+          <w:rFonts w:ascii="Arial" w:hAnsi="Arial" w:cs="Arial"/>
+        </w:rPr>
+        <w:t xml:space="preserve">R code is that scripts can </w:t>
+      </w:r>
+      <w:r>
+        <w:rPr>
+          <w:rFonts w:ascii="Arial" w:hAnsi="Arial" w:cs="Arial"/>
+        </w:rPr>
+        <w:t xml:space="preserve">be stored, reran, </w:t>
+      </w:r>
+      <w:r>
+        <w:rPr>
+          <w:rFonts w:ascii="Arial" w:hAnsi="Arial" w:cs="Arial"/>
+        </w:rPr>
+        <w:t xml:space="preserve">and </w:t>
+      </w:r>
+      <w:r>
+        <w:rPr>
+          <w:rFonts w:ascii="Arial" w:hAnsi="Arial" w:cs="Arial"/>
+        </w:rPr>
+        <w:t>easily shared</w:t>
+      </w:r>
+      <w:r>
+        <w:rPr>
+          <w:rFonts w:ascii="Arial" w:hAnsi="Arial" w:cs="Arial"/>
+        </w:rPr>
+        <w:t xml:space="preserve"> among </w:t>
+      </w:r>
+      <w:r>
+        <w:rPr>
+          <w:rFonts w:ascii="Arial" w:hAnsi="Arial" w:cs="Arial"/>
+        </w:rPr>
+        <w:t xml:space="preserve">researchers via </w:t>
+      </w:r>
+      <w:r>
+        <w:rPr>
+          <w:rFonts w:ascii="Arial" w:hAnsi="Arial" w:cs="Arial"/>
+        </w:rPr>
+        <w:t xml:space="preserve">version control software such as </w:t>
+      </w:r>
+      <w:r>
+        <w:rPr>
+          <w:rFonts w:ascii="Arial" w:hAnsi="Arial" w:cs="Arial"/>
+        </w:rPr>
+        <w:t xml:space="preserve">Github. </w:t>
+      </w:r>
+    </w:p>
+    <w:p>
+      <w:pPr>
+        <w:spacing w:line="360" w:lineRule="auto"/>
+        <w:rPr>
+          <w:rFonts w:ascii="Arial" w:hAnsi="Arial" w:cs="Arial"/>
+        </w:rPr>
+      </w:pPr>
+      <w:r>
+        <w:rPr>
+          <w:noProof/>
+        </w:rPr>
         <w:lastRenderedPageBreak/>
-        <w:t>(</w:t>
-      </w:r>
-      <w:r>
-        <w:rPr>
-          <w:rFonts w:ascii="Arial" w:hAnsi="Arial" w:cs="Arial"/>
-        </w:rPr>
-        <w:t>http://ambur.r-forge.r-</w:t>
-      </w:r>
-      <w:r>
-        <w:rPr>
-          <w:rFonts w:ascii="Arial" w:hAnsi="Arial" w:cs="Arial"/>
-        </w:rPr>
-        <w:t>project.org/user/ambur%20basic%20user%20guide%201_0a.pdf</w:t>
-      </w:r>
-      <w:r>
-        <w:rPr>
-          <w:rFonts w:ascii="Arial" w:hAnsi="Arial" w:cs="Arial"/>
-        </w:rPr>
-        <w:t>)</w:t>
-      </w:r>
-      <w:r>
-        <w:rPr>
-          <w:rFonts w:ascii="Arial" w:hAnsi="Arial" w:cs="Arial"/>
-        </w:rPr>
-        <w:t>. Th</w:t>
-      </w:r>
-      <w:r>
-        <w:rPr>
-          <w:rFonts w:ascii="Arial" w:hAnsi="Arial" w:cs="Arial"/>
-        </w:rPr>
-        <w:t>is</w:t>
-      </w:r>
-      <w:r>
-        <w:rPr>
-          <w:rFonts w:ascii="Arial" w:hAnsi="Arial" w:cs="Arial"/>
-        </w:rPr>
-        <w:t xml:space="preserve"> </w:t>
-      </w:r>
-      <w:r>
-        <w:rPr>
-          <w:rFonts w:ascii="Arial" w:hAnsi="Arial" w:cs="Arial"/>
-        </w:rPr>
-        <w:t xml:space="preserve">package is designed to produce </w:t>
-      </w:r>
-      <w:r>
-        <w:rPr>
-          <w:rFonts w:ascii="Arial" w:hAnsi="Arial" w:cs="Arial"/>
-        </w:rPr>
-        <w:t xml:space="preserve">a statistical analysis of strongly curved coastlines and provide a shoreline position forecasting. Jackson et al., (2011) used the package `AMBUR` to analyze differences in the shoreline for </w:t>
-      </w:r>
-      <w:r>
-        <w:rPr>
-          <w:rFonts w:ascii="Arial" w:hAnsi="Arial" w:cs="Arial"/>
-        </w:rPr>
-        <w:t>Jekyll Island, Georgia</w:t>
-      </w:r>
-      <w:r>
-        <w:rPr>
-          <w:rFonts w:ascii="Arial" w:hAnsi="Arial" w:cs="Arial"/>
-        </w:rPr>
-        <w:t>. The study used historical shoreline T-Sheets (topographic sheet) from 1855 to 2006</w:t>
-      </w:r>
-      <w:r>
-        <w:rPr>
-          <w:rFonts w:ascii="Arial" w:hAnsi="Arial" w:cs="Arial"/>
-        </w:rPr>
-        <w:t>, where the analysis</w:t>
-      </w:r>
-      <w:r>
-        <w:rPr>
-          <w:rFonts w:ascii="Arial" w:hAnsi="Arial" w:cs="Arial"/>
-        </w:rPr>
-        <w:t xml:space="preserve"> </w:t>
-      </w:r>
-      <w:r>
-        <w:rPr>
-          <w:rFonts w:ascii="Arial" w:hAnsi="Arial" w:cs="Arial"/>
-        </w:rPr>
-        <w:t>computed</w:t>
-      </w:r>
-      <w:r>
-        <w:rPr>
-          <w:rFonts w:ascii="Arial" w:hAnsi="Arial" w:cs="Arial"/>
-        </w:rPr>
-        <w:t xml:space="preserve"> a historical shoreline and a 50-year </w:t>
-      </w:r>
-      <w:r>
-        <w:rPr>
-          <w:rFonts w:ascii="Arial" w:hAnsi="Arial" w:cs="Arial"/>
-        </w:rPr>
-        <w:t xml:space="preserve">shoreline </w:t>
-      </w:r>
-      <w:r>
-        <w:rPr>
-          <w:rFonts w:ascii="Arial" w:hAnsi="Arial" w:cs="Arial"/>
-        </w:rPr>
-        <w:t xml:space="preserve">forecast. </w:t>
-      </w:r>
-      <w:r>
-        <w:rPr>
-          <w:rFonts w:ascii="Arial" w:hAnsi="Arial" w:cs="Arial"/>
-        </w:rPr>
-        <w:t>Studies like this are examples of how</w:t>
-      </w:r>
-      <w:r>
-        <w:rPr>
-          <w:rFonts w:ascii="Arial" w:hAnsi="Arial" w:cs="Arial"/>
-        </w:rPr>
-        <w:t xml:space="preserve"> reproducible methods can be applied to multiple </w:t>
-      </w:r>
-      <w:r>
-        <w:rPr>
-          <w:rFonts w:ascii="Arial" w:hAnsi="Arial" w:cs="Arial"/>
-        </w:rPr>
-        <w:t>time-series</w:t>
-      </w:r>
-      <w:r>
-        <w:rPr>
-          <w:rFonts w:ascii="Arial" w:hAnsi="Arial" w:cs="Arial"/>
-        </w:rPr>
-        <w:t xml:space="preserve"> of mapping data.</w:t>
-      </w:r>
-      <w:r>
-        <w:rPr>
-          <w:rFonts w:ascii="Arial" w:hAnsi="Arial" w:cs="Arial"/>
-        </w:rPr>
-        <w:t xml:space="preserve"> </w:t>
-      </w:r>
-      <w:r>
-        <w:rPr>
-          <w:rFonts w:ascii="Arial" w:hAnsi="Arial" w:cs="Arial"/>
-        </w:rPr>
-        <w:t>Also, the</w:t>
-      </w:r>
-      <w:r>
-        <w:rPr>
-          <w:rFonts w:ascii="Arial" w:hAnsi="Arial" w:cs="Arial"/>
-        </w:rPr>
-        <w:t xml:space="preserve"> reproducibility aspect of </w:t>
-      </w:r>
-      <w:r>
-        <w:rPr>
-          <w:rFonts w:ascii="Arial" w:hAnsi="Arial" w:cs="Arial"/>
-        </w:rPr>
-        <w:t xml:space="preserve">R code is that scripts can </w:t>
-      </w:r>
-      <w:r>
-        <w:rPr>
-          <w:rFonts w:ascii="Arial" w:hAnsi="Arial" w:cs="Arial"/>
-        </w:rPr>
-        <w:t xml:space="preserve">be stored, reran, </w:t>
-      </w:r>
-      <w:r>
-        <w:rPr>
-          <w:rFonts w:ascii="Arial" w:hAnsi="Arial" w:cs="Arial"/>
-        </w:rPr>
-        <w:t xml:space="preserve">and </w:t>
-      </w:r>
-      <w:r>
-        <w:rPr>
-          <w:rFonts w:ascii="Arial" w:hAnsi="Arial" w:cs="Arial"/>
-        </w:rPr>
-        <w:t>easily shared</w:t>
-      </w:r>
-      <w:r>
-        <w:rPr>
-          <w:rFonts w:ascii="Arial" w:hAnsi="Arial" w:cs="Arial"/>
-        </w:rPr>
-        <w:t xml:space="preserve"> among </w:t>
-      </w:r>
-      <w:r>
-        <w:rPr>
-          <w:rFonts w:ascii="Arial" w:hAnsi="Arial" w:cs="Arial"/>
-        </w:rPr>
-        <w:t xml:space="preserve">researchers via </w:t>
-      </w:r>
-      <w:r>
-        <w:rPr>
-          <w:rFonts w:ascii="Arial" w:hAnsi="Arial" w:cs="Arial"/>
-        </w:rPr>
-        <w:t xml:space="preserve">version control software such as </w:t>
-      </w:r>
-      <w:r>
-        <w:rPr>
-          <w:noProof/>
-        </w:rPr>
         <w:drawing>
-          <wp:anchor distT="0" distB="0" distL="114300" distR="114300" simplePos="0" relativeHeight="251677184" behindDoc="0" locked="0" layoutInCell="1" allowOverlap="1" wp14:anchorId="29200092" wp14:editId="08A542C8">
+          <wp:anchor distT="0" distB="0" distL="114300" distR="114300" simplePos="0" relativeHeight="251677184" behindDoc="0" locked="0" layoutInCell="1" allowOverlap="1" wp14:anchorId="29200092" wp14:editId="6C0521DB">
             <wp:simplePos x="0" y="0"/>
             <wp:positionH relativeFrom="column">
-              <wp:posOffset>1371600</wp:posOffset>
+              <wp:posOffset>1600200</wp:posOffset>
             </wp:positionH>
             <wp:positionV relativeFrom="paragraph">
-              <wp:posOffset>2971800</wp:posOffset>
+              <wp:posOffset>0</wp:posOffset>
             </wp:positionV>
-            <wp:extent cx="2743200" cy="4695190"/>
-            <wp:effectExtent l="0" t="0" r="0" b="0"/>
+            <wp:extent cx="2286000" cy="3519805"/>
+            <wp:effectExtent l="0" t="0" r="0" b="4445"/>
             <wp:wrapTopAndBottom/>
             <wp:docPr id="3" name="Picture 3" descr="https://ars.els-cdn.com/content/image/1-s2.0-S0098300411002676-gr5.jpg"/>
             <wp:cNvGraphicFramePr>
@@ -8648,7 +9369,7 @@
                     </pic:cNvPicPr>
                   </pic:nvPicPr>
                   <pic:blipFill>
-                    <a:blip r:embed="rId42">
+                    <a:blip r:embed="rId41">
                       <a:extLst>
                         <a:ext uri="{28A0092B-C50C-407E-A947-70E740481C1C}">
                           <a14:useLocalDpi xmlns:a14="http://schemas.microsoft.com/office/drawing/2010/main" val="0"/>
@@ -8663,7 +9384,7 @@
                   <pic:spPr bwMode="auto">
                     <a:xfrm>
                       <a:off x="0" y="0"/>
-                      <a:ext cx="2743200" cy="4695190"/>
+                      <a:ext cx="2286000" cy="3519805"/>
                     </a:xfrm>
                     <a:prstGeom prst="rect">
                       <a:avLst/>
@@ -8685,33 +9406,18 @@
           </wp:anchor>
         </w:drawing>
       </w:r>
-      <w:r>
-        <w:rPr>
-          <w:rFonts w:ascii="Arial" w:hAnsi="Arial" w:cs="Arial"/>
-        </w:rPr>
-        <w:t xml:space="preserve">Github. </w:t>
-      </w:r>
-    </w:p>
-    <w:p>
-      <w:pPr>
-        <w:spacing w:line="360" w:lineRule="auto"/>
-        <w:rPr>
-          <w:rFonts w:ascii="Arial" w:hAnsi="Arial" w:cs="Arial"/>
-        </w:rPr>
-      </w:pPr>
-    </w:p>
-    <w:p>
-      <w:pPr>
-        <w:spacing w:line="360" w:lineRule="auto"/>
-        <w:rPr>
-          <w:rFonts w:ascii="Arial" w:hAnsi="Arial" w:cs="Arial"/>
-        </w:rPr>
-      </w:pPr>
-      <w:r>
-        <w:rPr>
-          <w:rFonts w:ascii="Arial" w:hAnsi="Arial" w:cs="Arial"/>
-        </w:rPr>
-        <w:lastRenderedPageBreak/>
+    </w:p>
+    <w:p>
+      <w:pPr>
+        <w:spacing w:line="360" w:lineRule="auto"/>
+        <w:rPr>
+          <w:rFonts w:ascii="Arial" w:hAnsi="Arial" w:cs="Arial"/>
+        </w:rPr>
+      </w:pPr>
+      <w:r>
+        <w:rPr>
+          <w:rFonts w:ascii="Arial" w:hAnsi="Arial" w:cs="Arial"/>
+        </w:rPr>
         <w:t xml:space="preserve">Figure 11- </w:t>
       </w:r>
       <w:r>
@@ -8724,34 +9430,134 @@
         <w:rPr>
           <w:rFonts w:ascii="Arial" w:hAnsi="Arial" w:cs="Arial"/>
         </w:rPr>
-        <w:t xml:space="preserve">ge calculated at each transect (Jackson et al., </w:t>
-      </w:r>
-      <w:r>
-        <w:rPr>
-          <w:rFonts w:ascii="Arial" w:hAnsi="Arial" w:cs="Arial"/>
-        </w:rPr>
-        <w:t>2011)</w:t>
-      </w:r>
-      <w:r>
-        <w:rPr>
-          <w:rFonts w:ascii="Arial" w:hAnsi="Arial" w:cs="Arial"/>
-        </w:rPr>
-        <w:t xml:space="preserve">. </w:t>
-      </w:r>
-    </w:p>
-    <w:p>
-      <w:pPr>
-        <w:spacing w:line="360" w:lineRule="auto"/>
-        <w:rPr>
-          <w:rFonts w:ascii="Arial" w:hAnsi="Arial" w:cs="Arial"/>
-        </w:rPr>
-      </w:pPr>
-    </w:p>
-    <w:p>
-      <w:pPr>
-        <w:spacing w:line="360" w:lineRule="auto"/>
-        <w:rPr>
-          <w:rFonts w:ascii="Arial" w:hAnsi="Arial" w:cs="Arial"/>
+        <w:t>ge calculated at each transect</w:t>
+      </w:r>
+      <w:r>
+        <w:rPr>
+          <w:rFonts w:ascii="Arial" w:hAnsi="Arial" w:cs="Arial"/>
+        </w:rPr>
+        <w:t xml:space="preserve"> of </w:t>
+      </w:r>
+      <w:r>
+        <w:rPr>
+          <w:rFonts w:ascii="Arial" w:hAnsi="Arial" w:cs="Arial"/>
+        </w:rPr>
+        <w:t>Jekyll Island, Georgia</w:t>
+      </w:r>
+      <w:r>
+        <w:rPr>
+          <w:rFonts w:ascii="Arial" w:hAnsi="Arial" w:cs="Arial"/>
+        </w:rPr>
+        <w:t xml:space="preserve"> (Jackson et al., 2012</w:t>
+      </w:r>
+      <w:r>
+        <w:rPr>
+          <w:rFonts w:ascii="Arial" w:hAnsi="Arial" w:cs="Arial"/>
+        </w:rPr>
+        <w:t xml:space="preserve">). </w:t>
+      </w:r>
+    </w:p>
+    <w:p>
+      <w:pPr>
+        <w:spacing w:line="360" w:lineRule="auto"/>
+        <w:rPr>
+          <w:rFonts w:ascii="Arial" w:hAnsi="Arial" w:cs="Arial"/>
+        </w:rPr>
+      </w:pPr>
+    </w:p>
+    <w:p>
+      <w:pPr>
+        <w:spacing w:line="360" w:lineRule="auto"/>
+        <w:rPr>
+          <w:rFonts w:ascii="Arial" w:hAnsi="Arial" w:cs="Arial"/>
+          <w:i/>
+        </w:rPr>
+      </w:pPr>
+      <w:r>
+        <w:rPr>
+          <w:rFonts w:ascii="Arial" w:hAnsi="Arial" w:cs="Arial"/>
+          <w:i/>
+        </w:rPr>
+        <w:t>Combining methods</w:t>
+      </w:r>
+    </w:p>
+    <w:p>
+      <w:pPr>
+        <w:spacing w:line="360" w:lineRule="auto"/>
+        <w:ind w:firstLine="720"/>
+        <w:rPr>
+          <w:rFonts w:ascii="Arial" w:hAnsi="Arial" w:cs="Arial"/>
+        </w:rPr>
+      </w:pPr>
+      <w:r>
+        <w:rPr>
+          <w:rFonts w:ascii="Arial" w:hAnsi="Arial" w:cs="Arial"/>
+        </w:rPr>
+        <w:t xml:space="preserve">Ultimately, a combination </w:t>
+      </w:r>
+      <w:r>
+        <w:rPr>
+          <w:rFonts w:ascii="Arial" w:hAnsi="Arial" w:cs="Arial"/>
+        </w:rPr>
+        <w:t>of</w:t>
+      </w:r>
+      <w:r>
+        <w:rPr>
+          <w:rFonts w:ascii="Arial" w:hAnsi="Arial" w:cs="Arial"/>
+        </w:rPr>
+        <w:t xml:space="preserve"> some or all methods mentioned </w:t>
+      </w:r>
+      <w:r>
+        <w:rPr>
+          <w:rFonts w:ascii="Arial" w:hAnsi="Arial" w:cs="Arial"/>
+        </w:rPr>
+        <w:t xml:space="preserve">could be found to be the most accurate and </w:t>
+      </w:r>
+      <w:r>
+        <w:rPr>
+          <w:rFonts w:ascii="Arial" w:hAnsi="Arial" w:cs="Arial"/>
+        </w:rPr>
+        <w:t xml:space="preserve">most reproducible shoreline analysis for </w:t>
+      </w:r>
+      <w:r>
+        <w:rPr>
+          <w:rFonts w:ascii="Arial" w:hAnsi="Arial" w:cs="Arial"/>
+        </w:rPr>
+        <w:t>the study site</w:t>
+      </w:r>
+      <w:r>
+        <w:rPr>
+          <w:rFonts w:ascii="Arial" w:hAnsi="Arial" w:cs="Arial"/>
+        </w:rPr>
+        <w:t xml:space="preserve">. Using more than one software </w:t>
+      </w:r>
+      <w:bookmarkStart w:id="27" w:name="_GoBack"/>
+      <w:bookmarkEnd w:id="27"/>
+    </w:p>
+    <w:p>
+      <w:pPr>
+        <w:spacing w:line="360" w:lineRule="auto"/>
+        <w:rPr>
+          <w:rFonts w:ascii="Arial" w:hAnsi="Arial" w:cs="Arial"/>
+          <w:i/>
+        </w:rPr>
+      </w:pPr>
+    </w:p>
+    <w:p>
+      <w:pPr>
+        <w:spacing w:line="360" w:lineRule="auto"/>
+        <w:rPr>
+          <w:rFonts w:ascii="Arial" w:hAnsi="Arial" w:cs="Arial"/>
+          <w:i/>
+        </w:rPr>
+      </w:pPr>
+    </w:p>
+    <w:p>
+      <w:pPr>
+        <w:spacing w:line="360" w:lineRule="auto"/>
+        <w:rPr>
+          <w:rFonts w:ascii="Arial" w:hAnsi="Arial" w:cs="Arial"/>
+          <w:i/>
         </w:rPr>
       </w:pPr>
     </w:p>
@@ -8766,7 +9572,10 @@
           <w:iCs/>
         </w:rPr>
       </w:pPr>
-      <w:r>
+    </w:p>
+    <w:p>
+      <w:pPr>
+        <w:spacing w:line="360" w:lineRule="auto"/>
         <w:rPr>
           <w:rFonts w:ascii="Arial" w:hAnsi="Arial" w:cs="Arial"/>
           <w:b/>
@@ -8774,6 +9583,16 @@
           <w:i/>
           <w:iCs/>
         </w:rPr>
+      </w:pPr>
+      <w:r>
+        <w:rPr>
+          <w:rFonts w:ascii="Arial" w:hAnsi="Arial" w:cs="Arial"/>
+          <w:b/>
+          <w:bCs/>
+          <w:i/>
+          <w:iCs/>
+        </w:rPr>
+        <w:lastRenderedPageBreak/>
         <w:t>Documenting Workflow</w:t>
       </w:r>
     </w:p>
@@ -8827,6 +9646,51 @@
         </w:rPr>
         <w:t xml:space="preserve">Workflow documentation will contain step by step guide, screen shots, and descriptive text. Final documentation will be pushed to Github in a .doc or .pdf format. </w:t>
       </w:r>
+    </w:p>
+    <w:p>
+      <w:pPr>
+        <w:spacing w:line="360" w:lineRule="auto"/>
+        <w:ind w:firstLine="720"/>
+        <w:rPr>
+          <w:rFonts w:ascii="Arial" w:hAnsi="Arial" w:cs="Arial"/>
+        </w:rPr>
+      </w:pPr>
+    </w:p>
+    <w:p>
+      <w:pPr>
+        <w:spacing w:line="360" w:lineRule="auto"/>
+        <w:ind w:firstLine="720"/>
+        <w:rPr>
+          <w:rFonts w:ascii="Arial" w:hAnsi="Arial" w:cs="Arial"/>
+        </w:rPr>
+      </w:pPr>
+    </w:p>
+    <w:p>
+      <w:pPr>
+        <w:spacing w:line="360" w:lineRule="auto"/>
+        <w:ind w:firstLine="720"/>
+        <w:rPr>
+          <w:rFonts w:ascii="Arial" w:hAnsi="Arial" w:cs="Arial"/>
+        </w:rPr>
+      </w:pPr>
+    </w:p>
+    <w:p>
+      <w:pPr>
+        <w:spacing w:line="360" w:lineRule="auto"/>
+        <w:ind w:firstLine="720"/>
+        <w:rPr>
+          <w:rFonts w:ascii="Arial" w:hAnsi="Arial" w:cs="Arial"/>
+        </w:rPr>
+      </w:pPr>
+    </w:p>
+    <w:p>
+      <w:pPr>
+        <w:spacing w:line="360" w:lineRule="auto"/>
+        <w:ind w:firstLine="720"/>
+        <w:rPr>
+          <w:rFonts w:ascii="Arial" w:hAnsi="Arial" w:cs="Arial"/>
+        </w:rPr>
+      </w:pPr>
     </w:p>
     <w:p>
       <w:pPr>
@@ -8977,6 +9841,21 @@
                     <w:rPr>
                       <w:noProof/>
                     </w:rPr>
+                    <w:t>Baral, R., Pradhan, S., Samal, R. N., &amp; Mishra, S. K. (2018). Shoreline Change Analysis at Chilika Lagoon Coast, India Using Digital Shoreline Analysis System. Journal of the Indian Society of Remote Sensing, 46(10), 1637-1644.</w:t>
+                  </w:r>
+                </w:p>
+                <w:p>
+                  <w:pPr>
+                    <w:pStyle w:val="Bibliography"/>
+                    <w:ind w:left="720" w:hanging="720"/>
+                    <w:rPr>
+                      <w:noProof/>
+                    </w:rPr>
+                  </w:pPr>
+                  <w:r>
+                    <w:rPr>
+                      <w:noProof/>
+                    </w:rPr>
                     <w:t>Barone, L., Williams, J., &amp; Micklos, D. (2017). Unmet Needs for Analyzing Biological Big Data: A Survey of 704 NSF Principal Investigators.</w:t>
                   </w:r>
                 </w:p>
@@ -9108,6 +9987,21 @@
                     <w:rPr>
                       <w:noProof/>
                     </w:rPr>
+                    <w:t>Eulie, D. O., Walsh, J. P., Corbett, D. R., &amp; Mulligan, R. P. (2017). Temporal and spatial dynamics of estuarine shoreline change in the Albemarle-Pamlico estuarine system, North Carolina, USA. Estuaries and Coasts, 40(3), 741-757.</w:t>
+                  </w:r>
+                </w:p>
+                <w:p>
+                  <w:pPr>
+                    <w:pStyle w:val="Bibliography"/>
+                    <w:ind w:left="720" w:hanging="720"/>
+                    <w:rPr>
+                      <w:noProof/>
+                    </w:rPr>
+                  </w:pPr>
+                  <w:r>
+                    <w:rPr>
+                      <w:noProof/>
+                    </w:rPr>
                     <w:t xml:space="preserve">Finkl, C., &amp; Charlier, R. (2003). Sustainability of Subtropical Coastal Zones in Southeastern Florida: Challenges for Urbanized Coastal Environments Threatened by Development, Pollution, Water Supply, and Storm Hazards. </w:t>
                   </w:r>
                   <w:r>
@@ -9210,6 +10104,7 @@
                     <w:rPr>
                       <w:noProof/>
                     </w:rPr>
+                    <w:lastRenderedPageBreak/>
                     <w:t>Geselbracht, L. (2007). Conservation action plan for marine and estuarine resources of the Big Bend Area of Florida. The Nature Conservancy, Florida Chap-ter.   conpro.tnc.org/968/big_bend_conservation_ action.../download_public</w:t>
                   </w:r>
                 </w:p>
@@ -9254,7 +10149,6 @@
                     <w:rPr>
                       <w:noProof/>
                     </w:rPr>
-                    <w:lastRenderedPageBreak/>
                     <w:t>Goodbred Jr, S. L., &amp; Hine, A. C. (1995). Coastal storm deposition: salt-marsh response to a severe extratropical storm, March 1993, west-central Florida. Geology, 23(8), 679-682.</w:t>
                   </w:r>
                 </w:p>
@@ -9345,6 +10239,21 @@
                     <w:rPr>
                       <w:noProof/>
                     </w:rPr>
+                    <w:t>Kale, M. M., Ataol, M., &amp; Tekkanat, İ. S. (2019). Assessment of shoreline alterations using a Digital Shoreline Analysis System: a case study of changes in the Yeşilırmak Delta in northern Turkey from 1953 to 2017. Environmental monitoring and assessment, 191(6), 398.</w:t>
+                  </w:r>
+                </w:p>
+                <w:p>
+                  <w:pPr>
+                    <w:pStyle w:val="Bibliography"/>
+                    <w:ind w:left="720" w:hanging="720"/>
+                    <w:rPr>
+                      <w:noProof/>
+                    </w:rPr>
+                  </w:pPr>
+                  <w:r>
+                    <w:rPr>
+                      <w:noProof/>
+                    </w:rPr>
                     <w:t>Knutson, T. R., McBride, J. L., Chan, J., Emanuel, K., Holland, G., Landsea, C., ... &amp; Sugi, M. (2010). Tropical cyclones and climate change. Nature geoscience, 3(3), 157.</w:t>
                   </w:r>
                 </w:p>
@@ -9447,6 +10356,7 @@
                     <w:rPr>
                       <w:noProof/>
                     </w:rPr>
+                    <w:lastRenderedPageBreak/>
                     <w:t>Komar, P. D., 1983, Handbook on coastal processes and erosion: Boca Ra-ton, Florida, CRC Press, 305 p.</w:t>
                   </w:r>
                 </w:p>
@@ -9520,7 +10430,6 @@
                     <w:rPr>
                       <w:noProof/>
                     </w:rPr>
-                    <w:lastRenderedPageBreak/>
                     <w:t xml:space="preserve">Lowndes, J., Best, B., Scarborough, C., Afflerbach, J., Frazier, M., O'Hara, C., . . . Halpern, B. (2017). Our path to better science in less time using open data science tools. </w:t>
                   </w:r>
                   <w:r>
@@ -9798,6 +10707,7 @@
                     <w:rPr>
                       <w:noProof/>
                     </w:rPr>
+                    <w:lastRenderedPageBreak/>
                     <w:t>Raabe, E. A., &amp; Stumpf, R. P. (2015). Expansion of tidal marsh in response to sea-level rise: Gulf Coast of Florida, USA. Estuaries and Coasts, 39(1), 145-157.</w:t>
                   </w:r>
                 </w:p>
@@ -9842,14 +10752,7 @@
                     <w:rPr>
                       <w:noProof/>
                     </w:rPr>
-                    <w:t xml:space="preserve">Sassaman, K., Wallis, N., McFadden, P., Mahar, G., Jenkins, J., Donop, M., . . . Oliveira, C. (2017, 4 3). Keeping Pace With Rising Sea: The First 6 Years of the Lower Suwannee </w:t>
-                  </w:r>
-                  <w:r>
-                    <w:rPr>
-                      <w:noProof/>
-                    </w:rPr>
-                    <w:lastRenderedPageBreak/>
-                    <w:t xml:space="preserve">Archaeological Survey, Gulf Coastal Florida. </w:t>
+                    <w:t xml:space="preserve">Sassaman, K., Wallis, N., McFadden, P., Mahar, G., Jenkins, J., Donop, M., . . . Oliveira, C. (2017, 4 3). Keeping Pace With Rising Sea: The First 6 Years of the Lower Suwannee Archaeological Survey, Gulf Coastal Florida. </w:t>
                   </w:r>
                   <w:r>
                     <w:rPr>
@@ -10915,6 +11818,304 @@
       <w:pPr>
         <w:ind w:left="6480" w:hanging="180"/>
       </w:pPr>
+    </w:lvl>
+  </w:abstractNum>
+  <w:abstractNum w:abstractNumId="8" w15:restartNumberingAfterBreak="0">
+    <w:nsid w:val="77E144EF"/>
+    <w:multiLevelType w:val="multilevel"/>
+    <w:tmpl w:val="84400062"/>
+    <w:lvl w:ilvl="0">
+      <w:start w:val="1"/>
+      <w:numFmt w:val="bullet"/>
+      <w:lvlText w:val=""/>
+      <w:lvlJc w:val="left"/>
+      <w:pPr>
+        <w:tabs>
+          <w:tab w:val="num" w:pos="720"/>
+        </w:tabs>
+        <w:ind w:left="720" w:hanging="360"/>
+      </w:pPr>
+      <w:rPr>
+        <w:rFonts w:ascii="Symbol" w:hAnsi="Symbol" w:hint="default"/>
+        <w:sz w:val="20"/>
+      </w:rPr>
+    </w:lvl>
+    <w:lvl w:ilvl="1" w:tentative="1">
+      <w:start w:val="1"/>
+      <w:numFmt w:val="bullet"/>
+      <w:lvlText w:val="o"/>
+      <w:lvlJc w:val="left"/>
+      <w:pPr>
+        <w:tabs>
+          <w:tab w:val="num" w:pos="1440"/>
+        </w:tabs>
+        <w:ind w:left="1440" w:hanging="360"/>
+      </w:pPr>
+      <w:rPr>
+        <w:rFonts w:ascii="Courier New" w:hAnsi="Courier New" w:hint="default"/>
+        <w:sz w:val="20"/>
+      </w:rPr>
+    </w:lvl>
+    <w:lvl w:ilvl="2" w:tentative="1">
+      <w:start w:val="1"/>
+      <w:numFmt w:val="bullet"/>
+      <w:lvlText w:val=""/>
+      <w:lvlJc w:val="left"/>
+      <w:pPr>
+        <w:tabs>
+          <w:tab w:val="num" w:pos="2160"/>
+        </w:tabs>
+        <w:ind w:left="2160" w:hanging="360"/>
+      </w:pPr>
+      <w:rPr>
+        <w:rFonts w:ascii="Wingdings" w:hAnsi="Wingdings" w:hint="default"/>
+        <w:sz w:val="20"/>
+      </w:rPr>
+    </w:lvl>
+    <w:lvl w:ilvl="3" w:tentative="1">
+      <w:start w:val="1"/>
+      <w:numFmt w:val="bullet"/>
+      <w:lvlText w:val=""/>
+      <w:lvlJc w:val="left"/>
+      <w:pPr>
+        <w:tabs>
+          <w:tab w:val="num" w:pos="2880"/>
+        </w:tabs>
+        <w:ind w:left="2880" w:hanging="360"/>
+      </w:pPr>
+      <w:rPr>
+        <w:rFonts w:ascii="Wingdings" w:hAnsi="Wingdings" w:hint="default"/>
+        <w:sz w:val="20"/>
+      </w:rPr>
+    </w:lvl>
+    <w:lvl w:ilvl="4" w:tentative="1">
+      <w:start w:val="1"/>
+      <w:numFmt w:val="bullet"/>
+      <w:lvlText w:val=""/>
+      <w:lvlJc w:val="left"/>
+      <w:pPr>
+        <w:tabs>
+          <w:tab w:val="num" w:pos="3600"/>
+        </w:tabs>
+        <w:ind w:left="3600" w:hanging="360"/>
+      </w:pPr>
+      <w:rPr>
+        <w:rFonts w:ascii="Wingdings" w:hAnsi="Wingdings" w:hint="default"/>
+        <w:sz w:val="20"/>
+      </w:rPr>
+    </w:lvl>
+    <w:lvl w:ilvl="5" w:tentative="1">
+      <w:start w:val="1"/>
+      <w:numFmt w:val="bullet"/>
+      <w:lvlText w:val=""/>
+      <w:lvlJc w:val="left"/>
+      <w:pPr>
+        <w:tabs>
+          <w:tab w:val="num" w:pos="4320"/>
+        </w:tabs>
+        <w:ind w:left="4320" w:hanging="360"/>
+      </w:pPr>
+      <w:rPr>
+        <w:rFonts w:ascii="Wingdings" w:hAnsi="Wingdings" w:hint="default"/>
+        <w:sz w:val="20"/>
+      </w:rPr>
+    </w:lvl>
+    <w:lvl w:ilvl="6" w:tentative="1">
+      <w:start w:val="1"/>
+      <w:numFmt w:val="bullet"/>
+      <w:lvlText w:val=""/>
+      <w:lvlJc w:val="left"/>
+      <w:pPr>
+        <w:tabs>
+          <w:tab w:val="num" w:pos="5040"/>
+        </w:tabs>
+        <w:ind w:left="5040" w:hanging="360"/>
+      </w:pPr>
+      <w:rPr>
+        <w:rFonts w:ascii="Wingdings" w:hAnsi="Wingdings" w:hint="default"/>
+        <w:sz w:val="20"/>
+      </w:rPr>
+    </w:lvl>
+    <w:lvl w:ilvl="7" w:tentative="1">
+      <w:start w:val="1"/>
+      <w:numFmt w:val="bullet"/>
+      <w:lvlText w:val=""/>
+      <w:lvlJc w:val="left"/>
+      <w:pPr>
+        <w:tabs>
+          <w:tab w:val="num" w:pos="5760"/>
+        </w:tabs>
+        <w:ind w:left="5760" w:hanging="360"/>
+      </w:pPr>
+      <w:rPr>
+        <w:rFonts w:ascii="Wingdings" w:hAnsi="Wingdings" w:hint="default"/>
+        <w:sz w:val="20"/>
+      </w:rPr>
+    </w:lvl>
+    <w:lvl w:ilvl="8" w:tentative="1">
+      <w:start w:val="1"/>
+      <w:numFmt w:val="bullet"/>
+      <w:lvlText w:val=""/>
+      <w:lvlJc w:val="left"/>
+      <w:pPr>
+        <w:tabs>
+          <w:tab w:val="num" w:pos="6480"/>
+        </w:tabs>
+        <w:ind w:left="6480" w:hanging="360"/>
+      </w:pPr>
+      <w:rPr>
+        <w:rFonts w:ascii="Wingdings" w:hAnsi="Wingdings" w:hint="default"/>
+        <w:sz w:val="20"/>
+      </w:rPr>
+    </w:lvl>
+  </w:abstractNum>
+  <w:abstractNum w:abstractNumId="9" w15:restartNumberingAfterBreak="0">
+    <w:nsid w:val="794B782B"/>
+    <w:multiLevelType w:val="multilevel"/>
+    <w:tmpl w:val="D0F28C0C"/>
+    <w:lvl w:ilvl="0">
+      <w:start w:val="1"/>
+      <w:numFmt w:val="bullet"/>
+      <w:lvlText w:val=""/>
+      <w:lvlJc w:val="left"/>
+      <w:pPr>
+        <w:tabs>
+          <w:tab w:val="num" w:pos="720"/>
+        </w:tabs>
+        <w:ind w:left="720" w:hanging="360"/>
+      </w:pPr>
+      <w:rPr>
+        <w:rFonts w:ascii="Symbol" w:hAnsi="Symbol" w:hint="default"/>
+        <w:sz w:val="20"/>
+      </w:rPr>
+    </w:lvl>
+    <w:lvl w:ilvl="1" w:tentative="1">
+      <w:start w:val="1"/>
+      <w:numFmt w:val="bullet"/>
+      <w:lvlText w:val="o"/>
+      <w:lvlJc w:val="left"/>
+      <w:pPr>
+        <w:tabs>
+          <w:tab w:val="num" w:pos="1440"/>
+        </w:tabs>
+        <w:ind w:left="1440" w:hanging="360"/>
+      </w:pPr>
+      <w:rPr>
+        <w:rFonts w:ascii="Courier New" w:hAnsi="Courier New" w:hint="default"/>
+        <w:sz w:val="20"/>
+      </w:rPr>
+    </w:lvl>
+    <w:lvl w:ilvl="2" w:tentative="1">
+      <w:start w:val="1"/>
+      <w:numFmt w:val="bullet"/>
+      <w:lvlText w:val=""/>
+      <w:lvlJc w:val="left"/>
+      <w:pPr>
+        <w:tabs>
+          <w:tab w:val="num" w:pos="2160"/>
+        </w:tabs>
+        <w:ind w:left="2160" w:hanging="360"/>
+      </w:pPr>
+      <w:rPr>
+        <w:rFonts w:ascii="Wingdings" w:hAnsi="Wingdings" w:hint="default"/>
+        <w:sz w:val="20"/>
+      </w:rPr>
+    </w:lvl>
+    <w:lvl w:ilvl="3" w:tentative="1">
+      <w:start w:val="1"/>
+      <w:numFmt w:val="bullet"/>
+      <w:lvlText w:val=""/>
+      <w:lvlJc w:val="left"/>
+      <w:pPr>
+        <w:tabs>
+          <w:tab w:val="num" w:pos="2880"/>
+        </w:tabs>
+        <w:ind w:left="2880" w:hanging="360"/>
+      </w:pPr>
+      <w:rPr>
+        <w:rFonts w:ascii="Wingdings" w:hAnsi="Wingdings" w:hint="default"/>
+        <w:sz w:val="20"/>
+      </w:rPr>
+    </w:lvl>
+    <w:lvl w:ilvl="4" w:tentative="1">
+      <w:start w:val="1"/>
+      <w:numFmt w:val="bullet"/>
+      <w:lvlText w:val=""/>
+      <w:lvlJc w:val="left"/>
+      <w:pPr>
+        <w:tabs>
+          <w:tab w:val="num" w:pos="3600"/>
+        </w:tabs>
+        <w:ind w:left="3600" w:hanging="360"/>
+      </w:pPr>
+      <w:rPr>
+        <w:rFonts w:ascii="Wingdings" w:hAnsi="Wingdings" w:hint="default"/>
+        <w:sz w:val="20"/>
+      </w:rPr>
+    </w:lvl>
+    <w:lvl w:ilvl="5" w:tentative="1">
+      <w:start w:val="1"/>
+      <w:numFmt w:val="bullet"/>
+      <w:lvlText w:val=""/>
+      <w:lvlJc w:val="left"/>
+      <w:pPr>
+        <w:tabs>
+          <w:tab w:val="num" w:pos="4320"/>
+        </w:tabs>
+        <w:ind w:left="4320" w:hanging="360"/>
+      </w:pPr>
+      <w:rPr>
+        <w:rFonts w:ascii="Wingdings" w:hAnsi="Wingdings" w:hint="default"/>
+        <w:sz w:val="20"/>
+      </w:rPr>
+    </w:lvl>
+    <w:lvl w:ilvl="6" w:tentative="1">
+      <w:start w:val="1"/>
+      <w:numFmt w:val="bullet"/>
+      <w:lvlText w:val=""/>
+      <w:lvlJc w:val="left"/>
+      <w:pPr>
+        <w:tabs>
+          <w:tab w:val="num" w:pos="5040"/>
+        </w:tabs>
+        <w:ind w:left="5040" w:hanging="360"/>
+      </w:pPr>
+      <w:rPr>
+        <w:rFonts w:ascii="Wingdings" w:hAnsi="Wingdings" w:hint="default"/>
+        <w:sz w:val="20"/>
+      </w:rPr>
+    </w:lvl>
+    <w:lvl w:ilvl="7" w:tentative="1">
+      <w:start w:val="1"/>
+      <w:numFmt w:val="bullet"/>
+      <w:lvlText w:val=""/>
+      <w:lvlJc w:val="left"/>
+      <w:pPr>
+        <w:tabs>
+          <w:tab w:val="num" w:pos="5760"/>
+        </w:tabs>
+        <w:ind w:left="5760" w:hanging="360"/>
+      </w:pPr>
+      <w:rPr>
+        <w:rFonts w:ascii="Wingdings" w:hAnsi="Wingdings" w:hint="default"/>
+        <w:sz w:val="20"/>
+      </w:rPr>
+    </w:lvl>
+    <w:lvl w:ilvl="8" w:tentative="1">
+      <w:start w:val="1"/>
+      <w:numFmt w:val="bullet"/>
+      <w:lvlText w:val=""/>
+      <w:lvlJc w:val="left"/>
+      <w:pPr>
+        <w:tabs>
+          <w:tab w:val="num" w:pos="6480"/>
+        </w:tabs>
+        <w:ind w:left="6480" w:hanging="360"/>
+      </w:pPr>
+      <w:rPr>
+        <w:rFonts w:ascii="Wingdings" w:hAnsi="Wingdings" w:hint="default"/>
+        <w:sz w:val="20"/>
+      </w:rPr>
     </w:lvl>
   </w:abstractNum>
   <w:num w:numId="1">
@@ -11037,6 +12238,12 @@
   <w:num w:numId="10">
     <w:abstractNumId w:val="5"/>
   </w:num>
+  <w:num w:numId="11">
+    <w:abstractNumId w:val="8"/>
+  </w:num>
+  <w:num w:numId="12">
+    <w:abstractNumId w:val="9"/>
+  </w:num>
 </w:numbering>
 </file>
 
@@ -11126,12 +12333,13 @@
     <w:lsdException w:name="Block Text" w:semiHidden="1" w:unhideWhenUsed="1"/>
     <w:lsdException w:name="Hyperlink" w:semiHidden="1" w:unhideWhenUsed="1"/>
     <w:lsdException w:name="FollowedHyperlink" w:semiHidden="1" w:unhideWhenUsed="1"/>
+    <w:lsdException w:name="Strong" w:uiPriority="22" w:qFormat="1"/>
     <w:lsdException w:name="Document Map" w:semiHidden="1" w:unhideWhenUsed="1"/>
     <w:lsdException w:name="Plain Text" w:semiHidden="1" w:unhideWhenUsed="1"/>
     <w:lsdException w:name="E-mail Signature" w:semiHidden="1" w:unhideWhenUsed="1"/>
     <w:lsdException w:name="HTML Top of Form" w:semiHidden="1" w:unhideWhenUsed="1"/>
     <w:lsdException w:name="HTML Bottom of Form" w:semiHidden="1" w:unhideWhenUsed="1"/>
-    <w:lsdException w:name="Normal (Web)" w:semiHidden="1" w:unhideWhenUsed="1"/>
+    <w:lsdException w:name="Normal (Web)" w:semiHidden="1" w:uiPriority="99" w:unhideWhenUsed="1"/>
     <w:lsdException w:name="HTML Acronym" w:semiHidden="1" w:unhideWhenUsed="1"/>
     <w:lsdException w:name="HTML Address" w:semiHidden="1" w:unhideWhenUsed="1"/>
     <w:lsdException w:name="HTML Cite" w:semiHidden="1" w:unhideWhenUsed="1"/>
@@ -11523,6 +12731,7 @@
   <w:style w:type="character" w:default="1" w:styleId="DefaultParagraphFont">
     <w:name w:val="Default Paragraph Font"/>
     <w:uiPriority w:val="1"/>
+    <w:semiHidden/>
     <w:unhideWhenUsed/>
   </w:style>
   <w:style w:type="table" w:default="1" w:styleId="TableNormal">
@@ -12314,6 +13523,31 @@
       <w:szCs w:val="32"/>
     </w:rPr>
   </w:style>
+  <w:style w:type="paragraph" w:styleId="NormalWeb">
+    <w:name w:val="Normal (Web)"/>
+    <w:basedOn w:val="Normal"/>
+    <w:uiPriority w:val="99"/>
+    <w:semiHidden/>
+    <w:unhideWhenUsed/>
+    <w:rsid w:val="007E6EC8"/>
+    <w:pPr>
+      <w:spacing w:before="100" w:beforeAutospacing="1" w:after="100" w:afterAutospacing="1"/>
+    </w:pPr>
+    <w:rPr>
+      <w:rFonts w:ascii="Times New Roman" w:eastAsia="Times New Roman" w:hAnsi="Times New Roman" w:cs="Times New Roman"/>
+    </w:rPr>
+  </w:style>
+  <w:style w:type="character" w:styleId="Strong">
+    <w:name w:val="Strong"/>
+    <w:basedOn w:val="DefaultParagraphFont"/>
+    <w:uiPriority w:val="22"/>
+    <w:qFormat/>
+    <w:rsid w:val="007E6EC8"/>
+    <w:rPr>
+      <w:b/>
+      <w:bCs/>
+    </w:rPr>
+  </w:style>
 </w:styles>
 </file>
 
@@ -13871,7 +15105,7 @@
 </file>
 
 <file path=customXml/itemProps1.xml><?xml version="1.0" encoding="utf-8"?>
-<ds:datastoreItem xmlns:ds="http://schemas.openxmlformats.org/officeDocument/2006/customXml" ds:itemID="{7C8E1043-5E3F-4172-875E-B16A2C1EBDDB}">
+<ds:datastoreItem xmlns:ds="http://schemas.openxmlformats.org/officeDocument/2006/customXml" ds:itemID="{58097711-BA0A-4BC1-805B-A5D0B7AFECDD}">
   <ds:schemaRefs>
     <ds:schemaRef ds:uri="http://schemas.openxmlformats.org/officeDocument/2006/bibliography"/>
   </ds:schemaRefs>

</xml_diff>

<commit_message>
updated proposal for the combinations section in chapter 2
</commit_message>
<xml_diff>
--- a/graduate_research/proposal.docx
+++ b/graduate_research/proposal.docx
@@ -132,7 +132,7 @@
           <w:b/>
           <w:bCs/>
         </w:rPr>
-        <w:t>14</w:t>
+        <w:t>21</w:t>
       </w:r>
       <w:r>
         <w:rPr>
@@ -6401,22 +6401,13 @@
           <w:bCs/>
         </w:rPr>
       </w:pPr>
-    </w:p>
-    <w:p>
-      <w:pPr>
-        <w:spacing w:line="360" w:lineRule="auto"/>
+      <w:r>
         <w:rPr>
           <w:rFonts w:ascii="Arial" w:hAnsi="Arial" w:cs="Arial"/>
           <w:b/>
           <w:bCs/>
         </w:rPr>
-      </w:pPr>
-      <w:r>
-        <w:rPr>
-          <w:rFonts w:ascii="Arial" w:hAnsi="Arial" w:cs="Arial"/>
-          <w:b/>
-          <w:bCs/>
-        </w:rPr>
+        <w:lastRenderedPageBreak/>
         <w:t xml:space="preserve">Methods </w:t>
       </w:r>
     </w:p>
@@ -6564,6 +6555,14 @@
         </w:rPr>
         <w:t xml:space="preserve"> analysis to determine vegetation loss or gain along the shoreline and manual digitization techniques on available imagery. </w:t>
       </w:r>
+    </w:p>
+    <w:p>
+      <w:pPr>
+        <w:spacing w:line="360" w:lineRule="auto"/>
+        <w:rPr>
+          <w:rFonts w:ascii="Arial" w:hAnsi="Arial" w:cs="Arial"/>
+        </w:rPr>
+      </w:pPr>
     </w:p>
     <w:p>
       <w:pPr>
@@ -6993,10 +6992,10 @@
         </w:rPr>
         <w:lastRenderedPageBreak/>
         <w:drawing>
-          <wp:anchor distT="0" distB="0" distL="114300" distR="114300" simplePos="0" relativeHeight="251672064" behindDoc="0" locked="0" layoutInCell="1" allowOverlap="1" wp14:anchorId="39064C73" wp14:editId="06011A21">
+          <wp:anchor distT="0" distB="0" distL="114300" distR="114300" simplePos="0" relativeHeight="251672064" behindDoc="0" locked="0" layoutInCell="1" allowOverlap="1" wp14:anchorId="39064C73" wp14:editId="6DC3E7F7">
             <wp:simplePos x="0" y="0"/>
             <wp:positionH relativeFrom="margin">
-              <wp:posOffset>1371600</wp:posOffset>
+              <wp:posOffset>1143000</wp:posOffset>
             </wp:positionH>
             <wp:positionV relativeFrom="paragraph">
               <wp:posOffset>0</wp:posOffset>
@@ -7868,7 +7867,67 @@
         <w:rPr>
           <w:rFonts w:ascii="Arial" w:hAnsi="Arial" w:cs="Arial"/>
         </w:rPr>
-        <w:t>multiple historical shoreline positions</w:t>
+        <w:t xml:space="preserve">multiple historical shoreline positions </w:t>
+      </w:r>
+      <w:r>
+        <w:rPr>
+          <w:rFonts w:ascii="Arial" w:hAnsi="Arial" w:cs="Arial"/>
+        </w:rPr>
+        <w:t xml:space="preserve">and predicted shoreline forecasting </w:t>
+      </w:r>
+      <w:r>
+        <w:rPr>
+          <w:rFonts w:ascii="Arial" w:hAnsi="Arial" w:cs="Arial"/>
+        </w:rPr>
+        <w:t>(</w:t>
+      </w:r>
+      <w:r>
+        <w:rPr>
+          <w:rFonts w:ascii="Arial" w:hAnsi="Arial" w:cs="Arial"/>
+        </w:rPr>
+        <w:t>https://www.usgs.gov/centers/whcmsc/science/digital-shoreline-analysis-system-dsas?qt-science_center_objects=0#qt-science_center_objects</w:t>
+      </w:r>
+      <w:r>
+        <w:rPr>
+          <w:rFonts w:ascii="Arial" w:hAnsi="Arial" w:cs="Arial"/>
+        </w:rPr>
+        <w:t xml:space="preserve">). </w:t>
+      </w:r>
+      <w:r>
+        <w:rPr>
+          <w:rFonts w:ascii="Arial" w:hAnsi="Arial" w:cs="Arial"/>
+        </w:rPr>
+        <w:t xml:space="preserve">The software add-in </w:t>
+      </w:r>
+      <w:r>
+        <w:rPr>
+          <w:rFonts w:ascii="Arial" w:hAnsi="Arial" w:cs="Arial"/>
+        </w:rPr>
+        <w:t xml:space="preserve">also </w:t>
+      </w:r>
+      <w:r>
+        <w:rPr>
+          <w:rFonts w:ascii="Arial" w:hAnsi="Arial" w:cs="Arial"/>
+        </w:rPr>
+        <w:t>generates</w:t>
+      </w:r>
+      <w:r>
+        <w:rPr>
+          <w:rFonts w:ascii="Arial" w:hAnsi="Arial" w:cs="Arial"/>
+        </w:rPr>
+        <w:t xml:space="preserve"> transects to measure distant between a baseline and historical shorelines</w:t>
+      </w:r>
+      <w:r>
+        <w:rPr>
+          <w:rFonts w:ascii="Arial" w:hAnsi="Arial" w:cs="Arial"/>
+        </w:rPr>
+        <w:t xml:space="preserve"> (Figure 10)</w:t>
+      </w:r>
+      <w:r>
+        <w:rPr>
+          <w:rFonts w:ascii="Arial" w:hAnsi="Arial" w:cs="Arial"/>
+        </w:rPr>
+        <w:t>.</w:t>
       </w:r>
       <w:r>
         <w:rPr>
@@ -7880,61 +7939,154 @@
         <w:rPr>
           <w:rFonts w:ascii="Arial" w:hAnsi="Arial" w:cs="Arial"/>
         </w:rPr>
-        <w:t xml:space="preserve">and predicted shoreline forecasting </w:t>
-      </w:r>
-      <w:r>
-        <w:rPr>
-          <w:rFonts w:ascii="Arial" w:hAnsi="Arial" w:cs="Arial"/>
-        </w:rPr>
-        <w:t>(</w:t>
-      </w:r>
-      <w:r>
-        <w:rPr>
-          <w:rFonts w:ascii="Arial" w:hAnsi="Arial" w:cs="Arial"/>
-        </w:rPr>
-        <w:t>https://www.usgs.gov/centers/whcmsc/science/digital-shoreline-analysis-system-dsas?qt-science_center_objects=0#qt-science_center_objects</w:t>
-      </w:r>
-      <w:r>
-        <w:rPr>
-          <w:rFonts w:ascii="Arial" w:hAnsi="Arial" w:cs="Arial"/>
-        </w:rPr>
-        <w:t xml:space="preserve">). </w:t>
-      </w:r>
-      <w:r>
-        <w:rPr>
-          <w:rFonts w:ascii="Arial" w:hAnsi="Arial" w:cs="Arial"/>
-        </w:rPr>
-        <w:t xml:space="preserve">The software add-in </w:t>
-      </w:r>
-      <w:r>
-        <w:rPr>
-          <w:rFonts w:ascii="Arial" w:hAnsi="Arial" w:cs="Arial"/>
-        </w:rPr>
-        <w:t xml:space="preserve">also </w:t>
-      </w:r>
-      <w:r>
-        <w:rPr>
-          <w:rFonts w:ascii="Arial" w:hAnsi="Arial" w:cs="Arial"/>
-        </w:rPr>
-        <w:t>generates</w:t>
-      </w:r>
-      <w:r>
-        <w:rPr>
-          <w:rFonts w:ascii="Arial" w:hAnsi="Arial" w:cs="Arial"/>
-        </w:rPr>
-        <w:t xml:space="preserve"> transects to measure distant between a baseline and historical shorelines</w:t>
-      </w:r>
-      <w:r>
-        <w:rPr>
-          <w:rFonts w:ascii="Arial" w:hAnsi="Arial" w:cs="Arial"/>
-        </w:rPr>
-        <w:t xml:space="preserve"> (Figure 10)</w:t>
-      </w:r>
-      <w:r>
-        <w:rPr>
-          <w:rFonts w:ascii="Arial" w:hAnsi="Arial" w:cs="Arial"/>
-        </w:rPr>
-        <w:t>.</w:t>
+        <w:t xml:space="preserve"> The add-in is consistently updated by USGS to </w:t>
+      </w:r>
+      <w:r>
+        <w:rPr>
+          <w:rFonts w:ascii="Arial" w:hAnsi="Arial" w:cs="Arial"/>
+        </w:rPr>
+        <w:t xml:space="preserve">provide more analysis functions and to </w:t>
+      </w:r>
+      <w:r>
+        <w:rPr>
+          <w:rFonts w:ascii="Arial" w:hAnsi="Arial" w:cs="Arial"/>
+        </w:rPr>
+        <w:t xml:space="preserve">ensure usability with newer ArcMap upgrades. </w:t>
+      </w:r>
+    </w:p>
+    <w:p>
+      <w:pPr>
+        <w:spacing w:line="360" w:lineRule="auto"/>
+        <w:ind w:firstLine="720"/>
+        <w:rPr>
+          <w:rFonts w:ascii="Arial" w:hAnsi="Arial" w:cs="Arial"/>
+        </w:rPr>
+      </w:pPr>
+      <w:r>
+        <w:rPr>
+          <w:rFonts w:ascii="Arial" w:hAnsi="Arial" w:cs="Arial"/>
+        </w:rPr>
+        <w:t>Baral et al., (2018)</w:t>
+      </w:r>
+      <w:r>
+        <w:rPr>
+          <w:rFonts w:ascii="Arial" w:hAnsi="Arial" w:cs="Arial"/>
+        </w:rPr>
+        <w:t xml:space="preserve"> used the DSAS add-in to determine long-term shoreline changes along the coast of Chilika Lagoon, in India, from 1975 to 2015. </w:t>
+      </w:r>
+      <w:r>
+        <w:rPr>
+          <w:rFonts w:ascii="Arial" w:hAnsi="Arial" w:cs="Arial"/>
+        </w:rPr>
+        <w:t xml:space="preserve">The results determined that Chilika Lagoon had high sediment accretion in the past 40 years and low erosion. The conclusions provided a </w:t>
+      </w:r>
+      <w:r>
+        <w:rPr>
+          <w:rFonts w:ascii="Arial" w:hAnsi="Arial" w:cs="Arial"/>
+        </w:rPr>
+        <w:t xml:space="preserve">prerequisite baseline </w:t>
+      </w:r>
+      <w:r>
+        <w:rPr>
+          <w:rFonts w:ascii="Arial" w:hAnsi="Arial" w:cs="Arial"/>
+        </w:rPr>
+        <w:t xml:space="preserve">of information for Chilika </w:t>
+      </w:r>
+      <w:r>
+        <w:rPr>
+          <w:rFonts w:ascii="Arial" w:hAnsi="Arial" w:cs="Arial"/>
+        </w:rPr>
+        <w:t>shoreline evolution</w:t>
+      </w:r>
+      <w:r>
+        <w:rPr>
+          <w:rFonts w:ascii="Arial" w:hAnsi="Arial" w:cs="Arial"/>
+        </w:rPr>
+        <w:t xml:space="preserve"> including its rate of change.</w:t>
+      </w:r>
+      <w:r>
+        <w:rPr>
+          <w:rFonts w:ascii="Arial" w:hAnsi="Arial" w:cs="Arial"/>
+        </w:rPr>
+        <w:t xml:space="preserve"> Likewise, Kale, Ataol and Tekkanat, (2019) calculated erosion rates and shoreline changes i</w:t>
+      </w:r>
+      <w:r>
+        <w:rPr>
+          <w:rFonts w:ascii="Arial" w:hAnsi="Arial" w:cs="Arial"/>
+        </w:rPr>
+        <w:t>n the Yeşilırmak Delta</w:t>
+      </w:r>
+      <w:r>
+        <w:rPr>
+          <w:rFonts w:ascii="Arial" w:hAnsi="Arial" w:cs="Arial"/>
+        </w:rPr>
+        <w:t>, Turkey</w:t>
+      </w:r>
+      <w:r>
+        <w:rPr>
+          <w:rFonts w:ascii="Arial" w:hAnsi="Arial" w:cs="Arial"/>
+        </w:rPr>
+        <w:t xml:space="preserve"> from 1953 to 2017 using </w:t>
+      </w:r>
+      <w:r>
+        <w:rPr>
+          <w:rFonts w:ascii="Arial" w:hAnsi="Arial" w:cs="Arial"/>
+        </w:rPr>
+        <w:t xml:space="preserve">the </w:t>
+      </w:r>
+      <w:r>
+        <w:rPr>
+          <w:rFonts w:ascii="Arial" w:hAnsi="Arial" w:cs="Arial"/>
+        </w:rPr>
+        <w:t>DSAS</w:t>
+      </w:r>
+      <w:r>
+        <w:rPr>
+          <w:rFonts w:ascii="Arial" w:hAnsi="Arial" w:cs="Arial"/>
+        </w:rPr>
+        <w:t xml:space="preserve"> add-in</w:t>
+      </w:r>
+      <w:r>
+        <w:rPr>
+          <w:rFonts w:ascii="Arial" w:hAnsi="Arial" w:cs="Arial"/>
+        </w:rPr>
+        <w:t xml:space="preserve">. Their results determined that the recent dams that were built in the Delta have affected shoreline development and movement, and have most likely caused shoreline retreat. Calculating shoreline changes in the </w:t>
+      </w:r>
+      <w:r>
+        <w:rPr>
+          <w:rFonts w:ascii="Arial" w:hAnsi="Arial" w:cs="Arial"/>
+        </w:rPr>
+        <w:t>Yeşilırmak Delta</w:t>
+      </w:r>
+      <w:r>
+        <w:rPr>
+          <w:rFonts w:ascii="Arial" w:hAnsi="Arial" w:cs="Arial"/>
+        </w:rPr>
+        <w:t xml:space="preserve"> has highlighted major</w:t>
+      </w:r>
+      <w:r>
+        <w:rPr>
+          <w:rFonts w:ascii="Arial" w:hAnsi="Arial" w:cs="Arial"/>
+        </w:rPr>
+        <w:t xml:space="preserve"> environmental problem</w:t>
+      </w:r>
+      <w:r>
+        <w:rPr>
+          <w:rFonts w:ascii="Arial" w:hAnsi="Arial" w:cs="Arial"/>
+        </w:rPr>
+        <w:t xml:space="preserve">s and these conclusions will need to be </w:t>
+      </w:r>
+      <w:r>
+        <w:rPr>
+          <w:rFonts w:ascii="Arial" w:hAnsi="Arial" w:cs="Arial"/>
+        </w:rPr>
+        <w:t>considered in any future coastal management plans.</w:t>
+      </w:r>
+      <w:r>
+        <w:rPr>
+          <w:rFonts w:ascii="Arial" w:hAnsi="Arial" w:cs="Arial"/>
+        </w:rPr>
+        <w:t xml:space="preserve"> Since the add-in</w:t>
       </w:r>
       <w:r>
         <w:rPr>
@@ -7946,171 +8098,6 @@
         <w:rPr>
           <w:rFonts w:ascii="Arial" w:hAnsi="Arial" w:cs="Arial"/>
         </w:rPr>
-        <w:t xml:space="preserve"> The add-in is consistently updated by USGS to </w:t>
-      </w:r>
-      <w:r>
-        <w:rPr>
-          <w:rFonts w:ascii="Arial" w:hAnsi="Arial" w:cs="Arial"/>
-        </w:rPr>
-        <w:t xml:space="preserve">provide more analysis functions and to </w:t>
-      </w:r>
-      <w:r>
-        <w:rPr>
-          <w:rFonts w:ascii="Arial" w:hAnsi="Arial" w:cs="Arial"/>
-        </w:rPr>
-        <w:t xml:space="preserve">ensure usability with newer ArcMap upgrades. </w:t>
-      </w:r>
-    </w:p>
-    <w:p>
-      <w:pPr>
-        <w:spacing w:line="360" w:lineRule="auto"/>
-        <w:ind w:firstLine="720"/>
-        <w:rPr>
-          <w:rFonts w:ascii="Arial" w:hAnsi="Arial" w:cs="Arial"/>
-        </w:rPr>
-      </w:pPr>
-      <w:r>
-        <w:rPr>
-          <w:rFonts w:ascii="Arial" w:hAnsi="Arial" w:cs="Arial"/>
-        </w:rPr>
-        <w:t>Baral et al., (2018)</w:t>
-      </w:r>
-      <w:r>
-        <w:rPr>
-          <w:rFonts w:ascii="Arial" w:hAnsi="Arial" w:cs="Arial"/>
-        </w:rPr>
-        <w:t xml:space="preserve"> used the DSAS add-in to determine long-term shoreline changes along the coast of Chilika Lagoon, in India, from 1975 to 2015. </w:t>
-      </w:r>
-      <w:r>
-        <w:rPr>
-          <w:rFonts w:ascii="Arial" w:hAnsi="Arial" w:cs="Arial"/>
-        </w:rPr>
-        <w:t xml:space="preserve">The results determined that Chilika Lagoon had high sediment accretion in the past 40 years and low erosion. The conclusions provided a </w:t>
-      </w:r>
-      <w:r>
-        <w:rPr>
-          <w:rFonts w:ascii="Arial" w:hAnsi="Arial" w:cs="Arial"/>
-        </w:rPr>
-        <w:t xml:space="preserve">prerequisite baseline </w:t>
-      </w:r>
-      <w:r>
-        <w:rPr>
-          <w:rFonts w:ascii="Arial" w:hAnsi="Arial" w:cs="Arial"/>
-        </w:rPr>
-        <w:t xml:space="preserve">of information for Chilika </w:t>
-      </w:r>
-      <w:r>
-        <w:rPr>
-          <w:rFonts w:ascii="Arial" w:hAnsi="Arial" w:cs="Arial"/>
-        </w:rPr>
-        <w:t>shoreline evolution</w:t>
-      </w:r>
-      <w:r>
-        <w:rPr>
-          <w:rFonts w:ascii="Arial" w:hAnsi="Arial" w:cs="Arial"/>
-        </w:rPr>
-        <w:t xml:space="preserve"> including its rate of change.</w:t>
-      </w:r>
-      <w:r>
-        <w:rPr>
-          <w:rFonts w:ascii="Arial" w:hAnsi="Arial" w:cs="Arial"/>
-        </w:rPr>
-        <w:t xml:space="preserve"> Likewise, Kale, Ataol and Tekkanat, (2019) calculated erosion rates and shoreline changes i</w:t>
-      </w:r>
-      <w:r>
-        <w:rPr>
-          <w:rFonts w:ascii="Arial" w:hAnsi="Arial" w:cs="Arial"/>
-        </w:rPr>
-        <w:t>n the Yeşilırmak Delta</w:t>
-      </w:r>
-      <w:r>
-        <w:rPr>
-          <w:rFonts w:ascii="Arial" w:hAnsi="Arial" w:cs="Arial"/>
-        </w:rPr>
-        <w:t>, Turkey</w:t>
-      </w:r>
-      <w:r>
-        <w:rPr>
-          <w:rFonts w:ascii="Arial" w:hAnsi="Arial" w:cs="Arial"/>
-        </w:rPr>
-        <w:t xml:space="preserve"> from 1953 to 2017 using </w:t>
-      </w:r>
-      <w:r>
-        <w:rPr>
-          <w:rFonts w:ascii="Arial" w:hAnsi="Arial" w:cs="Arial"/>
-        </w:rPr>
-        <w:t xml:space="preserve">the </w:t>
-      </w:r>
-      <w:r>
-        <w:rPr>
-          <w:rFonts w:ascii="Arial" w:hAnsi="Arial" w:cs="Arial"/>
-        </w:rPr>
-        <w:t>DSAS</w:t>
-      </w:r>
-      <w:r>
-        <w:rPr>
-          <w:rFonts w:ascii="Arial" w:hAnsi="Arial" w:cs="Arial"/>
-        </w:rPr>
-        <w:t xml:space="preserve"> add-in</w:t>
-      </w:r>
-      <w:r>
-        <w:rPr>
-          <w:rFonts w:ascii="Arial" w:hAnsi="Arial" w:cs="Arial"/>
-        </w:rPr>
-        <w:t xml:space="preserve">. Their results determined that the recent dams that were built in the Delta have affected shoreline development and movement, and have most likely caused shoreline retreat. Calculating shoreline changes in the </w:t>
-      </w:r>
-      <w:r>
-        <w:rPr>
-          <w:rFonts w:ascii="Arial" w:hAnsi="Arial" w:cs="Arial"/>
-        </w:rPr>
-        <w:t>Yeşilırmak Delta</w:t>
-      </w:r>
-      <w:r>
-        <w:rPr>
-          <w:rFonts w:ascii="Arial" w:hAnsi="Arial" w:cs="Arial"/>
-        </w:rPr>
-        <w:t xml:space="preserve"> has highlighted major</w:t>
-      </w:r>
-      <w:r>
-        <w:rPr>
-          <w:rFonts w:ascii="Arial" w:hAnsi="Arial" w:cs="Arial"/>
-        </w:rPr>
-        <w:t xml:space="preserve"> environmental problem</w:t>
-      </w:r>
-      <w:r>
-        <w:rPr>
-          <w:rFonts w:ascii="Arial" w:hAnsi="Arial" w:cs="Arial"/>
-        </w:rPr>
-        <w:t xml:space="preserve">s and these conclusions will need to be </w:t>
-      </w:r>
-      <w:r>
-        <w:rPr>
-          <w:rFonts w:ascii="Arial" w:hAnsi="Arial" w:cs="Arial"/>
-        </w:rPr>
-        <w:t>considered in any future coastal management plans.</w:t>
-      </w:r>
-      <w:r>
-        <w:rPr>
-          <w:rFonts w:ascii="Arial" w:hAnsi="Arial" w:cs="Arial"/>
-        </w:rPr>
-        <w:t xml:space="preserve"> </w:t>
-      </w:r>
-      <w:r>
-        <w:rPr>
-          <w:rFonts w:ascii="Arial" w:hAnsi="Arial" w:cs="Arial"/>
-        </w:rPr>
-        <w:t>Since the add-in</w:t>
-      </w:r>
-      <w:r>
-        <w:rPr>
-          <w:rFonts w:ascii="Arial" w:hAnsi="Arial" w:cs="Arial"/>
-        </w:rPr>
-        <w:t xml:space="preserve"> </w:t>
-      </w:r>
-      <w:r>
-        <w:rPr>
-          <w:rFonts w:ascii="Arial" w:hAnsi="Arial" w:cs="Arial"/>
-        </w:rPr>
         <w:t xml:space="preserve">is </w:t>
       </w:r>
       <w:r>
@@ -8118,31 +8105,7 @@
           <w:rFonts w:ascii="Arial" w:hAnsi="Arial" w:cs="Arial"/>
         </w:rPr>
         <w:lastRenderedPageBreak/>
-        <w:t xml:space="preserve">mostly </w:t>
-      </w:r>
-      <w:r>
-        <w:rPr>
-          <w:rFonts w:ascii="Arial" w:hAnsi="Arial" w:cs="Arial"/>
-        </w:rPr>
-        <w:t xml:space="preserve">a </w:t>
-      </w:r>
-      <w:r>
-        <w:rPr>
-          <w:rFonts w:ascii="Arial" w:hAnsi="Arial" w:cs="Arial"/>
-        </w:rPr>
-        <w:t>point and click</w:t>
-      </w:r>
-      <w:r>
-        <w:rPr>
-          <w:rFonts w:ascii="Arial" w:hAnsi="Arial" w:cs="Arial"/>
-        </w:rPr>
-        <w:t xml:space="preserve"> function</w:t>
-      </w:r>
-      <w:r>
-        <w:rPr>
-          <w:rFonts w:ascii="Arial" w:hAnsi="Arial" w:cs="Arial"/>
-        </w:rPr>
-        <w:t>,</w:t>
+        <w:t>mostly a point and click function,</w:t>
       </w:r>
       <w:r>
         <w:rPr>
@@ -9220,19 +9183,7 @@
         <w:rPr>
           <w:rFonts w:ascii="Arial" w:hAnsi="Arial" w:cs="Arial"/>
         </w:rPr>
-        <w:t>These results, compiled with other environmental data (i.e wind, storm events, and wave climate), were used to help inform short</w:t>
-      </w:r>
-      <w:r>
-        <w:rPr>
-          <w:rFonts w:ascii="Arial" w:hAnsi="Arial" w:cs="Arial"/>
-        </w:rPr>
-        <w:t xml:space="preserve">-term or long-term </w:t>
-      </w:r>
-      <w:r>
-        <w:rPr>
-          <w:rFonts w:ascii="Arial" w:hAnsi="Arial" w:cs="Arial"/>
-        </w:rPr>
-        <w:t xml:space="preserve">management decisions in North Carolina. </w:t>
+        <w:t xml:space="preserve">These results, compiled with other environmental data (i.e wind, storm events, and wave climate), were used to help inform short-term or long-term management decisions in North Carolina. </w:t>
       </w:r>
       <w:r>
         <w:rPr>
@@ -9487,6 +9438,7 @@
         <w:ind w:firstLine="720"/>
         <w:rPr>
           <w:rFonts w:ascii="Arial" w:hAnsi="Arial" w:cs="Arial"/>
+          <w:i/>
         </w:rPr>
       </w:pPr>
       <w:r>
@@ -9517,19 +9469,133 @@
         <w:rPr>
           <w:rFonts w:ascii="Arial" w:hAnsi="Arial" w:cs="Arial"/>
         </w:rPr>
-        <w:t xml:space="preserve">most reproducible shoreline analysis for </w:t>
-      </w:r>
-      <w:r>
-        <w:rPr>
-          <w:rFonts w:ascii="Arial" w:hAnsi="Arial" w:cs="Arial"/>
-        </w:rPr>
-        <w:t>the study site</w:t>
-      </w:r>
-      <w:r>
-        <w:rPr>
-          <w:rFonts w:ascii="Arial" w:hAnsi="Arial" w:cs="Arial"/>
-        </w:rPr>
-        <w:t xml:space="preserve">. Using more than one software </w:t>
+        <w:t xml:space="preserve">most reproducible </w:t>
+      </w:r>
+      <w:r>
+        <w:rPr>
+          <w:rFonts w:ascii="Arial" w:hAnsi="Arial" w:cs="Arial"/>
+        </w:rPr>
+        <w:t xml:space="preserve">for the </w:t>
+      </w:r>
+      <w:r>
+        <w:rPr>
+          <w:rFonts w:ascii="Arial" w:hAnsi="Arial" w:cs="Arial"/>
+        </w:rPr>
+        <w:t xml:space="preserve">shoreline analysis </w:t>
+      </w:r>
+      <w:r>
+        <w:rPr>
+          <w:rFonts w:ascii="Arial" w:hAnsi="Arial" w:cs="Arial"/>
+        </w:rPr>
+        <w:t>of the</w:t>
+      </w:r>
+      <w:r>
+        <w:rPr>
+          <w:rFonts w:ascii="Arial" w:hAnsi="Arial" w:cs="Arial"/>
+        </w:rPr>
+        <w:t xml:space="preserve"> study site</w:t>
+      </w:r>
+      <w:r>
+        <w:rPr>
+          <w:rFonts w:ascii="Arial" w:hAnsi="Arial" w:cs="Arial"/>
+        </w:rPr>
+        <w:t xml:space="preserve">. </w:t>
+      </w:r>
+      <w:r>
+        <w:rPr>
+          <w:rFonts w:ascii="Arial" w:hAnsi="Arial" w:cs="Arial"/>
+        </w:rPr>
+        <w:t xml:space="preserve">A potential combination </w:t>
+      </w:r>
+      <w:r>
+        <w:rPr>
+          <w:rFonts w:ascii="Arial" w:hAnsi="Arial" w:cs="Arial"/>
+        </w:rPr>
+        <w:t xml:space="preserve">of </w:t>
+      </w:r>
+      <w:r>
+        <w:rPr>
+          <w:rFonts w:ascii="Arial" w:hAnsi="Arial" w:cs="Arial"/>
+        </w:rPr>
+        <w:t>method</w:t>
+      </w:r>
+      <w:r>
+        <w:rPr>
+          <w:rFonts w:ascii="Arial" w:hAnsi="Arial" w:cs="Arial"/>
+        </w:rPr>
+        <w:t xml:space="preserve">s </w:t>
+      </w:r>
+      <w:r>
+        <w:rPr>
+          <w:rFonts w:ascii="Arial" w:hAnsi="Arial" w:cs="Arial"/>
+        </w:rPr>
+        <w:t xml:space="preserve">could be, for example, creating shapfiles in ArcMap, with satellite imagery, </w:t>
+      </w:r>
+      <w:r>
+        <w:rPr>
+          <w:rFonts w:ascii="Arial" w:hAnsi="Arial" w:cs="Arial"/>
+        </w:rPr>
+        <w:t>and doing a spatial</w:t>
+      </w:r>
+      <w:r>
+        <w:rPr>
+          <w:rFonts w:ascii="Arial" w:hAnsi="Arial" w:cs="Arial"/>
+        </w:rPr>
+        <w:t xml:space="preserve"> analysis with </w:t>
+      </w:r>
+      <w:r>
+        <w:rPr>
+          <w:rFonts w:ascii="Arial" w:hAnsi="Arial" w:cs="Arial"/>
+        </w:rPr>
+        <w:t>the R package `</w:t>
+      </w:r>
+      <w:r>
+        <w:rPr>
+          <w:rFonts w:ascii="Arial" w:hAnsi="Arial" w:cs="Arial"/>
+        </w:rPr>
+        <w:t xml:space="preserve"> </w:t>
+      </w:r>
+      <w:r>
+        <w:rPr>
+          <w:rFonts w:ascii="Arial" w:hAnsi="Arial" w:cs="Arial"/>
+        </w:rPr>
+        <w:t>AMBUR</w:t>
+      </w:r>
+      <w:r>
+        <w:rPr>
+          <w:rFonts w:ascii="Arial" w:hAnsi="Arial" w:cs="Arial"/>
+        </w:rPr>
+        <w:t>`</w:t>
+      </w:r>
+      <w:r>
+        <w:rPr>
+          <w:rFonts w:ascii="Arial" w:hAnsi="Arial" w:cs="Arial"/>
+        </w:rPr>
+        <w:t xml:space="preserve">. </w:t>
+      </w:r>
+      <w:r>
+        <w:rPr>
+          <w:rFonts w:ascii="Arial" w:hAnsi="Arial" w:cs="Arial"/>
+        </w:rPr>
+        <w:t>Using more than one software could be confusing depending on the technical skill of the user. Documenting the workflow thoroughly will reduce potential errors and allow for new users to pick up where the last user left off.</w:t>
+      </w:r>
+      <w:r>
+        <w:rPr>
+          <w:rFonts w:ascii="Arial" w:hAnsi="Arial" w:cs="Arial"/>
+        </w:rPr>
+        <w:t xml:space="preserve"> Testing for the most efficient methods of reproducibility </w:t>
+      </w:r>
+      <w:r>
+        <w:rPr>
+          <w:rFonts w:ascii="Arial" w:hAnsi="Arial" w:cs="Arial"/>
+        </w:rPr>
+        <w:t>and storage management are the</w:t>
+      </w:r>
+      <w:r>
+        <w:rPr>
+          <w:rFonts w:ascii="Arial" w:hAnsi="Arial" w:cs="Arial"/>
+        </w:rPr>
+        <w:t xml:space="preserve"> main key components of my research. </w:t>
       </w:r>
       <w:bookmarkStart w:id="27" w:name="_GoBack"/>
       <w:bookmarkEnd w:id="27"/>
@@ -9540,36 +9606,6 @@
         <w:rPr>
           <w:rFonts w:ascii="Arial" w:hAnsi="Arial" w:cs="Arial"/>
           <w:i/>
-        </w:rPr>
-      </w:pPr>
-    </w:p>
-    <w:p>
-      <w:pPr>
-        <w:spacing w:line="360" w:lineRule="auto"/>
-        <w:rPr>
-          <w:rFonts w:ascii="Arial" w:hAnsi="Arial" w:cs="Arial"/>
-          <w:i/>
-        </w:rPr>
-      </w:pPr>
-    </w:p>
-    <w:p>
-      <w:pPr>
-        <w:spacing w:line="360" w:lineRule="auto"/>
-        <w:rPr>
-          <w:rFonts w:ascii="Arial" w:hAnsi="Arial" w:cs="Arial"/>
-          <w:i/>
-        </w:rPr>
-      </w:pPr>
-    </w:p>
-    <w:p>
-      <w:pPr>
-        <w:spacing w:line="360" w:lineRule="auto"/>
-        <w:rPr>
-          <w:rFonts w:ascii="Arial" w:hAnsi="Arial" w:cs="Arial"/>
-          <w:b/>
-          <w:bCs/>
-          <w:i/>
-          <w:iCs/>
         </w:rPr>
       </w:pPr>
     </w:p>
@@ -15105,7 +15141,7 @@
 </file>
 
 <file path=customXml/itemProps1.xml><?xml version="1.0" encoding="utf-8"?>
-<ds:datastoreItem xmlns:ds="http://schemas.openxmlformats.org/officeDocument/2006/customXml" ds:itemID="{58097711-BA0A-4BC1-805B-A5D0B7AFECDD}">
+<ds:datastoreItem xmlns:ds="http://schemas.openxmlformats.org/officeDocument/2006/customXml" ds:itemID="{1C394D10-78EF-48B6-84CF-FD6B1E7FF620}">
   <ds:schemaRefs>
     <ds:schemaRef ds:uri="http://schemas.openxmlformats.org/officeDocument/2006/bibliography"/>
   </ds:schemaRefs>

</xml_diff>

<commit_message>
updated proposal and double checked citations, needed to edit a few
</commit_message>
<xml_diff>
--- a/graduate_research/proposal.docx
+++ b/graduate_research/proposal.docx
@@ -601,8 +601,33 @@
           <w:rFonts w:ascii="Arial" w:hAnsi="Arial" w:cs="Arial"/>
           <w:color w:val="000000" w:themeColor="text1"/>
         </w:rPr>
-        <w:t>. multi-step workflows, ability to store, share and publish data) was identified as the largest unmet need (Barone et al., 2017; Lowndes et al., 2017).</w:t>
-      </w:r>
+        <w:t>. multi-step workflows, ability to store, share and publish data) was identified as the l</w:t>
+      </w:r>
+      <w:r>
+        <w:rPr>
+          <w:rFonts w:ascii="Arial" w:hAnsi="Arial" w:cs="Arial"/>
+          <w:color w:val="000000" w:themeColor="text1"/>
+        </w:rPr>
+        <w:t xml:space="preserve">argest unmet need (Barone, Williams, and Micklos, </w:t>
+      </w:r>
+      <w:r>
+        <w:rPr>
+          <w:rFonts w:ascii="Arial" w:hAnsi="Arial" w:cs="Arial"/>
+          <w:color w:val="000000" w:themeColor="text1"/>
+        </w:rPr>
+        <w:t>2017; Lowndes et al., 2017).</w:t>
+      </w:r>
+    </w:p>
+    <w:p>
+      <w:pPr>
+        <w:pStyle w:val="BodyText"/>
+        <w:spacing w:line="360" w:lineRule="auto"/>
+        <w:ind w:firstLine="720"/>
+        <w:rPr>
+          <w:rFonts w:ascii="Arial" w:hAnsi="Arial" w:cs="Arial"/>
+          <w:color w:val="000000" w:themeColor="text1"/>
+        </w:rPr>
+      </w:pPr>
     </w:p>
     <w:p>
       <w:pPr>
@@ -715,7 +740,7 @@
           <w:rFonts w:ascii="Arial" w:hAnsi="Arial" w:cs="Arial"/>
           <w:color w:val="000000" w:themeColor="text1"/>
         </w:rPr>
-        <w:t xml:space="preserve">The US Gulf of Mexico region is undergoing a large restoration effort to reverse observed declines in key ecosystem components including seagrass, fish communities, and oyster reefs using funding from the consolidated Deepwater Horizon settlements (see https://www.nfwf.org/gulf/Pages/home.aspx as an example). These restoration projects vary in spatial scale and funding, but, like other restoration efforts, these </w:t>
+        <w:t xml:space="preserve">The US Gulf of Mexico region is undergoing a large restoration effort to reverse observed declines in key ecosystem components including seagrass, fish communities, and oyster reefs using funding from the consolidated Deepwater Horizon settlements (see https://www.nfwf.org/gulf/Pages/home.aspx as an example). These restoration </w:t>
       </w:r>
       <w:r>
         <w:rPr>
@@ -723,7 +748,7 @@
           <w:color w:val="000000" w:themeColor="text1"/>
         </w:rPr>
         <w:lastRenderedPageBreak/>
-        <w:t>projects will have data collection and evaluation efforts that occur frequently throughout the project.</w:t>
+        <w:t>projects vary in spatial scale and funding, but, like other restoration efforts, these projects will have data collection and evaluation efforts that occur frequently throughout the project.</w:t>
       </w:r>
     </w:p>
     <w:p>
@@ -748,18 +773,30 @@
       <w:pPr>
         <w:pStyle w:val="BodyText"/>
         <w:spacing w:after="0" w:line="360" w:lineRule="auto"/>
-        <w:rPr>
-          <w:rFonts w:ascii="Arial" w:hAnsi="Arial" w:cs="Arial"/>
-          <w:color w:val="000000" w:themeColor="text1"/>
-        </w:rPr>
-      </w:pPr>
-      <w:r>
         <w:rPr>
           <w:rFonts w:ascii="Arial" w:eastAsiaTheme="majorEastAsia" w:hAnsi="Arial" w:cs="Arial"/>
           <w:b/>
           <w:bCs/>
           <w:color w:val="000000" w:themeColor="text1"/>
         </w:rPr>
+      </w:pPr>
+    </w:p>
+    <w:p>
+      <w:pPr>
+        <w:pStyle w:val="BodyText"/>
+        <w:spacing w:after="0" w:line="360" w:lineRule="auto"/>
+        <w:rPr>
+          <w:rFonts w:ascii="Arial" w:hAnsi="Arial" w:cs="Arial"/>
+          <w:color w:val="000000" w:themeColor="text1"/>
+        </w:rPr>
+      </w:pPr>
+      <w:r>
+        <w:rPr>
+          <w:rFonts w:ascii="Arial" w:eastAsiaTheme="majorEastAsia" w:hAnsi="Arial" w:cs="Arial"/>
+          <w:b/>
+          <w:bCs/>
+          <w:color w:val="000000" w:themeColor="text1"/>
+        </w:rPr>
         <w:t>Adaptive Management</w:t>
       </w:r>
     </w:p>
@@ -809,15 +846,8 @@
           <w:rFonts w:ascii="Arial" w:hAnsi="Arial" w:cs="Arial"/>
           <w:color w:val="000000" w:themeColor="text1"/>
         </w:rPr>
-        <w:t xml:space="preserve">By design, an adaptive management program requires rapid feedback between data collection, analyses, and interpretation to drive the process of updating knowledge, </w:t>
-      </w:r>
-      <w:r>
-        <w:rPr>
-          <w:rFonts w:ascii="Arial" w:hAnsi="Arial" w:cs="Arial"/>
-          <w:color w:val="000000" w:themeColor="text1"/>
-        </w:rPr>
         <w:lastRenderedPageBreak/>
-        <w:t xml:space="preserve">examining management and restoration options, making decisions and implementing actions.  This process is repeated (Figure 1) to improve management actions such as identifying the best restoration approach. To carry out a restoration project adaptively, data used in these continuous efforts meet quality assurance/quality control (QA/QC) protocols to identify and correct inconsistencies and errors in field or sensor observations before these data are used in an analysis. Errors in these data, or delays in producing the data in a usable framework, can quickly lead to a breakdown in the adaptive learning process either in terms of slowing the analyses limiting their utility for timely decision making, or worse, erroneously informing the decision-making process because of errors in data management or analyses. </w:t>
+        <w:t xml:space="preserve">By design, an adaptive management program requires rapid feedback between data collection, analyses, and interpretation to drive the process of updating knowledge, examining management and restoration options, making decisions and implementing actions.  This process is repeated (Figure 1) to improve management actions such as identifying the best restoration approach. To carry out a restoration project adaptively, data used in these continuous efforts meet quality assurance/quality control (QA/QC) protocols to identify and correct inconsistencies and errors in field or sensor observations before these data are used in an analysis. Errors in these data, or delays in producing the data in a usable framework, can quickly lead to a breakdown in the adaptive learning process either in terms of slowing the analyses limiting their utility for timely decision making, or worse, erroneously informing the decision-making process because of errors in data management or analyses. </w:t>
       </w:r>
     </w:p>
     <w:p>
@@ -835,7 +865,7 @@
           <w:rFonts w:ascii="Arial" w:hAnsi="Arial" w:cs="Arial"/>
           <w:color w:val="000000" w:themeColor="text1"/>
         </w:rPr>
-        <w:t xml:space="preserve">An example of programs that require an adaptive management approach to restoration are projects funded by the National Fish and Wildlife Federation as part of the Gulf Environmental Benefit Fund (NFWF-GEBF). These projects explicitly require an adaptive management plan to guide the restoration process. Extensive data management plans are also mandated to capture data collected and analyzed with the overall purpose of creating opportunities to improve future restoration actions by maximizing learning from previous and ongoing restoration efforts. The Lone Cabbage Reef (LCR) restoration project is a large restoration effort in the eastern Gulf of Mexico funded by NFWF-GEBF. The project’s primary goal is to restore specific historical oyster reefs so that they may be resilient to changing sea level and river discharge. This project generates data from multiple sources including continuous autonomous water quality data from sensors and observations of oyster populations from field biologists. These data are generated at different time frequencies with sensor data obtained at hourly time intervals from multiple spatial locations and biological data collected at discrete time intervals from multiple spatial locations. For both cases, there is a need to prepare data, meet data quality standards, and complete routine analyses of data to ensure data collected are useful for project objectives. Because this is a long-term restoration project with numerous uncertainties in how the ecosystem will respond to restoration actions, developing a data management and workflow system that automates as many aspects of the workflow including QA/QC, measurement errors, and inconsistency in naming conventions is essential.  Creating this workflow will allow for </w:t>
+        <w:t xml:space="preserve">An example of programs that require an adaptive management approach to restoration are projects funded by the National Fish and Wildlife Federation as part of the Gulf Environmental Benefit Fund (NFWF-GEBF). These projects explicitly require an adaptive management plan to guide the restoration process. Extensive data management plans are also mandated to capture data collected and analyzed with the overall purpose of creating opportunities to improve future restoration actions by maximizing learning from previous and ongoing restoration efforts. The Lone Cabbage Reef (LCR) restoration project is a large restoration effort in the eastern Gulf of Mexico funded by NFWF-GEBF. The project’s primary goal is to restore specific historical oyster reefs so that they may be resilient to changing sea level and river discharge. This project generates data from multiple sources including continuous autonomous water quality data from sensors and observations of oyster populations from field biologists. These data are generated at different time frequencies with sensor data obtained at hourly time intervals from multiple spatial locations and biological data collected at discrete time intervals from multiple spatial locations. For both cases, there is a need to prepare data, meet data quality standards, and complete routine analyses of data to ensure data collected are useful for project objectives. Because this is a long-term restoration project with numerous uncertainties in how the ecosystem will respond to restoration actions, developing a data management and workflow system that </w:t>
       </w:r>
       <w:r>
         <w:rPr>
@@ -843,7 +873,7 @@
           <w:color w:val="000000" w:themeColor="text1"/>
         </w:rPr>
         <w:lastRenderedPageBreak/>
-        <w:t xml:space="preserve">rapid analyses of data to inform decision making related to sensor deployment or </w:t>
+        <w:t xml:space="preserve">automates as many aspects of the workflow including QA/QC, measurement errors, and inconsistency in naming conventions is essential.  Creating this workflow will allow for rapid analyses of data to inform decision making related to sensor deployment or </w:t>
       </w:r>
       <w:r>
         <w:rPr>
@@ -852,15 +882,15 @@
           <w:color w:val="000000" w:themeColor="text1"/>
         </w:rPr>
         <w:drawing>
-          <wp:anchor distT="0" distB="0" distL="114300" distR="114300" simplePos="0" relativeHeight="251654656" behindDoc="0" locked="0" layoutInCell="1" allowOverlap="1" wp14:anchorId="6A1A9F7A" wp14:editId="231D9135">
+          <wp:anchor distT="0" distB="0" distL="114300" distR="114300" simplePos="0" relativeHeight="251654656" behindDoc="0" locked="0" layoutInCell="1" allowOverlap="1" wp14:anchorId="6A1A9F7A" wp14:editId="6A08C5D3">
             <wp:simplePos x="0" y="0"/>
             <wp:positionH relativeFrom="column">
-              <wp:posOffset>680085</wp:posOffset>
+              <wp:posOffset>457200</wp:posOffset>
             </wp:positionH>
             <wp:positionV relativeFrom="paragraph">
-              <wp:posOffset>753110</wp:posOffset>
+              <wp:posOffset>1143000</wp:posOffset>
             </wp:positionV>
-            <wp:extent cx="4059555" cy="3093720"/>
+            <wp:extent cx="4114800" cy="2971800"/>
             <wp:effectExtent l="0" t="0" r="0" b="0"/>
             <wp:wrapTopAndBottom/>
             <wp:docPr id="1" name="Picture"/>
@@ -888,7 +918,7 @@
                   <pic:spPr bwMode="auto">
                     <a:xfrm>
                       <a:off x="0" y="0"/>
-                      <a:ext cx="4059555" cy="3093720"/>
+                      <a:ext cx="4114800" cy="2971800"/>
                     </a:xfrm>
                     <a:prstGeom prst="rect">
                       <a:avLst/>
@@ -1051,6 +1081,18 @@
           <w:szCs w:val="24"/>
         </w:rPr>
       </w:pPr>
+    </w:p>
+    <w:p>
+      <w:pPr>
+        <w:pStyle w:val="Heading3"/>
+        <w:spacing w:line="360" w:lineRule="auto"/>
+        <w:rPr>
+          <w:rFonts w:ascii="Arial" w:hAnsi="Arial" w:cs="Arial"/>
+          <w:color w:val="000000" w:themeColor="text1"/>
+          <w:sz w:val="24"/>
+          <w:szCs w:val="24"/>
+        </w:rPr>
+      </w:pPr>
       <w:r>
         <w:rPr>
           <w:rFonts w:ascii="Arial" w:hAnsi="Arial" w:cs="Arial"/>
@@ -1247,16 +1289,16 @@
           <w:color w:val="000000" w:themeColor="text1"/>
         </w:rPr>
         <w:drawing>
-          <wp:anchor distT="0" distB="0" distL="114300" distR="114300" simplePos="0" relativeHeight="251673088" behindDoc="0" locked="0" layoutInCell="1" allowOverlap="1" wp14:anchorId="07AA3F01" wp14:editId="1A033903">
+          <wp:anchor distT="0" distB="0" distL="114300" distR="114300" simplePos="0" relativeHeight="251673088" behindDoc="0" locked="0" layoutInCell="1" allowOverlap="1" wp14:anchorId="07AA3F01" wp14:editId="7AE11BA9">
             <wp:simplePos x="0" y="0"/>
             <wp:positionH relativeFrom="margin">
-              <wp:align>right</wp:align>
+              <wp:posOffset>0</wp:posOffset>
             </wp:positionH>
             <wp:positionV relativeFrom="paragraph">
-              <wp:posOffset>554990</wp:posOffset>
+              <wp:posOffset>421640</wp:posOffset>
             </wp:positionV>
-            <wp:extent cx="5934075" cy="2865755"/>
-            <wp:effectExtent l="0" t="0" r="9525" b="0"/>
+            <wp:extent cx="5943600" cy="2999105"/>
+            <wp:effectExtent l="0" t="0" r="0" b="0"/>
             <wp:wrapTopAndBottom/>
             <wp:docPr id="18" name="Picture 18"/>
             <wp:cNvGraphicFramePr>
@@ -1287,7 +1329,7 @@
                   <pic:spPr bwMode="auto">
                     <a:xfrm>
                       <a:off x="0" y="0"/>
-                      <a:ext cx="5934075" cy="2865755"/>
+                      <a:ext cx="5943600" cy="2999105"/>
                     </a:xfrm>
                     <a:prstGeom prst="rect">
                       <a:avLst/>
@@ -1333,7 +1375,21 @@
           <w:rFonts w:ascii="Arial" w:hAnsi="Arial" w:cs="Arial"/>
           <w:color w:val="000000" w:themeColor="text1"/>
         </w:rPr>
-        <w:t xml:space="preserve">Figure 2- Data management workflow designed for the </w:t>
+        <w:t xml:space="preserve">Figure 2- Data management </w:t>
+      </w:r>
+      <w:r>
+        <w:rPr>
+          <w:rFonts w:ascii="Arial" w:hAnsi="Arial" w:cs="Arial"/>
+          <w:color w:val="000000" w:themeColor="text1"/>
+        </w:rPr>
+        <w:t xml:space="preserve">proposed </w:t>
+      </w:r>
+      <w:r>
+        <w:rPr>
+          <w:rFonts w:ascii="Arial" w:hAnsi="Arial" w:cs="Arial"/>
+          <w:color w:val="000000" w:themeColor="text1"/>
+        </w:rPr>
+        <w:t xml:space="preserve">workflow designed for the </w:t>
       </w:r>
       <w:r>
         <w:rPr>
@@ -2381,7 +2437,49 @@
           <w:rFonts w:ascii="Arial" w:hAnsi="Arial" w:cs="Arial"/>
           <w:color w:val="000000" w:themeColor="text1"/>
         </w:rPr>
-        <w:t xml:space="preserve">sheets to electronic form that will make it compatible to a computer for data analyses, is </w:t>
+        <w:t>sheets to electronic form</w:t>
+      </w:r>
+      <w:r>
+        <w:rPr>
+          <w:rFonts w:ascii="Arial" w:hAnsi="Arial" w:cs="Arial"/>
+          <w:color w:val="000000" w:themeColor="text1"/>
+        </w:rPr>
+        <w:t>,</w:t>
+      </w:r>
+      <w:r>
+        <w:rPr>
+          <w:rFonts w:ascii="Arial" w:hAnsi="Arial" w:cs="Arial"/>
+          <w:color w:val="000000" w:themeColor="text1"/>
+        </w:rPr>
+        <w:t xml:space="preserve"> </w:t>
+      </w:r>
+      <w:r>
+        <w:rPr>
+          <w:rFonts w:ascii="Arial" w:hAnsi="Arial" w:cs="Arial"/>
+          <w:color w:val="000000" w:themeColor="text1"/>
+        </w:rPr>
+        <w:t>which</w:t>
+      </w:r>
+      <w:r>
+        <w:rPr>
+          <w:rFonts w:ascii="Arial" w:hAnsi="Arial" w:cs="Arial"/>
+          <w:color w:val="000000" w:themeColor="text1"/>
+        </w:rPr>
+        <w:t xml:space="preserve"> will make it compatible </w:t>
+      </w:r>
+      <w:r>
+        <w:rPr>
+          <w:rFonts w:ascii="Arial" w:hAnsi="Arial" w:cs="Arial"/>
+          <w:color w:val="000000" w:themeColor="text1"/>
+        </w:rPr>
+        <w:t>with a</w:t>
+      </w:r>
+      <w:r>
+        <w:rPr>
+          <w:rFonts w:ascii="Arial" w:hAnsi="Arial" w:cs="Arial"/>
+          <w:color w:val="000000" w:themeColor="text1"/>
+        </w:rPr>
+        <w:t xml:space="preserve"> computer for data analyses, is </w:t>
       </w:r>
       <w:r>
         <w:rPr>
@@ -2602,7 +2700,7 @@
           <w:rFonts w:ascii="Arial" w:hAnsi="Arial" w:cs="Arial"/>
           <w:color w:val="000000" w:themeColor="text1"/>
         </w:rPr>
-        <w:t xml:space="preserve">As an example of the capability of “Data Validation” features, oyster length measurements will be restricted from being entered at a size greater than 125-mm. While oysters greater than this size are observable, to enter a value above this level </w:t>
+        <w:t xml:space="preserve">As an example of the capability of “Data Validation” features, oyster length measurements will be restricted from being entered at a size greater than 125-mm. </w:t>
       </w:r>
       <w:r>
         <w:rPr>
@@ -2610,8 +2708,19 @@
           <w:color w:val="000000" w:themeColor="text1"/>
         </w:rPr>
         <w:lastRenderedPageBreak/>
-        <w:t xml:space="preserve">requires manual override from someone with supervisory control. This data entry system will also require a “double entry” system where each line of data will be entered into the workbook twice, typically by separate users, and then these data will be compared electronically. If the entered data do not match exactly, the original data sheets will be examined to determine why discrepancies exist. Using different people for each round of data entry is preferred because different people may interpret the handwriting on the field data sheets differently. A third tab will then be used in Excel to compare the two user data entry tabs for discrepancies. Any identified errors are then </w:t>
-      </w:r>
+        <w:t>While oysters greater than this size are observable, to enter a value above this level requires manual override from someone with supervisory control. This data entry system will also require a “double entry” system where each line of data will be entered into the workbook twice, typically by separate users, and then these data will be compared electronically. If the entered data do not match exactly, the original data sheets will be examined to determine why discrepancies exist. Using different people for each round of data entry is preferred because different people may interpret the handwriting on the field data sheets differently. A third tab will then be used in Excel to compare the two user data entry tabs for discrepancies. Any identified errors are then reconciled against the field data sheets and by a project supervisor.</w:t>
+      </w:r>
+    </w:p>
+    <w:p>
+      <w:pPr>
+        <w:pStyle w:val="BodyText"/>
+        <w:spacing w:line="360" w:lineRule="auto"/>
+        <w:ind w:firstLine="720"/>
+        <w:rPr>
+          <w:rFonts w:ascii="Arial" w:hAnsi="Arial" w:cs="Arial"/>
+          <w:color w:val="000000" w:themeColor="text1"/>
+        </w:rPr>
+      </w:pPr>
       <w:r>
         <w:rPr>
           <w:rFonts w:ascii="Arial" w:hAnsi="Arial" w:cs="Arial"/>
@@ -2619,13 +2728,13 @@
           <w:color w:val="000000" w:themeColor="text1"/>
         </w:rPr>
         <w:drawing>
-          <wp:anchor distT="0" distB="0" distL="114300" distR="114300" simplePos="0" relativeHeight="251659264" behindDoc="0" locked="0" layoutInCell="1" allowOverlap="1" wp14:anchorId="1F5D940F" wp14:editId="2E44E47C">
+          <wp:anchor distT="0" distB="0" distL="114300" distR="114300" simplePos="0" relativeHeight="251659264" behindDoc="0" locked="0" layoutInCell="1" allowOverlap="1" wp14:anchorId="1F5D940F" wp14:editId="3EC71617">
             <wp:simplePos x="0" y="0"/>
             <wp:positionH relativeFrom="margin">
-              <wp:align>right</wp:align>
+              <wp:posOffset>0</wp:posOffset>
             </wp:positionH>
             <wp:positionV relativeFrom="paragraph">
-              <wp:posOffset>2596515</wp:posOffset>
+              <wp:posOffset>224790</wp:posOffset>
             </wp:positionV>
             <wp:extent cx="5942965" cy="2018030"/>
             <wp:effectExtent l="0" t="0" r="635" b="1270"/>
@@ -2680,13 +2789,6 @@
           </wp:anchor>
         </w:drawing>
       </w:r>
-      <w:r>
-        <w:rPr>
-          <w:rFonts w:ascii="Arial" w:hAnsi="Arial" w:cs="Arial"/>
-          <w:color w:val="000000" w:themeColor="text1"/>
-        </w:rPr>
-        <w:t>reconciled against the field data sheets and by a project supervisor.</w:t>
-      </w:r>
     </w:p>
     <w:p>
       <w:pPr>
@@ -2780,6 +2882,7 @@
           <w:rFonts w:ascii="Arial" w:hAnsi="Arial" w:cs="Arial"/>
           <w:color w:val="000000" w:themeColor="text1"/>
         </w:rPr>
+        <w:lastRenderedPageBreak/>
         <w:t>Step 1. Working with UF Library team, I will develop Python code that will distinguish files from each of the two types of sensors that make up the water quality sensor array (Star-Oddi or Diver), based on proper file naming convention.</w:t>
       </w:r>
     </w:p>
@@ -2797,7 +2900,6 @@
           <w:rFonts w:ascii="Arial" w:hAnsi="Arial" w:cs="Arial"/>
           <w:color w:val="000000" w:themeColor="text1"/>
         </w:rPr>
-        <w:lastRenderedPageBreak/>
         <w:t xml:space="preserve">Step 2. Python code will then check </w:t>
       </w:r>
       <w:r>
@@ -2891,6 +2993,18 @@
           <w:szCs w:val="24"/>
         </w:rPr>
       </w:pPr>
+    </w:p>
+    <w:p>
+      <w:pPr>
+        <w:pStyle w:val="Heading3"/>
+        <w:spacing w:line="360" w:lineRule="auto"/>
+        <w:rPr>
+          <w:rFonts w:ascii="Arial" w:hAnsi="Arial" w:cs="Arial"/>
+          <w:color w:val="000000" w:themeColor="text1"/>
+          <w:sz w:val="24"/>
+          <w:szCs w:val="24"/>
+        </w:rPr>
+      </w:pPr>
       <w:r>
         <w:rPr>
           <w:rFonts w:ascii="Arial" w:hAnsi="Arial" w:cs="Arial"/>
@@ -2970,7 +3084,15 @@
           <w:rFonts w:ascii="Arial" w:hAnsi="Arial" w:cs="Arial"/>
           <w:color w:val="000000" w:themeColor="text1"/>
         </w:rPr>
-        <w:t xml:space="preserve">Once data are standardized and available for use in the computer, basic visualization of the data via graphs and figures is a key next step for data checking and the beginning of the analyses (Figure 2, Boxes C1 and C2). I will develop a group of data visualization products to be used both to check data from field collections and water quality sensors. These figures will be integrated with the living data such that as data are entered into the database, and after they pass initial QA/QC, the figures will be automatically updated to allow visual assessments of the recorded data. I will focus my efforts on creating these visualization products for the water quality data collected by the LCR </w:t>
+        <w:t xml:space="preserve">Once data are standardized and available for use in the computer, basic visualization of the data via graphs and figures is a key next step for data checking and the beginning of the analyses (Figure 2, Boxes C1 and C2). I will develop a group of data visualization products to be used both to check data from field collections and water quality sensors. These figures will be integrated with the living data such that as data are entered into the database, and after they pass initial QA/QC, the figures will be automatically updated to allow visual assessments of the recorded data. I will focus my </w:t>
+      </w:r>
+      <w:r>
+        <w:rPr>
+          <w:rFonts w:ascii="Arial" w:hAnsi="Arial" w:cs="Arial"/>
+          <w:color w:val="000000" w:themeColor="text1"/>
+        </w:rPr>
+        <w:lastRenderedPageBreak/>
+        <w:t xml:space="preserve">efforts on creating these visualization products for the water quality data collected by the LCR </w:t>
       </w:r>
       <w:r>
         <w:rPr>
@@ -2991,16 +3113,6 @@
       <w:pPr>
         <w:pStyle w:val="BodyText"/>
         <w:spacing w:line="360" w:lineRule="auto"/>
-        <w:rPr>
-          <w:rFonts w:ascii="Arial" w:hAnsi="Arial" w:cs="Arial"/>
-          <w:color w:val="000000" w:themeColor="text1"/>
-        </w:rPr>
-      </w:pPr>
-    </w:p>
-    <w:p>
-      <w:pPr>
-        <w:pStyle w:val="BodyText"/>
-        <w:spacing w:line="360" w:lineRule="auto"/>
         <w:ind w:firstLine="720"/>
         <w:rPr>
           <w:rFonts w:ascii="Arial" w:hAnsi="Arial" w:cs="Arial"/>
@@ -3012,7 +3124,6 @@
           <w:rFonts w:ascii="Arial" w:hAnsi="Arial" w:cs="Arial"/>
           <w:color w:val="000000" w:themeColor="text1"/>
         </w:rPr>
-        <w:lastRenderedPageBreak/>
         <w:t xml:space="preserve">I will also develop a set of summary tables as part of the data workflow to provide basic information on water quality variables at different time intervals. These summary tables and figures will follow data reproducibility guidelines from USGS where the tables will be created from the living data using standard code that reproduces the same </w:t>
       </w:r>
       <w:r>
@@ -3164,13 +3275,25 @@
       </w:pPr>
       <w:bookmarkStart w:id="13" w:name="version-control"/>
       <w:bookmarkEnd w:id="13"/>
-      <w:r>
+    </w:p>
+    <w:p>
+      <w:pPr>
+        <w:pStyle w:val="Heading3"/>
+        <w:spacing w:line="360" w:lineRule="auto"/>
         <w:rPr>
           <w:rFonts w:ascii="Arial" w:hAnsi="Arial" w:cs="Arial"/>
           <w:color w:val="000000" w:themeColor="text1"/>
           <w:sz w:val="24"/>
           <w:szCs w:val="24"/>
         </w:rPr>
+      </w:pPr>
+      <w:r>
+        <w:rPr>
+          <w:rFonts w:ascii="Arial" w:hAnsi="Arial" w:cs="Arial"/>
+          <w:color w:val="000000" w:themeColor="text1"/>
+          <w:sz w:val="24"/>
+          <w:szCs w:val="24"/>
+        </w:rPr>
         <w:t>Version Control</w:t>
       </w:r>
     </w:p>
@@ -3189,7 +3312,35 @@
           <w:rFonts w:ascii="Arial" w:hAnsi="Arial" w:cs="Arial"/>
           <w:color w:val="000000" w:themeColor="text1"/>
         </w:rPr>
-        <w:t>Version control is defined as a software that allows for the saving and management of changes in content, documents, and other developmental information.  The key purpose of using version control software is to document and confirm that changes in content are intended and planned. Version control can be incorporated into a data workflow using software such as Github, (Figure 2, Boxes D1 and D2). The USGS Data Management Guidelines encourage the use of version control software and repositories for data and code used for projects, which will allow the project data analysis to be accessible and reproducible (https://www.usgs.gov/products/data-and-tools/data-management/repositories).</w:t>
+        <w:t>Version control is defined as a software that allows for the saving and management of changes in content, documents, and other developmental information</w:t>
+      </w:r>
+      <w:r>
+        <w:rPr>
+          <w:rFonts w:ascii="Arial" w:hAnsi="Arial" w:cs="Arial"/>
+          <w:color w:val="000000" w:themeColor="text1"/>
+        </w:rPr>
+        <w:t xml:space="preserve"> over time</w:t>
+      </w:r>
+      <w:r>
+        <w:rPr>
+          <w:rFonts w:ascii="Arial" w:hAnsi="Arial" w:cs="Arial"/>
+          <w:color w:val="000000" w:themeColor="text1"/>
+        </w:rPr>
+        <w:t>.  The key purpose of using version control software is to document and confirm that changes in content are intended and planned. Version control can be incorporated into a data workflow using software such as Github</w:t>
+      </w:r>
+      <w:r>
+        <w:rPr>
+          <w:rFonts w:ascii="Arial" w:hAnsi="Arial" w:cs="Arial"/>
+          <w:color w:val="000000" w:themeColor="text1"/>
+        </w:rPr>
+        <w:t xml:space="preserve"> (https://github.com)</w:t>
+      </w:r>
+      <w:r>
+        <w:rPr>
+          <w:rFonts w:ascii="Arial" w:hAnsi="Arial" w:cs="Arial"/>
+          <w:color w:val="000000" w:themeColor="text1"/>
+        </w:rPr>
+        <w:t>, (Figure 2, Boxes D1 and D2). The USGS Data Management Guidelines encourage the use of version control software and repositories for data and code used for projects, which will allow the project data analysis to be accessible and reproducible (https://www.usgs.gov/products/data-and-tools/data-management/repositories).</w:t>
       </w:r>
     </w:p>
     <w:p>
@@ -3235,7 +3386,7 @@
           <w:rFonts w:ascii="Arial" w:hAnsi="Arial" w:cs="Arial"/>
           <w:color w:val="000000" w:themeColor="text1"/>
         </w:rPr>
-        <w:t>https://swcarpentry.github.io/git-novice/01-basics/index.html</w:t>
+        <w:t>https://datacarpentry.org/</w:t>
       </w:r>
       <w:r>
         <w:rPr>
@@ -3301,7 +3452,15 @@
           <w:rFonts w:ascii="Arial" w:hAnsi="Arial" w:cs="Arial"/>
           <w:color w:val="000000" w:themeColor="text1"/>
         </w:rPr>
-        <w:t xml:space="preserve"> (3) allows these changes to be undone if needed, (4) version control software notifies each user when there is a conflict between different people’s work such as code</w:t>
+        <w:t xml:space="preserve"> (3) </w:t>
+      </w:r>
+      <w:r>
+        <w:rPr>
+          <w:rFonts w:ascii="Arial" w:hAnsi="Arial" w:cs="Arial"/>
+          <w:color w:val="000000" w:themeColor="text1"/>
+        </w:rPr>
+        <w:lastRenderedPageBreak/>
+        <w:t>allows these changes to be undone if needed, (4) version control software notifies each user when there is a conflict between different people’s work such as code</w:t>
       </w:r>
       <w:r>
         <w:rPr>
@@ -3326,7 +3485,6 @@
           <w:rFonts w:ascii="Arial" w:hAnsi="Arial" w:cs="Arial"/>
           <w:color w:val="000000" w:themeColor="text1"/>
         </w:rPr>
-        <w:lastRenderedPageBreak/>
         <w:t xml:space="preserve">The LCR </w:t>
       </w:r>
       <w:r>
@@ -3353,6 +3511,16 @@
           <w:color w:val="000000" w:themeColor="text1"/>
         </w:rPr>
       </w:pPr>
+    </w:p>
+    <w:p>
+      <w:pPr>
+        <w:pStyle w:val="Heading5"/>
+        <w:spacing w:line="360" w:lineRule="auto"/>
+        <w:rPr>
+          <w:rFonts w:ascii="Arial" w:hAnsi="Arial" w:cs="Arial"/>
+          <w:color w:val="000000" w:themeColor="text1"/>
+        </w:rPr>
+      </w:pPr>
       <w:r>
         <w:rPr>
           <w:rFonts w:ascii="Arial" w:hAnsi="Arial" w:cs="Arial"/>
@@ -3415,9 +3583,9 @@
           <w:color w:val="000000" w:themeColor="text1"/>
         </w:rPr>
         <w:drawing>
-          <wp:inline distT="0" distB="0" distL="0" distR="0" wp14:anchorId="7B5962EA" wp14:editId="7FCDD55E">
-            <wp:extent cx="3096883" cy="723900"/>
-            <wp:effectExtent l="0" t="0" r="8890" b="0"/>
+          <wp:inline distT="0" distB="0" distL="0" distR="0" wp14:anchorId="7B5962EA" wp14:editId="2D790CC9">
+            <wp:extent cx="3200400" cy="723755"/>
+            <wp:effectExtent l="0" t="0" r="0" b="635"/>
             <wp:docPr id="6" name="Picture"/>
             <wp:cNvGraphicFramePr/>
             <a:graphic xmlns:a="http://schemas.openxmlformats.org/drawingml/2006/main">
@@ -3438,7 +3606,7 @@
                   <pic:spPr bwMode="auto">
                     <a:xfrm>
                       <a:off x="0" y="0"/>
-                      <a:ext cx="3440119" cy="804132"/>
+                      <a:ext cx="3584843" cy="810695"/>
                     </a:xfrm>
                     <a:prstGeom prst="rect">
                       <a:avLst/>
@@ -3489,6 +3657,7 @@
           <w:rFonts w:ascii="Arial" w:hAnsi="Arial" w:cs="Arial"/>
           <w:color w:val="000000" w:themeColor="text1"/>
         </w:rPr>
+        <w:lastRenderedPageBreak/>
         <w:t>As per USGS Data Standards, naming conventions are necessary to make data easier to use, to integrate and to share. This is especially true because data that are represented will be in a format that has already been established and planned (</w:t>
       </w:r>
       <w:hyperlink r:id="rId20" w:anchor="examples">
@@ -3498,16 +3667,7 @@
             <w:rFonts w:ascii="Arial" w:hAnsi="Arial" w:cs="Arial"/>
             <w:color w:val="000000" w:themeColor="text1"/>
           </w:rPr>
-          <w:t>https://www.usgs.gov/products/data-and-tools/data-management/data-</w:t>
-        </w:r>
-        <w:r>
-          <w:rPr>
-            <w:rStyle w:val="Hyperlink"/>
-            <w:rFonts w:ascii="Arial" w:hAnsi="Arial" w:cs="Arial"/>
-            <w:color w:val="000000" w:themeColor="text1"/>
-          </w:rPr>
-          <w:lastRenderedPageBreak/>
-          <w:t>standards#examples</w:t>
+          <w:t>https://www.usgs.gov/products/data-and-tools/data-management/data-standards#examples</w:t>
         </w:r>
       </w:hyperlink>
       <w:r>
@@ -3604,6 +3764,16 @@
           <w:color w:val="000000" w:themeColor="text1"/>
         </w:rPr>
       </w:pPr>
+    </w:p>
+    <w:p>
+      <w:pPr>
+        <w:pStyle w:val="Heading4"/>
+        <w:spacing w:line="360" w:lineRule="auto"/>
+        <w:rPr>
+          <w:rFonts w:ascii="Arial" w:hAnsi="Arial" w:cs="Arial"/>
+          <w:color w:val="000000" w:themeColor="text1"/>
+        </w:rPr>
+      </w:pPr>
       <w:r>
         <w:rPr>
           <w:rFonts w:ascii="Arial" w:hAnsi="Arial" w:cs="Arial"/>
@@ -3759,6 +3929,16 @@
     </w:p>
     <w:p>
       <w:pPr>
+        <w:pStyle w:val="BodyText"/>
+        <w:spacing w:line="360" w:lineRule="auto"/>
+        <w:rPr>
+          <w:rFonts w:ascii="Arial" w:hAnsi="Arial" w:cs="Arial"/>
+          <w:color w:val="000000" w:themeColor="text1"/>
+        </w:rPr>
+      </w:pPr>
+    </w:p>
+    <w:p>
+      <w:pPr>
         <w:pStyle w:val="Heading3"/>
         <w:spacing w:line="360" w:lineRule="auto"/>
         <w:rPr>
@@ -3775,6 +3955,7 @@
           <w:sz w:val="24"/>
           <w:szCs w:val="24"/>
         </w:rPr>
+        <w:lastRenderedPageBreak/>
         <w:t>Discussion</w:t>
       </w:r>
     </w:p>
@@ -3908,43 +4089,25 @@
         <w:t xml:space="preserve"> that monitor water quality.</w:t>
       </w:r>
     </w:p>
-    <w:p>
-      <w:pPr>
-        <w:pStyle w:val="BodyText"/>
-        <w:spacing w:line="360" w:lineRule="auto"/>
-        <w:rPr>
-          <w:rFonts w:ascii="Arial" w:hAnsi="Arial" w:cs="Arial"/>
-        </w:rPr>
-      </w:pPr>
-    </w:p>
-    <w:p>
-      <w:pPr>
-        <w:pStyle w:val="BodyText"/>
-        <w:spacing w:line="360" w:lineRule="auto"/>
-        <w:rPr>
-          <w:rFonts w:ascii="Arial" w:hAnsi="Arial" w:cs="Arial"/>
-        </w:rPr>
-      </w:pPr>
-    </w:p>
     <w:tbl>
       <w:tblPr>
         <w:tblStyle w:val="TableGrid"/>
-        <w:tblpPr w:leftFromText="180" w:rightFromText="180" w:vertAnchor="text" w:horzAnchor="margin" w:tblpY="-470"/>
-        <w:tblW w:w="9362" w:type="dxa"/>
+        <w:tblpPr w:leftFromText="180" w:rightFromText="180" w:vertAnchor="text" w:horzAnchor="margin" w:tblpY="576"/>
+        <w:tblW w:w="9376" w:type="dxa"/>
         <w:tblInd w:w="0" w:type="dxa"/>
         <w:tblLook w:val="04A0" w:firstRow="1" w:lastRow="0" w:firstColumn="1" w:lastColumn="0" w:noHBand="0" w:noVBand="1"/>
       </w:tblPr>
       <w:tblGrid>
-        <w:gridCol w:w="4432"/>
-        <w:gridCol w:w="4930"/>
+        <w:gridCol w:w="4439"/>
+        <w:gridCol w:w="4937"/>
       </w:tblGrid>
       <w:tr>
         <w:trPr>
-          <w:trHeight w:val="204"/>
+          <w:trHeight w:val="172"/>
         </w:trPr>
         <w:tc>
           <w:tcPr>
-            <w:tcW w:w="4432" w:type="dxa"/>
+            <w:tcW w:w="4439" w:type="dxa"/>
             <w:tcBorders>
               <w:top w:val="single" w:sz="4" w:space="0" w:color="auto"/>
               <w:left w:val="single" w:sz="4" w:space="0" w:color="auto"/>
@@ -3959,16 +4122,16 @@
               <w:rPr>
                 <w:rFonts w:ascii="Arial" w:hAnsi="Arial" w:cs="Arial"/>
                 <w:color w:val="000000" w:themeColor="text1"/>
-                <w:sz w:val="24"/>
-                <w:szCs w:val="24"/>
+                <w:sz w:val="20"/>
+                <w:szCs w:val="20"/>
               </w:rPr>
             </w:pPr>
             <w:r>
               <w:rPr>
                 <w:rFonts w:ascii="Arial" w:hAnsi="Arial" w:cs="Arial"/>
                 <w:color w:val="000000" w:themeColor="text1"/>
-                <w:sz w:val="24"/>
-                <w:szCs w:val="24"/>
+                <w:sz w:val="20"/>
+                <w:szCs w:val="20"/>
               </w:rPr>
               <w:t>Organization/ Person</w:t>
             </w:r>
@@ -3976,7 +4139,7 @@
         </w:tc>
         <w:tc>
           <w:tcPr>
-            <w:tcW w:w="4930" w:type="dxa"/>
+            <w:tcW w:w="4937" w:type="dxa"/>
             <w:tcBorders>
               <w:top w:val="single" w:sz="4" w:space="0" w:color="auto"/>
               <w:left w:val="single" w:sz="4" w:space="0" w:color="auto"/>
@@ -3991,16 +4154,16 @@
               <w:rPr>
                 <w:rFonts w:ascii="Arial" w:hAnsi="Arial" w:cs="Arial"/>
                 <w:color w:val="000000" w:themeColor="text1"/>
-                <w:sz w:val="24"/>
-                <w:szCs w:val="24"/>
+                <w:sz w:val="20"/>
+                <w:szCs w:val="20"/>
               </w:rPr>
             </w:pPr>
             <w:r>
               <w:rPr>
                 <w:rFonts w:ascii="Arial" w:hAnsi="Arial" w:cs="Arial"/>
                 <w:color w:val="000000" w:themeColor="text1"/>
-                <w:sz w:val="24"/>
-                <w:szCs w:val="24"/>
+                <w:sz w:val="20"/>
+                <w:szCs w:val="20"/>
               </w:rPr>
               <w:t>Deliverables</w:t>
             </w:r>
@@ -4009,11 +4172,11 @@
       </w:tr>
       <w:tr>
         <w:trPr>
-          <w:trHeight w:val="1494"/>
+          <w:trHeight w:val="1262"/>
         </w:trPr>
         <w:tc>
           <w:tcPr>
-            <w:tcW w:w="4432" w:type="dxa"/>
+            <w:tcW w:w="4439" w:type="dxa"/>
             <w:tcBorders>
               <w:top w:val="single" w:sz="4" w:space="0" w:color="auto"/>
               <w:left w:val="single" w:sz="4" w:space="0" w:color="auto"/>
@@ -4028,16 +4191,16 @@
               <w:rPr>
                 <w:rFonts w:ascii="Arial" w:hAnsi="Arial" w:cs="Arial"/>
                 <w:color w:val="000000" w:themeColor="text1"/>
-                <w:sz w:val="24"/>
-                <w:szCs w:val="24"/>
+                <w:sz w:val="20"/>
+                <w:szCs w:val="20"/>
               </w:rPr>
             </w:pPr>
             <w:r>
               <w:rPr>
                 <w:rFonts w:ascii="Arial" w:hAnsi="Arial" w:cs="Arial"/>
                 <w:color w:val="000000" w:themeColor="text1"/>
-                <w:sz w:val="24"/>
-                <w:szCs w:val="24"/>
+                <w:sz w:val="20"/>
+                <w:szCs w:val="20"/>
               </w:rPr>
               <w:t>ARCS (Academic Research Consulting and Services)</w:t>
             </w:r>
@@ -4045,7 +4208,7 @@
         </w:tc>
         <w:tc>
           <w:tcPr>
-            <w:tcW w:w="4930" w:type="dxa"/>
+            <w:tcW w:w="4937" w:type="dxa"/>
             <w:tcBorders>
               <w:top w:val="single" w:sz="4" w:space="0" w:color="auto"/>
               <w:left w:val="single" w:sz="4" w:space="0" w:color="auto"/>
@@ -4065,16 +4228,16 @@
               <w:rPr>
                 <w:rFonts w:ascii="Arial" w:hAnsi="Arial" w:cs="Arial"/>
                 <w:color w:val="000000" w:themeColor="text1"/>
-                <w:sz w:val="24"/>
-                <w:szCs w:val="24"/>
+                <w:sz w:val="20"/>
+                <w:szCs w:val="20"/>
               </w:rPr>
             </w:pPr>
             <w:r>
               <w:rPr>
                 <w:rFonts w:ascii="Arial" w:hAnsi="Arial" w:cs="Arial"/>
                 <w:color w:val="000000" w:themeColor="text1"/>
-                <w:sz w:val="24"/>
-                <w:szCs w:val="24"/>
+                <w:sz w:val="20"/>
+                <w:szCs w:val="20"/>
               </w:rPr>
               <w:t xml:space="preserve"> Data management to UF faculty through the lifecycle of their data</w:t>
             </w:r>
@@ -4090,16 +4253,16 @@
               <w:rPr>
                 <w:rFonts w:ascii="Arial" w:hAnsi="Arial" w:cs="Arial"/>
                 <w:color w:val="000000" w:themeColor="text1"/>
-                <w:sz w:val="24"/>
-                <w:szCs w:val="24"/>
+                <w:sz w:val="20"/>
+                <w:szCs w:val="20"/>
               </w:rPr>
             </w:pPr>
             <w:r>
               <w:rPr>
                 <w:rFonts w:ascii="Arial" w:hAnsi="Arial" w:cs="Arial"/>
                 <w:color w:val="000000" w:themeColor="text1"/>
-                <w:sz w:val="24"/>
-                <w:szCs w:val="24"/>
+                <w:sz w:val="20"/>
+                <w:szCs w:val="20"/>
               </w:rPr>
               <w:t>Providing researchers, a competitive edge to secure funding</w:t>
             </w:r>
@@ -4115,16 +4278,16 @@
               <w:rPr>
                 <w:rFonts w:ascii="Arial" w:hAnsi="Arial" w:cs="Arial"/>
                 <w:color w:val="000000" w:themeColor="text1"/>
-                <w:sz w:val="24"/>
-                <w:szCs w:val="24"/>
+                <w:sz w:val="20"/>
+                <w:szCs w:val="20"/>
               </w:rPr>
             </w:pPr>
             <w:r>
               <w:rPr>
                 <w:rFonts w:ascii="Arial" w:hAnsi="Arial" w:cs="Arial"/>
                 <w:color w:val="000000" w:themeColor="text1"/>
-                <w:sz w:val="24"/>
-                <w:szCs w:val="24"/>
+                <w:sz w:val="20"/>
+                <w:szCs w:val="20"/>
               </w:rPr>
               <w:t>Creating plans that follow funding agencies compliance</w:t>
             </w:r>
@@ -4133,11 +4296,11 @@
       </w:tr>
       <w:tr>
         <w:trPr>
-          <w:trHeight w:val="3432"/>
+          <w:trHeight w:val="2900"/>
         </w:trPr>
         <w:tc>
           <w:tcPr>
-            <w:tcW w:w="4432" w:type="dxa"/>
+            <w:tcW w:w="4439" w:type="dxa"/>
             <w:tcBorders>
               <w:top w:val="single" w:sz="4" w:space="0" w:color="auto"/>
               <w:left w:val="single" w:sz="4" w:space="0" w:color="auto"/>
@@ -4152,16 +4315,16 @@
               <w:rPr>
                 <w:rFonts w:ascii="Arial" w:hAnsi="Arial" w:cs="Arial"/>
                 <w:color w:val="000000" w:themeColor="text1"/>
-                <w:sz w:val="24"/>
-                <w:szCs w:val="24"/>
+                <w:sz w:val="20"/>
+                <w:szCs w:val="20"/>
               </w:rPr>
             </w:pPr>
             <w:r>
               <w:rPr>
                 <w:rFonts w:ascii="Arial" w:hAnsi="Arial" w:cs="Arial"/>
                 <w:color w:val="000000" w:themeColor="text1"/>
-                <w:sz w:val="24"/>
-                <w:szCs w:val="24"/>
+                <w:sz w:val="20"/>
+                <w:szCs w:val="20"/>
               </w:rPr>
               <w:t xml:space="preserve">LCR Project </w:t>
             </w:r>
@@ -4169,7 +4332,7 @@
         </w:tc>
         <w:tc>
           <w:tcPr>
-            <w:tcW w:w="4930" w:type="dxa"/>
+            <w:tcW w:w="4937" w:type="dxa"/>
             <w:tcBorders>
               <w:top w:val="single" w:sz="4" w:space="0" w:color="auto"/>
               <w:left w:val="single" w:sz="4" w:space="0" w:color="auto"/>
@@ -4188,16 +4351,16 @@
               <w:rPr>
                 <w:rFonts w:ascii="Arial" w:hAnsi="Arial" w:cs="Arial"/>
                 <w:color w:val="000000" w:themeColor="text1"/>
-                <w:sz w:val="24"/>
-                <w:szCs w:val="24"/>
+                <w:sz w:val="20"/>
+                <w:szCs w:val="20"/>
               </w:rPr>
             </w:pPr>
             <w:r>
               <w:rPr>
                 <w:rFonts w:ascii="Arial" w:hAnsi="Arial" w:cs="Arial"/>
                 <w:color w:val="000000" w:themeColor="text1"/>
-                <w:sz w:val="24"/>
-                <w:szCs w:val="24"/>
+                <w:sz w:val="20"/>
+                <w:szCs w:val="20"/>
               </w:rPr>
               <w:t>Executing Data Management and Access Plan:</w:t>
             </w:r>
@@ -4213,16 +4376,16 @@
               <w:rPr>
                 <w:rFonts w:ascii="Arial" w:hAnsi="Arial" w:cs="Arial"/>
                 <w:color w:val="000000" w:themeColor="text1"/>
-                <w:sz w:val="24"/>
-                <w:szCs w:val="24"/>
+                <w:sz w:val="20"/>
+                <w:szCs w:val="20"/>
               </w:rPr>
             </w:pPr>
             <w:r>
               <w:rPr>
                 <w:rFonts w:ascii="Arial" w:hAnsi="Arial" w:cs="Arial"/>
                 <w:color w:val="000000" w:themeColor="text1"/>
-                <w:sz w:val="24"/>
-                <w:szCs w:val="24"/>
+                <w:sz w:val="20"/>
+                <w:szCs w:val="20"/>
               </w:rPr>
               <w:t>Observational data including autonomous stations and oyster reef sampling</w:t>
             </w:r>
@@ -4238,16 +4401,16 @@
               <w:rPr>
                 <w:rFonts w:ascii="Arial" w:hAnsi="Arial" w:cs="Arial"/>
                 <w:color w:val="000000" w:themeColor="text1"/>
-                <w:sz w:val="24"/>
-                <w:szCs w:val="24"/>
+                <w:sz w:val="20"/>
+                <w:szCs w:val="20"/>
               </w:rPr>
             </w:pPr>
             <w:r>
               <w:rPr>
                 <w:rFonts w:ascii="Arial" w:hAnsi="Arial" w:cs="Arial"/>
                 <w:color w:val="000000" w:themeColor="text1"/>
-                <w:sz w:val="24"/>
-                <w:szCs w:val="24"/>
+                <w:sz w:val="20"/>
+                <w:szCs w:val="20"/>
               </w:rPr>
               <w:t>Management of specific data products</w:t>
             </w:r>
@@ -4263,16 +4426,16 @@
               <w:rPr>
                 <w:rFonts w:ascii="Arial" w:hAnsi="Arial" w:cs="Arial"/>
                 <w:color w:val="000000" w:themeColor="text1"/>
-                <w:sz w:val="24"/>
-                <w:szCs w:val="24"/>
+                <w:sz w:val="20"/>
+                <w:szCs w:val="20"/>
               </w:rPr>
             </w:pPr>
             <w:r>
               <w:rPr>
                 <w:rFonts w:ascii="Arial" w:hAnsi="Arial" w:cs="Arial"/>
                 <w:color w:val="000000" w:themeColor="text1"/>
-                <w:sz w:val="24"/>
-                <w:szCs w:val="24"/>
+                <w:sz w:val="20"/>
+                <w:szCs w:val="20"/>
               </w:rPr>
               <w:t>Quality Assurance/Quality Control</w:t>
             </w:r>
@@ -4288,41 +4451,29 @@
               <w:rPr>
                 <w:rFonts w:ascii="Arial" w:hAnsi="Arial" w:cs="Arial"/>
                 <w:color w:val="000000" w:themeColor="text1"/>
-                <w:sz w:val="24"/>
-                <w:szCs w:val="24"/>
+                <w:sz w:val="20"/>
+                <w:szCs w:val="20"/>
               </w:rPr>
             </w:pPr>
             <w:r>
               <w:rPr>
                 <w:rFonts w:ascii="Arial" w:hAnsi="Arial" w:cs="Arial"/>
                 <w:color w:val="000000" w:themeColor="text1"/>
-                <w:sz w:val="24"/>
-                <w:szCs w:val="24"/>
+                <w:sz w:val="20"/>
+                <w:szCs w:val="20"/>
               </w:rPr>
               <w:t>Access to Data and Data Sharing Practices and Policies</w:t>
             </w:r>
-          </w:p>
-          <w:p>
-            <w:pPr>
-              <w:pStyle w:val="ListParagraph"/>
-              <w:spacing w:after="0" w:line="360" w:lineRule="auto"/>
-              <w:rPr>
-                <w:rFonts w:ascii="Arial" w:hAnsi="Arial" w:cs="Arial"/>
-                <w:color w:val="000000" w:themeColor="text1"/>
-                <w:sz w:val="24"/>
-                <w:szCs w:val="24"/>
-              </w:rPr>
-            </w:pPr>
           </w:p>
         </w:tc>
       </w:tr>
       <w:tr>
         <w:trPr>
-          <w:trHeight w:val="3594"/>
+          <w:trHeight w:val="1070"/>
         </w:trPr>
         <w:tc>
           <w:tcPr>
-            <w:tcW w:w="4432" w:type="dxa"/>
+            <w:tcW w:w="4439" w:type="dxa"/>
             <w:tcBorders>
               <w:top w:val="single" w:sz="4" w:space="0" w:color="auto"/>
               <w:left w:val="single" w:sz="4" w:space="0" w:color="auto"/>
@@ -4337,16 +4488,16 @@
               <w:rPr>
                 <w:rFonts w:ascii="Arial" w:hAnsi="Arial" w:cs="Arial"/>
                 <w:color w:val="000000" w:themeColor="text1"/>
-                <w:sz w:val="24"/>
-                <w:szCs w:val="24"/>
+                <w:sz w:val="20"/>
+                <w:szCs w:val="20"/>
               </w:rPr>
             </w:pPr>
             <w:r>
               <w:rPr>
                 <w:rFonts w:ascii="Arial" w:hAnsi="Arial" w:cs="Arial"/>
                 <w:color w:val="000000" w:themeColor="text1"/>
-                <w:sz w:val="24"/>
-                <w:szCs w:val="24"/>
+                <w:sz w:val="20"/>
+                <w:szCs w:val="20"/>
               </w:rPr>
               <w:t>Proposed research</w:t>
             </w:r>
@@ -4354,7 +4505,7 @@
         </w:tc>
         <w:tc>
           <w:tcPr>
-            <w:tcW w:w="4930" w:type="dxa"/>
+            <w:tcW w:w="4937" w:type="dxa"/>
             <w:tcBorders>
               <w:top w:val="single" w:sz="4" w:space="0" w:color="auto"/>
               <w:left w:val="single" w:sz="4" w:space="0" w:color="auto"/>
@@ -4373,16 +4524,16 @@
               <w:rPr>
                 <w:rFonts w:ascii="Arial" w:hAnsi="Arial" w:cs="Arial"/>
                 <w:color w:val="000000" w:themeColor="text1"/>
-                <w:sz w:val="24"/>
-                <w:szCs w:val="24"/>
+                <w:sz w:val="20"/>
+                <w:szCs w:val="20"/>
               </w:rPr>
             </w:pPr>
             <w:r>
               <w:rPr>
                 <w:rFonts w:ascii="Arial" w:hAnsi="Arial" w:cs="Arial"/>
                 <w:color w:val="000000" w:themeColor="text1"/>
-                <w:sz w:val="24"/>
-                <w:szCs w:val="24"/>
+                <w:sz w:val="20"/>
+                <w:szCs w:val="20"/>
               </w:rPr>
               <w:t>Investigate data management needs for LCR project</w:t>
             </w:r>
@@ -4398,16 +4549,16 @@
               <w:rPr>
                 <w:rFonts w:ascii="Arial" w:hAnsi="Arial" w:cs="Arial"/>
                 <w:color w:val="000000" w:themeColor="text1"/>
-                <w:sz w:val="24"/>
-                <w:szCs w:val="24"/>
+                <w:sz w:val="20"/>
+                <w:szCs w:val="20"/>
               </w:rPr>
             </w:pPr>
             <w:r>
               <w:rPr>
                 <w:rFonts w:ascii="Arial" w:hAnsi="Arial" w:cs="Arial"/>
                 <w:color w:val="000000" w:themeColor="text1"/>
-                <w:sz w:val="24"/>
-                <w:szCs w:val="24"/>
+                <w:sz w:val="20"/>
+                <w:szCs w:val="20"/>
               </w:rPr>
               <w:t>Design and create data management workflows as it pertains to the LCR project, for each data sampling type</w:t>
             </w:r>
@@ -4423,16 +4574,16 @@
               <w:rPr>
                 <w:rFonts w:ascii="Arial" w:hAnsi="Arial" w:cs="Arial"/>
                 <w:color w:val="000000" w:themeColor="text1"/>
-                <w:sz w:val="24"/>
-                <w:szCs w:val="24"/>
+                <w:sz w:val="20"/>
+                <w:szCs w:val="20"/>
               </w:rPr>
             </w:pPr>
             <w:r>
               <w:rPr>
                 <w:rFonts w:ascii="Arial" w:hAnsi="Arial" w:cs="Arial"/>
                 <w:color w:val="000000" w:themeColor="text1"/>
-                <w:sz w:val="24"/>
-                <w:szCs w:val="24"/>
+                <w:sz w:val="20"/>
+                <w:szCs w:val="20"/>
               </w:rPr>
               <w:t>Continually updating workflow for maximum efficiency</w:t>
             </w:r>
@@ -4448,18 +4599,27 @@
               <w:rPr>
                 <w:rFonts w:ascii="Arial" w:hAnsi="Arial" w:cs="Arial"/>
                 <w:color w:val="000000" w:themeColor="text1"/>
-                <w:sz w:val="24"/>
-                <w:szCs w:val="24"/>
+                <w:sz w:val="20"/>
+                <w:szCs w:val="20"/>
               </w:rPr>
             </w:pPr>
             <w:r>
               <w:rPr>
                 <w:rFonts w:ascii="Arial" w:hAnsi="Arial" w:cs="Arial"/>
                 <w:color w:val="000000" w:themeColor="text1"/>
-                <w:sz w:val="24"/>
-                <w:szCs w:val="24"/>
+                <w:sz w:val="20"/>
+                <w:szCs w:val="20"/>
               </w:rPr>
-              <w:t xml:space="preserve">Ensure data management plan is compliant with USGS Data Standards  </w:t>
+              <w:t>Ensure data management plan is comp</w:t>
+            </w:r>
+            <w:r>
+              <w:rPr>
+                <w:rFonts w:ascii="Arial" w:hAnsi="Arial" w:cs="Arial"/>
+                <w:color w:val="000000" w:themeColor="text1"/>
+                <w:sz w:val="20"/>
+                <w:szCs w:val="20"/>
+              </w:rPr>
+              <w:t xml:space="preserve">liant with USGS Data Standards </w:t>
             </w:r>
           </w:p>
         </w:tc>
@@ -4471,6 +4631,15 @@
         <w:spacing w:line="360" w:lineRule="auto"/>
         <w:rPr>
           <w:rFonts w:ascii="Arial" w:hAnsi="Arial" w:cs="Arial"/>
+        </w:rPr>
+      </w:pPr>
+    </w:p>
+    <w:p>
+      <w:pPr>
+        <w:pStyle w:val="BodyText"/>
+        <w:spacing w:line="360" w:lineRule="auto"/>
+        <w:rPr>
+          <w:rFonts w:ascii="Arial" w:hAnsi="Arial" w:cs="Arial"/>
           <w:color w:val="000000" w:themeColor="text1"/>
         </w:rPr>
       </w:pPr>
@@ -4488,6 +4657,17 @@
         </w:rPr>
         <w:t>.</w:t>
       </w:r>
+    </w:p>
+    <w:p>
+      <w:pPr>
+        <w:pStyle w:val="BodyText"/>
+        <w:spacing w:line="360" w:lineRule="auto"/>
+        <w:ind w:firstLine="720"/>
+        <w:rPr>
+          <w:rFonts w:ascii="Arial" w:hAnsi="Arial" w:cs="Arial"/>
+          <w:color w:val="000000" w:themeColor="text1"/>
+        </w:rPr>
+      </w:pPr>
     </w:p>
     <w:p>
       <w:pPr>
@@ -4680,26 +4860,6 @@
     </w:p>
     <w:p>
       <w:pPr>
-        <w:pStyle w:val="BodyText"/>
-        <w:spacing w:line="360" w:lineRule="auto"/>
-        <w:rPr>
-          <w:rFonts w:ascii="Arial" w:hAnsi="Arial" w:cs="Arial"/>
-          <w:color w:val="000000" w:themeColor="text1"/>
-        </w:rPr>
-      </w:pPr>
-    </w:p>
-    <w:p>
-      <w:pPr>
-        <w:pStyle w:val="BodyText"/>
-        <w:spacing w:line="360" w:lineRule="auto"/>
-        <w:rPr>
-          <w:rFonts w:ascii="Arial" w:hAnsi="Arial" w:cs="Arial"/>
-          <w:color w:val="000000" w:themeColor="text1"/>
-        </w:rPr>
-      </w:pPr>
-    </w:p>
-    <w:p>
-      <w:pPr>
         <w:jc w:val="center"/>
         <w:rPr>
           <w:rFonts w:ascii="Arial" w:hAnsi="Arial" w:cs="Arial"/>
@@ -4708,6 +4868,26 @@
         </w:rPr>
       </w:pPr>
       <w:bookmarkStart w:id="18" w:name="_Hlk16265616"/>
+    </w:p>
+    <w:p>
+      <w:pPr>
+        <w:jc w:val="center"/>
+        <w:rPr>
+          <w:rFonts w:ascii="Arial" w:hAnsi="Arial" w:cs="Arial"/>
+          <w:b/>
+          <w:bCs/>
+        </w:rPr>
+      </w:pPr>
+    </w:p>
+    <w:p>
+      <w:pPr>
+        <w:jc w:val="center"/>
+        <w:rPr>
+          <w:rFonts w:ascii="Arial" w:hAnsi="Arial" w:cs="Arial"/>
+          <w:b/>
+          <w:bCs/>
+        </w:rPr>
+      </w:pPr>
       <w:r>
         <w:rPr>
           <w:rFonts w:ascii="Arial" w:hAnsi="Arial" w:cs="Arial"/>
@@ -4829,7 +5009,31 @@
         <w:rPr>
           <w:rFonts w:ascii="Arial" w:eastAsiaTheme="minorHAnsi" w:hAnsi="Arial" w:cs="Arial"/>
         </w:rPr>
-        <w:t xml:space="preserve">ow human density, high level of protected lands, and diverse assemblages of plant and animals of conservation, recreational and commercial value.  However, the Big Bend region is changing (Seavey et al. 2011; Geselbracht et al. 2011) for reasons that are not well known. </w:t>
+        <w:t>ow human density, high level of protected lands, and diverse assemblages of plant and animals of conservation, recreational and commercial value.  However, the Big Bend region is changing (Seavey et al.</w:t>
+      </w:r>
+      <w:r>
+        <w:rPr>
+          <w:rFonts w:ascii="Arial" w:eastAsiaTheme="minorHAnsi" w:hAnsi="Arial" w:cs="Arial"/>
+        </w:rPr>
+        <w:t>,</w:t>
+      </w:r>
+      <w:r>
+        <w:rPr>
+          <w:rFonts w:ascii="Arial" w:eastAsiaTheme="minorHAnsi" w:hAnsi="Arial" w:cs="Arial"/>
+        </w:rPr>
+        <w:t xml:space="preserve"> 2011; Geselbracht et al.</w:t>
+      </w:r>
+      <w:r>
+        <w:rPr>
+          <w:rFonts w:ascii="Arial" w:eastAsiaTheme="minorHAnsi" w:hAnsi="Arial" w:cs="Arial"/>
+        </w:rPr>
+        <w:t>,</w:t>
+      </w:r>
+      <w:r>
+        <w:rPr>
+          <w:rFonts w:ascii="Arial" w:eastAsiaTheme="minorHAnsi" w:hAnsi="Arial" w:cs="Arial"/>
+        </w:rPr>
+        <w:t xml:space="preserve"> 2011) for reasons that are not well known. </w:t>
       </w:r>
     </w:p>
     <w:p>
@@ -4844,13 +5048,53 @@
           <w:spacing w:val="2"/>
         </w:rPr>
       </w:pPr>
-      <w:r>
+    </w:p>
+    <w:p>
+      <w:pPr>
+        <w:pStyle w:val="para"/>
+        <w:shd w:val="clear" w:color="auto" w:fill="FCFCFC"/>
+        <w:spacing w:before="240" w:beforeAutospacing="0" w:after="288" w:afterAutospacing="0" w:line="360" w:lineRule="auto"/>
         <w:rPr>
           <w:rFonts w:ascii="Arial" w:hAnsi="Arial" w:cs="Arial"/>
           <w:i/>
           <w:iCs/>
           <w:spacing w:val="2"/>
         </w:rPr>
+      </w:pPr>
+    </w:p>
+    <w:p>
+      <w:pPr>
+        <w:pStyle w:val="para"/>
+        <w:shd w:val="clear" w:color="auto" w:fill="FCFCFC"/>
+        <w:spacing w:before="240" w:beforeAutospacing="0" w:after="288" w:afterAutospacing="0" w:line="360" w:lineRule="auto"/>
+        <w:rPr>
+          <w:rFonts w:ascii="Arial" w:hAnsi="Arial" w:cs="Arial"/>
+          <w:i/>
+          <w:iCs/>
+          <w:spacing w:val="2"/>
+        </w:rPr>
+      </w:pPr>
+    </w:p>
+    <w:p>
+      <w:pPr>
+        <w:pStyle w:val="para"/>
+        <w:shd w:val="clear" w:color="auto" w:fill="FCFCFC"/>
+        <w:spacing w:before="240" w:beforeAutospacing="0" w:after="288" w:afterAutospacing="0" w:line="360" w:lineRule="auto"/>
+        <w:rPr>
+          <w:rFonts w:ascii="Arial" w:hAnsi="Arial" w:cs="Arial"/>
+          <w:i/>
+          <w:iCs/>
+          <w:spacing w:val="2"/>
+        </w:rPr>
+      </w:pPr>
+      <w:r>
+        <w:rPr>
+          <w:rFonts w:ascii="Arial" w:hAnsi="Arial" w:cs="Arial"/>
+          <w:i/>
+          <w:iCs/>
+          <w:spacing w:val="2"/>
+        </w:rPr>
+        <w:lastRenderedPageBreak/>
         <w:t>Shoreline retreat due to sea-level rise</w:t>
       </w:r>
     </w:p>
@@ -4896,56 +5140,62 @@
           <w:rFonts w:ascii="Arial" w:eastAsia="Times New Roman" w:hAnsi="Arial" w:cs="Arial"/>
           <w:spacing w:val="2"/>
         </w:rPr>
-        <w:t xml:space="preserve">). Shoreline retreats are linked to coastal submergence and increased flooding because of relative sea-level changes </w:t>
+        <w:t xml:space="preserve">). Shoreline retreats are linked to coastal submergence and increased flooding because of relative sea-level changes (Cazenave and Cozannet, 2014). Many studies have found that coastal erosion is more likely when the rate </w:t>
       </w:r>
       <w:r>
         <w:rPr>
           <w:rFonts w:ascii="Arial" w:eastAsia="Times New Roman" w:hAnsi="Arial" w:cs="Arial"/>
           <w:spacing w:val="2"/>
         </w:rPr>
-        <w:lastRenderedPageBreak/>
-        <w:t xml:space="preserve">(Cazenave and Cozannet, 2014). Many studies have found that coastal erosion is more likely when the rate </w:t>
+        <w:t>of sea</w:t>
       </w:r>
       <w:r>
         <w:rPr>
           <w:rFonts w:ascii="Arial" w:eastAsia="Times New Roman" w:hAnsi="Arial" w:cs="Arial"/>
           <w:spacing w:val="2"/>
         </w:rPr>
-        <w:t>of sea</w:t>
+        <w:t>-level rise is high. Along the eastern coast of the United States, a relationship between coastal shoreline changes and increased rates of sea-level rise has been documented (Zh</w:t>
       </w:r>
       <w:r>
         <w:rPr>
           <w:rFonts w:ascii="Arial" w:eastAsia="Times New Roman" w:hAnsi="Arial" w:cs="Arial"/>
           <w:spacing w:val="2"/>
         </w:rPr>
-        <w:t>-level rise is high. Along the eastern coast of the United States, a relationship between coastal shoreline changes and increased rates of sea-level rise has been documented (Zh</w:t>
+        <w:t>an</w:t>
       </w:r>
       <w:r>
         <w:rPr>
           <w:rFonts w:ascii="Arial" w:eastAsia="Times New Roman" w:hAnsi="Arial" w:cs="Arial"/>
           <w:spacing w:val="2"/>
         </w:rPr>
-        <w:t>an</w:t>
+        <w:t>g</w:t>
       </w:r>
       <w:r>
         <w:rPr>
           <w:rFonts w:ascii="Arial" w:eastAsia="Times New Roman" w:hAnsi="Arial" w:cs="Arial"/>
           <w:spacing w:val="2"/>
         </w:rPr>
-        <w:t xml:space="preserve">g et al., 2004). Kirwan and Megonigal (2013) document that tidal wetland conversion to open water through sea-level rise is expected to </w:t>
+        <w:t>, Douglas, and Leatherman</w:t>
       </w:r>
       <w:r>
         <w:rPr>
           <w:rFonts w:ascii="Arial" w:eastAsia="Times New Roman" w:hAnsi="Arial" w:cs="Arial"/>
           <w:spacing w:val="2"/>
         </w:rPr>
-        <w:t>accelerate and</w:t>
+        <w:t xml:space="preserve">, 2004). Kirwan and Megonigal (2013) document that tidal wetland conversion to open water through sea-level rise is expected to </w:t>
       </w:r>
       <w:r>
         <w:rPr>
           <w:rFonts w:ascii="Arial" w:eastAsia="Times New Roman" w:hAnsi="Arial" w:cs="Arial"/>
           <w:spacing w:val="2"/>
         </w:rPr>
+        <w:t>accelerate and</w:t>
+      </w:r>
+      <w:r>
+        <w:rPr>
+          <w:rFonts w:ascii="Arial" w:eastAsia="Times New Roman" w:hAnsi="Arial" w:cs="Arial"/>
+          <w:spacing w:val="2"/>
+        </w:rPr>
         <w:t xml:space="preserve"> predict a 20-45% loss of salt marsh during the current century. The implication of increasing rates of sea-level rise are that shorelines will become inundated more frequently causing shorelines to erode repeatedly, which can have impacts both to developed and undeveloped shorelines.  As an example, increased erosion and loss of shorelines could reduce the shoreline habitat available for shorebird nesting and foraging (Aiello</w:t>
       </w:r>
       <w:r>
@@ -5029,30 +5279,6 @@
           <w:rFonts w:ascii="Arial" w:hAnsi="Arial" w:cs="Arial"/>
         </w:rPr>
       </w:pPr>
-    </w:p>
-    <w:p>
-      <w:pPr>
-        <w:spacing w:line="360" w:lineRule="auto"/>
-        <w:rPr>
-          <w:rFonts w:ascii="Arial" w:hAnsi="Arial" w:cs="Arial"/>
-        </w:rPr>
-      </w:pPr>
-    </w:p>
-    <w:p>
-      <w:pPr>
-        <w:spacing w:line="360" w:lineRule="auto"/>
-        <w:rPr>
-          <w:rFonts w:ascii="Arial" w:hAnsi="Arial" w:cs="Arial"/>
-        </w:rPr>
-      </w:pPr>
-    </w:p>
-    <w:p>
-      <w:pPr>
-        <w:spacing w:line="360" w:lineRule="auto"/>
-        <w:rPr>
-          <w:rFonts w:ascii="Arial" w:hAnsi="Arial" w:cs="Arial"/>
-        </w:rPr>
-      </w:pPr>
       <w:r>
         <w:rPr>
           <w:rFonts w:ascii="Arial" w:hAnsi="Arial" w:cs="Arial"/>
@@ -5060,10 +5286,10 @@
         </w:rPr>
         <w:lastRenderedPageBreak/>
         <w:drawing>
-          <wp:anchor distT="0" distB="0" distL="114300" distR="114300" simplePos="0" relativeHeight="251665920" behindDoc="0" locked="0" layoutInCell="1" allowOverlap="1" wp14:anchorId="010C93F2" wp14:editId="47BD45A9">
+          <wp:anchor distT="0" distB="0" distL="114300" distR="114300" simplePos="0" relativeHeight="251665920" behindDoc="0" locked="0" layoutInCell="1" allowOverlap="1" wp14:anchorId="010C93F2" wp14:editId="7BAB2800">
             <wp:simplePos x="0" y="0"/>
             <wp:positionH relativeFrom="margin">
-              <wp:posOffset>910087</wp:posOffset>
+              <wp:posOffset>681355</wp:posOffset>
             </wp:positionH>
             <wp:positionV relativeFrom="paragraph">
               <wp:posOffset>0</wp:posOffset>
@@ -5210,7 +5436,21 @@
           <w:rFonts w:ascii="Arial" w:eastAsiaTheme="minorHAnsi" w:hAnsi="Arial" w:cs="Arial"/>
           <w:spacing w:val="2"/>
         </w:rPr>
-        <w:t>, 2010). Flynn et al. (1995) conducted a simulated saltwater intrusion experiment on a freshwater marsh vegetation and documented that vegetation regrowth recovery could occur but was strongly influenced by post-intrusion salinity and water levels. Vegetation recovery could be expected due to low water levels and salinity, after a saltwater intrusion event. Increased saltwater intrusion will also decrease the survival of young trees and seedlings (Langston et al., 2017).  The ability for vegetation to have the opportunity to recover from saltwater intrusions is significantly decreased due to sea-level rise and the frequency of storm events.</w:t>
+        <w:t xml:space="preserve">, 2010). Flynn et al. (1995) conducted a simulated saltwater intrusion experiment on a freshwater marsh vegetation and documented that vegetation regrowth recovery could occur but was strongly influenced by post-intrusion salinity and water levels. Vegetation recovery could be expected due to low water levels and salinity, after a saltwater intrusion event. Increased saltwater intrusion will also decrease the survival of young </w:t>
+      </w:r>
+      <w:r>
+        <w:rPr>
+          <w:rFonts w:ascii="Arial" w:eastAsiaTheme="minorHAnsi" w:hAnsi="Arial" w:cs="Arial"/>
+          <w:spacing w:val="2"/>
+        </w:rPr>
+        <w:t>trees and seedlings (Langston, Kaplan, and Putz</w:t>
+      </w:r>
+      <w:r>
+        <w:rPr>
+          <w:rFonts w:ascii="Arial" w:eastAsiaTheme="minorHAnsi" w:hAnsi="Arial" w:cs="Arial"/>
+          <w:spacing w:val="2"/>
+        </w:rPr>
+        <w:t>, 2017).  The ability for vegetation to have the opportunity to recover from saltwater intrusions is significantly decreased due to sea-level rise and the frequency of storm events.</w:t>
       </w:r>
     </w:p>
     <w:p>
@@ -5260,7 +5500,7 @@
         <w:rPr>
           <w:rFonts w:ascii="Arial" w:eastAsiaTheme="minorHAnsi" w:hAnsi="Arial" w:cs="Arial"/>
         </w:rPr>
-        <w:t xml:space="preserve">Climate change is also potentially impacting coastal shorelines by increasing the frequency of hurricanes due to the </w:t>
+        <w:t xml:space="preserve">Climate change is also potentially impacting coastal shorelines by increasing the frequency of hurricanes due to </w:t>
       </w:r>
       <w:r>
         <w:rPr>
@@ -5272,46 +5512,82 @@
         <w:rPr>
           <w:rFonts w:ascii="Arial" w:eastAsiaTheme="minorHAnsi" w:hAnsi="Arial" w:cs="Arial"/>
         </w:rPr>
-        <w:t xml:space="preserve"> warming (Knutson et al., 2010).  Mudd et al.</w:t>
+        <w:t xml:space="preserve"> warming (Knutson et al., 2010).  Mudd et al. (2014) suggests that past observational studies have found that increases in the frequency of tropical hurricanes generated in the Atlantic basin are attributed to an increase in sea-surface temperature due to climate change. Lewsey</w:t>
       </w:r>
       <w:r>
         <w:rPr>
           <w:rFonts w:ascii="Arial" w:eastAsiaTheme="minorHAnsi" w:hAnsi="Arial" w:cs="Arial"/>
         </w:rPr>
+        <w:t>, Cid, and Kruse</w:t>
+      </w:r>
+      <w:r>
+        <w:rPr>
+          <w:rFonts w:ascii="Arial" w:eastAsiaTheme="minorHAnsi" w:hAnsi="Arial" w:cs="Arial"/>
+        </w:rPr>
+        <w:t xml:space="preserve"> </w:t>
+      </w:r>
+      <w:r>
+        <w:rPr>
+          <w:rFonts w:ascii="Arial" w:eastAsiaTheme="minorHAnsi" w:hAnsi="Arial" w:cs="Arial"/>
+        </w:rPr>
+        <w:t>(2004) describes how island habitats are likely to be impacted by climate change due to factors including varying yearly rainfall, frequency and intensity of hurricanes, and patterns of wave action. Frequency of storm surges and wave action is also predicted to increase infrastructure vulnerability of shorelines (</w:t>
+      </w:r>
+      <w:r>
+        <w:rPr>
+          <w:rFonts w:ascii="Arial" w:eastAsiaTheme="minorHAnsi" w:hAnsi="Arial" w:cs="Arial"/>
+        </w:rPr>
+        <w:t>Lewsey</w:t>
+      </w:r>
+      <w:r>
+        <w:rPr>
+          <w:rFonts w:ascii="Arial" w:eastAsiaTheme="minorHAnsi" w:hAnsi="Arial" w:cs="Arial"/>
+        </w:rPr>
+        <w:t>, Cid, and Kruse</w:t>
+      </w:r>
+      <w:r>
+        <w:rPr>
+          <w:rFonts w:ascii="Arial" w:eastAsiaTheme="minorHAnsi" w:hAnsi="Arial" w:cs="Arial"/>
+        </w:rPr>
+        <w:t xml:space="preserve">, 2004) and lead to shoreline erosion. </w:t>
+      </w:r>
+    </w:p>
+    <w:p>
+      <w:pPr>
+        <w:spacing w:line="360" w:lineRule="auto"/>
+        <w:ind w:firstLine="720"/>
+        <w:rPr>
+          <w:rFonts w:ascii="Arial" w:hAnsi="Arial" w:cs="Arial"/>
+        </w:rPr>
+      </w:pPr>
+      <w:r>
+        <w:rPr>
+          <w:rFonts w:ascii="Arial" w:hAnsi="Arial" w:cs="Arial"/>
+        </w:rPr>
+        <w:t>While storm events can cause substantial erosion to coastal shorelines, storms can also have positive benefits on some shorelines from a sediment perspective. Some studies suggest that storm effects on coast environmental have shown high-energy storm events often rework a shoreline through various erosional and depositional processes (Komar</w:t>
+      </w:r>
+      <w:r>
+        <w:rPr>
+          <w:rFonts w:ascii="Arial" w:hAnsi="Arial" w:cs="Arial"/>
+        </w:rPr>
         <w:t>,</w:t>
       </w:r>
       <w:r>
         <w:rPr>
-          <w:rFonts w:ascii="Arial" w:eastAsiaTheme="minorHAnsi" w:hAnsi="Arial" w:cs="Arial"/>
-        </w:rPr>
-        <w:t xml:space="preserve"> (2014) suggests that past observational studies have found that increases in the frequency of tropical hurricanes generated in the Atlantic basin are attributed to an increase in sea-surface temperature due to climate change. Lewsey (2004) describes how island habitats are likely to be impacted by climate change due to factors including varying yearly rainfall, frequency and intensity of hurricanes, and patterns of wave action. Frequency of storm surges and wave action is also predicted to increase infrastructure vulnerability of shorelines (Lewsey et al., 2004) and lead to shoreline erosion. </w:t>
-      </w:r>
-    </w:p>
-    <w:p>
-      <w:pPr>
-        <w:spacing w:line="360" w:lineRule="auto"/>
-        <w:ind w:firstLine="720"/>
-        <w:rPr>
-          <w:rFonts w:ascii="Arial" w:hAnsi="Arial" w:cs="Arial"/>
-        </w:rPr>
-      </w:pPr>
-      <w:r>
-        <w:rPr>
-          <w:rFonts w:ascii="Arial" w:hAnsi="Arial" w:cs="Arial"/>
-        </w:rPr>
-        <w:t>While storm events can cause substantial erosion to coastal shorelines, storms can also have positive benefits on some shorelines from a sediment perspective. Some studies suggest that storm effects on coast environmental have shown high-energy storm events often rework a shoreline through various erosional and depositional processes (Komar</w:t>
-      </w:r>
-      <w:r>
-        <w:rPr>
-          <w:rFonts w:ascii="Arial" w:hAnsi="Arial" w:cs="Arial"/>
-        </w:rPr>
-        <w:t>,</w:t>
-      </w:r>
-      <w:r>
-        <w:rPr>
-          <w:rFonts w:ascii="Arial" w:hAnsi="Arial" w:cs="Arial"/>
-        </w:rPr>
-        <w:t xml:space="preserve"> 1983). Storms can have positive impact along the Gulf of Mexico coast by redistributing sediment and helping to maintain marsh-surface elevation. As an example, the Big Bend coastline is a “low energy” shoreline, which has been documented to benefit from some high-energy storm events (Goodbred and Hine, 1995). </w:t>
+          <w:rFonts w:ascii="Arial" w:hAnsi="Arial" w:cs="Arial"/>
+        </w:rPr>
+        <w:t xml:space="preserve"> 1983). Storms can have</w:t>
+      </w:r>
+      <w:r>
+        <w:rPr>
+          <w:rFonts w:ascii="Arial" w:hAnsi="Arial" w:cs="Arial"/>
+        </w:rPr>
+        <w:t xml:space="preserve"> a</w:t>
+      </w:r>
+      <w:r>
+        <w:rPr>
+          <w:rFonts w:ascii="Arial" w:hAnsi="Arial" w:cs="Arial"/>
+        </w:rPr>
+        <w:t xml:space="preserve"> positive impact along the Gulf of Mexico coast by redistributing sediment and helping to maintain marsh-surface elevation. As an example, the Big Bend coastline is a “low energy” shoreline, which has been documented to benefit from some high-energy storm events (Goodbred and Hine, 1995). </w:t>
       </w:r>
       <w:r>
         <w:rPr>
@@ -5323,42 +5599,31 @@
         <w:rPr>
           <w:rFonts w:ascii="Arial" w:hAnsi="Arial" w:cs="Arial"/>
         </w:rPr>
-        <w:t xml:space="preserve">On March 1993, the extratropical “Storm of the Century” resulted in the deposition of storm- suspended sediments along Florida’s west- central coast. The result of the deposition added ~ 10-years’ worth of average accretion, suggesting that storm-driven transference could be an effective method of sediment deposition along coastlines (Goodbred and Hine, 1995). This study also suggests that typical episodic storm events could have the greatest benefit to shorelines, but it is unclear if the increased frequency of storm events, due to climate change, will add the same sedimentation benefit or lead to a negative effect on the coastline.  </w:t>
-      </w:r>
-      <w:bookmarkStart w:id="19" w:name="_Hlk16089838"/>
-      <w:bookmarkStart w:id="20" w:name="_Hlk15746824"/>
-    </w:p>
-    <w:p>
-      <w:pPr>
-        <w:spacing w:line="360" w:lineRule="auto"/>
-        <w:rPr>
-          <w:rFonts w:ascii="Arial" w:hAnsi="Arial" w:cs="Arial"/>
-        </w:rPr>
-      </w:pPr>
-    </w:p>
-    <w:p>
-      <w:pPr>
-        <w:spacing w:line="360" w:lineRule="auto"/>
-        <w:rPr>
-          <w:rFonts w:ascii="Arial" w:hAnsi="Arial" w:cs="Arial"/>
-        </w:rPr>
-      </w:pPr>
+        <w:t xml:space="preserve">On March 1993, the extratropical “Storm of the Century” resulted in the deposition of storm- suspended sediments along Florida’s west- central coast. The result of the deposition added ~ 10-years’ worth of average accretion, suggesting that storm-driven transference could be an effective method of sediment deposition along coastlines (Goodbred and Hine, 1995). This study also suggests that typical episodic storm events could have the greatest benefit to shorelines, but it is unclear if the increased frequency </w:t>
+      </w:r>
+      <w:r>
+        <w:rPr>
+          <w:rFonts w:ascii="Arial" w:hAnsi="Arial" w:cs="Arial"/>
+        </w:rPr>
+        <w:lastRenderedPageBreak/>
+        <w:t xml:space="preserve">of storm events, due to climate change, will add the same sedimentation benefit or lead </w:t>
+      </w:r>
       <w:r>
         <w:rPr>
           <w:rFonts w:ascii="Arial" w:hAnsi="Arial" w:cs="Arial"/>
           <w:noProof/>
         </w:rPr>
         <w:drawing>
-          <wp:anchor distT="0" distB="0" distL="114300" distR="114300" simplePos="0" relativeHeight="251666944" behindDoc="0" locked="0" layoutInCell="1" allowOverlap="1" wp14:anchorId="0B2C3A87" wp14:editId="0DA529AF">
+          <wp:anchor distT="0" distB="0" distL="114300" distR="114300" simplePos="0" relativeHeight="251666944" behindDoc="0" locked="0" layoutInCell="1" allowOverlap="1" wp14:anchorId="0B2C3A87" wp14:editId="5218E51C">
             <wp:simplePos x="0" y="0"/>
             <wp:positionH relativeFrom="margin">
-              <wp:posOffset>224287</wp:posOffset>
+              <wp:posOffset>0</wp:posOffset>
             </wp:positionH>
             <wp:positionV relativeFrom="paragraph">
-              <wp:posOffset>0</wp:posOffset>
+              <wp:posOffset>685800</wp:posOffset>
             </wp:positionV>
-            <wp:extent cx="5257165" cy="3217545"/>
-            <wp:effectExtent l="0" t="0" r="635" b="1905"/>
+            <wp:extent cx="5486400" cy="3217545"/>
+            <wp:effectExtent l="0" t="0" r="0" b="1905"/>
             <wp:wrapTopAndBottom/>
             <wp:docPr id="8" name="Picture 8" descr="https://www.nhc.noaa.gov/climo/images/Atlantic_Storm_Count.jpg"/>
             <wp:cNvGraphicFramePr>
@@ -5389,7 +5654,7 @@
                   <pic:spPr bwMode="auto">
                     <a:xfrm>
                       <a:off x="0" y="0"/>
-                      <a:ext cx="5257165" cy="3217545"/>
+                      <a:ext cx="5486400" cy="3217545"/>
                     </a:xfrm>
                     <a:prstGeom prst="rect">
                       <a:avLst/>
@@ -5411,6 +5676,14 @@
           </wp:anchor>
         </w:drawing>
       </w:r>
+      <w:r>
+        <w:rPr>
+          <w:rFonts w:ascii="Arial" w:hAnsi="Arial" w:cs="Arial"/>
+        </w:rPr>
+        <w:t xml:space="preserve">to a negative effect on the coastline.  </w:t>
+      </w:r>
+      <w:bookmarkStart w:id="19" w:name="_Hlk16089838"/>
+      <w:bookmarkStart w:id="20" w:name="_Hlk15746824"/>
     </w:p>
     <w:p>
       <w:pPr>
@@ -5481,7 +5754,19 @@
         <w:rPr>
           <w:rFonts w:ascii="Arial" w:hAnsi="Arial" w:cs="Arial"/>
         </w:rPr>
-        <w:t>The Florida counties that make up the Big Bend are Dixie, Levy, and Taylor, which are projected to increase in human population by 2045 as depicted in (Figure 3). Despite</w:t>
+        <w:t>The Florida counties that make up the Big Bend are Dixie, Levy, and Taylor, which are projected to increase in human pop</w:t>
+      </w:r>
+      <w:r>
+        <w:rPr>
+          <w:rFonts w:ascii="Arial" w:hAnsi="Arial" w:cs="Arial"/>
+        </w:rPr>
+        <w:t>ulation by 2045 as depicted in Figure 3</w:t>
+      </w:r>
+      <w:r>
+        <w:rPr>
+          <w:rFonts w:ascii="Arial" w:hAnsi="Arial" w:cs="Arial"/>
+        </w:rPr>
+        <w:t>. Despite</w:t>
       </w:r>
       <w:r>
         <w:rPr>
@@ -5517,14 +5802,7 @@
         <w:rPr>
           <w:rFonts w:ascii="Arial" w:hAnsi="Arial" w:cs="Arial"/>
         </w:rPr>
-        <w:t xml:space="preserve">. Human development on coastlines can also accelerate coastal erosion by creating a fixed position of the shoreline and stabilizing inlets (Finkl and Charlier, 2003). Species biodiversity is threatened by the increase of urbanization and environmental coastal degradation as well (Finkl and Charlier, 2003).  Czech et al. (2000) documents urbanization as the highest cause for </w:t>
-      </w:r>
-      <w:r>
-        <w:rPr>
-          <w:rFonts w:ascii="Arial" w:hAnsi="Arial" w:cs="Arial"/>
-        </w:rPr>
-        <w:lastRenderedPageBreak/>
-        <w:t>species endangerment. For example, piping plover (</w:t>
+        <w:t>. Human development on coastlines can also accelerate coastal erosion by creating a fixed position of the shoreline and stabilizing inlets (Finkl and Charlier, 2003). Species biodiversity is threatened by the increase of urbanization and environmental coastal degradation as well (Finkl and Charlier, 2003).  Czech et al. (2000) documents urbanization as the highest cause for species endangerment. For example, piping plover (</w:t>
       </w:r>
       <w:r>
         <w:rPr>
@@ -5558,7 +5836,14 @@
         <w:rPr>
           <w:rFonts w:ascii="Arial" w:hAnsi="Arial" w:cs="Arial"/>
         </w:rPr>
-        <w:t xml:space="preserve"> a shore bird</w:t>
+        <w:t xml:space="preserve"> a shore </w:t>
+      </w:r>
+      <w:r>
+        <w:rPr>
+          <w:rFonts w:ascii="Arial" w:hAnsi="Arial" w:cs="Arial"/>
+        </w:rPr>
+        <w:lastRenderedPageBreak/>
+        <w:t>bird</w:t>
       </w:r>
       <w:r>
         <w:rPr>
@@ -5582,24 +5867,34 @@
         <w:rPr>
           <w:rFonts w:ascii="Arial" w:hAnsi="Arial" w:cs="Arial"/>
         </w:rPr>
-        <w:t xml:space="preserve">. Species biodiversity, both vegetative and animal, could be at risk due to an increase of urbanization along coastlines </w:t>
-      </w:r>
+        <w:t>. Species biodiversity, both vegetative and animal, could be at risk due to an increase of urbanization along coastlines (McKinney, 2006) and accelerated shoreline erosion.</w:t>
+      </w:r>
+      <w:bookmarkEnd w:id="21"/>
+    </w:p>
+    <w:p>
+      <w:pPr>
+        <w:spacing w:line="360" w:lineRule="auto"/>
+        <w:ind w:firstLine="720"/>
+        <w:rPr>
+          <w:rFonts w:ascii="Arial" w:hAnsi="Arial" w:cs="Arial"/>
+        </w:rPr>
+      </w:pPr>
       <w:r>
         <w:rPr>
           <w:rFonts w:ascii="Arial" w:hAnsi="Arial" w:cs="Arial"/>
           <w:noProof/>
         </w:rPr>
         <w:drawing>
-          <wp:anchor distT="0" distB="0" distL="114300" distR="114300" simplePos="0" relativeHeight="251667968" behindDoc="0" locked="0" layoutInCell="1" allowOverlap="1" wp14:anchorId="0CAEB7B7" wp14:editId="16379AFC">
+          <wp:anchor distT="0" distB="0" distL="114300" distR="114300" simplePos="0" relativeHeight="251667968" behindDoc="0" locked="0" layoutInCell="1" allowOverlap="1" wp14:anchorId="0CAEB7B7" wp14:editId="5A387D70">
             <wp:simplePos x="0" y="0"/>
             <wp:positionH relativeFrom="margin">
-              <wp:posOffset>228600</wp:posOffset>
+              <wp:posOffset>0</wp:posOffset>
             </wp:positionH>
             <wp:positionV relativeFrom="paragraph">
-              <wp:posOffset>1602105</wp:posOffset>
+              <wp:posOffset>193040</wp:posOffset>
             </wp:positionV>
-            <wp:extent cx="5121275" cy="3398520"/>
-            <wp:effectExtent l="0" t="0" r="3175" b="0"/>
+            <wp:extent cx="5715000" cy="3657600"/>
+            <wp:effectExtent l="0" t="0" r="0" b="0"/>
             <wp:wrapTopAndBottom/>
             <wp:docPr id="9" name="Picture 9"/>
             <wp:cNvGraphicFramePr>
@@ -5630,7 +5925,7 @@
                   <pic:spPr bwMode="auto">
                     <a:xfrm>
                       <a:off x="0" y="0"/>
-                      <a:ext cx="5121275" cy="3398520"/>
+                      <a:ext cx="5715000" cy="3657600"/>
                     </a:xfrm>
                     <a:prstGeom prst="rect">
                       <a:avLst/>
@@ -5652,13 +5947,6 @@
           </wp:anchor>
         </w:drawing>
       </w:r>
-      <w:r>
-        <w:rPr>
-          <w:rFonts w:ascii="Arial" w:hAnsi="Arial" w:cs="Arial"/>
-        </w:rPr>
-        <w:t>(McKinney, 2006) and accelerated shoreline erosion.</w:t>
-      </w:r>
-      <w:bookmarkEnd w:id="21"/>
     </w:p>
     <w:p>
       <w:pPr>
@@ -5673,23 +5961,25 @@
           <w:rFonts w:ascii="Arial" w:hAnsi="Arial" w:cs="Arial"/>
         </w:rPr>
         <w:t xml:space="preserve">Figure 3- Generated figure based on census and projection data from </w:t>
+      </w:r>
+      <w:r>
+        <w:rPr>
+          <w:rFonts w:ascii="Arial" w:hAnsi="Arial" w:cs="Arial"/>
+        </w:rPr>
+        <w:t>the Bureau of Economic and Business Research (</w:t>
       </w:r>
       <w:hyperlink r:id="rId26" w:history="1">
         <w:r>
           <w:rPr>
-            <w:rStyle w:val="Hyperlink"/>
             <w:rFonts w:ascii="Arial" w:hAnsi="Arial" w:cs="Arial"/>
           </w:rPr>
           <w:t>https://www.bebr.ufl.edu/population</w:t>
         </w:r>
       </w:hyperlink>
-      <w:r>
-        <w:rPr>
-          <w:rFonts w:ascii="Arial" w:hAnsi="Arial" w:cs="Arial"/>
-        </w:rPr>
-        <w:t xml:space="preserve">. </w:t>
-      </w:r>
       <w:bookmarkEnd w:id="22"/>
+      <w:r>
+        <w:t>).</w:t>
+      </w:r>
     </w:p>
     <w:p>
       <w:pPr>
@@ -5701,12 +5991,22 @@
         </w:rPr>
       </w:pPr>
       <w:bookmarkStart w:id="23" w:name="_Hlk15746829"/>
-      <w:r>
+    </w:p>
+    <w:p>
+      <w:pPr>
+        <w:spacing w:line="360" w:lineRule="auto"/>
         <w:rPr>
           <w:rFonts w:ascii="Arial" w:hAnsi="Arial" w:cs="Arial"/>
           <w:b/>
           <w:iCs/>
         </w:rPr>
+      </w:pPr>
+      <w:r>
+        <w:rPr>
+          <w:rFonts w:ascii="Arial" w:hAnsi="Arial" w:cs="Arial"/>
+          <w:b/>
+          <w:iCs/>
+        </w:rPr>
         <w:t>Reasons for research effort</w:t>
       </w:r>
     </w:p>
@@ -5772,7 +6072,26 @@
         <w:rPr>
           <w:rFonts w:ascii="Arial" w:hAnsi="Arial" w:cs="Arial"/>
         </w:rPr>
-        <w:t xml:space="preserve">  Additionally, local residents have also observed changed in geographic features within the region including “named” features such as large oyster reefs and islands.  The extent of the losses of these features </w:t>
+        <w:t xml:space="preserve">  Additionally, local resi</w:t>
+      </w:r>
+      <w:r>
+        <w:rPr>
+          <w:rFonts w:ascii="Arial" w:hAnsi="Arial" w:cs="Arial"/>
+        </w:rPr>
+        <w:t>dents have also observed changes</w:t>
+      </w:r>
+      <w:r>
+        <w:rPr>
+          <w:rFonts w:ascii="Arial" w:hAnsi="Arial" w:cs="Arial"/>
+        </w:rPr>
+        <w:t xml:space="preserve"> in geographic features within the region including “named” features such as large oyster reefs and islands.  The extent of the </w:t>
+      </w:r>
+      <w:r>
+        <w:rPr>
+          <w:rFonts w:ascii="Arial" w:hAnsi="Arial" w:cs="Arial"/>
+        </w:rPr>
+        <w:lastRenderedPageBreak/>
+        <w:t xml:space="preserve">losses of these features </w:t>
       </w:r>
       <w:r>
         <w:rPr>
@@ -5784,14 +6103,7 @@
         <w:rPr>
           <w:rFonts w:ascii="Arial" w:hAnsi="Arial" w:cs="Arial"/>
         </w:rPr>
-        <w:t xml:space="preserve"> not well documented for the Big Bend region, likely because of the low population density resulting in fewer people observing these </w:t>
-      </w:r>
-      <w:r>
-        <w:rPr>
-          <w:rFonts w:ascii="Arial" w:hAnsi="Arial" w:cs="Arial"/>
-        </w:rPr>
-        <w:lastRenderedPageBreak/>
-        <w:t>changes.  I will develop a simple, repeatable framework to assess and document change in geographic features within the Big Bend region as a tool to quantify this type of change.</w:t>
+        <w:t xml:space="preserve"> not well documented for the Big Bend region, likely because of the low population density resulting in fewer people observing these changes.  I will develop a simple, repeatable framework to assess and document change in geographic features within the Big Bend region as a tool to quantify this type of change.</w:t>
       </w:r>
       <w:r>
         <w:rPr>
@@ -5894,16 +6206,16 @@
         </w:rPr>
         <w:lastRenderedPageBreak/>
         <w:drawing>
-          <wp:anchor distT="0" distB="0" distL="114300" distR="114300" simplePos="0" relativeHeight="251668992" behindDoc="0" locked="0" layoutInCell="1" allowOverlap="1" wp14:anchorId="694E332C" wp14:editId="780E15E4">
+          <wp:anchor distT="0" distB="0" distL="114300" distR="114300" simplePos="0" relativeHeight="251668992" behindDoc="0" locked="0" layoutInCell="1" allowOverlap="1" wp14:anchorId="694E332C" wp14:editId="1284AD91">
             <wp:simplePos x="0" y="0"/>
             <wp:positionH relativeFrom="margin">
               <wp:posOffset>0</wp:posOffset>
             </wp:positionH>
             <wp:positionV relativeFrom="paragraph">
-              <wp:posOffset>325120</wp:posOffset>
+              <wp:posOffset>320675</wp:posOffset>
             </wp:positionV>
-            <wp:extent cx="5607050" cy="1592580"/>
-            <wp:effectExtent l="0" t="0" r="0" b="7620"/>
+            <wp:extent cx="5607050" cy="1736090"/>
+            <wp:effectExtent l="0" t="0" r="0" b="0"/>
             <wp:wrapTopAndBottom/>
             <wp:docPr id="22" name="Picture 22"/>
             <wp:cNvGraphicFramePr>
@@ -5946,7 +6258,7 @@
                   <pic:spPr bwMode="auto">
                     <a:xfrm>
                       <a:off x="0" y="0"/>
-                      <a:ext cx="5607050" cy="1592580"/>
+                      <a:ext cx="5607050" cy="1736090"/>
                     </a:xfrm>
                     <a:prstGeom prst="rect">
                       <a:avLst/>
@@ -5968,14 +6280,6 @@
     </w:p>
     <w:p>
       <w:pPr>
-        <w:spacing w:line="360" w:lineRule="auto"/>
-        <w:rPr>
-          <w:rFonts w:ascii="Arial" w:hAnsi="Arial" w:cs="Arial"/>
-        </w:rPr>
-      </w:pPr>
-    </w:p>
-    <w:p>
-      <w:pPr>
         <w:pStyle w:val="014FigureCaption"/>
         <w:spacing w:line="360" w:lineRule="auto"/>
         <w:ind w:left="0" w:firstLine="0"/>
@@ -5994,12 +6298,24 @@
         <w:rPr>
           <w:rFonts w:cs="Arial"/>
         </w:rPr>
-        <w:t>(Fredrick</w:t>
+        <w:t>(Fred</w:t>
       </w:r>
       <w:r>
         <w:rPr>
           <w:rFonts w:cs="Arial"/>
         </w:rPr>
+        <w:t>e</w:t>
+      </w:r>
+      <w:r>
+        <w:rPr>
+          <w:rFonts w:cs="Arial"/>
+        </w:rPr>
+        <w:t>rick</w:t>
+      </w:r>
+      <w:r>
+        <w:rPr>
+          <w:rFonts w:cs="Arial"/>
+        </w:rPr>
         <w:t xml:space="preserve"> et al.</w:t>
       </w:r>
       <w:r>
@@ -6052,7 +6368,49 @@
         <w:rPr>
           <w:rFonts w:ascii="Arial" w:hAnsi="Arial" w:cs="Arial"/>
         </w:rPr>
-        <w:t xml:space="preserve">), into projects that will conserve and enhance coastal habitats. The Lone Cabbage Reef (LCR) restoration project is a program funded through NWFW to restore and monitor oyster populations in the Big Bend.  My work will be useful to resource managers in prioritizing areas where restoration or other actions may help to preserve coastal habitats. An example of spatial analysis efforts can been seen in Raabe (2004), who digitized information from surveys of the coastline, from approximately the Suwannee River mouth to Tampa Bay, and collected topographic sheets from the 1800’s and compared these surveys to  available satellite imagery from 1995 to characterize changes in coastal habitats between these two time periods.  Research such as Raabe (2004) are useful because they provide resource managers with </w:t>
+        <w:t xml:space="preserve">), into projects that will conserve and enhance coastal habitats. The Lone Cabbage Reef (LCR) restoration project is a program funded through </w:t>
+      </w:r>
+      <w:r>
+        <w:rPr>
+          <w:rFonts w:ascii="Arial" w:hAnsi="Arial" w:cs="Arial"/>
+        </w:rPr>
+        <w:t xml:space="preserve">NFWF </w:t>
+      </w:r>
+      <w:r>
+        <w:rPr>
+          <w:rFonts w:ascii="Arial" w:hAnsi="Arial" w:cs="Arial"/>
+        </w:rPr>
+        <w:t>to restore and monitor oyster populations in the Big Bend.  My work will be useful to resource managers in prioritizing areas where restoration or other actions may help to preserve coastal habitats. An example of spatial analysis efforts can been seen in Raabe</w:t>
+      </w:r>
+      <w:r>
+        <w:rPr>
+          <w:rFonts w:ascii="Arial" w:hAnsi="Arial" w:cs="Arial"/>
+        </w:rPr>
+        <w:t>, Streck, and Stumpf</w:t>
+      </w:r>
+      <w:r>
+        <w:rPr>
+          <w:rFonts w:ascii="Arial" w:hAnsi="Arial" w:cs="Arial"/>
+        </w:rPr>
+        <w:t xml:space="preserve"> (2004), who digitized information from surveys of the coastline, from approximately the Suwannee River mouth to Tampa Bay, and collected topographic sheets from the 1800’s and compared these surveys to  available satellite imagery from 1995 to characterize changes in coastal habitats between these two time periods.  Research such as </w:t>
+      </w:r>
+      <w:r>
+        <w:rPr>
+          <w:rFonts w:ascii="Arial" w:hAnsi="Arial" w:cs="Arial"/>
+        </w:rPr>
+        <w:t>Raabe</w:t>
+      </w:r>
+      <w:r>
+        <w:rPr>
+          <w:rFonts w:ascii="Arial" w:hAnsi="Arial" w:cs="Arial"/>
+        </w:rPr>
+        <w:t>, Streck, and Stumpf</w:t>
+      </w:r>
+      <w:r>
+        <w:rPr>
+          <w:rFonts w:ascii="Arial" w:hAnsi="Arial" w:cs="Arial"/>
+        </w:rPr>
+        <w:t xml:space="preserve"> (2004) are useful because they provide resource managers with </w:t>
       </w:r>
       <w:r>
         <w:rPr>
@@ -6064,24 +6422,8 @@
         <w:rPr>
           <w:rFonts w:ascii="Arial" w:hAnsi="Arial" w:cs="Arial"/>
         </w:rPr>
-        <w:t xml:space="preserve">perspective on how resources are or are not changing. Examining these </w:t>
-      </w:r>
-      <w:r>
-        <w:rPr>
-          <w:rFonts w:ascii="Arial" w:hAnsi="Arial" w:cs="Arial"/>
-        </w:rPr>
-        <w:lastRenderedPageBreak/>
-        <w:t xml:space="preserve">trends will provide valuable information to the conservation efforts in the Big Bend and elsewhere. </w:t>
-      </w:r>
-    </w:p>
-    <w:p>
-      <w:pPr>
-        <w:spacing w:line="360" w:lineRule="auto"/>
-        <w:ind w:firstLine="720"/>
-        <w:rPr>
-          <w:rFonts w:ascii="Arial" w:hAnsi="Arial" w:cs="Arial"/>
-        </w:rPr>
-      </w:pPr>
+        <w:t xml:space="preserve">perspective on how resources are or are not changing. Examining these trends will provide valuable information to the conservation efforts in the Big Bend and elsewhere. </w:t>
+      </w:r>
     </w:p>
     <w:p>
       <w:pPr>
@@ -6098,6 +6440,7 @@
           <w:b/>
           <w:bCs/>
         </w:rPr>
+        <w:lastRenderedPageBreak/>
         <w:t xml:space="preserve">Objectives </w:t>
       </w:r>
     </w:p>
@@ -6209,7 +6552,7 @@
         </w:rPr>
         <w:lastRenderedPageBreak/>
         <w:drawing>
-          <wp:anchor distT="0" distB="0" distL="114300" distR="114300" simplePos="0" relativeHeight="251663872" behindDoc="0" locked="0" layoutInCell="1" allowOverlap="1" wp14:anchorId="4F6AD625" wp14:editId="0B5C4941">
+          <wp:anchor distT="0" distB="0" distL="114300" distR="114300" simplePos="0" relativeHeight="251663872" behindDoc="0" locked="0" layoutInCell="1" allowOverlap="1" wp14:anchorId="4F6AD625" wp14:editId="2DD17724">
             <wp:simplePos x="0" y="0"/>
             <wp:positionH relativeFrom="margin">
               <wp:posOffset>914400</wp:posOffset>
@@ -6365,6 +6708,12 @@
         </w:rPr>
         <w:t>Figure 5- Zoomed out view of study area, Deer Island, for spatial context in relation to Lone Cabbage Reef. Land mass is colored in green, and oyster clusters are colored in orange</w:t>
       </w:r>
+      <w:r>
+        <w:rPr>
+          <w:rFonts w:ascii="Arial" w:hAnsi="Arial" w:cs="Arial"/>
+        </w:rPr>
+        <w:t>.</w:t>
+      </w:r>
     </w:p>
     <w:p>
       <w:pPr>
@@ -6418,7 +6767,6 @@
           <w:rFonts w:ascii="Arial" w:hAnsi="Arial" w:cs="Arial"/>
           <w:b/>
           <w:bCs/>
-          <w:i/>
           <w:iCs/>
         </w:rPr>
       </w:pPr>
@@ -6427,7 +6775,6 @@
           <w:rFonts w:ascii="Arial" w:hAnsi="Arial" w:cs="Arial"/>
           <w:b/>
           <w:bCs/>
-          <w:i/>
           <w:iCs/>
         </w:rPr>
         <w:t>Organization and Storage</w:t>
@@ -6509,7 +6856,6 @@
           <w:rFonts w:ascii="Arial" w:hAnsi="Arial" w:cs="Arial"/>
           <w:b/>
           <w:bCs/>
-          <w:i/>
           <w:iCs/>
         </w:rPr>
       </w:pPr>
@@ -6518,7 +6864,6 @@
           <w:rFonts w:ascii="Arial" w:hAnsi="Arial" w:cs="Arial"/>
           <w:b/>
           <w:bCs/>
-          <w:i/>
           <w:iCs/>
         </w:rPr>
         <w:t>Geospatial Analysis</w:t>
@@ -6696,7 +7041,25 @@
           <w:sz w:val="24"/>
           <w:szCs w:val="24"/>
         </w:rPr>
-        <w:t>Digital Orthophoto Quarter Quads (DOQQs) - https://catalog.data.gov/dataset?tags=doqq</w:t>
+        <w:t>Digital Ort</w:t>
+      </w:r>
+      <w:r>
+        <w:rPr>
+          <w:rFonts w:ascii="Arial" w:hAnsi="Arial" w:cs="Arial"/>
+          <w:color w:val="000000" w:themeColor="text1"/>
+          <w:sz w:val="24"/>
+          <w:szCs w:val="24"/>
+        </w:rPr>
+        <w:t xml:space="preserve">hophoto Quarter Quads (DOQQs) </w:t>
+      </w:r>
+      <w:r>
+        <w:rPr>
+          <w:rFonts w:ascii="Arial" w:hAnsi="Arial" w:cs="Arial"/>
+          <w:color w:val="000000" w:themeColor="text1"/>
+          <w:sz w:val="24"/>
+          <w:szCs w:val="24"/>
+        </w:rPr>
+        <w:t>https://catalog.data.gov/dataset?tags=doqq</w:t>
       </w:r>
     </w:p>
     <w:p>
@@ -6869,7 +7232,19 @@
         <w:rPr>
           <w:rFonts w:ascii="Arial" w:eastAsiaTheme="minorHAnsi" w:hAnsi="Arial" w:cs="Arial"/>
         </w:rPr>
-        <w:t xml:space="preserve"> 2005).  High water line is the most common indicator of shoreline change, and it can be defined as a visually determined change in tone left by the maximum runup from a preceding high time (Anders and Byrnes, 1991). The HWL can normally be established through aerial photographs, which could be obvious to spot a debris line or a static shoreline parallel line (Crowell, Leatherman, and </w:t>
+        <w:t xml:space="preserve"> 2005).  High water line is the most common indicator of shoreline change, and it can be defined as a visually determined change in tone left by the maximum </w:t>
+      </w:r>
+      <w:r>
+        <w:rPr>
+          <w:rFonts w:ascii="Arial" w:eastAsiaTheme="minorHAnsi" w:hAnsi="Arial" w:cs="Arial"/>
+        </w:rPr>
+        <w:t>run up from a preceding high tide</w:t>
+      </w:r>
+      <w:r>
+        <w:rPr>
+          <w:rFonts w:ascii="Arial" w:eastAsiaTheme="minorHAnsi" w:hAnsi="Arial" w:cs="Arial"/>
+        </w:rPr>
+        <w:t xml:space="preserve"> (Anders and Byrnes, 1991). The HWL can normally be established through aerial photographs, which could be obvious to spot a debris line or a static shoreline parallel line (Crowell, Leatherman, and </w:t>
       </w:r>
       <w:r>
         <w:rPr>
@@ -6949,7 +7324,19 @@
         <w:rPr>
           <w:rFonts w:ascii="Arial" w:eastAsiaTheme="minorHAnsi" w:hAnsi="Arial" w:cs="Arial"/>
         </w:rPr>
-        <w:t>where NIR and VIS represent surface reflectances averaged over ranges of wavelength in the visible and near infrared regions of a spectrum (Carlson and Ripley, 1997). Changes in NDVI values can be calculated pixel by pixel in satellite imagery. Difference</w:t>
+        <w:t xml:space="preserve">where NIR and VIS represent surface reflectances averaged over ranges of wavelength in the visible and near infrared regions of a spectrum (Carlson and </w:t>
+      </w:r>
+      <w:r>
+        <w:rPr>
+          <w:rFonts w:ascii="Arial" w:eastAsiaTheme="minorHAnsi" w:hAnsi="Arial" w:cs="Arial"/>
+        </w:rPr>
+        <w:t>Riziley</w:t>
+      </w:r>
+      <w:r>
+        <w:rPr>
+          <w:rFonts w:ascii="Arial" w:eastAsiaTheme="minorHAnsi" w:hAnsi="Arial" w:cs="Arial"/>
+        </w:rPr>
+        <w:t>, 1997). Changes in NDVI values can be calculated pixel by pixel in satellite imagery. Difference</w:t>
       </w:r>
       <w:r>
         <w:rPr>
@@ -7103,7 +7490,37 @@
         <w:rPr>
           <w:rFonts w:ascii="Arial" w:eastAsiaTheme="minorHAnsi" w:hAnsi="Arial" w:cs="Arial"/>
         </w:rPr>
-        <w:t>Raabe (1997) documented vegetation change using Landsat Thematic Mapper (TM) imagery from 1986 to 1995 and evaluated the imagery for signs of vegetation change in the Big Bend region of Florida.  Raabe (1997) calculated observable differences in vegetation with increases and decreases in vegetation indexes along the west coast of Florida coastline using NDVI</w:t>
+        <w:t xml:space="preserve">Raabe </w:t>
+      </w:r>
+      <w:r>
+        <w:rPr>
+          <w:rFonts w:ascii="Arial" w:eastAsiaTheme="minorHAnsi" w:hAnsi="Arial" w:cs="Arial"/>
+        </w:rPr>
+        <w:t xml:space="preserve">and Stumpf </w:t>
+      </w:r>
+      <w:r>
+        <w:rPr>
+          <w:rFonts w:ascii="Arial" w:eastAsiaTheme="minorHAnsi" w:hAnsi="Arial" w:cs="Arial"/>
+        </w:rPr>
+        <w:t xml:space="preserve">(1997) documented vegetation change using Landsat Thematic Mapper (TM) imagery from 1986 to 1995 and evaluated the imagery for signs of vegetation change in the Big Bend region of Florida.  </w:t>
+      </w:r>
+      <w:r>
+        <w:rPr>
+          <w:rFonts w:ascii="Arial" w:eastAsiaTheme="minorHAnsi" w:hAnsi="Arial" w:cs="Arial"/>
+        </w:rPr>
+        <w:t xml:space="preserve">Raabe </w:t>
+      </w:r>
+      <w:r>
+        <w:rPr>
+          <w:rFonts w:ascii="Arial" w:eastAsiaTheme="minorHAnsi" w:hAnsi="Arial" w:cs="Arial"/>
+        </w:rPr>
+        <w:t>and Stumpf</w:t>
+      </w:r>
+      <w:r>
+        <w:rPr>
+          <w:rFonts w:ascii="Arial" w:eastAsiaTheme="minorHAnsi" w:hAnsi="Arial" w:cs="Arial"/>
+        </w:rPr>
+        <w:t xml:space="preserve"> (1997) calculated observable differences in vegetation with increases and decreases in vegetation indexes along the west coast of Florida coastline using NDVI</w:t>
       </w:r>
       <w:r>
         <w:rPr>
@@ -7267,7 +7684,19 @@
         <w:rPr>
           <w:rFonts w:ascii="Arial" w:hAnsi="Arial" w:cs="Arial"/>
         </w:rPr>
-        <w:t>Preliminary methods include an effort of reviewing the available imagery data for the study area and attempting to digitizing shapefiles of the study area. The analysis is outlined below.</w:t>
+        <w:t>Preliminary methods include an effort of reviewing the available imagery data for the study area and attempting to digitizing shapefiles of the study area. The</w:t>
+      </w:r>
+      <w:r>
+        <w:rPr>
+          <w:rFonts w:ascii="Arial" w:hAnsi="Arial" w:cs="Arial"/>
+        </w:rPr>
+        <w:t xml:space="preserve"> example of the</w:t>
+      </w:r>
+      <w:r>
+        <w:rPr>
+          <w:rFonts w:ascii="Arial" w:hAnsi="Arial" w:cs="Arial"/>
+        </w:rPr>
+        <w:t xml:space="preserve"> analysis is outlined below.</w:t>
       </w:r>
     </w:p>
     <w:p>
@@ -7760,7 +8189,7 @@
         <w:rPr>
           <w:rFonts w:ascii="Arial" w:hAnsi="Arial" w:cs="Arial"/>
         </w:rPr>
-        <w:t xml:space="preserve"> of saved satellite imagery. However, this code is not necessarily applicable to manually digitizing imagery, but it can be applied</w:t>
+        <w:t xml:space="preserve"> of saved satellite imagery. However, this code is not necessarily applicable to manually digitizing imagery, but can be applied</w:t>
       </w:r>
       <w:r>
         <w:rPr>
@@ -7772,6 +8201,12 @@
         <w:rPr>
           <w:rFonts w:ascii="Arial" w:hAnsi="Arial" w:cs="Arial"/>
         </w:rPr>
+        <w:t>d</w:t>
+      </w:r>
+      <w:r>
+        <w:rPr>
+          <w:rFonts w:ascii="Arial" w:hAnsi="Arial" w:cs="Arial"/>
+        </w:rPr>
         <w:t xml:space="preserve"> to analyze NDVI </w:t>
       </w:r>
       <w:r>
@@ -7784,7 +8219,25 @@
         <w:rPr>
           <w:rFonts w:ascii="Arial" w:hAnsi="Arial" w:cs="Arial"/>
         </w:rPr>
-        <w:t xml:space="preserve">of the study site. </w:t>
+        <w:t>of the study site</w:t>
+      </w:r>
+      <w:r>
+        <w:rPr>
+          <w:rFonts w:ascii="Arial" w:hAnsi="Arial" w:cs="Arial"/>
+        </w:rPr>
+        <w:t xml:space="preserve"> and saved as a “tool” to be used on future </w:t>
+      </w:r>
+      <w:r>
+        <w:rPr>
+          <w:rFonts w:ascii="Arial" w:hAnsi="Arial" w:cs="Arial"/>
+        </w:rPr>
+        <w:t>efforts</w:t>
+      </w:r>
+      <w:r>
+        <w:rPr>
+          <w:rFonts w:ascii="Arial" w:hAnsi="Arial" w:cs="Arial"/>
+        </w:rPr>
+        <w:t xml:space="preserve">. </w:t>
       </w:r>
     </w:p>
     <w:p>
@@ -7966,7 +8419,13 @@
         <w:rPr>
           <w:rFonts w:ascii="Arial" w:hAnsi="Arial" w:cs="Arial"/>
         </w:rPr>
-        <w:t>Baral et al., (2018)</w:t>
+        <w:t xml:space="preserve">Baral et al. </w:t>
+      </w:r>
+      <w:r>
+        <w:rPr>
+          <w:rFonts w:ascii="Arial" w:hAnsi="Arial" w:cs="Arial"/>
+        </w:rPr>
+        <w:t>(2018)</w:t>
       </w:r>
       <w:r>
         <w:rPr>
@@ -8285,13 +8744,27 @@
           <w:rFonts w:ascii="Arial" w:hAnsi="Arial" w:cs="Arial"/>
           <w:iCs/>
         </w:rPr>
-        <w:t xml:space="preserve">ngine is a new and innovative way to analyze topographic features using functions and code to buffer and filter imagery from multiple sources. </w:t>
+        <w:t>ngine is a new and innovative way to analyze topographic features using functions and code to buffer and filter imagery from multiple sources</w:t>
       </w:r>
       <w:r>
         <w:rPr>
           <w:rFonts w:ascii="Arial" w:hAnsi="Arial" w:cs="Arial"/>
           <w:iCs/>
         </w:rPr>
+        <w:t xml:space="preserve"> (https://earthengine.google.com)</w:t>
+      </w:r>
+      <w:r>
+        <w:rPr>
+          <w:rFonts w:ascii="Arial" w:hAnsi="Arial" w:cs="Arial"/>
+          <w:iCs/>
+        </w:rPr>
+        <w:t xml:space="preserve">. </w:t>
+      </w:r>
+      <w:r>
+        <w:rPr>
+          <w:rFonts w:ascii="Arial" w:hAnsi="Arial" w:cs="Arial"/>
+          <w:iCs/>
+        </w:rPr>
         <w:t xml:space="preserve">Google Earth Engine contains a large repository of publicly available geospatial datasets including satellite imagery, aerial imagery with optical and non-optical wavelengths, weather, climate forecasts, land cover, topographic datasets, and environmental variables (Gorelick et al., 2017). The design of Google Earth Engine is to support fast analysis of spatial data. </w:t>
       </w:r>
       <w:r>
@@ -8299,13 +8772,27 @@
           <w:rFonts w:ascii="Arial" w:hAnsi="Arial" w:cs="Arial"/>
           <w:iCs/>
         </w:rPr>
-        <w:t>Specific functions and commands can be used to analyze the NDVI changes of the study site throughout multiple source of imagery.</w:t>
+        <w:t>Specific functions and commands can be used to analyze the NDVI changes of the study site throughout multiple source</w:t>
       </w:r>
       <w:r>
         <w:rPr>
           <w:rFonts w:ascii="Arial" w:hAnsi="Arial" w:cs="Arial"/>
           <w:iCs/>
         </w:rPr>
+        <w:t>s</w:t>
+      </w:r>
+      <w:r>
+        <w:rPr>
+          <w:rFonts w:ascii="Arial" w:hAnsi="Arial" w:cs="Arial"/>
+          <w:iCs/>
+        </w:rPr>
+        <w:t xml:space="preserve"> of imagery.</w:t>
+      </w:r>
+      <w:r>
+        <w:rPr>
+          <w:rFonts w:ascii="Arial" w:hAnsi="Arial" w:cs="Arial"/>
+          <w:iCs/>
+        </w:rPr>
         <w:t xml:space="preserve"> </w:t>
       </w:r>
       <w:r>
@@ -8327,20 +8814,42 @@
           <w:rFonts w:ascii="Arial" w:hAnsi="Arial" w:cs="Arial"/>
           <w:iCs/>
         </w:rPr>
-        <w:t xml:space="preserve"> allow for simple reproducibility of geospatial analysis</w:t>
+        <w:t xml:space="preserve"> allow for simple </w:t>
       </w:r>
       <w:r>
         <w:rPr>
           <w:rFonts w:ascii="Arial" w:hAnsi="Arial" w:cs="Arial"/>
           <w:iCs/>
         </w:rPr>
-        <w:t xml:space="preserve"> by saving sharing a unique link of the results and code</w:t>
+        <w:lastRenderedPageBreak/>
+        <w:t>reproducibility of geospatial analysis</w:t>
       </w:r>
       <w:r>
         <w:rPr>
           <w:rFonts w:ascii="Arial" w:hAnsi="Arial" w:cs="Arial"/>
           <w:iCs/>
         </w:rPr>
+        <w:t xml:space="preserve"> by saving</w:t>
+      </w:r>
+      <w:r>
+        <w:rPr>
+          <w:rFonts w:ascii="Arial" w:hAnsi="Arial" w:cs="Arial"/>
+          <w:iCs/>
+        </w:rPr>
+        <w:t xml:space="preserve"> and</w:t>
+      </w:r>
+      <w:r>
+        <w:rPr>
+          <w:rFonts w:ascii="Arial" w:hAnsi="Arial" w:cs="Arial"/>
+          <w:iCs/>
+        </w:rPr>
+        <w:t xml:space="preserve"> sharing a unique link of the results and code</w:t>
+      </w:r>
+      <w:r>
+        <w:rPr>
+          <w:rFonts w:ascii="Arial" w:hAnsi="Arial" w:cs="Arial"/>
+          <w:iCs/>
+        </w:rPr>
         <w:t xml:space="preserve">. </w:t>
       </w:r>
     </w:p>
@@ -8358,7 +8867,6 @@
           <w:rFonts w:ascii="Arial" w:hAnsi="Arial" w:cs="Arial"/>
           <w:iCs/>
         </w:rPr>
-        <w:lastRenderedPageBreak/>
         <w:t>Google Earth Engine has also been widely used in processing large dataset</w:t>
       </w:r>
       <w:r>
@@ -8366,14 +8874,14 @@
           <w:rFonts w:ascii="Arial" w:hAnsi="Arial" w:cs="Arial"/>
           <w:iCs/>
         </w:rPr>
-        <w:t>s especially</w:t>
+        <w:t xml:space="preserve">s </w:t>
       </w:r>
       <w:r>
         <w:rPr>
           <w:rFonts w:ascii="Arial" w:hAnsi="Arial" w:cs="Arial"/>
           <w:iCs/>
         </w:rPr>
-        <w:t xml:space="preserve"> for time-series analysis. </w:t>
+        <w:t xml:space="preserve">for time-series analysis. </w:t>
       </w:r>
       <w:r>
         <w:rPr>
@@ -8387,27 +8895,41 @@
           <w:rFonts w:ascii="Arial" w:hAnsi="Arial" w:cs="Arial"/>
           <w:iCs/>
         </w:rPr>
-        <w:t>Pekel et al.,</w:t>
+        <w:t xml:space="preserve">Pekel et al. </w:t>
       </w:r>
       <w:r>
         <w:rPr>
           <w:rFonts w:ascii="Arial" w:hAnsi="Arial" w:cs="Arial"/>
           <w:iCs/>
         </w:rPr>
-        <w:t xml:space="preserve"> (2016) used Googled Earth Engine to map global surface water in a time-series analysis</w:t>
+        <w:t>(2016) used Googled Earth Engine to map global surface water in a time-series analysis</w:t>
       </w:r>
       <w:r>
         <w:rPr>
           <w:rFonts w:ascii="Arial" w:hAnsi="Arial" w:cs="Arial"/>
           <w:iCs/>
         </w:rPr>
-        <w:t xml:space="preserve"> from a combination of available satellite observations to put real-time monitoring of change on Earth’ss inland and coastal waters</w:t>
+        <w:t xml:space="preserve"> from a combination of available satellite observations to put real-time m</w:t>
       </w:r>
       <w:r>
         <w:rPr>
           <w:rFonts w:ascii="Arial" w:hAnsi="Arial" w:cs="Arial"/>
           <w:iCs/>
         </w:rPr>
+        <w:t xml:space="preserve">onitoring of change on Earth’s </w:t>
+      </w:r>
+      <w:r>
+        <w:rPr>
+          <w:rFonts w:ascii="Arial" w:hAnsi="Arial" w:cs="Arial"/>
+          <w:iCs/>
+        </w:rPr>
+        <w:t>inland and coastal waters</w:t>
+      </w:r>
+      <w:r>
+        <w:rPr>
+          <w:rFonts w:ascii="Arial" w:hAnsi="Arial" w:cs="Arial"/>
+          <w:iCs/>
+        </w:rPr>
         <w:t xml:space="preserve">. </w:t>
       </w:r>
       <w:r>
@@ -8422,13 +8944,27 @@
           <w:rFonts w:ascii="Arial" w:hAnsi="Arial" w:cs="Arial"/>
           <w:iCs/>
         </w:rPr>
-        <w:t xml:space="preserve"> scientific community. Similarly,</w:t>
+        <w:t xml:space="preserve"> scientific community</w:t>
       </w:r>
       <w:r>
         <w:rPr>
           <w:rFonts w:ascii="Arial" w:hAnsi="Arial" w:cs="Arial"/>
           <w:iCs/>
         </w:rPr>
+        <w:t>, which is compliant with USGS Data Management Standards</w:t>
+      </w:r>
+      <w:r>
+        <w:rPr>
+          <w:rFonts w:ascii="Arial" w:hAnsi="Arial" w:cs="Arial"/>
+          <w:iCs/>
+        </w:rPr>
+        <w:t>. Similarly,</w:t>
+      </w:r>
+      <w:r>
+        <w:rPr>
+          <w:rFonts w:ascii="Arial" w:hAnsi="Arial" w:cs="Arial"/>
+          <w:iCs/>
+        </w:rPr>
         <w:t xml:space="preserve"> </w:t>
       </w:r>
       <w:r>
@@ -8436,7 +8972,7 @@
           <w:rFonts w:ascii="Arial" w:hAnsi="Arial" w:cs="Arial"/>
           <w:iCs/>
         </w:rPr>
-        <w:t xml:space="preserve">Patel et al., </w:t>
+        <w:t xml:space="preserve">Patel et al. </w:t>
       </w:r>
       <w:r>
         <w:rPr>
@@ -8492,13 +9028,41 @@
           <w:rFonts w:ascii="Arial" w:hAnsi="Arial" w:cs="Arial"/>
           <w:iCs/>
         </w:rPr>
-        <w:t xml:space="preserve"> and was shown to be a reliable method to detect urban extents</w:t>
+        <w:t xml:space="preserve"> and</w:t>
       </w:r>
       <w:r>
         <w:rPr>
           <w:rFonts w:ascii="Arial" w:hAnsi="Arial" w:cs="Arial"/>
           <w:iCs/>
         </w:rPr>
+        <w:t xml:space="preserve"> the methods were</w:t>
+      </w:r>
+      <w:r>
+        <w:rPr>
+          <w:rFonts w:ascii="Arial" w:hAnsi="Arial" w:cs="Arial"/>
+          <w:iCs/>
+        </w:rPr>
+        <w:t xml:space="preserve"> </w:t>
+      </w:r>
+      <w:r>
+        <w:rPr>
+          <w:rFonts w:ascii="Arial" w:hAnsi="Arial" w:cs="Arial"/>
+          <w:iCs/>
+        </w:rPr>
+        <w:t>proven</w:t>
+      </w:r>
+      <w:r>
+        <w:rPr>
+          <w:rFonts w:ascii="Arial" w:hAnsi="Arial" w:cs="Arial"/>
+          <w:iCs/>
+        </w:rPr>
+        <w:t xml:space="preserve"> to be reliable to detect urban extents</w:t>
+      </w:r>
+      <w:r>
+        <w:rPr>
+          <w:rFonts w:ascii="Arial" w:hAnsi="Arial" w:cs="Arial"/>
+          <w:iCs/>
+        </w:rPr>
         <w:t xml:space="preserve">. </w:t>
       </w:r>
       <w:r>
@@ -8520,7 +9084,21 @@
           <w:rFonts w:ascii="Arial" w:hAnsi="Arial" w:cs="Arial"/>
           <w:iCs/>
         </w:rPr>
-        <w:t xml:space="preserve"> code to the Engine it is possible to analyze and reproduce geospatial changes over time.    </w:t>
+        <w:t xml:space="preserve"> code to the Engine it is possible to analyze and reproduce</w:t>
+      </w:r>
+      <w:r>
+        <w:rPr>
+          <w:rFonts w:ascii="Arial" w:hAnsi="Arial" w:cs="Arial"/>
+          <w:iCs/>
+        </w:rPr>
+        <w:t xml:space="preserve"> the statistics of</w:t>
+      </w:r>
+      <w:r>
+        <w:rPr>
+          <w:rFonts w:ascii="Arial" w:hAnsi="Arial" w:cs="Arial"/>
+          <w:iCs/>
+        </w:rPr>
+        <w:t xml:space="preserve"> geospatial changes over time.    </w:t>
       </w:r>
     </w:p>
     <w:p>
@@ -8711,31 +9289,20 @@
           <w:iCs/>
         </w:rPr>
       </w:pPr>
-    </w:p>
-    <w:p>
-      <w:pPr>
-        <w:spacing w:line="360" w:lineRule="auto"/>
+      <w:r>
         <w:rPr>
           <w:rFonts w:ascii="Arial" w:hAnsi="Arial" w:cs="Arial"/>
           <w:i/>
           <w:iCs/>
         </w:rPr>
-      </w:pPr>
+        <w:t xml:space="preserve">R </w:t>
+      </w:r>
       <w:r>
         <w:rPr>
           <w:rFonts w:ascii="Arial" w:hAnsi="Arial" w:cs="Arial"/>
           <w:i/>
           <w:iCs/>
         </w:rPr>
-        <w:lastRenderedPageBreak/>
-        <w:t xml:space="preserve">R </w:t>
-      </w:r>
-      <w:r>
-        <w:rPr>
-          <w:rFonts w:ascii="Arial" w:hAnsi="Arial" w:cs="Arial"/>
-          <w:i/>
-          <w:iCs/>
-        </w:rPr>
         <w:t xml:space="preserve">and reproducibility </w:t>
       </w:r>
     </w:p>
@@ -9051,7 +9618,13 @@
         <w:rPr>
           <w:rFonts w:ascii="Arial" w:hAnsi="Arial" w:cs="Arial"/>
         </w:rPr>
-        <w:t>Jackson et al., (2012</w:t>
+        <w:t xml:space="preserve">Jackson et al. </w:t>
+      </w:r>
+      <w:r>
+        <w:rPr>
+          <w:rFonts w:ascii="Arial" w:hAnsi="Arial" w:cs="Arial"/>
+        </w:rPr>
+        <w:t>(2012</w:t>
       </w:r>
       <w:r>
         <w:rPr>
@@ -9165,7 +9738,13 @@
         <w:rPr>
           <w:rFonts w:ascii="Arial" w:hAnsi="Arial" w:cs="Arial"/>
         </w:rPr>
-        <w:t xml:space="preserve"> et al., (2016) used the end-point method to measure change in the shoreline position of five study sites in </w:t>
+        <w:t xml:space="preserve"> et al. </w:t>
+      </w:r>
+      <w:r>
+        <w:rPr>
+          <w:rFonts w:ascii="Arial" w:hAnsi="Arial" w:cs="Arial"/>
+        </w:rPr>
+        <w:t xml:space="preserve"> (2016) used the end-point method to measure change in the shoreline position of five study sites in </w:t>
       </w:r>
       <w:r>
         <w:rPr>
@@ -9295,16 +9874,16 @@
         </w:rPr>
         <w:lastRenderedPageBreak/>
         <w:drawing>
-          <wp:anchor distT="0" distB="0" distL="114300" distR="114300" simplePos="0" relativeHeight="251677184" behindDoc="0" locked="0" layoutInCell="1" allowOverlap="1" wp14:anchorId="29200092" wp14:editId="6C0521DB">
+          <wp:anchor distT="0" distB="0" distL="114300" distR="114300" simplePos="0" relativeHeight="251677184" behindDoc="0" locked="0" layoutInCell="1" allowOverlap="1" wp14:anchorId="29200092" wp14:editId="4B4C38EA">
             <wp:simplePos x="0" y="0"/>
             <wp:positionH relativeFrom="column">
-              <wp:posOffset>1600200</wp:posOffset>
+              <wp:posOffset>1599565</wp:posOffset>
             </wp:positionH>
             <wp:positionV relativeFrom="paragraph">
               <wp:posOffset>0</wp:posOffset>
             </wp:positionV>
-            <wp:extent cx="2286000" cy="3519805"/>
-            <wp:effectExtent l="0" t="0" r="0" b="4445"/>
+            <wp:extent cx="2509520" cy="3519805"/>
+            <wp:effectExtent l="0" t="0" r="5080" b="4445"/>
             <wp:wrapTopAndBottom/>
             <wp:docPr id="3" name="Picture 3" descr="https://ars.els-cdn.com/content/image/1-s2.0-S0098300411002676-gr5.jpg"/>
             <wp:cNvGraphicFramePr>
@@ -9335,7 +9914,7 @@
                   <pic:spPr bwMode="auto">
                     <a:xfrm>
                       <a:off x="0" y="0"/>
-                      <a:ext cx="2286000" cy="3519805"/>
+                      <a:ext cx="2509520" cy="3519805"/>
                     </a:xfrm>
                     <a:prstGeom prst="rect">
                       <a:avLst/>
@@ -9481,7 +10060,13 @@
         <w:rPr>
           <w:rFonts w:ascii="Arial" w:hAnsi="Arial" w:cs="Arial"/>
         </w:rPr>
-        <w:t xml:space="preserve">shoreline analysis </w:t>
+        <w:t>geospatial</w:t>
+      </w:r>
+      <w:r>
+        <w:rPr>
+          <w:rFonts w:ascii="Arial" w:hAnsi="Arial" w:cs="Arial"/>
+        </w:rPr>
+        <w:t xml:space="preserve"> analysis </w:t>
       </w:r>
       <w:r>
         <w:rPr>
@@ -9529,7 +10114,19 @@
         <w:rPr>
           <w:rFonts w:ascii="Arial" w:hAnsi="Arial" w:cs="Arial"/>
         </w:rPr>
-        <w:t xml:space="preserve">could be, for example, creating shapfiles in ArcMap, with satellite imagery, </w:t>
+        <w:t>could be, for example, creating shap</w:t>
+      </w:r>
+      <w:r>
+        <w:rPr>
+          <w:rFonts w:ascii="Arial" w:hAnsi="Arial" w:cs="Arial"/>
+        </w:rPr>
+        <w:t>e</w:t>
+      </w:r>
+      <w:r>
+        <w:rPr>
+          <w:rFonts w:ascii="Arial" w:hAnsi="Arial" w:cs="Arial"/>
+        </w:rPr>
+        <w:t xml:space="preserve">files in ArcMap, with satellite imagery, </w:t>
       </w:r>
       <w:r>
         <w:rPr>
@@ -9577,7 +10174,31 @@
         <w:rPr>
           <w:rFonts w:ascii="Arial" w:hAnsi="Arial" w:cs="Arial"/>
         </w:rPr>
-        <w:t>Using more than one software could be confusing depending on the technical skill of the user. Documenting the workflow thoroughly will reduce potential errors and allow for new users to pick up where the last user left off.</w:t>
+        <w:t xml:space="preserve">Using more than one software could be confusing depending on the technical skill of the user. </w:t>
+      </w:r>
+      <w:r>
+        <w:rPr>
+          <w:rFonts w:ascii="Arial" w:hAnsi="Arial" w:cs="Arial"/>
+        </w:rPr>
+        <w:t>It will be essential</w:t>
+      </w:r>
+      <w:r>
+        <w:rPr>
+          <w:rFonts w:ascii="Arial" w:hAnsi="Arial" w:cs="Arial"/>
+        </w:rPr>
+        <w:t xml:space="preserve"> </w:t>
+      </w:r>
+      <w:r>
+        <w:rPr>
+          <w:rFonts w:ascii="Arial" w:hAnsi="Arial" w:cs="Arial"/>
+        </w:rPr>
+        <w:t xml:space="preserve">to document </w:t>
+      </w:r>
+      <w:r>
+        <w:rPr>
+          <w:rFonts w:ascii="Arial" w:hAnsi="Arial" w:cs="Arial"/>
+        </w:rPr>
+        <w:t>the workflow thoroughly will reduce potential errors and allow for new users to pick up where the last user left off.</w:t>
       </w:r>
       <w:r>
         <w:rPr>
@@ -9589,135 +10210,100 @@
         <w:rPr>
           <w:rFonts w:ascii="Arial" w:hAnsi="Arial" w:cs="Arial"/>
         </w:rPr>
-        <w:t>and storage management are the</w:t>
-      </w:r>
-      <w:r>
-        <w:rPr>
-          <w:rFonts w:ascii="Arial" w:hAnsi="Arial" w:cs="Arial"/>
-        </w:rPr>
-        <w:t xml:space="preserve"> main key components of my research. </w:t>
-      </w:r>
+        <w:t xml:space="preserve">and storage management are </w:t>
+      </w:r>
+      <w:r>
+        <w:rPr>
+          <w:rFonts w:ascii="Arial" w:hAnsi="Arial" w:cs="Arial"/>
+        </w:rPr>
+        <w:t xml:space="preserve">key components of my research. </w:t>
+      </w:r>
+    </w:p>
+    <w:p>
+      <w:pPr>
+        <w:spacing w:line="360" w:lineRule="auto"/>
+        <w:rPr>
+          <w:rFonts w:ascii="Arial" w:hAnsi="Arial" w:cs="Arial"/>
+          <w:b/>
+          <w:bCs/>
+          <w:iCs/>
+        </w:rPr>
+      </w:pPr>
+      <w:r>
+        <w:rPr>
+          <w:rFonts w:ascii="Arial" w:hAnsi="Arial" w:cs="Arial"/>
+          <w:b/>
+          <w:bCs/>
+          <w:iCs/>
+        </w:rPr>
+        <w:lastRenderedPageBreak/>
+        <w:t>Documenting Workflow</w:t>
+      </w:r>
+    </w:p>
+    <w:p>
+      <w:pPr>
+        <w:spacing w:line="360" w:lineRule="auto"/>
+        <w:ind w:firstLine="720"/>
+        <w:rPr>
+          <w:rFonts w:ascii="Arial" w:hAnsi="Arial" w:cs="Arial"/>
+        </w:rPr>
+      </w:pPr>
+      <w:r>
+        <w:rPr>
+          <w:rFonts w:ascii="Arial" w:hAnsi="Arial" w:cs="Arial"/>
+        </w:rPr>
+        <w:t>I will use the data workflow ideas from Chapter 1 and apply those to the spatial analyses I will conduct in Chapter 2.  By following these guidelines my goal is to develop a product that can be repeated and extended by future researchers working in this region.  T</w:t>
+      </w:r>
+      <w:r>
+        <w:rPr>
+          <w:rFonts w:ascii="Arial" w:hAnsi="Arial" w:cs="Arial"/>
+        </w:rPr>
+        <w:t xml:space="preserve">he Big Bend is an area of interest for many conservation groups and projects, so it is imperative to document the workflow in an easy and reproducible way that is approachable to many people with many different skill sets. </w:t>
+      </w:r>
+    </w:p>
+    <w:p>
+      <w:pPr>
+        <w:spacing w:line="360" w:lineRule="auto"/>
+        <w:ind w:firstLine="720"/>
+        <w:rPr>
+          <w:rFonts w:ascii="Arial" w:hAnsi="Arial" w:cs="Arial"/>
+        </w:rPr>
+      </w:pPr>
+      <w:r>
+        <w:rPr>
+          <w:rFonts w:ascii="Arial" w:hAnsi="Arial" w:cs="Arial"/>
+        </w:rPr>
+        <w:t xml:space="preserve">The USGS Data Management best practices for sharing data are to 1) document the process thoroughly 2) create an easy to find data storage and 3) putting the information “out there” for people to locate. The recommendations for sharing datasets are to clearly define the purpose of the research, describe attributes and geography, include associated links, specify a required data citation and acknowledgements, and create a second public version containing all appropriate metadata. Workflow documentation will contain step by step guide, screen shots, and descriptive text. Final documentation will be pushed to Github in a .doc or .pdf format. </w:t>
+      </w:r>
+    </w:p>
+    <w:p>
+      <w:pPr>
+        <w:spacing w:line="360" w:lineRule="auto"/>
+        <w:ind w:firstLine="720"/>
+        <w:rPr>
+          <w:rFonts w:ascii="Arial" w:hAnsi="Arial" w:cs="Arial"/>
+        </w:rPr>
+      </w:pPr>
+    </w:p>
+    <w:p>
+      <w:pPr>
+        <w:spacing w:line="360" w:lineRule="auto"/>
+        <w:ind w:firstLine="720"/>
+        <w:rPr>
+          <w:rFonts w:ascii="Arial" w:hAnsi="Arial" w:cs="Arial"/>
+        </w:rPr>
+      </w:pPr>
+    </w:p>
+    <w:p>
+      <w:pPr>
+        <w:spacing w:line="360" w:lineRule="auto"/>
+        <w:ind w:firstLine="720"/>
+        <w:rPr>
+          <w:rFonts w:ascii="Arial" w:hAnsi="Arial" w:cs="Arial"/>
+        </w:rPr>
+      </w:pPr>
       <w:bookmarkStart w:id="27" w:name="_GoBack"/>
       <w:bookmarkEnd w:id="27"/>
-    </w:p>
-    <w:p>
-      <w:pPr>
-        <w:spacing w:line="360" w:lineRule="auto"/>
-        <w:rPr>
-          <w:rFonts w:ascii="Arial" w:hAnsi="Arial" w:cs="Arial"/>
-          <w:i/>
-        </w:rPr>
-      </w:pPr>
-    </w:p>
-    <w:p>
-      <w:pPr>
-        <w:spacing w:line="360" w:lineRule="auto"/>
-        <w:rPr>
-          <w:rFonts w:ascii="Arial" w:hAnsi="Arial" w:cs="Arial"/>
-          <w:b/>
-          <w:bCs/>
-          <w:i/>
-          <w:iCs/>
-        </w:rPr>
-      </w:pPr>
-      <w:r>
-        <w:rPr>
-          <w:rFonts w:ascii="Arial" w:hAnsi="Arial" w:cs="Arial"/>
-          <w:b/>
-          <w:bCs/>
-          <w:i/>
-          <w:iCs/>
-        </w:rPr>
-        <w:lastRenderedPageBreak/>
-        <w:t>Documenting Workflow</w:t>
-      </w:r>
-    </w:p>
-    <w:p>
-      <w:pPr>
-        <w:spacing w:line="360" w:lineRule="auto"/>
-        <w:ind w:firstLine="720"/>
-        <w:rPr>
-          <w:rFonts w:ascii="Arial" w:hAnsi="Arial" w:cs="Arial"/>
-        </w:rPr>
-      </w:pPr>
-      <w:r>
-        <w:rPr>
-          <w:rFonts w:ascii="Arial" w:hAnsi="Arial" w:cs="Arial"/>
-        </w:rPr>
-        <w:t>I will use the data workflow ideas from Chapter 1 and apply those to the the spatial analyses I will conduct in Chapter 2.  By following these guidelines my goal is to develop a product that can be repeated and extended by future researchers working in this region.  T</w:t>
-      </w:r>
-      <w:r>
-        <w:rPr>
-          <w:rFonts w:ascii="Arial" w:hAnsi="Arial" w:cs="Arial"/>
-        </w:rPr>
-        <w:t xml:space="preserve">he Big Bend is an area of interest for many conservation groups and projects, so it is imperative to document the workflow in an easy and reproducible way that is approachable to many people with many different skill sets. </w:t>
-      </w:r>
-    </w:p>
-    <w:p>
-      <w:pPr>
-        <w:spacing w:line="360" w:lineRule="auto"/>
-        <w:ind w:firstLine="720"/>
-        <w:rPr>
-          <w:rFonts w:ascii="Arial" w:hAnsi="Arial" w:cs="Arial"/>
-        </w:rPr>
-      </w:pPr>
-      <w:r>
-        <w:rPr>
-          <w:rFonts w:ascii="Arial" w:hAnsi="Arial" w:cs="Arial"/>
-        </w:rPr>
-        <w:t xml:space="preserve">The USGS Data Management best practices for sharing data are to 1) document the process thoroughly 2) create an easy to find data storage and 3) putting the information “out there” for people to locate. The recommendations for sharing datasets are to clearly define the purpose of the research, describe attributes and geography, include associated links, specify a required data citation and acknowledgements, and create a second public version containing all appropriate metadata. </w:t>
-      </w:r>
-    </w:p>
-    <w:p>
-      <w:pPr>
-        <w:spacing w:line="360" w:lineRule="auto"/>
-        <w:ind w:firstLine="720"/>
-        <w:rPr>
-          <w:rFonts w:ascii="Arial" w:hAnsi="Arial" w:cs="Arial"/>
-        </w:rPr>
-      </w:pPr>
-      <w:r>
-        <w:rPr>
-          <w:rFonts w:ascii="Arial" w:hAnsi="Arial" w:cs="Arial"/>
-        </w:rPr>
-        <w:t xml:space="preserve">Workflow documentation will contain step by step guide, screen shots, and descriptive text. Final documentation will be pushed to Github in a .doc or .pdf format. </w:t>
-      </w:r>
-    </w:p>
-    <w:p>
-      <w:pPr>
-        <w:spacing w:line="360" w:lineRule="auto"/>
-        <w:ind w:firstLine="720"/>
-        <w:rPr>
-          <w:rFonts w:ascii="Arial" w:hAnsi="Arial" w:cs="Arial"/>
-        </w:rPr>
-      </w:pPr>
-    </w:p>
-    <w:p>
-      <w:pPr>
-        <w:spacing w:line="360" w:lineRule="auto"/>
-        <w:ind w:firstLine="720"/>
-        <w:rPr>
-          <w:rFonts w:ascii="Arial" w:hAnsi="Arial" w:cs="Arial"/>
-        </w:rPr>
-      </w:pPr>
-    </w:p>
-    <w:p>
-      <w:pPr>
-        <w:spacing w:line="360" w:lineRule="auto"/>
-        <w:ind w:firstLine="720"/>
-        <w:rPr>
-          <w:rFonts w:ascii="Arial" w:hAnsi="Arial" w:cs="Arial"/>
-        </w:rPr>
-      </w:pPr>
-    </w:p>
-    <w:p>
-      <w:pPr>
-        <w:spacing w:line="360" w:lineRule="auto"/>
-        <w:ind w:firstLine="720"/>
-        <w:rPr>
-          <w:rFonts w:ascii="Arial" w:hAnsi="Arial" w:cs="Arial"/>
-        </w:rPr>
-      </w:pPr>
     </w:p>
     <w:p>
       <w:pPr>
@@ -15141,7 +15727,7 @@
 </file>
 
 <file path=customXml/itemProps1.xml><?xml version="1.0" encoding="utf-8"?>
-<ds:datastoreItem xmlns:ds="http://schemas.openxmlformats.org/officeDocument/2006/customXml" ds:itemID="{1C394D10-78EF-48B6-84CF-FD6B1E7FF620}">
+<ds:datastoreItem xmlns:ds="http://schemas.openxmlformats.org/officeDocument/2006/customXml" ds:itemID="{085D0723-47A1-4481-8211-F157629492E2}">
   <ds:schemaRefs>
     <ds:schemaRef ds:uri="http://schemas.openxmlformats.org/officeDocument/2006/bibliography"/>
   </ds:schemaRefs>

</xml_diff>

<commit_message>
updated workflow documentation and added travel authorizations
</commit_message>
<xml_diff>
--- a/graduate_research/proposal.docx
+++ b/graduate_research/proposal.docx
@@ -116,7 +116,7 @@
           <w:b/>
           <w:bCs/>
         </w:rPr>
-        <w:t>October</w:t>
+        <w:t>November</w:t>
       </w:r>
       <w:r>
         <w:rPr>
@@ -132,8 +132,10 @@
           <w:b/>
           <w:bCs/>
         </w:rPr>
-        <w:t>21</w:t>
-      </w:r>
+        <w:t>18</w:t>
+      </w:r>
+      <w:bookmarkStart w:id="0" w:name="_GoBack"/>
+      <w:bookmarkEnd w:id="0"/>
       <w:r>
         <w:rPr>
           <w:rFonts w:ascii="Arial" w:hAnsi="Arial" w:cs="Arial"/>
@@ -508,10 +510,10 @@
           <w:color w:val="000000" w:themeColor="text1"/>
         </w:rPr>
       </w:pPr>
-      <w:bookmarkStart w:id="0" w:name="introduction"/>
-      <w:bookmarkStart w:id="1" w:name="background-and-context"/>
-      <w:bookmarkEnd w:id="0"/>
+      <w:bookmarkStart w:id="1" w:name="introduction"/>
+      <w:bookmarkStart w:id="2" w:name="background-and-context"/>
       <w:bookmarkEnd w:id="1"/>
+      <w:bookmarkEnd w:id="2"/>
     </w:p>
     <w:p>
       <w:pPr>
@@ -640,10 +642,10 @@
           <w:color w:val="000000" w:themeColor="text1"/>
         </w:rPr>
       </w:pPr>
-      <w:bookmarkStart w:id="2" w:name="continuous-data-management-and-analyses"/>
-      <w:bookmarkStart w:id="3" w:name="adaptive-management"/>
-      <w:bookmarkEnd w:id="2"/>
+      <w:bookmarkStart w:id="3" w:name="continuous-data-management-and-analyses"/>
+      <w:bookmarkStart w:id="4" w:name="adaptive-management"/>
       <w:bookmarkEnd w:id="3"/>
+      <w:bookmarkEnd w:id="4"/>
       <w:r>
         <w:rPr>
           <w:rFonts w:ascii="Arial" w:eastAsiaTheme="majorEastAsia" w:hAnsi="Arial" w:cs="Arial"/>
@@ -952,8 +954,8 @@
         </w:rPr>
         <w:t>modifying the reef restoration process through additional construction efforts.</w:t>
       </w:r>
-      <w:bookmarkStart w:id="4" w:name="objective"/>
-      <w:bookmarkEnd w:id="4"/>
+      <w:bookmarkStart w:id="5" w:name="objective"/>
+      <w:bookmarkEnd w:id="5"/>
     </w:p>
     <w:p>
       <w:pPr>
@@ -1268,8 +1270,8 @@
           <w:szCs w:val="24"/>
         </w:rPr>
       </w:pPr>
-      <w:bookmarkStart w:id="5" w:name="methods"/>
-      <w:bookmarkEnd w:id="5"/>
+      <w:bookmarkStart w:id="6" w:name="methods"/>
+      <w:bookmarkEnd w:id="6"/>
     </w:p>
     <w:p>
       <w:pPr>
@@ -1431,8 +1433,8 @@
           <w:szCs w:val="24"/>
         </w:rPr>
       </w:pPr>
-      <w:bookmarkStart w:id="6" w:name="field-collections"/>
-      <w:bookmarkEnd w:id="6"/>
+      <w:bookmarkStart w:id="7" w:name="field-collections"/>
+      <w:bookmarkEnd w:id="7"/>
       <w:r>
         <w:rPr>
           <w:rFonts w:ascii="Arial" w:hAnsi="Arial" w:cs="Arial"/>
@@ -1697,8 +1699,8 @@
           <w:color w:val="000000" w:themeColor="text1"/>
         </w:rPr>
       </w:pPr>
-      <w:bookmarkStart w:id="7" w:name="human-collected-data"/>
-      <w:bookmarkEnd w:id="7"/>
+      <w:bookmarkStart w:id="8" w:name="human-collected-data"/>
+      <w:bookmarkEnd w:id="8"/>
       <w:r>
         <w:rPr>
           <w:rFonts w:ascii="Arial" w:hAnsi="Arial" w:cs="Arial"/>
@@ -1986,8 +1988,8 @@
         </w:rPr>
         <w:t>.</w:t>
       </w:r>
-      <w:bookmarkStart w:id="8" w:name="sensor-collected-data"/>
-      <w:bookmarkEnd w:id="8"/>
+      <w:bookmarkStart w:id="9" w:name="sensor-collected-data"/>
+      <w:bookmarkEnd w:id="9"/>
     </w:p>
     <w:p>
       <w:pPr>
@@ -2307,8 +2309,8 @@
           <w:color w:val="000000" w:themeColor="text1"/>
         </w:rPr>
       </w:pPr>
-      <w:bookmarkStart w:id="9" w:name="qaqc-during-data-entry"/>
-      <w:bookmarkEnd w:id="9"/>
+      <w:bookmarkStart w:id="10" w:name="qaqc-during-data-entry"/>
+      <w:bookmarkEnd w:id="10"/>
       <w:r>
         <w:rPr>
           <w:rFonts w:ascii="Arial" w:hAnsi="Arial" w:cs="Arial"/>
@@ -2398,8 +2400,8 @@
           <w:color w:val="000000" w:themeColor="text1"/>
         </w:rPr>
       </w:pPr>
-      <w:bookmarkStart w:id="10" w:name="paper-data-sheets-to-electronic-records"/>
-      <w:bookmarkEnd w:id="10"/>
+      <w:bookmarkStart w:id="11" w:name="paper-data-sheets-to-electronic-records"/>
+      <w:bookmarkEnd w:id="11"/>
       <w:r>
         <w:rPr>
           <w:rFonts w:ascii="Arial" w:hAnsi="Arial" w:cs="Arial"/>
@@ -2840,8 +2842,8 @@
           <w:color w:val="000000" w:themeColor="text1"/>
         </w:rPr>
       </w:pPr>
-      <w:bookmarkStart w:id="11" w:name="transfer-electronic-records-from-sensor-"/>
-      <w:bookmarkEnd w:id="11"/>
+      <w:bookmarkStart w:id="12" w:name="transfer-electronic-records-from-sensor-"/>
+      <w:bookmarkEnd w:id="12"/>
       <w:r>
         <w:rPr>
           <w:rFonts w:ascii="Arial" w:hAnsi="Arial" w:cs="Arial"/>
@@ -2958,8 +2960,8 @@
           <w:color w:val="000000" w:themeColor="text1"/>
         </w:rPr>
       </w:pPr>
-      <w:bookmarkStart w:id="12" w:name="data-analysis-figures-and-tables"/>
-      <w:bookmarkEnd w:id="12"/>
+      <w:bookmarkStart w:id="13" w:name="data-analysis-figures-and-tables"/>
+      <w:bookmarkEnd w:id="13"/>
       <w:r>
         <w:rPr>
           <w:rFonts w:ascii="Arial" w:hAnsi="Arial" w:cs="Arial"/>
@@ -3273,8 +3275,8 @@
           <w:szCs w:val="24"/>
         </w:rPr>
       </w:pPr>
-      <w:bookmarkStart w:id="13" w:name="version-control"/>
-      <w:bookmarkEnd w:id="13"/>
+      <w:bookmarkStart w:id="14" w:name="version-control"/>
+      <w:bookmarkEnd w:id="14"/>
     </w:p>
     <w:p>
       <w:pPr>
@@ -3752,8 +3754,8 @@
         </w:rPr>
         <w:t>Table 2- Data Standard examples of creating a definition list for naming conventions.</w:t>
       </w:r>
-      <w:bookmarkStart w:id="14" w:name="proper-storage"/>
-      <w:bookmarkEnd w:id="14"/>
+      <w:bookmarkStart w:id="15" w:name="proper-storage"/>
+      <w:bookmarkEnd w:id="15"/>
     </w:p>
     <w:p>
       <w:pPr>
@@ -3922,10 +3924,10 @@
         </w:rPr>
         <w:t xml:space="preserve"> However, for other projects it would be advised to look into a protected and secure server to store raw data files. </w:t>
       </w:r>
-      <w:bookmarkStart w:id="15" w:name="naming-conventions-for-files"/>
-      <w:bookmarkStart w:id="16" w:name="discusssion"/>
-      <w:bookmarkEnd w:id="15"/>
+      <w:bookmarkStart w:id="16" w:name="naming-conventions-for-files"/>
+      <w:bookmarkStart w:id="17" w:name="discusssion"/>
       <w:bookmarkEnd w:id="16"/>
+      <w:bookmarkEnd w:id="17"/>
     </w:p>
     <w:p>
       <w:pPr>
@@ -4846,8 +4848,8 @@
         </w:rPr>
         <w:t>fouling of water quality sensors. (3) Long-term decisions as part of the adaptive management process of this project can also be informed by this data workflow. Overall well-designed data workflow programs are critical to meeting basic requirements of an adaptive management plan. When combined this approach can be highly effective in maximizing the effectiveness of conservation actions such as the LCR restoration in a cost-effective manner.</w:t>
       </w:r>
-      <w:bookmarkStart w:id="17" w:name="references"/>
-      <w:bookmarkEnd w:id="17"/>
+      <w:bookmarkStart w:id="18" w:name="references"/>
+      <w:bookmarkEnd w:id="18"/>
     </w:p>
     <w:p>
       <w:pPr>
@@ -4858,7 +4860,7 @@
           <w:bCs/>
         </w:rPr>
       </w:pPr>
-      <w:bookmarkStart w:id="18" w:name="_Hlk16265616"/>
+      <w:bookmarkStart w:id="19" w:name="_Hlk16265616"/>
     </w:p>
     <w:p>
       <w:pPr>
@@ -5673,8 +5675,8 @@
         </w:rPr>
         <w:t xml:space="preserve">to a negative effect on the coastline.  </w:t>
       </w:r>
-      <w:bookmarkStart w:id="19" w:name="_Hlk16089838"/>
-      <w:bookmarkStart w:id="20" w:name="_Hlk15746824"/>
+      <w:bookmarkStart w:id="20" w:name="_Hlk16089838"/>
+      <w:bookmarkStart w:id="21" w:name="_Hlk15746824"/>
     </w:p>
     <w:p>
       <w:pPr>
@@ -5701,7 +5703,7 @@
         </w:rPr>
         <w:t>).</w:t>
       </w:r>
-      <w:bookmarkEnd w:id="19"/>
+      <w:bookmarkEnd w:id="20"/>
     </w:p>
     <w:p>
       <w:pPr>
@@ -5739,8 +5741,8 @@
           <w:rFonts w:ascii="Arial" w:hAnsi="Arial" w:cs="Arial"/>
         </w:rPr>
       </w:pPr>
-      <w:bookmarkStart w:id="21" w:name="_Hlk20060013"/>
-      <w:bookmarkEnd w:id="20"/>
+      <w:bookmarkStart w:id="22" w:name="_Hlk20060013"/>
+      <w:bookmarkEnd w:id="21"/>
       <w:r>
         <w:rPr>
           <w:rFonts w:ascii="Arial" w:hAnsi="Arial" w:cs="Arial"/>
@@ -5860,7 +5862,7 @@
         </w:rPr>
         <w:t>. Species biodiversity, both vegetative and animal, could be at risk due to an increase of urbanization along coastlines (McKinney, 2006) and accelerated shoreline erosion.</w:t>
       </w:r>
-      <w:bookmarkEnd w:id="21"/>
+      <w:bookmarkEnd w:id="22"/>
     </w:p>
     <w:p>
       <w:pPr>
@@ -5946,7 +5948,7 @@
           <w:rFonts w:ascii="Arial" w:hAnsi="Arial" w:cs="Arial"/>
         </w:rPr>
       </w:pPr>
-      <w:bookmarkStart w:id="22" w:name="_Hlk15746910"/>
+      <w:bookmarkStart w:id="23" w:name="_Hlk15746910"/>
       <w:r>
         <w:rPr>
           <w:rFonts w:ascii="Arial" w:hAnsi="Arial" w:cs="Arial"/>
@@ -5967,7 +5969,7 @@
           <w:t>https://www.bebr.ufl.edu/population</w:t>
         </w:r>
       </w:hyperlink>
-      <w:bookmarkEnd w:id="22"/>
+      <w:bookmarkEnd w:id="23"/>
       <w:r>
         <w:t>).</w:t>
       </w:r>
@@ -5981,7 +5983,7 @@
           <w:iCs/>
         </w:rPr>
       </w:pPr>
-      <w:bookmarkStart w:id="23" w:name="_Hlk15746829"/>
+      <w:bookmarkStart w:id="24" w:name="_Hlk15746829"/>
     </w:p>
     <w:p>
       <w:pPr>
@@ -6009,8 +6011,8 @@
           <w:rFonts w:ascii="Arial" w:hAnsi="Arial" w:cs="Arial"/>
         </w:rPr>
       </w:pPr>
-      <w:bookmarkStart w:id="24" w:name="_Hlk20060303"/>
-      <w:bookmarkEnd w:id="23"/>
+      <w:bookmarkStart w:id="25" w:name="_Hlk20060303"/>
+      <w:bookmarkEnd w:id="24"/>
       <w:r>
         <w:rPr>
           <w:rFonts w:ascii="Arial" w:hAnsi="Arial" w:cs="Arial"/>
@@ -6103,7 +6105,7 @@
         <w:t xml:space="preserve"> </w:t>
       </w:r>
     </w:p>
-    <w:bookmarkEnd w:id="24"/>
+    <w:bookmarkEnd w:id="25"/>
     <w:p>
       <w:pPr>
         <w:spacing w:line="360" w:lineRule="auto"/>
@@ -6336,7 +6338,7 @@
         </w:rPr>
         <w:t xml:space="preserve">I will investigate how widespread these types of changes have occurred in the Suwannee Sound region of the Big Bend by developing a reproducible set of procedures for assessing changes in geographic features of the Big Bend.  This region is of interest because much of the land is managed by state or federal agencies as public land, and the low gradient coastline is at risk of submergence and erosion.  In </w:t>
       </w:r>
-      <w:bookmarkEnd w:id="18"/>
+      <w:bookmarkEnd w:id="19"/>
       <w:r>
         <w:rPr>
           <w:rFonts w:ascii="Arial" w:hAnsi="Arial" w:cs="Arial"/>
@@ -6817,7 +6819,7 @@
           <w:rFonts w:ascii="Arial" w:hAnsi="Arial" w:cs="Arial"/>
         </w:rPr>
       </w:pPr>
-      <w:bookmarkStart w:id="25" w:name="_Hlk17388626"/>
+      <w:bookmarkStart w:id="26" w:name="_Hlk17388626"/>
       <w:r>
         <w:rPr>
           <w:rFonts w:ascii="Arial" w:hAnsi="Arial" w:cs="Arial"/>
@@ -6825,7 +6827,7 @@
         <w:t xml:space="preserve">I will store all data records on the UF server via the “T:Drive storage” available to WEC students.  I will use best practices to store and backup my geospatial datasets as per USGS Data Management standards. These details will be finalized during imagery processing and analysis. </w:t>
       </w:r>
     </w:p>
-    <w:bookmarkEnd w:id="25"/>
+    <w:bookmarkEnd w:id="26"/>
     <w:p>
       <w:pPr>
         <w:spacing w:line="360" w:lineRule="auto"/>
@@ -8119,7 +8121,7 @@
           <w:rFonts w:ascii="Arial" w:hAnsi="Arial" w:cs="Arial"/>
         </w:rPr>
       </w:pPr>
-      <w:bookmarkStart w:id="26" w:name="_Hlk16619777"/>
+      <w:bookmarkStart w:id="27" w:name="_Hlk16619777"/>
       <w:r>
         <w:rPr>
           <w:rFonts w:ascii="Arial" w:hAnsi="Arial" w:cs="Arial"/>
@@ -8151,7 +8153,7 @@
         <w:t xml:space="preserve"> to determine other changes, such as vegetation change and HWL change. </w:t>
       </w:r>
     </w:p>
-    <w:bookmarkEnd w:id="26"/>
+    <w:bookmarkEnd w:id="27"/>
     <w:p>
       <w:pPr>
         <w:spacing w:line="360" w:lineRule="auto"/>
@@ -9018,37 +9020,21 @@
           <w:iCs/>
         </w:rPr>
         <w:tab/>
-        <w:t xml:space="preserve">An advantage to using Google Earth Engine is that it is a new geospatial technology and that is continuously being maintained and updated. Compared to ArcMap </w:t>
+        <w:t xml:space="preserve">An advantage to using Google Earth Engine is that it is a new geospatial technology and that is continuously being maintained and updated. Compared to ArcMap Google Earth Engine is different because the engine can search for imagery within itself, and save the output into a digital collection. This can save time by being able to locate satellite imagery in one place and by using commands to search for specific times/dates and image quality ( i.e. removing imagery with cloud cover). Google Earth Engine is also different because </w:t>
       </w:r>
       <w:r>
         <w:rPr>
           <w:rFonts w:ascii="Arial" w:hAnsi="Arial" w:cs="Arial"/>
           <w:iCs/>
         </w:rPr>
-        <w:t xml:space="preserve">Google Earth Engine is different because the engine can search for imagery within itself, and save the output into a digital collection. This can save time by being able to locate satellite imagery in one place and by using commands to search for specific times/dates and image quality ( i.e. removing imagery with cloud cover). Google Earth Engine is also different because </w:t>
+        <w:t xml:space="preserve">a </w:t>
       </w:r>
       <w:r>
         <w:rPr>
           <w:rFonts w:ascii="Arial" w:hAnsi="Arial" w:cs="Arial"/>
           <w:iCs/>
         </w:rPr>
-        <w:t xml:space="preserve">a </w:t>
-      </w:r>
-      <w:bookmarkStart w:id="27" w:name="_GoBack"/>
-      <w:bookmarkEnd w:id="27"/>
-      <w:r>
-        <w:rPr>
-          <w:rFonts w:ascii="Arial" w:hAnsi="Arial" w:cs="Arial"/>
-          <w:iCs/>
-        </w:rPr>
-        <w:t xml:space="preserve">user can re-run the same code to calculate the specified statistics on a different digital imagery collection. </w:t>
-      </w:r>
-      <w:r>
-        <w:rPr>
-          <w:rFonts w:ascii="Arial" w:hAnsi="Arial" w:cs="Arial"/>
-          <w:iCs/>
-        </w:rPr>
-        <w:t>A disadvantage of using this software is that since it is so new there is not as much support or references of the available coding</w:t>
+        <w:t>user can re-run the same code to calculate the specified statistics on a different digital imagery collection. A disadvantage of using this software is that since it is so new there is not as much support or references of the available coding</w:t>
       </w:r>
       <w:r>
         <w:rPr>
@@ -9837,19 +9823,7 @@
         <w:rPr>
           <w:rFonts w:ascii="Arial" w:hAnsi="Arial" w:cs="Arial"/>
         </w:rPr>
-        <w:t xml:space="preserve">A disadvantage of using the R package </w:t>
-      </w:r>
-      <w:r>
-        <w:rPr>
-          <w:rFonts w:ascii="Arial" w:hAnsi="Arial" w:cs="Arial"/>
-        </w:rPr>
-        <w:t>`AMBUR</w:t>
-      </w:r>
-      <w:r>
-        <w:rPr>
-          <w:rFonts w:ascii="Arial" w:hAnsi="Arial" w:cs="Arial"/>
-        </w:rPr>
-        <w:t>`</w:t>
+        <w:t>A disadvantage of using the R package `AMBUR`</w:t>
       </w:r>
       <w:r>
         <w:rPr>
@@ -16085,7 +16059,7 @@
 </file>
 
 <file path=customXml/itemProps1.xml><?xml version="1.0" encoding="utf-8"?>
-<ds:datastoreItem xmlns:ds="http://schemas.openxmlformats.org/officeDocument/2006/customXml" ds:itemID="{4EAD78DC-87BB-4C5C-B5C1-B99AC790F64D}">
+<ds:datastoreItem xmlns:ds="http://schemas.openxmlformats.org/officeDocument/2006/customXml" ds:itemID="{FE93FE1E-C78E-499D-9E7A-20B596684D06}">
   <ds:schemaRefs>
     <ds:schemaRef ds:uri="http://schemas.openxmlformats.org/officeDocument/2006/bibliography"/>
   </ds:schemaRefs>

</xml_diff>